<commit_message>
os a plantilla y respaldo historico
</commit_message>
<xml_diff>
--- a/public/plantilla.docx
+++ b/public/plantilla.docx
@@ -40,12 +40,21 @@
                 <w:color w:val="15438E"/>
               </w:rPr>
             </w:pPr>
+            <w:proofErr w:type="gramStart"/>
             <w:r>
               <w:rPr>
                 <w:rFonts w:ascii="Merriweather Black" w:hAnsi="Merriweather Black" w:cs="Noto Sans"/>
                 <w:color w:val="15438E"/>
               </w:rPr>
-              <w:t>{{ cliente }}</w:t>
+              <w:t>{{ cliente</w:t>
+            </w:r>
+            <w:proofErr w:type="gramEnd"/>
+            <w:r>
+              <w:rPr>
+                <w:rFonts w:ascii="Merriweather Black" w:hAnsi="Merriweather Black" w:cs="Noto Sans"/>
+                <w:color w:val="15438E"/>
+              </w:rPr>
+              <w:t xml:space="preserve"> }}</w:t>
             </w:r>
           </w:p>
           <w:p>
@@ -164,7 +173,7 @@
                 <w:noProof/>
               </w:rPr>
               <w:drawing>
-                <wp:anchor distT="0" distB="0" distL="114300" distR="114300" simplePos="0" relativeHeight="251664384" behindDoc="0" locked="0" layoutInCell="1" allowOverlap="1" wp14:anchorId="03E8F21F" wp14:editId="4643CE41">
+                <wp:anchor distT="0" distB="0" distL="114300" distR="114300" simplePos="0" relativeHeight="251664384" behindDoc="0" locked="0" layoutInCell="1" allowOverlap="1" wp14:anchorId="03E8F21F" wp14:editId="03A954B7">
                   <wp:simplePos x="0" y="0"/>
                   <wp:positionH relativeFrom="column">
                     <wp:posOffset>76200</wp:posOffset>
@@ -241,7 +250,7 @@
                 <w:noProof/>
               </w:rPr>
               <w:drawing>
-                <wp:inline distT="0" distB="0" distL="0" distR="0" wp14:anchorId="0A39F2E5" wp14:editId="7D4B2127">
+                <wp:inline distT="0" distB="0" distL="0" distR="0" wp14:anchorId="0A39F2E5" wp14:editId="21CE5541">
                   <wp:extent cx="3631554" cy="2530549"/>
                   <wp:effectExtent l="0" t="0" r="7620" b="0"/>
                   <wp:docPr id="754966888" name="Imagen 754966888"/>
@@ -313,6 +322,7 @@
                 <w:szCs w:val="20"/>
               </w:rPr>
             </w:pPr>
+            <w:proofErr w:type="gramStart"/>
             <w:r>
               <w:rPr>
                 <w:rFonts w:ascii="Noto Sans" w:hAnsi="Noto Sans" w:cs="Noto Sans"/>
@@ -320,7 +330,17 @@
                 <w:sz w:val="20"/>
                 <w:szCs w:val="20"/>
               </w:rPr>
-              <w:t xml:space="preserve">AT.N: </w:t>
+              <w:t>AT.N</w:t>
+            </w:r>
+            <w:proofErr w:type="gramEnd"/>
+            <w:r>
+              <w:rPr>
+                <w:rFonts w:ascii="Noto Sans" w:hAnsi="Noto Sans" w:cs="Noto Sans"/>
+                <w:color w:val="15438E"/>
+                <w:sz w:val="20"/>
+                <w:szCs w:val="20"/>
+              </w:rPr>
+              <w:t xml:space="preserve">: </w:t>
             </w:r>
             <w:r>
               <w:rPr>
@@ -2186,14 +2206,25 @@
                 <w:szCs w:val="18"/>
               </w:rPr>
             </w:pPr>
-            <w:r>
-              <w:rPr>
-                <w:rFonts w:ascii="Noto Sans" w:hAnsi="Noto Sans" w:cs="Noto Sans"/>
-                <w:color w:val="15438E"/>
-                <w:sz w:val="18"/>
-                <w:szCs w:val="18"/>
-              </w:rPr>
-              <w:t>Dibujo  12406 Mod.-01</w:t>
+            <w:proofErr w:type="gramStart"/>
+            <w:r>
+              <w:rPr>
+                <w:rFonts w:ascii="Noto Sans" w:hAnsi="Noto Sans" w:cs="Noto Sans"/>
+                <w:color w:val="15438E"/>
+                <w:sz w:val="18"/>
+                <w:szCs w:val="18"/>
+              </w:rPr>
+              <w:t>Dibujo  12406</w:t>
+            </w:r>
+            <w:proofErr w:type="gramEnd"/>
+            <w:r>
+              <w:rPr>
+                <w:rFonts w:ascii="Noto Sans" w:hAnsi="Noto Sans" w:cs="Noto Sans"/>
+                <w:color w:val="15438E"/>
+                <w:sz w:val="18"/>
+                <w:szCs w:val="18"/>
+              </w:rPr>
+              <w:t xml:space="preserve"> Mod.-01</w:t>
             </w:r>
           </w:p>
           <w:p>
@@ -2206,14 +2237,25 @@
                 <w:szCs w:val="18"/>
               </w:rPr>
             </w:pPr>
-            <w:r>
-              <w:rPr>
-                <w:rFonts w:ascii="Noto Sans" w:hAnsi="Noto Sans" w:cs="Noto Sans"/>
-                <w:color w:val="15438E"/>
-                <w:sz w:val="18"/>
-                <w:szCs w:val="18"/>
-              </w:rPr>
-              <w:t>Dibujo  12406 Mod.-02</w:t>
+            <w:proofErr w:type="gramStart"/>
+            <w:r>
+              <w:rPr>
+                <w:rFonts w:ascii="Noto Sans" w:hAnsi="Noto Sans" w:cs="Noto Sans"/>
+                <w:color w:val="15438E"/>
+                <w:sz w:val="18"/>
+                <w:szCs w:val="18"/>
+              </w:rPr>
+              <w:t>Dibujo  12406</w:t>
+            </w:r>
+            <w:proofErr w:type="gramEnd"/>
+            <w:r>
+              <w:rPr>
+                <w:rFonts w:ascii="Noto Sans" w:hAnsi="Noto Sans" w:cs="Noto Sans"/>
+                <w:color w:val="15438E"/>
+                <w:sz w:val="18"/>
+                <w:szCs w:val="18"/>
+              </w:rPr>
+              <w:t xml:space="preserve"> Mod.-02</w:t>
             </w:r>
           </w:p>
           <w:p>
@@ -2226,14 +2268,25 @@
                 <w:szCs w:val="18"/>
               </w:rPr>
             </w:pPr>
-            <w:r>
-              <w:rPr>
-                <w:rFonts w:ascii="Noto Sans" w:hAnsi="Noto Sans" w:cs="Noto Sans"/>
-                <w:color w:val="15438E"/>
-                <w:sz w:val="18"/>
-                <w:szCs w:val="18"/>
-              </w:rPr>
-              <w:t>Dibujo  12406 Mod.-Puente</w:t>
+            <w:proofErr w:type="gramStart"/>
+            <w:r>
+              <w:rPr>
+                <w:rFonts w:ascii="Noto Sans" w:hAnsi="Noto Sans" w:cs="Noto Sans"/>
+                <w:color w:val="15438E"/>
+                <w:sz w:val="18"/>
+                <w:szCs w:val="18"/>
+              </w:rPr>
+              <w:t>Dibujo  12406</w:t>
+            </w:r>
+            <w:proofErr w:type="gramEnd"/>
+            <w:r>
+              <w:rPr>
+                <w:rFonts w:ascii="Noto Sans" w:hAnsi="Noto Sans" w:cs="Noto Sans"/>
+                <w:color w:val="15438E"/>
+                <w:sz w:val="18"/>
+                <w:szCs w:val="18"/>
+              </w:rPr>
+              <w:t xml:space="preserve"> Mod.-Puente</w:t>
             </w:r>
           </w:p>
           <w:p>
@@ -2246,14 +2299,25 @@
                 <w:szCs w:val="18"/>
               </w:rPr>
             </w:pPr>
-            <w:r>
-              <w:rPr>
-                <w:rFonts w:ascii="Noto Sans" w:hAnsi="Noto Sans" w:cs="Noto Sans"/>
-                <w:color w:val="15438E"/>
-                <w:sz w:val="18"/>
-                <w:szCs w:val="18"/>
-              </w:rPr>
-              <w:t>Dibujo  12406 Mod.-General</w:t>
+            <w:proofErr w:type="gramStart"/>
+            <w:r>
+              <w:rPr>
+                <w:rFonts w:ascii="Noto Sans" w:hAnsi="Noto Sans" w:cs="Noto Sans"/>
+                <w:color w:val="15438E"/>
+                <w:sz w:val="18"/>
+                <w:szCs w:val="18"/>
+              </w:rPr>
+              <w:t>Dibujo  12406</w:t>
+            </w:r>
+            <w:proofErr w:type="gramEnd"/>
+            <w:r>
+              <w:rPr>
+                <w:rFonts w:ascii="Noto Sans" w:hAnsi="Noto Sans" w:cs="Noto Sans"/>
+                <w:color w:val="15438E"/>
+                <w:sz w:val="18"/>
+                <w:szCs w:val="18"/>
+              </w:rPr>
+              <w:t xml:space="preserve"> Mod.-General</w:t>
             </w:r>
           </w:p>
         </w:tc>
@@ -3543,14 +3607,25 @@
                 <w:szCs w:val="18"/>
               </w:rPr>
             </w:pPr>
-            <w:r>
-              <w:rPr>
-                <w:rFonts w:ascii="Noto Sans" w:hAnsi="Noto Sans" w:cs="Noto Sans"/>
-                <w:color w:val="15438E"/>
-                <w:sz w:val="18"/>
-                <w:szCs w:val="18"/>
-              </w:rPr>
-              <w:t>Dibujo  12406 Mod.-01</w:t>
+            <w:proofErr w:type="gramStart"/>
+            <w:r>
+              <w:rPr>
+                <w:rFonts w:ascii="Noto Sans" w:hAnsi="Noto Sans" w:cs="Noto Sans"/>
+                <w:color w:val="15438E"/>
+                <w:sz w:val="18"/>
+                <w:szCs w:val="18"/>
+              </w:rPr>
+              <w:t>Dibujo  12406</w:t>
+            </w:r>
+            <w:proofErr w:type="gramEnd"/>
+            <w:r>
+              <w:rPr>
+                <w:rFonts w:ascii="Noto Sans" w:hAnsi="Noto Sans" w:cs="Noto Sans"/>
+                <w:color w:val="15438E"/>
+                <w:sz w:val="18"/>
+                <w:szCs w:val="18"/>
+              </w:rPr>
+              <w:t xml:space="preserve"> Mod.-01</w:t>
             </w:r>
           </w:p>
           <w:p>
@@ -3563,14 +3638,25 @@
                 <w:szCs w:val="18"/>
               </w:rPr>
             </w:pPr>
-            <w:r>
-              <w:rPr>
-                <w:rFonts w:ascii="Noto Sans" w:hAnsi="Noto Sans" w:cs="Noto Sans"/>
-                <w:color w:val="15438E"/>
-                <w:sz w:val="18"/>
-                <w:szCs w:val="18"/>
-              </w:rPr>
-              <w:t>Dibujo  12406 Mod.-02</w:t>
+            <w:proofErr w:type="gramStart"/>
+            <w:r>
+              <w:rPr>
+                <w:rFonts w:ascii="Noto Sans" w:hAnsi="Noto Sans" w:cs="Noto Sans"/>
+                <w:color w:val="15438E"/>
+                <w:sz w:val="18"/>
+                <w:szCs w:val="18"/>
+              </w:rPr>
+              <w:t>Dibujo  12406</w:t>
+            </w:r>
+            <w:proofErr w:type="gramEnd"/>
+            <w:r>
+              <w:rPr>
+                <w:rFonts w:ascii="Noto Sans" w:hAnsi="Noto Sans" w:cs="Noto Sans"/>
+                <w:color w:val="15438E"/>
+                <w:sz w:val="18"/>
+                <w:szCs w:val="18"/>
+              </w:rPr>
+              <w:t xml:space="preserve"> Mod.-02</w:t>
             </w:r>
           </w:p>
           <w:p>
@@ -3583,14 +3669,25 @@
                 <w:szCs w:val="18"/>
               </w:rPr>
             </w:pPr>
-            <w:r>
-              <w:rPr>
-                <w:rFonts w:ascii="Noto Sans" w:hAnsi="Noto Sans" w:cs="Noto Sans"/>
-                <w:color w:val="15438E"/>
-                <w:sz w:val="18"/>
-                <w:szCs w:val="18"/>
-              </w:rPr>
-              <w:t>Dibujo  12406 Mod.-Puente</w:t>
+            <w:proofErr w:type="gramStart"/>
+            <w:r>
+              <w:rPr>
+                <w:rFonts w:ascii="Noto Sans" w:hAnsi="Noto Sans" w:cs="Noto Sans"/>
+                <w:color w:val="15438E"/>
+                <w:sz w:val="18"/>
+                <w:szCs w:val="18"/>
+              </w:rPr>
+              <w:t>Dibujo  12406</w:t>
+            </w:r>
+            <w:proofErr w:type="gramEnd"/>
+            <w:r>
+              <w:rPr>
+                <w:rFonts w:ascii="Noto Sans" w:hAnsi="Noto Sans" w:cs="Noto Sans"/>
+                <w:color w:val="15438E"/>
+                <w:sz w:val="18"/>
+                <w:szCs w:val="18"/>
+              </w:rPr>
+              <w:t xml:space="preserve"> Mod.-Puente</w:t>
             </w:r>
           </w:p>
           <w:p>
@@ -3603,14 +3700,25 @@
                 <w:szCs w:val="18"/>
               </w:rPr>
             </w:pPr>
-            <w:r>
-              <w:rPr>
-                <w:rFonts w:ascii="Noto Sans" w:hAnsi="Noto Sans" w:cs="Noto Sans"/>
-                <w:color w:val="15438E"/>
-                <w:sz w:val="18"/>
-                <w:szCs w:val="18"/>
-              </w:rPr>
-              <w:t>Dibujo  12406 Mod.-General</w:t>
+            <w:proofErr w:type="gramStart"/>
+            <w:r>
+              <w:rPr>
+                <w:rFonts w:ascii="Noto Sans" w:hAnsi="Noto Sans" w:cs="Noto Sans"/>
+                <w:color w:val="15438E"/>
+                <w:sz w:val="18"/>
+                <w:szCs w:val="18"/>
+              </w:rPr>
+              <w:t>Dibujo  12406</w:t>
+            </w:r>
+            <w:proofErr w:type="gramEnd"/>
+            <w:r>
+              <w:rPr>
+                <w:rFonts w:ascii="Noto Sans" w:hAnsi="Noto Sans" w:cs="Noto Sans"/>
+                <w:color w:val="15438E"/>
+                <w:sz w:val="18"/>
+                <w:szCs w:val="18"/>
+              </w:rPr>
+              <w:t xml:space="preserve"> Mod.-General</w:t>
             </w:r>
           </w:p>
         </w:tc>
@@ -3776,7 +3884,27 @@
           <w:sz w:val="18"/>
           <w:szCs w:val="18"/>
         </w:rPr>
-        <w:t>CEDIS ubicado en Edo. De México y de acuerdo al listado de equipo que se indica más adelante y a los dibujos XXXX.</w:t>
+        <w:t xml:space="preserve">CEDIS ubicado en Edo. De México y </w:t>
+      </w:r>
+      <w:proofErr w:type="gramStart"/>
+      <w:r>
+        <w:rPr>
+          <w:rFonts w:ascii="Noto Sans" w:hAnsi="Noto Sans" w:cs="Noto Sans"/>
+          <w:color w:val="15438E"/>
+          <w:sz w:val="18"/>
+          <w:szCs w:val="18"/>
+        </w:rPr>
+        <w:t>de acuerdo al</w:t>
+      </w:r>
+      <w:proofErr w:type="gramEnd"/>
+      <w:r>
+        <w:rPr>
+          <w:rFonts w:ascii="Noto Sans" w:hAnsi="Noto Sans" w:cs="Noto Sans"/>
+          <w:color w:val="15438E"/>
+          <w:sz w:val="18"/>
+          <w:szCs w:val="18"/>
+        </w:rPr>
+        <w:t xml:space="preserve"> listado de equipo que se indica más adelante y a los dibujos XXXX.</w:t>
       </w:r>
       <w:r>
         <w:rPr>
@@ -3845,7 +3973,27 @@
           <w:sz w:val="18"/>
           <w:szCs w:val="18"/>
         </w:rPr>
-        <w:t>Algunas ventajas del sistema de Rack de Selectivo, son las siguientes:</w:t>
+        <w:t xml:space="preserve">Algunas ventajas del sistema de Rack de </w:t>
+      </w:r>
+      <w:proofErr w:type="gramStart"/>
+      <w:r>
+        <w:rPr>
+          <w:rFonts w:ascii="Noto Sans" w:hAnsi="Noto Sans" w:cs="Noto Sans"/>
+          <w:color w:val="15438E"/>
+          <w:sz w:val="18"/>
+          <w:szCs w:val="18"/>
+        </w:rPr>
+        <w:t>Selectivo,</w:t>
+      </w:r>
+      <w:proofErr w:type="gramEnd"/>
+      <w:r>
+        <w:rPr>
+          <w:rFonts w:ascii="Noto Sans" w:hAnsi="Noto Sans" w:cs="Noto Sans"/>
+          <w:color w:val="15438E"/>
+          <w:sz w:val="18"/>
+          <w:szCs w:val="18"/>
+        </w:rPr>
+        <w:t xml:space="preserve"> son las siguientes:</w:t>
       </w:r>
     </w:p>
     <w:p>
@@ -4491,6 +4639,7 @@
                 <w:szCs w:val="16"/>
               </w:rPr>
             </w:pPr>
+            <w:proofErr w:type="gramStart"/>
             <w:r>
               <w:rPr>
                 <w:rFonts w:ascii="Noto Sans" w:hAnsi="Noto Sans" w:cs="Noto Sans"/>
@@ -4502,6 +4651,7 @@
               </w:rPr>
               <w:t>PRODUCTO A MANEJAR</w:t>
             </w:r>
+            <w:proofErr w:type="gramEnd"/>
           </w:p>
           <w:p>
             <w:pPr>
@@ -6910,1976 +7060,6 @@
         </w:rPr>
       </w:pPr>
     </w:p>
-    <w:tbl>
-      <w:tblPr>
-        <w:tblW w:w="9668" w:type="dxa"/>
-        <w:tblInd w:w="250" w:type="dxa"/>
-        <w:tblLayout w:type="fixed"/>
-        <w:tblLook w:val="01E0" w:firstRow="1" w:lastRow="1" w:firstColumn="1" w:lastColumn="1" w:noHBand="0" w:noVBand="0"/>
-      </w:tblPr>
-      <w:tblGrid>
-        <w:gridCol w:w="881"/>
-        <w:gridCol w:w="776"/>
-        <w:gridCol w:w="1124"/>
-        <w:gridCol w:w="1166"/>
-        <w:gridCol w:w="5721"/>
-      </w:tblGrid>
-      <w:tr>
-        <w:trPr>
-          <w:trHeight w:val="638"/>
-        </w:trPr>
-        <w:tc>
-          <w:tcPr>
-            <w:tcW w:w="885" w:type="dxa"/>
-            <w:tcBorders>
-              <w:top w:val="single" w:sz="4" w:space="0" w:color="BFBFBF" w:themeColor="background1" w:themeShade="BF"/>
-              <w:left w:val="single" w:sz="4" w:space="0" w:color="BFBFBF" w:themeColor="background1" w:themeShade="BF"/>
-              <w:bottom w:val="single" w:sz="4" w:space="0" w:color="BFBFBF" w:themeColor="background1" w:themeShade="BF"/>
-              <w:right w:val="single" w:sz="4" w:space="0" w:color="BFBFBF" w:themeColor="background1" w:themeShade="BF"/>
-            </w:tcBorders>
-            <w:shd w:val="clear" w:color="auto" w:fill="15438E"/>
-            <w:vAlign w:val="bottom"/>
-          </w:tcPr>
-          <w:p>
-            <w:pPr>
-              <w:jc w:val="center"/>
-              <w:rPr>
-                <w:rFonts w:ascii="Noto Sans" w:hAnsi="Noto Sans" w:cs="Noto Sans"/>
-                <w:b/>
-                <w:bCs/>
-                <w:color w:val="FFFFFF" w:themeColor="background1"/>
-              </w:rPr>
-            </w:pPr>
-            <w:r>
-              <w:rPr>
-                <w:rFonts w:ascii="Noto Sans" w:hAnsi="Noto Sans" w:cs="Noto Sans"/>
-                <w:b/>
-                <w:bCs/>
-                <w:color w:val="FFFFFF" w:themeColor="background1"/>
-              </w:rPr>
-              <w:t>PDA</w:t>
-            </w:r>
-          </w:p>
-        </w:tc>
-        <w:tc>
-          <w:tcPr>
-            <w:tcW w:w="732" w:type="dxa"/>
-            <w:tcBorders>
-              <w:top w:val="single" w:sz="4" w:space="0" w:color="BFBFBF" w:themeColor="background1" w:themeShade="BF"/>
-              <w:left w:val="single" w:sz="4" w:space="0" w:color="BFBFBF" w:themeColor="background1" w:themeShade="BF"/>
-              <w:bottom w:val="single" w:sz="4" w:space="0" w:color="BFBFBF" w:themeColor="background1" w:themeShade="BF"/>
-              <w:right w:val="single" w:sz="4" w:space="0" w:color="BFBFBF" w:themeColor="background1" w:themeShade="BF"/>
-            </w:tcBorders>
-            <w:shd w:val="clear" w:color="auto" w:fill="15438E"/>
-            <w:vAlign w:val="bottom"/>
-          </w:tcPr>
-          <w:p>
-            <w:pPr>
-              <w:jc w:val="center"/>
-              <w:rPr>
-                <w:rFonts w:ascii="Noto Sans" w:hAnsi="Noto Sans" w:cs="Noto Sans"/>
-                <w:b/>
-                <w:bCs/>
-                <w:color w:val="FFFFFF" w:themeColor="background1"/>
-              </w:rPr>
-            </w:pPr>
-            <w:r>
-              <w:rPr>
-                <w:rFonts w:ascii="Noto Sans" w:hAnsi="Noto Sans" w:cs="Noto Sans"/>
-                <w:b/>
-                <w:bCs/>
-                <w:color w:val="FFFFFF" w:themeColor="background1"/>
-              </w:rPr>
-              <w:t>REF</w:t>
-            </w:r>
-          </w:p>
-        </w:tc>
-        <w:tc>
-          <w:tcPr>
-            <w:tcW w:w="1129" w:type="dxa"/>
-            <w:tcBorders>
-              <w:top w:val="single" w:sz="4" w:space="0" w:color="BFBFBF" w:themeColor="background1" w:themeShade="BF"/>
-              <w:left w:val="single" w:sz="4" w:space="0" w:color="BFBFBF" w:themeColor="background1" w:themeShade="BF"/>
-              <w:bottom w:val="single" w:sz="4" w:space="0" w:color="BFBFBF" w:themeColor="background1" w:themeShade="BF"/>
-              <w:right w:val="single" w:sz="4" w:space="0" w:color="BFBFBF" w:themeColor="background1" w:themeShade="BF"/>
-            </w:tcBorders>
-            <w:shd w:val="clear" w:color="auto" w:fill="15438E"/>
-            <w:vAlign w:val="bottom"/>
-          </w:tcPr>
-          <w:p>
-            <w:pPr>
-              <w:jc w:val="center"/>
-              <w:rPr>
-                <w:rFonts w:ascii="Noto Sans" w:hAnsi="Noto Sans" w:cs="Noto Sans"/>
-                <w:b/>
-                <w:bCs/>
-                <w:color w:val="FFFFFF" w:themeColor="background1"/>
-              </w:rPr>
-            </w:pPr>
-            <w:r>
-              <w:rPr>
-                <w:rFonts w:ascii="Noto Sans" w:hAnsi="Noto Sans" w:cs="Noto Sans"/>
-                <w:b/>
-                <w:bCs/>
-                <w:color w:val="FFFFFF" w:themeColor="background1"/>
-              </w:rPr>
-              <w:t>CANT</w:t>
-            </w:r>
-          </w:p>
-        </w:tc>
-        <w:tc>
-          <w:tcPr>
-            <w:tcW w:w="1171" w:type="dxa"/>
-            <w:tcBorders>
-              <w:top w:val="single" w:sz="4" w:space="0" w:color="BFBFBF" w:themeColor="background1" w:themeShade="BF"/>
-              <w:left w:val="single" w:sz="4" w:space="0" w:color="BFBFBF" w:themeColor="background1" w:themeShade="BF"/>
-              <w:bottom w:val="single" w:sz="4" w:space="0" w:color="BFBFBF" w:themeColor="background1" w:themeShade="BF"/>
-              <w:right w:val="single" w:sz="4" w:space="0" w:color="BFBFBF" w:themeColor="background1" w:themeShade="BF"/>
-            </w:tcBorders>
-            <w:shd w:val="clear" w:color="auto" w:fill="15438E"/>
-            <w:vAlign w:val="bottom"/>
-          </w:tcPr>
-          <w:p>
-            <w:pPr>
-              <w:jc w:val="center"/>
-              <w:rPr>
-                <w:rFonts w:ascii="Noto Sans" w:hAnsi="Noto Sans" w:cs="Noto Sans"/>
-                <w:b/>
-                <w:bCs/>
-                <w:color w:val="FFFFFF" w:themeColor="background1"/>
-              </w:rPr>
-            </w:pPr>
-            <w:r>
-              <w:rPr>
-                <w:rFonts w:ascii="Noto Sans" w:hAnsi="Noto Sans" w:cs="Noto Sans"/>
-                <w:b/>
-                <w:bCs/>
-                <w:color w:val="FFFFFF" w:themeColor="background1"/>
-              </w:rPr>
-              <w:t>UNID</w:t>
-            </w:r>
-          </w:p>
-        </w:tc>
-        <w:tc>
-          <w:tcPr>
-            <w:tcW w:w="5751" w:type="dxa"/>
-            <w:tcBorders>
-              <w:top w:val="single" w:sz="4" w:space="0" w:color="BFBFBF" w:themeColor="background1" w:themeShade="BF"/>
-              <w:left w:val="single" w:sz="4" w:space="0" w:color="BFBFBF" w:themeColor="background1" w:themeShade="BF"/>
-              <w:bottom w:val="single" w:sz="4" w:space="0" w:color="BFBFBF" w:themeColor="background1" w:themeShade="BF"/>
-              <w:right w:val="single" w:sz="4" w:space="0" w:color="BFBFBF" w:themeColor="background1" w:themeShade="BF"/>
-            </w:tcBorders>
-            <w:shd w:val="clear" w:color="auto" w:fill="15438E"/>
-            <w:vAlign w:val="bottom"/>
-          </w:tcPr>
-          <w:p>
-            <w:pPr>
-              <w:jc w:val="center"/>
-              <w:rPr>
-                <w:rFonts w:ascii="Noto Sans" w:hAnsi="Noto Sans" w:cs="Noto Sans"/>
-                <w:b/>
-                <w:bCs/>
-                <w:color w:val="FFFFFF" w:themeColor="background1"/>
-              </w:rPr>
-            </w:pPr>
-            <w:r>
-              <w:rPr>
-                <w:rFonts w:ascii="Noto Sans" w:hAnsi="Noto Sans" w:cs="Noto Sans"/>
-                <w:b/>
-                <w:bCs/>
-                <w:color w:val="FFFFFF" w:themeColor="background1"/>
-              </w:rPr>
-              <w:t>DESCRIPCION</w:t>
-            </w:r>
-          </w:p>
-        </w:tc>
-      </w:tr>
-      <w:tr>
-        <w:trPr>
-          <w:trHeight w:val="2025"/>
-        </w:trPr>
-        <w:tc>
-          <w:tcPr>
-            <w:tcW w:w="885" w:type="dxa"/>
-            <w:tcBorders>
-              <w:top w:val="single" w:sz="4" w:space="0" w:color="BFBFBF" w:themeColor="background1" w:themeShade="BF"/>
-              <w:left w:val="single" w:sz="4" w:space="0" w:color="BFBFBF" w:themeColor="background1" w:themeShade="BF"/>
-              <w:bottom w:val="single" w:sz="6" w:space="0" w:color="BFBFBF" w:themeColor="background1" w:themeShade="BF"/>
-              <w:right w:val="single" w:sz="6" w:space="0" w:color="BFBFBF" w:themeColor="background1" w:themeShade="BF"/>
-            </w:tcBorders>
-            <w:shd w:val="clear" w:color="auto" w:fill="auto"/>
-          </w:tcPr>
-          <w:p>
-            <w:pPr>
-              <w:ind w:left="360"/>
-              <w:jc w:val="center"/>
-              <w:rPr>
-                <w:rFonts w:ascii="Noto Sans" w:hAnsi="Noto Sans" w:cs="Noto Sans"/>
-                <w:b/>
-                <w:bCs/>
-                <w:color w:val="15438E"/>
-                <w:sz w:val="16"/>
-                <w:szCs w:val="16"/>
-              </w:rPr>
-            </w:pPr>
-          </w:p>
-          <w:p>
-            <w:pPr>
-              <w:jc w:val="center"/>
-              <w:rPr>
-                <w:rFonts w:ascii="Noto Sans" w:hAnsi="Noto Sans" w:cs="Noto Sans"/>
-                <w:b/>
-                <w:bCs/>
-                <w:color w:val="15438E"/>
-                <w:sz w:val="16"/>
-                <w:szCs w:val="16"/>
-              </w:rPr>
-            </w:pPr>
-            <w:r>
-              <w:rPr>
-                <w:rFonts w:ascii="Noto Sans" w:hAnsi="Noto Sans" w:cs="Noto Sans"/>
-                <w:b/>
-                <w:bCs/>
-                <w:color w:val="15438E"/>
-                <w:sz w:val="16"/>
-                <w:szCs w:val="16"/>
-              </w:rPr>
-              <w:t>01</w:t>
-            </w:r>
-          </w:p>
-        </w:tc>
-        <w:tc>
-          <w:tcPr>
-            <w:tcW w:w="779" w:type="dxa"/>
-            <w:tcBorders>
-              <w:top w:val="single" w:sz="4" w:space="0" w:color="BFBFBF" w:themeColor="background1" w:themeShade="BF"/>
-              <w:left w:val="single" w:sz="6" w:space="0" w:color="BFBFBF" w:themeColor="background1" w:themeShade="BF"/>
-              <w:bottom w:val="single" w:sz="6" w:space="0" w:color="BFBFBF" w:themeColor="background1" w:themeShade="BF"/>
-              <w:right w:val="single" w:sz="6" w:space="0" w:color="BFBFBF" w:themeColor="background1" w:themeShade="BF"/>
-            </w:tcBorders>
-            <w:shd w:val="clear" w:color="auto" w:fill="auto"/>
-          </w:tcPr>
-          <w:p>
-            <w:pPr>
-              <w:ind w:left="360"/>
-              <w:jc w:val="center"/>
-              <w:rPr>
-                <w:rFonts w:ascii="Noto Sans" w:hAnsi="Noto Sans" w:cs="Noto Sans"/>
-                <w:b/>
-                <w:bCs/>
-                <w:color w:val="15438E"/>
-                <w:sz w:val="16"/>
-                <w:szCs w:val="16"/>
-              </w:rPr>
-            </w:pPr>
-          </w:p>
-          <w:p>
-            <w:pPr>
-              <w:jc w:val="center"/>
-              <w:rPr>
-                <w:rFonts w:ascii="Noto Sans" w:hAnsi="Noto Sans" w:cs="Noto Sans"/>
-                <w:b/>
-                <w:bCs/>
-                <w:color w:val="15438E"/>
-                <w:sz w:val="16"/>
-                <w:szCs w:val="16"/>
-              </w:rPr>
-            </w:pPr>
-            <w:r>
-              <w:rPr>
-                <w:rFonts w:ascii="Noto Sans" w:hAnsi="Noto Sans" w:cs="Noto Sans"/>
-                <w:b/>
-                <w:bCs/>
-                <w:color w:val="15438E"/>
-                <w:sz w:val="16"/>
-                <w:szCs w:val="16"/>
-              </w:rPr>
-              <w:t>TC2</w:t>
-            </w:r>
-          </w:p>
-        </w:tc>
-        <w:tc>
-          <w:tcPr>
-            <w:tcW w:w="1082" w:type="dxa"/>
-            <w:tcBorders>
-              <w:top w:val="single" w:sz="4" w:space="0" w:color="BFBFBF" w:themeColor="background1" w:themeShade="BF"/>
-              <w:left w:val="single" w:sz="6" w:space="0" w:color="BFBFBF" w:themeColor="background1" w:themeShade="BF"/>
-              <w:bottom w:val="single" w:sz="6" w:space="0" w:color="BFBFBF" w:themeColor="background1" w:themeShade="BF"/>
-              <w:right w:val="single" w:sz="6" w:space="0" w:color="BFBFBF" w:themeColor="background1" w:themeShade="BF"/>
-            </w:tcBorders>
-            <w:shd w:val="clear" w:color="auto" w:fill="auto"/>
-          </w:tcPr>
-          <w:p>
-            <w:pPr>
-              <w:ind w:left="360"/>
-              <w:jc w:val="center"/>
-              <w:rPr>
-                <w:rFonts w:ascii="Noto Sans" w:hAnsi="Noto Sans" w:cs="Noto Sans"/>
-                <w:b/>
-                <w:bCs/>
-                <w:color w:val="15438E"/>
-                <w:sz w:val="16"/>
-                <w:szCs w:val="16"/>
-              </w:rPr>
-            </w:pPr>
-          </w:p>
-          <w:p>
-            <w:pPr>
-              <w:jc w:val="center"/>
-              <w:rPr>
-                <w:rFonts w:ascii="Noto Sans" w:hAnsi="Noto Sans" w:cs="Noto Sans"/>
-                <w:b/>
-                <w:bCs/>
-                <w:color w:val="15438E"/>
-                <w:sz w:val="16"/>
-                <w:szCs w:val="16"/>
-              </w:rPr>
-            </w:pPr>
-            <w:r>
-              <w:rPr>
-                <w:rFonts w:ascii="Noto Sans" w:hAnsi="Noto Sans" w:cs="Noto Sans"/>
-                <w:b/>
-                <w:bCs/>
-                <w:color w:val="15438E"/>
-                <w:sz w:val="16"/>
-                <w:szCs w:val="16"/>
-              </w:rPr>
-              <w:t>132</w:t>
-            </w:r>
-          </w:p>
-        </w:tc>
-        <w:tc>
-          <w:tcPr>
-            <w:tcW w:w="1171" w:type="dxa"/>
-            <w:tcBorders>
-              <w:top w:val="single" w:sz="4" w:space="0" w:color="BFBFBF" w:themeColor="background1" w:themeShade="BF"/>
-              <w:left w:val="single" w:sz="6" w:space="0" w:color="BFBFBF" w:themeColor="background1" w:themeShade="BF"/>
-              <w:bottom w:val="single" w:sz="6" w:space="0" w:color="BFBFBF" w:themeColor="background1" w:themeShade="BF"/>
-              <w:right w:val="single" w:sz="6" w:space="0" w:color="BFBFBF" w:themeColor="background1" w:themeShade="BF"/>
-            </w:tcBorders>
-            <w:shd w:val="clear" w:color="auto" w:fill="auto"/>
-          </w:tcPr>
-          <w:p>
-            <w:pPr>
-              <w:ind w:left="360"/>
-              <w:jc w:val="center"/>
-              <w:rPr>
-                <w:rFonts w:ascii="Noto Sans" w:hAnsi="Noto Sans" w:cs="Noto Sans"/>
-                <w:b/>
-                <w:bCs/>
-                <w:color w:val="15438E"/>
-                <w:sz w:val="16"/>
-                <w:szCs w:val="16"/>
-              </w:rPr>
-            </w:pPr>
-          </w:p>
-          <w:p>
-            <w:pPr>
-              <w:jc w:val="center"/>
-              <w:rPr>
-                <w:rFonts w:ascii="Noto Sans" w:hAnsi="Noto Sans" w:cs="Noto Sans"/>
-                <w:b/>
-                <w:bCs/>
-                <w:color w:val="15438E"/>
-                <w:sz w:val="16"/>
-                <w:szCs w:val="16"/>
-              </w:rPr>
-            </w:pPr>
-            <w:r>
-              <w:rPr>
-                <w:rFonts w:ascii="Noto Sans" w:hAnsi="Noto Sans" w:cs="Noto Sans"/>
-                <w:b/>
-                <w:bCs/>
-                <w:color w:val="15438E"/>
-                <w:sz w:val="16"/>
-                <w:szCs w:val="16"/>
-              </w:rPr>
-              <w:t>PZAS.</w:t>
-            </w:r>
-          </w:p>
-        </w:tc>
-        <w:tc>
-          <w:tcPr>
-            <w:tcW w:w="5751" w:type="dxa"/>
-            <w:tcBorders>
-              <w:top w:val="single" w:sz="4" w:space="0" w:color="BFBFBF" w:themeColor="background1" w:themeShade="BF"/>
-              <w:left w:val="single" w:sz="6" w:space="0" w:color="BFBFBF" w:themeColor="background1" w:themeShade="BF"/>
-              <w:bottom w:val="single" w:sz="6" w:space="0" w:color="BFBFBF" w:themeColor="background1" w:themeShade="BF"/>
-              <w:right w:val="single" w:sz="4" w:space="0" w:color="BFBFBF" w:themeColor="background1" w:themeShade="BF"/>
-            </w:tcBorders>
-            <w:shd w:val="clear" w:color="auto" w:fill="auto"/>
-          </w:tcPr>
-          <w:p>
-            <w:pPr>
-              <w:ind w:left="360"/>
-              <w:rPr>
-                <w:rFonts w:ascii="Noto Sans" w:hAnsi="Noto Sans" w:cs="Noto Sans"/>
-                <w:color w:val="15438E"/>
-                <w:sz w:val="16"/>
-                <w:szCs w:val="16"/>
-              </w:rPr>
-            </w:pPr>
-          </w:p>
-          <w:p>
-            <w:pPr>
-              <w:ind w:left="360"/>
-              <w:jc w:val="both"/>
-              <w:rPr>
-                <w:rFonts w:ascii="Noto Sans" w:hAnsi="Noto Sans" w:cs="Noto Sans"/>
-                <w:color w:val="15438E"/>
-                <w:sz w:val="16"/>
-                <w:szCs w:val="16"/>
-              </w:rPr>
-            </w:pPr>
-            <w:r>
-              <w:rPr>
-                <w:rFonts w:ascii="Noto Sans" w:hAnsi="Noto Sans" w:cs="Noto Sans"/>
-                <w:b/>
-                <w:bCs/>
-                <w:color w:val="15438E"/>
-                <w:sz w:val="16"/>
-                <w:szCs w:val="16"/>
-              </w:rPr>
-              <w:t>Marco de Rack pesado, con poste “TC-2”</w:t>
-            </w:r>
-            <w:r>
-              <w:rPr>
-                <w:rFonts w:ascii="Noto Sans" w:hAnsi="Noto Sans" w:cs="Noto Sans"/>
-                <w:color w:val="15438E"/>
-                <w:sz w:val="16"/>
-                <w:szCs w:val="16"/>
-              </w:rPr>
-              <w:t xml:space="preserve">, fabricado con acero de alta resistencia en calibre 14 con las siguientes características básicas: </w:t>
-            </w:r>
-          </w:p>
-          <w:p>
-            <w:pPr>
-              <w:ind w:left="360"/>
-              <w:rPr>
-                <w:rFonts w:ascii="Noto Sans" w:hAnsi="Noto Sans" w:cs="Noto Sans"/>
-                <w:color w:val="15438E"/>
-                <w:sz w:val="16"/>
-                <w:szCs w:val="16"/>
-              </w:rPr>
-            </w:pPr>
-            <w:r>
-              <w:rPr>
-                <w:rFonts w:ascii="Noto Sans" w:hAnsi="Noto Sans" w:cs="Noto Sans"/>
-                <w:color w:val="15438E"/>
-                <w:sz w:val="16"/>
-                <w:szCs w:val="16"/>
-              </w:rPr>
-              <w:t xml:space="preserve">Fondo:       1.06 m. </w:t>
-            </w:r>
-            <w:r>
-              <w:rPr>
-                <w:rFonts w:ascii="Noto Sans" w:hAnsi="Noto Sans" w:cs="Noto Sans"/>
-                <w:color w:val="15438E"/>
-                <w:sz w:val="16"/>
-                <w:szCs w:val="16"/>
-              </w:rPr>
-              <w:br/>
-            </w:r>
-            <w:r>
-              <w:rPr>
-                <w:rFonts w:ascii="Noto Sans" w:hAnsi="Noto Sans" w:cs="Noto Sans"/>
-                <w:color w:val="15438E"/>
-                <w:sz w:val="16"/>
-                <w:szCs w:val="16"/>
-              </w:rPr>
-              <w:t>Altura:        6.00 m.</w:t>
-            </w:r>
-            <w:r>
-              <w:rPr>
-                <w:rFonts w:ascii="Noto Sans" w:hAnsi="Noto Sans" w:cs="Noto Sans"/>
-                <w:color w:val="15438E"/>
-                <w:sz w:val="16"/>
-                <w:szCs w:val="16"/>
-              </w:rPr>
-              <w:br/>
-            </w:r>
-            <w:r>
-              <w:rPr>
-                <w:rFonts w:ascii="Noto Sans" w:hAnsi="Noto Sans" w:cs="Noto Sans"/>
-                <w:color w:val="15438E"/>
-                <w:sz w:val="16"/>
-                <w:szCs w:val="16"/>
-              </w:rPr>
-              <w:t xml:space="preserve">Sección:    84 mm por 52 </w:t>
-            </w:r>
-            <w:proofErr w:type="spellStart"/>
-            <w:r>
-              <w:rPr>
-                <w:rFonts w:ascii="Noto Sans" w:hAnsi="Noto Sans" w:cs="Noto Sans"/>
-                <w:color w:val="15438E"/>
-                <w:sz w:val="16"/>
-                <w:szCs w:val="16"/>
-              </w:rPr>
-              <w:t>mm.</w:t>
-            </w:r>
-            <w:proofErr w:type="spellEnd"/>
-            <w:r>
-              <w:rPr>
-                <w:rFonts w:ascii="Noto Sans" w:hAnsi="Noto Sans" w:cs="Noto Sans"/>
-                <w:color w:val="15438E"/>
-                <w:sz w:val="16"/>
-                <w:szCs w:val="16"/>
-              </w:rPr>
-              <w:t xml:space="preserve"> </w:t>
-            </w:r>
-            <w:r>
-              <w:rPr>
-                <w:rFonts w:ascii="Noto Sans" w:hAnsi="Noto Sans" w:cs="Noto Sans"/>
-                <w:color w:val="15438E"/>
-                <w:sz w:val="16"/>
-                <w:szCs w:val="16"/>
-              </w:rPr>
-              <w:br/>
-            </w:r>
-            <w:r>
-              <w:rPr>
-                <w:rFonts w:ascii="Noto Sans" w:hAnsi="Noto Sans" w:cs="Noto Sans"/>
-                <w:color w:val="15438E"/>
-                <w:sz w:val="16"/>
-                <w:szCs w:val="16"/>
-              </w:rPr>
-              <w:t>Color:  Galvanizado. (otros colores opcionales).</w:t>
-            </w:r>
-          </w:p>
-        </w:tc>
-      </w:tr>
-      <w:tr>
-        <w:trPr>
-          <w:trHeight w:val="2025"/>
-        </w:trPr>
-        <w:tc>
-          <w:tcPr>
-            <w:tcW w:w="885" w:type="dxa"/>
-            <w:tcBorders>
-              <w:top w:val="single" w:sz="6" w:space="0" w:color="BFBFBF" w:themeColor="background1" w:themeShade="BF"/>
-              <w:left w:val="single" w:sz="4" w:space="0" w:color="BFBFBF" w:themeColor="background1" w:themeShade="BF"/>
-              <w:bottom w:val="single" w:sz="4" w:space="0" w:color="BFBFBF" w:themeColor="background1" w:themeShade="BF"/>
-              <w:right w:val="single" w:sz="6" w:space="0" w:color="BFBFBF" w:themeColor="background1" w:themeShade="BF"/>
-            </w:tcBorders>
-            <w:shd w:val="clear" w:color="auto" w:fill="F2F2F2" w:themeFill="background1" w:themeFillShade="F2"/>
-          </w:tcPr>
-          <w:p>
-            <w:pPr>
-              <w:spacing w:after="0" w:line="240" w:lineRule="auto"/>
-              <w:ind w:left="360"/>
-              <w:jc w:val="center"/>
-              <w:rPr>
-                <w:rFonts w:ascii="Noto Sans" w:hAnsi="Noto Sans" w:cs="Noto Sans"/>
-                <w:b/>
-                <w:bCs/>
-                <w:color w:val="15438E"/>
-                <w:sz w:val="16"/>
-                <w:szCs w:val="16"/>
-              </w:rPr>
-            </w:pPr>
-          </w:p>
-          <w:p>
-            <w:pPr>
-              <w:spacing w:after="0" w:line="240" w:lineRule="auto"/>
-              <w:jc w:val="center"/>
-              <w:rPr>
-                <w:rFonts w:ascii="Noto Sans" w:hAnsi="Noto Sans" w:cs="Noto Sans"/>
-                <w:b/>
-                <w:bCs/>
-                <w:color w:val="15438E"/>
-                <w:sz w:val="16"/>
-                <w:szCs w:val="16"/>
-              </w:rPr>
-            </w:pPr>
-            <w:r>
-              <w:rPr>
-                <w:rFonts w:ascii="Noto Sans" w:hAnsi="Noto Sans" w:cs="Noto Sans"/>
-                <w:b/>
-                <w:bCs/>
-                <w:color w:val="15438E"/>
-                <w:sz w:val="16"/>
-                <w:szCs w:val="16"/>
-              </w:rPr>
-              <w:t>0</w:t>
-            </w:r>
-            <w:r>
-              <w:rPr>
-                <w:rFonts w:ascii="Noto Sans" w:hAnsi="Noto Sans" w:cs="Noto Sans"/>
-                <w:b/>
-                <w:bCs/>
-                <w:color w:val="15438E"/>
-                <w:sz w:val="16"/>
-                <w:szCs w:val="16"/>
-              </w:rPr>
-              <w:t>2</w:t>
-            </w:r>
-          </w:p>
-        </w:tc>
-        <w:tc>
-          <w:tcPr>
-            <w:tcW w:w="779" w:type="dxa"/>
-            <w:tcBorders>
-              <w:top w:val="single" w:sz="6" w:space="0" w:color="BFBFBF" w:themeColor="background1" w:themeShade="BF"/>
-              <w:left w:val="single" w:sz="6" w:space="0" w:color="BFBFBF" w:themeColor="background1" w:themeShade="BF"/>
-              <w:bottom w:val="single" w:sz="4" w:space="0" w:color="BFBFBF" w:themeColor="background1" w:themeShade="BF"/>
-              <w:right w:val="single" w:sz="6" w:space="0" w:color="BFBFBF" w:themeColor="background1" w:themeShade="BF"/>
-            </w:tcBorders>
-            <w:shd w:val="clear" w:color="auto" w:fill="F2F2F2" w:themeFill="background1" w:themeFillShade="F2"/>
-          </w:tcPr>
-          <w:p>
-            <w:pPr>
-              <w:spacing w:after="0" w:line="240" w:lineRule="auto"/>
-              <w:ind w:left="360"/>
-              <w:jc w:val="center"/>
-              <w:rPr>
-                <w:rFonts w:ascii="Noto Sans" w:hAnsi="Noto Sans" w:cs="Noto Sans"/>
-                <w:b/>
-                <w:bCs/>
-                <w:color w:val="15438E"/>
-                <w:sz w:val="16"/>
-                <w:szCs w:val="16"/>
-              </w:rPr>
-            </w:pPr>
-          </w:p>
-          <w:p>
-            <w:pPr>
-              <w:spacing w:after="0" w:line="240" w:lineRule="auto"/>
-              <w:jc w:val="center"/>
-              <w:rPr>
-                <w:rFonts w:ascii="Noto Sans" w:hAnsi="Noto Sans" w:cs="Noto Sans"/>
-                <w:b/>
-                <w:bCs/>
-                <w:color w:val="15438E"/>
-                <w:sz w:val="16"/>
-                <w:szCs w:val="16"/>
-              </w:rPr>
-            </w:pPr>
-            <w:r>
-              <w:rPr>
-                <w:rFonts w:ascii="Noto Sans" w:hAnsi="Noto Sans" w:cs="Noto Sans"/>
-                <w:b/>
-                <w:bCs/>
-                <w:color w:val="15438E"/>
-                <w:sz w:val="16"/>
-                <w:szCs w:val="16"/>
-              </w:rPr>
-              <w:t>VL-1</w:t>
-            </w:r>
-          </w:p>
-        </w:tc>
-        <w:tc>
-          <w:tcPr>
-            <w:tcW w:w="1082" w:type="dxa"/>
-            <w:tcBorders>
-              <w:top w:val="single" w:sz="6" w:space="0" w:color="BFBFBF" w:themeColor="background1" w:themeShade="BF"/>
-              <w:left w:val="single" w:sz="6" w:space="0" w:color="BFBFBF" w:themeColor="background1" w:themeShade="BF"/>
-              <w:bottom w:val="single" w:sz="4" w:space="0" w:color="BFBFBF" w:themeColor="background1" w:themeShade="BF"/>
-              <w:right w:val="single" w:sz="6" w:space="0" w:color="BFBFBF" w:themeColor="background1" w:themeShade="BF"/>
-            </w:tcBorders>
-            <w:shd w:val="clear" w:color="auto" w:fill="F2F2F2" w:themeFill="background1" w:themeFillShade="F2"/>
-          </w:tcPr>
-          <w:p>
-            <w:pPr>
-              <w:spacing w:after="0" w:line="240" w:lineRule="auto"/>
-              <w:ind w:left="360"/>
-              <w:jc w:val="center"/>
-              <w:rPr>
-                <w:rFonts w:ascii="Noto Sans" w:hAnsi="Noto Sans" w:cs="Noto Sans"/>
-                <w:b/>
-                <w:bCs/>
-                <w:color w:val="15438E"/>
-                <w:sz w:val="16"/>
-                <w:szCs w:val="16"/>
-              </w:rPr>
-            </w:pPr>
-          </w:p>
-          <w:p>
-            <w:pPr>
-              <w:spacing w:after="0" w:line="240" w:lineRule="auto"/>
-              <w:jc w:val="center"/>
-              <w:rPr>
-                <w:rFonts w:ascii="Noto Sans" w:hAnsi="Noto Sans" w:cs="Noto Sans"/>
-                <w:b/>
-                <w:bCs/>
-                <w:color w:val="15438E"/>
-                <w:sz w:val="16"/>
-                <w:szCs w:val="16"/>
-              </w:rPr>
-            </w:pPr>
-            <w:r>
-              <w:rPr>
-                <w:rFonts w:ascii="Noto Sans" w:hAnsi="Noto Sans" w:cs="Noto Sans"/>
-                <w:b/>
-                <w:bCs/>
-                <w:color w:val="15438E"/>
-                <w:sz w:val="16"/>
-                <w:szCs w:val="16"/>
-              </w:rPr>
-              <w:t>934</w:t>
-            </w:r>
-          </w:p>
-        </w:tc>
-        <w:tc>
-          <w:tcPr>
-            <w:tcW w:w="1171" w:type="dxa"/>
-            <w:tcBorders>
-              <w:top w:val="single" w:sz="6" w:space="0" w:color="BFBFBF" w:themeColor="background1" w:themeShade="BF"/>
-              <w:left w:val="single" w:sz="6" w:space="0" w:color="BFBFBF" w:themeColor="background1" w:themeShade="BF"/>
-              <w:bottom w:val="single" w:sz="4" w:space="0" w:color="BFBFBF" w:themeColor="background1" w:themeShade="BF"/>
-              <w:right w:val="single" w:sz="6" w:space="0" w:color="BFBFBF" w:themeColor="background1" w:themeShade="BF"/>
-            </w:tcBorders>
-            <w:shd w:val="clear" w:color="auto" w:fill="F2F2F2" w:themeFill="background1" w:themeFillShade="F2"/>
-          </w:tcPr>
-          <w:p>
-            <w:pPr>
-              <w:spacing w:after="0" w:line="240" w:lineRule="auto"/>
-              <w:ind w:left="360"/>
-              <w:jc w:val="center"/>
-              <w:rPr>
-                <w:rFonts w:ascii="Noto Sans" w:hAnsi="Noto Sans" w:cs="Noto Sans"/>
-                <w:b/>
-                <w:bCs/>
-                <w:color w:val="15438E"/>
-                <w:sz w:val="16"/>
-                <w:szCs w:val="16"/>
-              </w:rPr>
-            </w:pPr>
-          </w:p>
-          <w:p>
-            <w:pPr>
-              <w:spacing w:after="0" w:line="240" w:lineRule="auto"/>
-              <w:jc w:val="center"/>
-              <w:rPr>
-                <w:rFonts w:ascii="Noto Sans" w:hAnsi="Noto Sans" w:cs="Noto Sans"/>
-                <w:b/>
-                <w:bCs/>
-                <w:color w:val="15438E"/>
-                <w:sz w:val="16"/>
-                <w:szCs w:val="16"/>
-              </w:rPr>
-            </w:pPr>
-            <w:r>
-              <w:rPr>
-                <w:rFonts w:ascii="Noto Sans" w:hAnsi="Noto Sans" w:cs="Noto Sans"/>
-                <w:b/>
-                <w:bCs/>
-                <w:color w:val="15438E"/>
-                <w:sz w:val="16"/>
-                <w:szCs w:val="16"/>
-              </w:rPr>
-              <w:t>PZAS.</w:t>
-            </w:r>
-          </w:p>
-        </w:tc>
-        <w:tc>
-          <w:tcPr>
-            <w:tcW w:w="5751" w:type="dxa"/>
-            <w:tcBorders>
-              <w:top w:val="single" w:sz="6" w:space="0" w:color="BFBFBF" w:themeColor="background1" w:themeShade="BF"/>
-              <w:left w:val="single" w:sz="6" w:space="0" w:color="BFBFBF" w:themeColor="background1" w:themeShade="BF"/>
-              <w:bottom w:val="single" w:sz="4" w:space="0" w:color="BFBFBF" w:themeColor="background1" w:themeShade="BF"/>
-              <w:right w:val="single" w:sz="4" w:space="0" w:color="BFBFBF" w:themeColor="background1" w:themeShade="BF"/>
-            </w:tcBorders>
-            <w:shd w:val="clear" w:color="auto" w:fill="F2F2F2" w:themeFill="background1" w:themeFillShade="F2"/>
-          </w:tcPr>
-          <w:p>
-            <w:pPr>
-              <w:spacing w:after="0" w:line="240" w:lineRule="auto"/>
-              <w:ind w:left="360"/>
-              <w:rPr>
-                <w:rFonts w:ascii="Noto Sans" w:hAnsi="Noto Sans" w:cs="Noto Sans"/>
-                <w:color w:val="15438E"/>
-                <w:sz w:val="16"/>
-                <w:szCs w:val="16"/>
-              </w:rPr>
-            </w:pPr>
-          </w:p>
-          <w:p>
-            <w:pPr>
-              <w:spacing w:after="0" w:line="240" w:lineRule="auto"/>
-              <w:ind w:left="360"/>
-              <w:jc w:val="both"/>
-              <w:rPr>
-                <w:rFonts w:ascii="Noto Sans" w:hAnsi="Noto Sans" w:cs="Noto Sans"/>
-                <w:color w:val="15438E"/>
-                <w:sz w:val="16"/>
-                <w:szCs w:val="16"/>
-              </w:rPr>
-            </w:pPr>
-            <w:r>
-              <w:rPr>
-                <w:rFonts w:ascii="Noto Sans" w:hAnsi="Noto Sans" w:cs="Noto Sans"/>
-                <w:b/>
-                <w:bCs/>
-                <w:color w:val="15438E"/>
-                <w:sz w:val="16"/>
-                <w:szCs w:val="16"/>
-              </w:rPr>
-              <w:t xml:space="preserve">Viga Tipo “L” modelo </w:t>
-            </w:r>
-            <w:r>
-              <w:rPr>
-                <w:rFonts w:ascii="Noto Sans" w:hAnsi="Noto Sans" w:cs="Noto Sans"/>
-                <w:b/>
-                <w:bCs/>
-                <w:color w:val="15438E"/>
-                <w:sz w:val="16"/>
-                <w:szCs w:val="16"/>
-              </w:rPr>
-              <w:t>“</w:t>
-            </w:r>
-            <w:r>
-              <w:rPr>
-                <w:rFonts w:ascii="Noto Sans" w:hAnsi="Noto Sans" w:cs="Noto Sans"/>
-                <w:b/>
-                <w:bCs/>
-                <w:color w:val="15438E"/>
-                <w:sz w:val="16"/>
-                <w:szCs w:val="16"/>
-              </w:rPr>
-              <w:t>VL-1</w:t>
-            </w:r>
-            <w:r>
-              <w:rPr>
-                <w:rFonts w:ascii="Noto Sans" w:hAnsi="Noto Sans" w:cs="Noto Sans"/>
-                <w:color w:val="15438E"/>
-                <w:sz w:val="16"/>
-                <w:szCs w:val="16"/>
-              </w:rPr>
-              <w:t>”</w:t>
-            </w:r>
-            <w:r>
-              <w:rPr>
-                <w:rFonts w:ascii="Noto Sans" w:hAnsi="Noto Sans" w:cs="Noto Sans"/>
-                <w:color w:val="15438E"/>
-                <w:sz w:val="16"/>
-                <w:szCs w:val="16"/>
-              </w:rPr>
-              <w:t xml:space="preserve"> para carga pesada fabricada con acero al carbón de alta resistencia en calibre 14 con las siguientes características básicas:</w:t>
-            </w:r>
-          </w:p>
-          <w:p>
-            <w:pPr>
-              <w:spacing w:after="0" w:line="240" w:lineRule="auto"/>
-              <w:ind w:left="360"/>
-              <w:rPr>
-                <w:rFonts w:ascii="Noto Sans" w:hAnsi="Noto Sans" w:cs="Noto Sans"/>
-                <w:color w:val="15438E"/>
-                <w:sz w:val="16"/>
-                <w:szCs w:val="16"/>
-              </w:rPr>
-            </w:pPr>
-          </w:p>
-          <w:p>
-            <w:pPr>
-              <w:spacing w:after="0" w:line="240" w:lineRule="auto"/>
-              <w:ind w:left="360"/>
-              <w:rPr>
-                <w:rFonts w:ascii="Noto Sans" w:hAnsi="Noto Sans" w:cs="Noto Sans"/>
-                <w:color w:val="15438E"/>
-                <w:sz w:val="16"/>
-                <w:szCs w:val="16"/>
-              </w:rPr>
-            </w:pPr>
-            <w:r>
-              <w:rPr>
-                <w:rFonts w:ascii="Noto Sans" w:hAnsi="Noto Sans" w:cs="Noto Sans"/>
-                <w:color w:val="15438E"/>
-                <w:sz w:val="16"/>
-                <w:szCs w:val="16"/>
-              </w:rPr>
-              <w:t>Peralte:            3.5” (in).</w:t>
-            </w:r>
-          </w:p>
-          <w:p>
-            <w:pPr>
-              <w:spacing w:after="0" w:line="240" w:lineRule="auto"/>
-              <w:ind w:left="360"/>
-              <w:rPr>
-                <w:rFonts w:ascii="Noto Sans" w:hAnsi="Noto Sans" w:cs="Noto Sans"/>
-                <w:color w:val="15438E"/>
-                <w:sz w:val="16"/>
-                <w:szCs w:val="16"/>
-              </w:rPr>
-            </w:pPr>
-            <w:r>
-              <w:rPr>
-                <w:rFonts w:ascii="Noto Sans" w:hAnsi="Noto Sans" w:cs="Noto Sans"/>
-                <w:color w:val="15438E"/>
-                <w:sz w:val="16"/>
-                <w:szCs w:val="16"/>
-              </w:rPr>
-              <w:t xml:space="preserve">Patín:               0.05 </w:t>
-            </w:r>
-            <w:r>
-              <w:rPr>
-                <w:rFonts w:ascii="Noto Sans" w:hAnsi="Noto Sans" w:cs="Noto Sans"/>
-                <w:color w:val="15438E"/>
-                <w:sz w:val="16"/>
-                <w:szCs w:val="16"/>
-              </w:rPr>
-              <w:t>m</w:t>
-            </w:r>
-            <w:r>
-              <w:rPr>
-                <w:rFonts w:ascii="Noto Sans" w:hAnsi="Noto Sans" w:cs="Noto Sans"/>
-                <w:color w:val="15438E"/>
-                <w:sz w:val="16"/>
-                <w:szCs w:val="16"/>
-              </w:rPr>
-              <w:t>.</w:t>
-            </w:r>
-          </w:p>
-          <w:p>
-            <w:pPr>
-              <w:spacing w:after="0" w:line="240" w:lineRule="auto"/>
-              <w:ind w:left="360"/>
-              <w:rPr>
-                <w:rFonts w:ascii="Noto Sans" w:hAnsi="Noto Sans" w:cs="Noto Sans"/>
-                <w:color w:val="15438E"/>
-                <w:sz w:val="16"/>
-                <w:szCs w:val="16"/>
-              </w:rPr>
-            </w:pPr>
-            <w:r>
-              <w:rPr>
-                <w:rFonts w:ascii="Noto Sans" w:hAnsi="Noto Sans" w:cs="Noto Sans"/>
-                <w:color w:val="15438E"/>
-                <w:sz w:val="16"/>
-                <w:szCs w:val="16"/>
-              </w:rPr>
-              <w:t xml:space="preserve">Longitud:          3.00 </w:t>
-            </w:r>
-            <w:r>
-              <w:rPr>
-                <w:rFonts w:ascii="Noto Sans" w:hAnsi="Noto Sans" w:cs="Noto Sans"/>
-                <w:color w:val="15438E"/>
-                <w:sz w:val="16"/>
-                <w:szCs w:val="16"/>
-              </w:rPr>
-              <w:t>m</w:t>
-            </w:r>
-            <w:r>
-              <w:rPr>
-                <w:rFonts w:ascii="Noto Sans" w:hAnsi="Noto Sans" w:cs="Noto Sans"/>
-                <w:color w:val="15438E"/>
-                <w:sz w:val="16"/>
-                <w:szCs w:val="16"/>
-              </w:rPr>
-              <w:t>.</w:t>
-            </w:r>
-          </w:p>
-          <w:p>
-            <w:pPr>
-              <w:spacing w:after="0" w:line="240" w:lineRule="auto"/>
-              <w:ind w:left="360"/>
-              <w:rPr>
-                <w:rFonts w:ascii="Noto Sans" w:hAnsi="Noto Sans" w:cs="Noto Sans"/>
-                <w:color w:val="15438E"/>
-                <w:sz w:val="16"/>
-                <w:szCs w:val="16"/>
-              </w:rPr>
-            </w:pPr>
-            <w:r>
-              <w:rPr>
-                <w:rFonts w:ascii="Noto Sans" w:hAnsi="Noto Sans" w:cs="Noto Sans"/>
-                <w:color w:val="15438E"/>
-                <w:sz w:val="16"/>
-                <w:szCs w:val="16"/>
-              </w:rPr>
-              <w:t>Color:               Anaranjado (otros colores opcionales).</w:t>
-            </w:r>
-          </w:p>
-          <w:p>
-            <w:pPr>
-              <w:spacing w:after="0" w:line="240" w:lineRule="auto"/>
-              <w:ind w:left="360"/>
-              <w:rPr>
-                <w:rFonts w:ascii="Noto Sans" w:hAnsi="Noto Sans" w:cs="Noto Sans"/>
-                <w:color w:val="15438E"/>
-                <w:sz w:val="16"/>
-                <w:szCs w:val="16"/>
-              </w:rPr>
-            </w:pPr>
-            <w:r>
-              <w:rPr>
-                <w:rFonts w:ascii="Noto Sans" w:hAnsi="Noto Sans" w:cs="Noto Sans"/>
-                <w:color w:val="15438E"/>
-                <w:sz w:val="16"/>
-                <w:szCs w:val="16"/>
-              </w:rPr>
-              <w:t>Cap. / Carga:   Para Nivel de 2,500 kg</w:t>
-            </w:r>
-            <w:r>
-              <w:rPr>
-                <w:rFonts w:ascii="Noto Sans" w:hAnsi="Noto Sans" w:cs="Noto Sans"/>
-                <w:color w:val="15438E"/>
-                <w:sz w:val="16"/>
-                <w:szCs w:val="16"/>
-              </w:rPr>
-              <w:t>.</w:t>
-            </w:r>
-          </w:p>
-          <w:p>
-            <w:pPr>
-              <w:spacing w:after="0" w:line="240" w:lineRule="auto"/>
-              <w:ind w:left="360"/>
-              <w:rPr>
-                <w:rFonts w:ascii="Noto Sans" w:hAnsi="Noto Sans" w:cs="Noto Sans"/>
-                <w:color w:val="15438E"/>
-                <w:sz w:val="16"/>
-                <w:szCs w:val="16"/>
-              </w:rPr>
-            </w:pPr>
-          </w:p>
-        </w:tc>
-      </w:tr>
-      <w:tr>
-        <w:trPr>
-          <w:trHeight w:val="2100"/>
-        </w:trPr>
-        <w:tc>
-          <w:tcPr>
-            <w:tcW w:w="885" w:type="dxa"/>
-            <w:tcBorders>
-              <w:top w:val="single" w:sz="4" w:space="0" w:color="BFBFBF" w:themeColor="background1" w:themeShade="BF"/>
-              <w:left w:val="single" w:sz="4" w:space="0" w:color="BFBFBF" w:themeColor="background1" w:themeShade="BF"/>
-              <w:bottom w:val="single" w:sz="4" w:space="0" w:color="BFBFBF" w:themeColor="background1" w:themeShade="BF"/>
-              <w:right w:val="single" w:sz="4" w:space="0" w:color="BFBFBF" w:themeColor="background1" w:themeShade="BF"/>
-            </w:tcBorders>
-            <w:shd w:val="clear" w:color="auto" w:fill="auto"/>
-          </w:tcPr>
-          <w:p>
-            <w:pPr>
-              <w:spacing w:after="0" w:line="240" w:lineRule="auto"/>
-              <w:ind w:left="360"/>
-              <w:jc w:val="center"/>
-              <w:rPr>
-                <w:rFonts w:ascii="Noto Sans" w:hAnsi="Noto Sans" w:cs="Noto Sans"/>
-                <w:b/>
-                <w:bCs/>
-                <w:color w:val="15438E"/>
-                <w:sz w:val="18"/>
-                <w:szCs w:val="18"/>
-              </w:rPr>
-            </w:pPr>
-          </w:p>
-          <w:p>
-            <w:pPr>
-              <w:spacing w:after="0" w:line="240" w:lineRule="auto"/>
-              <w:jc w:val="center"/>
-              <w:rPr>
-                <w:rFonts w:ascii="Noto Sans" w:hAnsi="Noto Sans" w:cs="Noto Sans"/>
-                <w:b/>
-                <w:bCs/>
-                <w:color w:val="15438E"/>
-                <w:sz w:val="18"/>
-                <w:szCs w:val="18"/>
-              </w:rPr>
-            </w:pPr>
-            <w:r>
-              <w:rPr>
-                <w:rFonts w:ascii="Noto Sans" w:hAnsi="Noto Sans" w:cs="Noto Sans"/>
-                <w:b/>
-                <w:bCs/>
-                <w:color w:val="15438E"/>
-                <w:sz w:val="18"/>
-                <w:szCs w:val="18"/>
-              </w:rPr>
-              <w:t>0</w:t>
-            </w:r>
-            <w:r>
-              <w:rPr>
-                <w:rFonts w:ascii="Noto Sans" w:hAnsi="Noto Sans" w:cs="Noto Sans"/>
-                <w:b/>
-                <w:bCs/>
-                <w:color w:val="15438E"/>
-                <w:sz w:val="18"/>
-                <w:szCs w:val="18"/>
-              </w:rPr>
-              <w:t>3</w:t>
-            </w:r>
-          </w:p>
-        </w:tc>
-        <w:tc>
-          <w:tcPr>
-            <w:tcW w:w="779" w:type="dxa"/>
-            <w:tcBorders>
-              <w:top w:val="single" w:sz="4" w:space="0" w:color="BFBFBF" w:themeColor="background1" w:themeShade="BF"/>
-              <w:left w:val="single" w:sz="4" w:space="0" w:color="BFBFBF" w:themeColor="background1" w:themeShade="BF"/>
-              <w:bottom w:val="single" w:sz="4" w:space="0" w:color="BFBFBF" w:themeColor="background1" w:themeShade="BF"/>
-              <w:right w:val="single" w:sz="4" w:space="0" w:color="BFBFBF" w:themeColor="background1" w:themeShade="BF"/>
-            </w:tcBorders>
-            <w:shd w:val="clear" w:color="auto" w:fill="auto"/>
-          </w:tcPr>
-          <w:p>
-            <w:pPr>
-              <w:spacing w:after="0" w:line="240" w:lineRule="auto"/>
-              <w:ind w:left="360"/>
-              <w:jc w:val="center"/>
-              <w:rPr>
-                <w:rFonts w:ascii="Noto Sans" w:hAnsi="Noto Sans" w:cs="Noto Sans"/>
-                <w:b/>
-                <w:bCs/>
-                <w:color w:val="15438E"/>
-                <w:sz w:val="18"/>
-                <w:szCs w:val="18"/>
-              </w:rPr>
-            </w:pPr>
-          </w:p>
-          <w:p>
-            <w:pPr>
-              <w:spacing w:after="0" w:line="240" w:lineRule="auto"/>
-              <w:jc w:val="center"/>
-              <w:rPr>
-                <w:rFonts w:ascii="Noto Sans" w:hAnsi="Noto Sans" w:cs="Noto Sans"/>
-                <w:b/>
-                <w:bCs/>
-                <w:color w:val="15438E"/>
-                <w:sz w:val="18"/>
-                <w:szCs w:val="18"/>
-              </w:rPr>
-            </w:pPr>
-            <w:r>
-              <w:rPr>
-                <w:rFonts w:ascii="Noto Sans" w:hAnsi="Noto Sans" w:cs="Noto Sans"/>
-                <w:b/>
-                <w:bCs/>
-                <w:color w:val="15438E"/>
-                <w:sz w:val="18"/>
-                <w:szCs w:val="18"/>
-              </w:rPr>
-              <w:t>VEST-1</w:t>
-            </w:r>
-          </w:p>
-        </w:tc>
-        <w:tc>
-          <w:tcPr>
-            <w:tcW w:w="1082" w:type="dxa"/>
-            <w:tcBorders>
-              <w:top w:val="single" w:sz="4" w:space="0" w:color="BFBFBF" w:themeColor="background1" w:themeShade="BF"/>
-              <w:left w:val="single" w:sz="4" w:space="0" w:color="BFBFBF" w:themeColor="background1" w:themeShade="BF"/>
-              <w:bottom w:val="single" w:sz="4" w:space="0" w:color="BFBFBF" w:themeColor="background1" w:themeShade="BF"/>
-              <w:right w:val="single" w:sz="4" w:space="0" w:color="BFBFBF" w:themeColor="background1" w:themeShade="BF"/>
-            </w:tcBorders>
-            <w:shd w:val="clear" w:color="auto" w:fill="auto"/>
-          </w:tcPr>
-          <w:p>
-            <w:pPr>
-              <w:spacing w:after="0" w:line="240" w:lineRule="auto"/>
-              <w:ind w:left="360"/>
-              <w:jc w:val="center"/>
-              <w:rPr>
-                <w:rFonts w:ascii="Noto Sans" w:hAnsi="Noto Sans" w:cs="Noto Sans"/>
-                <w:b/>
-                <w:bCs/>
-                <w:color w:val="15438E"/>
-                <w:sz w:val="18"/>
-                <w:szCs w:val="18"/>
-              </w:rPr>
-            </w:pPr>
-          </w:p>
-          <w:p>
-            <w:pPr>
-              <w:spacing w:after="0" w:line="240" w:lineRule="auto"/>
-              <w:jc w:val="center"/>
-              <w:rPr>
-                <w:rFonts w:ascii="Noto Sans" w:hAnsi="Noto Sans" w:cs="Noto Sans"/>
-                <w:b/>
-                <w:bCs/>
-                <w:color w:val="15438E"/>
-                <w:sz w:val="18"/>
-                <w:szCs w:val="18"/>
-              </w:rPr>
-            </w:pPr>
-            <w:r>
-              <w:rPr>
-                <w:rFonts w:ascii="Noto Sans" w:hAnsi="Noto Sans" w:cs="Noto Sans"/>
-                <w:b/>
-                <w:bCs/>
-                <w:color w:val="15438E"/>
-                <w:sz w:val="18"/>
-                <w:szCs w:val="18"/>
-              </w:rPr>
-              <w:t>960</w:t>
-            </w:r>
-          </w:p>
-        </w:tc>
-        <w:tc>
-          <w:tcPr>
-            <w:tcW w:w="1171" w:type="dxa"/>
-            <w:tcBorders>
-              <w:top w:val="single" w:sz="4" w:space="0" w:color="BFBFBF" w:themeColor="background1" w:themeShade="BF"/>
-              <w:left w:val="single" w:sz="4" w:space="0" w:color="BFBFBF" w:themeColor="background1" w:themeShade="BF"/>
-              <w:bottom w:val="single" w:sz="4" w:space="0" w:color="BFBFBF" w:themeColor="background1" w:themeShade="BF"/>
-              <w:right w:val="single" w:sz="4" w:space="0" w:color="BFBFBF" w:themeColor="background1" w:themeShade="BF"/>
-            </w:tcBorders>
-            <w:shd w:val="clear" w:color="auto" w:fill="auto"/>
-          </w:tcPr>
-          <w:p>
-            <w:pPr>
-              <w:spacing w:after="0" w:line="240" w:lineRule="auto"/>
-              <w:jc w:val="center"/>
-              <w:rPr>
-                <w:rFonts w:ascii="Noto Sans" w:hAnsi="Noto Sans" w:cs="Noto Sans"/>
-                <w:b/>
-                <w:bCs/>
-                <w:color w:val="15438E"/>
-                <w:sz w:val="18"/>
-                <w:szCs w:val="18"/>
-              </w:rPr>
-            </w:pPr>
-          </w:p>
-          <w:p>
-            <w:pPr>
-              <w:spacing w:after="0" w:line="240" w:lineRule="auto"/>
-              <w:jc w:val="center"/>
-              <w:rPr>
-                <w:rFonts w:ascii="Noto Sans" w:hAnsi="Noto Sans" w:cs="Noto Sans"/>
-                <w:b/>
-                <w:bCs/>
-                <w:color w:val="15438E"/>
-                <w:sz w:val="18"/>
-                <w:szCs w:val="18"/>
-              </w:rPr>
-            </w:pPr>
-            <w:r>
-              <w:rPr>
-                <w:rFonts w:ascii="Noto Sans" w:hAnsi="Noto Sans" w:cs="Noto Sans"/>
-                <w:b/>
-                <w:bCs/>
-                <w:color w:val="15438E"/>
-                <w:sz w:val="18"/>
-                <w:szCs w:val="18"/>
-              </w:rPr>
-              <w:t>PZAS.</w:t>
-            </w:r>
-          </w:p>
-        </w:tc>
-        <w:tc>
-          <w:tcPr>
-            <w:tcW w:w="5751" w:type="dxa"/>
-            <w:tcBorders>
-              <w:top w:val="single" w:sz="4" w:space="0" w:color="BFBFBF" w:themeColor="background1" w:themeShade="BF"/>
-              <w:left w:val="single" w:sz="4" w:space="0" w:color="BFBFBF" w:themeColor="background1" w:themeShade="BF"/>
-              <w:bottom w:val="single" w:sz="4" w:space="0" w:color="BFBFBF" w:themeColor="background1" w:themeShade="BF"/>
-              <w:right w:val="single" w:sz="4" w:space="0" w:color="BFBFBF" w:themeColor="background1" w:themeShade="BF"/>
-            </w:tcBorders>
-            <w:shd w:val="clear" w:color="auto" w:fill="auto"/>
-          </w:tcPr>
-          <w:p>
-            <w:pPr>
-              <w:spacing w:after="0" w:line="240" w:lineRule="auto"/>
-              <w:ind w:left="360"/>
-              <w:rPr>
-                <w:rFonts w:ascii="Noto Sans" w:hAnsi="Noto Sans" w:cs="Noto Sans"/>
-                <w:b/>
-                <w:bCs/>
-                <w:color w:val="15438E"/>
-                <w:sz w:val="18"/>
-                <w:szCs w:val="18"/>
-              </w:rPr>
-            </w:pPr>
-          </w:p>
-          <w:p>
-            <w:pPr>
-              <w:spacing w:after="0" w:line="240" w:lineRule="auto"/>
-              <w:ind w:left="360"/>
-              <w:jc w:val="both"/>
-              <w:rPr>
-                <w:rFonts w:ascii="Noto Sans" w:hAnsi="Noto Sans" w:cs="Noto Sans"/>
-                <w:color w:val="15438E"/>
-                <w:sz w:val="16"/>
-                <w:szCs w:val="16"/>
-              </w:rPr>
-            </w:pPr>
-            <w:r>
-              <w:rPr>
-                <w:rFonts w:ascii="Noto Sans" w:hAnsi="Noto Sans" w:cs="Noto Sans"/>
-                <w:b/>
-                <w:bCs/>
-                <w:color w:val="15438E"/>
-                <w:sz w:val="16"/>
-                <w:szCs w:val="16"/>
-              </w:rPr>
-              <w:t xml:space="preserve">Viga Tipo “Estructural” modelo </w:t>
-            </w:r>
-            <w:r>
-              <w:rPr>
-                <w:rFonts w:ascii="Noto Sans" w:hAnsi="Noto Sans" w:cs="Noto Sans"/>
-                <w:b/>
-                <w:bCs/>
-                <w:color w:val="15438E"/>
-                <w:sz w:val="16"/>
-                <w:szCs w:val="16"/>
-              </w:rPr>
-              <w:t>“</w:t>
-            </w:r>
-            <w:r>
-              <w:rPr>
-                <w:rFonts w:ascii="Noto Sans" w:hAnsi="Noto Sans" w:cs="Noto Sans"/>
-                <w:b/>
-                <w:bCs/>
-                <w:color w:val="15438E"/>
-                <w:sz w:val="16"/>
-                <w:szCs w:val="16"/>
-              </w:rPr>
-              <w:t>VEST-1</w:t>
-            </w:r>
-            <w:r>
-              <w:rPr>
-                <w:rFonts w:ascii="Noto Sans" w:hAnsi="Noto Sans" w:cs="Noto Sans"/>
-                <w:color w:val="15438E"/>
-                <w:sz w:val="16"/>
-                <w:szCs w:val="16"/>
-              </w:rPr>
-              <w:t>”</w:t>
-            </w:r>
-            <w:r>
-              <w:rPr>
-                <w:rFonts w:ascii="Noto Sans" w:hAnsi="Noto Sans" w:cs="Noto Sans"/>
-                <w:color w:val="15438E"/>
-                <w:sz w:val="16"/>
-                <w:szCs w:val="16"/>
-              </w:rPr>
-              <w:t xml:space="preserve"> para carga pesada fabricada con acero al carbón de alta resistencia con las siguientes características básicas: </w:t>
-            </w:r>
-          </w:p>
-          <w:p>
-            <w:pPr>
-              <w:spacing w:after="0" w:line="240" w:lineRule="auto"/>
-              <w:ind w:left="360"/>
-              <w:rPr>
-                <w:rFonts w:ascii="Noto Sans" w:hAnsi="Noto Sans" w:cs="Noto Sans"/>
-                <w:color w:val="15438E"/>
-                <w:sz w:val="16"/>
-                <w:szCs w:val="16"/>
-              </w:rPr>
-            </w:pPr>
-          </w:p>
-          <w:p>
-            <w:pPr>
-              <w:spacing w:after="0" w:line="240" w:lineRule="auto"/>
-              <w:ind w:left="360"/>
-              <w:rPr>
-                <w:rFonts w:ascii="Noto Sans" w:hAnsi="Noto Sans" w:cs="Noto Sans"/>
-                <w:color w:val="15438E"/>
-                <w:sz w:val="16"/>
-                <w:szCs w:val="16"/>
-              </w:rPr>
-            </w:pPr>
-            <w:r>
-              <w:rPr>
-                <w:rFonts w:ascii="Noto Sans" w:hAnsi="Noto Sans" w:cs="Noto Sans"/>
-                <w:color w:val="15438E"/>
-                <w:sz w:val="16"/>
-                <w:szCs w:val="16"/>
-              </w:rPr>
-              <w:t>Peralte:            3.00” (in).</w:t>
-            </w:r>
-          </w:p>
-          <w:p>
-            <w:pPr>
-              <w:spacing w:after="0" w:line="240" w:lineRule="auto"/>
-              <w:ind w:left="360"/>
-              <w:rPr>
-                <w:rFonts w:ascii="Noto Sans" w:hAnsi="Noto Sans" w:cs="Noto Sans"/>
-                <w:color w:val="15438E"/>
-                <w:sz w:val="16"/>
-                <w:szCs w:val="16"/>
-              </w:rPr>
-            </w:pPr>
-            <w:r>
-              <w:rPr>
-                <w:rFonts w:ascii="Noto Sans" w:hAnsi="Noto Sans" w:cs="Noto Sans"/>
-                <w:color w:val="15438E"/>
-                <w:sz w:val="16"/>
-                <w:szCs w:val="16"/>
-              </w:rPr>
-              <w:t>Longitud:          2.40 m.</w:t>
-            </w:r>
-          </w:p>
-          <w:p>
-            <w:pPr>
-              <w:spacing w:after="0" w:line="240" w:lineRule="auto"/>
-              <w:ind w:left="360"/>
-              <w:rPr>
-                <w:rFonts w:ascii="Noto Sans" w:hAnsi="Noto Sans" w:cs="Noto Sans"/>
-                <w:color w:val="15438E"/>
-                <w:sz w:val="16"/>
-                <w:szCs w:val="16"/>
-              </w:rPr>
-            </w:pPr>
-            <w:r>
-              <w:rPr>
-                <w:rFonts w:ascii="Noto Sans" w:hAnsi="Noto Sans" w:cs="Noto Sans"/>
-                <w:color w:val="15438E"/>
-                <w:sz w:val="16"/>
-                <w:szCs w:val="16"/>
-              </w:rPr>
-              <w:t xml:space="preserve">Sección:          84 mm por 52 </w:t>
-            </w:r>
-            <w:proofErr w:type="spellStart"/>
-            <w:r>
-              <w:rPr>
-                <w:rFonts w:ascii="Noto Sans" w:hAnsi="Noto Sans" w:cs="Noto Sans"/>
-                <w:color w:val="15438E"/>
-                <w:sz w:val="16"/>
-                <w:szCs w:val="16"/>
-              </w:rPr>
-              <w:t>mm.</w:t>
-            </w:r>
-            <w:proofErr w:type="spellEnd"/>
-          </w:p>
-          <w:p>
-            <w:pPr>
-              <w:spacing w:after="0" w:line="240" w:lineRule="auto"/>
-              <w:ind w:left="360"/>
-              <w:rPr>
-                <w:rFonts w:ascii="Noto Sans" w:hAnsi="Noto Sans" w:cs="Noto Sans"/>
-                <w:color w:val="15438E"/>
-                <w:sz w:val="16"/>
-                <w:szCs w:val="16"/>
-              </w:rPr>
-            </w:pPr>
-            <w:r>
-              <w:rPr>
-                <w:rFonts w:ascii="Noto Sans" w:hAnsi="Noto Sans" w:cs="Noto Sans"/>
-                <w:color w:val="15438E"/>
-                <w:sz w:val="16"/>
-                <w:szCs w:val="16"/>
-              </w:rPr>
-              <w:t>Color:               Anaranjado (otros colores opcionales).</w:t>
-            </w:r>
-          </w:p>
-          <w:p>
-            <w:pPr>
-              <w:spacing w:after="0" w:line="240" w:lineRule="auto"/>
-              <w:ind w:left="360"/>
-              <w:rPr>
-                <w:rFonts w:ascii="Noto Sans" w:hAnsi="Noto Sans" w:cs="Noto Sans"/>
-                <w:color w:val="15438E"/>
-                <w:sz w:val="16"/>
-                <w:szCs w:val="16"/>
-              </w:rPr>
-            </w:pPr>
-            <w:r>
-              <w:rPr>
-                <w:rFonts w:ascii="Noto Sans" w:hAnsi="Noto Sans" w:cs="Noto Sans"/>
-                <w:color w:val="15438E"/>
-                <w:sz w:val="16"/>
-                <w:szCs w:val="16"/>
-              </w:rPr>
-              <w:t>Cap. / Carga:   Para Nivel de 1,800 kg.</w:t>
-            </w:r>
-          </w:p>
-          <w:p>
-            <w:pPr>
-              <w:spacing w:after="0" w:line="240" w:lineRule="auto"/>
-              <w:ind w:left="360"/>
-              <w:rPr>
-                <w:rFonts w:ascii="Noto Sans" w:hAnsi="Noto Sans" w:cs="Noto Sans"/>
-                <w:b/>
-                <w:bCs/>
-                <w:color w:val="15438E"/>
-                <w:sz w:val="18"/>
-                <w:szCs w:val="18"/>
-              </w:rPr>
-            </w:pPr>
-          </w:p>
-        </w:tc>
-      </w:tr>
-      <w:tr>
-        <w:trPr>
-          <w:trHeight w:val="1637"/>
-        </w:trPr>
-        <w:tc>
-          <w:tcPr>
-            <w:tcW w:w="885" w:type="dxa"/>
-            <w:tcBorders>
-              <w:top w:val="single" w:sz="4" w:space="0" w:color="BFBFBF" w:themeColor="background1" w:themeShade="BF"/>
-              <w:left w:val="single" w:sz="4" w:space="0" w:color="BFBFBF" w:themeColor="background1" w:themeShade="BF"/>
-              <w:bottom w:val="single" w:sz="4" w:space="0" w:color="BFBFBF" w:themeColor="background1" w:themeShade="BF"/>
-              <w:right w:val="single" w:sz="4" w:space="0" w:color="BFBFBF" w:themeColor="background1" w:themeShade="BF"/>
-            </w:tcBorders>
-            <w:shd w:val="clear" w:color="auto" w:fill="F2F2F2" w:themeFill="background1" w:themeFillShade="F2"/>
-          </w:tcPr>
-          <w:p>
-            <w:pPr>
-              <w:spacing w:after="0" w:line="240" w:lineRule="auto"/>
-              <w:ind w:left="360"/>
-              <w:jc w:val="center"/>
-              <w:rPr>
-                <w:rFonts w:ascii="Noto Sans" w:hAnsi="Noto Sans" w:cs="Noto Sans"/>
-                <w:b/>
-                <w:bCs/>
-                <w:color w:val="15438E"/>
-                <w:sz w:val="18"/>
-                <w:szCs w:val="18"/>
-              </w:rPr>
-            </w:pPr>
-          </w:p>
-          <w:p>
-            <w:pPr>
-              <w:spacing w:after="0" w:line="240" w:lineRule="auto"/>
-              <w:jc w:val="center"/>
-              <w:rPr>
-                <w:rFonts w:ascii="Noto Sans" w:hAnsi="Noto Sans" w:cs="Noto Sans"/>
-                <w:b/>
-                <w:bCs/>
-                <w:color w:val="15438E"/>
-                <w:sz w:val="18"/>
-                <w:szCs w:val="18"/>
-              </w:rPr>
-            </w:pPr>
-            <w:r>
-              <w:rPr>
-                <w:rFonts w:ascii="Noto Sans" w:hAnsi="Noto Sans" w:cs="Noto Sans"/>
-                <w:b/>
-                <w:bCs/>
-                <w:color w:val="15438E"/>
-                <w:sz w:val="18"/>
-                <w:szCs w:val="18"/>
-              </w:rPr>
-              <w:t>0</w:t>
-            </w:r>
-            <w:r>
-              <w:rPr>
-                <w:rFonts w:ascii="Noto Sans" w:hAnsi="Noto Sans" w:cs="Noto Sans"/>
-                <w:b/>
-                <w:bCs/>
-                <w:color w:val="15438E"/>
-                <w:sz w:val="18"/>
-                <w:szCs w:val="18"/>
-              </w:rPr>
-              <w:t>4</w:t>
-            </w:r>
-          </w:p>
-        </w:tc>
-        <w:tc>
-          <w:tcPr>
-            <w:tcW w:w="779" w:type="dxa"/>
-            <w:tcBorders>
-              <w:top w:val="single" w:sz="4" w:space="0" w:color="BFBFBF" w:themeColor="background1" w:themeShade="BF"/>
-              <w:left w:val="single" w:sz="4" w:space="0" w:color="BFBFBF" w:themeColor="background1" w:themeShade="BF"/>
-              <w:bottom w:val="single" w:sz="4" w:space="0" w:color="BFBFBF" w:themeColor="background1" w:themeShade="BF"/>
-              <w:right w:val="single" w:sz="4" w:space="0" w:color="BFBFBF" w:themeColor="background1" w:themeShade="BF"/>
-            </w:tcBorders>
-            <w:shd w:val="clear" w:color="auto" w:fill="F2F2F2" w:themeFill="background1" w:themeFillShade="F2"/>
-          </w:tcPr>
-          <w:p>
-            <w:pPr>
-              <w:spacing w:after="0" w:line="240" w:lineRule="auto"/>
-              <w:ind w:left="360"/>
-              <w:jc w:val="center"/>
-              <w:rPr>
-                <w:rFonts w:ascii="Noto Sans" w:hAnsi="Noto Sans" w:cs="Noto Sans"/>
-                <w:b/>
-                <w:bCs/>
-                <w:color w:val="15438E"/>
-                <w:sz w:val="18"/>
-                <w:szCs w:val="18"/>
-              </w:rPr>
-            </w:pPr>
-          </w:p>
-          <w:p>
-            <w:pPr>
-              <w:spacing w:after="0" w:line="240" w:lineRule="auto"/>
-              <w:jc w:val="center"/>
-              <w:rPr>
-                <w:rFonts w:ascii="Noto Sans" w:hAnsi="Noto Sans" w:cs="Noto Sans"/>
-                <w:b/>
-                <w:bCs/>
-                <w:color w:val="15438E"/>
-                <w:sz w:val="18"/>
-                <w:szCs w:val="18"/>
-              </w:rPr>
-            </w:pPr>
-            <w:r>
-              <w:rPr>
-                <w:rFonts w:ascii="Noto Sans" w:hAnsi="Noto Sans" w:cs="Noto Sans"/>
-                <w:b/>
-                <w:bCs/>
-                <w:color w:val="15438E"/>
-                <w:sz w:val="18"/>
-                <w:szCs w:val="18"/>
-              </w:rPr>
-              <w:t>PA-1</w:t>
-            </w:r>
-          </w:p>
-        </w:tc>
-        <w:tc>
-          <w:tcPr>
-            <w:tcW w:w="1082" w:type="dxa"/>
-            <w:tcBorders>
-              <w:top w:val="single" w:sz="4" w:space="0" w:color="BFBFBF" w:themeColor="background1" w:themeShade="BF"/>
-              <w:left w:val="single" w:sz="4" w:space="0" w:color="BFBFBF" w:themeColor="background1" w:themeShade="BF"/>
-              <w:bottom w:val="single" w:sz="4" w:space="0" w:color="BFBFBF" w:themeColor="background1" w:themeShade="BF"/>
-              <w:right w:val="single" w:sz="4" w:space="0" w:color="BFBFBF" w:themeColor="background1" w:themeShade="BF"/>
-            </w:tcBorders>
-            <w:shd w:val="clear" w:color="auto" w:fill="F2F2F2" w:themeFill="background1" w:themeFillShade="F2"/>
-          </w:tcPr>
-          <w:p>
-            <w:pPr>
-              <w:spacing w:after="0" w:line="240" w:lineRule="auto"/>
-              <w:ind w:left="360"/>
-              <w:jc w:val="center"/>
-              <w:rPr>
-                <w:rFonts w:ascii="Noto Sans" w:hAnsi="Noto Sans" w:cs="Noto Sans"/>
-                <w:b/>
-                <w:bCs/>
-                <w:color w:val="15438E"/>
-                <w:sz w:val="18"/>
-                <w:szCs w:val="18"/>
-              </w:rPr>
-            </w:pPr>
-          </w:p>
-          <w:p>
-            <w:pPr>
-              <w:spacing w:after="0" w:line="240" w:lineRule="auto"/>
-              <w:jc w:val="center"/>
-              <w:rPr>
-                <w:rFonts w:ascii="Noto Sans" w:hAnsi="Noto Sans" w:cs="Noto Sans"/>
-                <w:b/>
-                <w:bCs/>
-                <w:color w:val="15438E"/>
-                <w:sz w:val="18"/>
-                <w:szCs w:val="18"/>
-              </w:rPr>
-            </w:pPr>
-            <w:r>
-              <w:rPr>
-                <w:rFonts w:ascii="Noto Sans" w:hAnsi="Noto Sans" w:cs="Noto Sans"/>
-                <w:b/>
-                <w:bCs/>
-                <w:color w:val="15438E"/>
-                <w:sz w:val="18"/>
-                <w:szCs w:val="18"/>
-              </w:rPr>
-              <w:t>960</w:t>
-            </w:r>
-          </w:p>
-        </w:tc>
-        <w:tc>
-          <w:tcPr>
-            <w:tcW w:w="1171" w:type="dxa"/>
-            <w:tcBorders>
-              <w:top w:val="single" w:sz="4" w:space="0" w:color="BFBFBF" w:themeColor="background1" w:themeShade="BF"/>
-              <w:left w:val="single" w:sz="4" w:space="0" w:color="BFBFBF" w:themeColor="background1" w:themeShade="BF"/>
-              <w:bottom w:val="single" w:sz="4" w:space="0" w:color="BFBFBF" w:themeColor="background1" w:themeShade="BF"/>
-              <w:right w:val="single" w:sz="4" w:space="0" w:color="BFBFBF" w:themeColor="background1" w:themeShade="BF"/>
-            </w:tcBorders>
-            <w:shd w:val="clear" w:color="auto" w:fill="F2F2F2" w:themeFill="background1" w:themeFillShade="F2"/>
-          </w:tcPr>
-          <w:p>
-            <w:pPr>
-              <w:spacing w:after="0" w:line="240" w:lineRule="auto"/>
-              <w:ind w:left="360"/>
-              <w:jc w:val="center"/>
-              <w:rPr>
-                <w:rFonts w:ascii="Noto Sans" w:hAnsi="Noto Sans" w:cs="Noto Sans"/>
-                <w:b/>
-                <w:bCs/>
-                <w:color w:val="15438E"/>
-                <w:sz w:val="18"/>
-                <w:szCs w:val="18"/>
-              </w:rPr>
-            </w:pPr>
-          </w:p>
-          <w:p>
-            <w:pPr>
-              <w:spacing w:after="0" w:line="240" w:lineRule="auto"/>
-              <w:jc w:val="center"/>
-              <w:rPr>
-                <w:rFonts w:ascii="Noto Sans" w:hAnsi="Noto Sans" w:cs="Noto Sans"/>
-                <w:b/>
-                <w:bCs/>
-                <w:color w:val="15438E"/>
-                <w:sz w:val="18"/>
-                <w:szCs w:val="18"/>
-              </w:rPr>
-            </w:pPr>
-            <w:r>
-              <w:rPr>
-                <w:rFonts w:ascii="Noto Sans" w:hAnsi="Noto Sans" w:cs="Noto Sans"/>
-                <w:b/>
-                <w:bCs/>
-                <w:color w:val="15438E"/>
-                <w:sz w:val="18"/>
-                <w:szCs w:val="18"/>
-              </w:rPr>
-              <w:t>PZAS.</w:t>
-            </w:r>
-          </w:p>
-        </w:tc>
-        <w:tc>
-          <w:tcPr>
-            <w:tcW w:w="5751" w:type="dxa"/>
-            <w:tcBorders>
-              <w:top w:val="single" w:sz="4" w:space="0" w:color="BFBFBF" w:themeColor="background1" w:themeShade="BF"/>
-              <w:left w:val="single" w:sz="4" w:space="0" w:color="BFBFBF" w:themeColor="background1" w:themeShade="BF"/>
-              <w:bottom w:val="single" w:sz="4" w:space="0" w:color="BFBFBF" w:themeColor="background1" w:themeShade="BF"/>
-              <w:right w:val="single" w:sz="4" w:space="0" w:color="BFBFBF" w:themeColor="background1" w:themeShade="BF"/>
-            </w:tcBorders>
-            <w:shd w:val="clear" w:color="auto" w:fill="F2F2F2" w:themeFill="background1" w:themeFillShade="F2"/>
-          </w:tcPr>
-          <w:p>
-            <w:pPr>
-              <w:spacing w:after="0" w:line="240" w:lineRule="auto"/>
-              <w:ind w:left="360"/>
-              <w:rPr>
-                <w:rFonts w:ascii="Noto Sans" w:hAnsi="Noto Sans" w:cs="Noto Sans"/>
-                <w:color w:val="15438E"/>
-                <w:sz w:val="16"/>
-                <w:szCs w:val="16"/>
-              </w:rPr>
-            </w:pPr>
-          </w:p>
-          <w:p>
-            <w:pPr>
-              <w:spacing w:after="0" w:line="240" w:lineRule="auto"/>
-              <w:ind w:left="360"/>
-              <w:jc w:val="both"/>
-              <w:rPr>
-                <w:rFonts w:ascii="Noto Sans" w:hAnsi="Noto Sans" w:cs="Noto Sans"/>
-                <w:color w:val="15438E"/>
-                <w:sz w:val="16"/>
-                <w:szCs w:val="16"/>
-              </w:rPr>
-            </w:pPr>
-            <w:r>
-              <w:rPr>
-                <w:rFonts w:ascii="Noto Sans" w:hAnsi="Noto Sans" w:cs="Noto Sans"/>
-                <w:b/>
-                <w:bCs/>
-                <w:color w:val="15438E"/>
-                <w:sz w:val="16"/>
-                <w:szCs w:val="16"/>
-              </w:rPr>
-              <w:t>Parrilla Metálica</w:t>
-            </w:r>
-            <w:r>
-              <w:rPr>
-                <w:rFonts w:ascii="Noto Sans" w:hAnsi="Noto Sans" w:cs="Noto Sans"/>
-                <w:color w:val="15438E"/>
-                <w:sz w:val="16"/>
-                <w:szCs w:val="16"/>
-              </w:rPr>
-              <w:t xml:space="preserve"> de 42” x 46”, para 1,000 Kg, Uniformemente Distribuida:</w:t>
-            </w:r>
-          </w:p>
-          <w:p>
-            <w:pPr>
-              <w:spacing w:after="0" w:line="240" w:lineRule="auto"/>
-              <w:ind w:left="360"/>
-              <w:rPr>
-                <w:rFonts w:ascii="Noto Sans" w:hAnsi="Noto Sans" w:cs="Noto Sans"/>
-                <w:color w:val="15438E"/>
-                <w:sz w:val="16"/>
-                <w:szCs w:val="16"/>
-              </w:rPr>
-            </w:pPr>
-          </w:p>
-          <w:p>
-            <w:pPr>
-              <w:spacing w:after="0" w:line="240" w:lineRule="auto"/>
-              <w:ind w:left="360"/>
-              <w:rPr>
-                <w:rFonts w:ascii="Noto Sans" w:hAnsi="Noto Sans" w:cs="Noto Sans"/>
-                <w:color w:val="15438E"/>
-                <w:sz w:val="16"/>
-                <w:szCs w:val="16"/>
-              </w:rPr>
-            </w:pPr>
-            <w:r>
-              <w:rPr>
-                <w:rFonts w:ascii="Noto Sans" w:hAnsi="Noto Sans" w:cs="Noto Sans"/>
-                <w:color w:val="15438E"/>
-                <w:sz w:val="16"/>
-                <w:szCs w:val="16"/>
-              </w:rPr>
-              <w:t>Ancho:      42”</w:t>
-            </w:r>
-            <w:r>
-              <w:rPr>
-                <w:rFonts w:ascii="Noto Sans" w:hAnsi="Noto Sans" w:cs="Noto Sans"/>
-                <w:color w:val="15438E"/>
-                <w:sz w:val="16"/>
-                <w:szCs w:val="16"/>
-              </w:rPr>
-              <w:t xml:space="preserve"> (in).</w:t>
-            </w:r>
-          </w:p>
-          <w:p>
-            <w:pPr>
-              <w:spacing w:after="0" w:line="240" w:lineRule="auto"/>
-              <w:ind w:left="360"/>
-              <w:rPr>
-                <w:rFonts w:ascii="Arial" w:hAnsi="Arial" w:cs="Arial"/>
-              </w:rPr>
-            </w:pPr>
-            <w:r>
-              <w:rPr>
-                <w:rFonts w:ascii="Noto Sans" w:hAnsi="Noto Sans" w:cs="Noto Sans"/>
-                <w:color w:val="15438E"/>
-                <w:sz w:val="16"/>
-                <w:szCs w:val="16"/>
-              </w:rPr>
-              <w:t>Largo:       46”</w:t>
-            </w:r>
-            <w:r>
-              <w:rPr>
-                <w:rFonts w:ascii="Noto Sans" w:hAnsi="Noto Sans" w:cs="Noto Sans"/>
-                <w:color w:val="15438E"/>
-                <w:sz w:val="16"/>
-                <w:szCs w:val="16"/>
-              </w:rPr>
-              <w:t xml:space="preserve"> (in).</w:t>
-            </w:r>
-          </w:p>
-        </w:tc>
-      </w:tr>
-      <w:tr>
-        <w:trPr>
-          <w:trHeight w:val="557"/>
-        </w:trPr>
-        <w:tc>
-          <w:tcPr>
-            <w:tcW w:w="885" w:type="dxa"/>
-            <w:tcBorders>
-              <w:top w:val="single" w:sz="4" w:space="0" w:color="BFBFBF" w:themeColor="background1" w:themeShade="BF"/>
-              <w:left w:val="single" w:sz="4" w:space="0" w:color="BFBFBF" w:themeColor="background1" w:themeShade="BF"/>
-              <w:bottom w:val="single" w:sz="4" w:space="0" w:color="BFBFBF" w:themeColor="background1" w:themeShade="BF"/>
-              <w:right w:val="single" w:sz="4" w:space="0" w:color="BFBFBF" w:themeColor="background1" w:themeShade="BF"/>
-            </w:tcBorders>
-            <w:shd w:val="clear" w:color="auto" w:fill="15438E"/>
-          </w:tcPr>
-          <w:p>
-            <w:pPr>
-              <w:spacing w:after="0" w:line="240" w:lineRule="auto"/>
-              <w:ind w:left="360"/>
-              <w:rPr>
-                <w:rFonts w:ascii="Noto Sans" w:hAnsi="Noto Sans" w:cs="Noto Sans"/>
-                <w:b/>
-                <w:bCs/>
-                <w:color w:val="15438E"/>
-                <w:sz w:val="18"/>
-                <w:szCs w:val="18"/>
-              </w:rPr>
-            </w:pPr>
-          </w:p>
-        </w:tc>
-        <w:tc>
-          <w:tcPr>
-            <w:tcW w:w="779" w:type="dxa"/>
-            <w:tcBorders>
-              <w:top w:val="single" w:sz="4" w:space="0" w:color="BFBFBF" w:themeColor="background1" w:themeShade="BF"/>
-              <w:left w:val="single" w:sz="4" w:space="0" w:color="BFBFBF" w:themeColor="background1" w:themeShade="BF"/>
-              <w:bottom w:val="single" w:sz="4" w:space="0" w:color="BFBFBF" w:themeColor="background1" w:themeShade="BF"/>
-              <w:right w:val="single" w:sz="4" w:space="0" w:color="BFBFBF" w:themeColor="background1" w:themeShade="BF"/>
-            </w:tcBorders>
-            <w:shd w:val="clear" w:color="auto" w:fill="15438E"/>
-          </w:tcPr>
-          <w:p>
-            <w:pPr>
-              <w:spacing w:after="0" w:line="240" w:lineRule="auto"/>
-              <w:ind w:left="360"/>
-              <w:rPr>
-                <w:rFonts w:ascii="Noto Sans" w:hAnsi="Noto Sans" w:cs="Noto Sans"/>
-                <w:b/>
-                <w:bCs/>
-                <w:color w:val="15438E"/>
-                <w:sz w:val="18"/>
-                <w:szCs w:val="18"/>
-              </w:rPr>
-            </w:pPr>
-          </w:p>
-        </w:tc>
-        <w:tc>
-          <w:tcPr>
-            <w:tcW w:w="1082" w:type="dxa"/>
-            <w:tcBorders>
-              <w:top w:val="single" w:sz="4" w:space="0" w:color="BFBFBF" w:themeColor="background1" w:themeShade="BF"/>
-              <w:left w:val="single" w:sz="4" w:space="0" w:color="BFBFBF" w:themeColor="background1" w:themeShade="BF"/>
-              <w:bottom w:val="single" w:sz="4" w:space="0" w:color="BFBFBF" w:themeColor="background1" w:themeShade="BF"/>
-              <w:right w:val="single" w:sz="4" w:space="0" w:color="BFBFBF" w:themeColor="background1" w:themeShade="BF"/>
-            </w:tcBorders>
-            <w:shd w:val="clear" w:color="auto" w:fill="15438E"/>
-          </w:tcPr>
-          <w:p>
-            <w:pPr>
-              <w:spacing w:after="0" w:line="240" w:lineRule="auto"/>
-              <w:ind w:left="360"/>
-              <w:rPr>
-                <w:rFonts w:ascii="Noto Sans" w:hAnsi="Noto Sans" w:cs="Noto Sans"/>
-                <w:b/>
-                <w:bCs/>
-                <w:color w:val="15438E"/>
-                <w:sz w:val="18"/>
-                <w:szCs w:val="18"/>
-              </w:rPr>
-            </w:pPr>
-          </w:p>
-        </w:tc>
-        <w:tc>
-          <w:tcPr>
-            <w:tcW w:w="1171" w:type="dxa"/>
-            <w:tcBorders>
-              <w:top w:val="single" w:sz="4" w:space="0" w:color="BFBFBF" w:themeColor="background1" w:themeShade="BF"/>
-              <w:left w:val="single" w:sz="4" w:space="0" w:color="BFBFBF" w:themeColor="background1" w:themeShade="BF"/>
-              <w:bottom w:val="single" w:sz="4" w:space="0" w:color="BFBFBF" w:themeColor="background1" w:themeShade="BF"/>
-              <w:right w:val="single" w:sz="4" w:space="0" w:color="BFBFBF" w:themeColor="background1" w:themeShade="BF"/>
-            </w:tcBorders>
-            <w:shd w:val="clear" w:color="auto" w:fill="15438E"/>
-          </w:tcPr>
-          <w:p>
-            <w:pPr>
-              <w:spacing w:after="0" w:line="240" w:lineRule="auto"/>
-              <w:ind w:left="360"/>
-              <w:rPr>
-                <w:rFonts w:ascii="Noto Sans" w:hAnsi="Noto Sans" w:cs="Noto Sans"/>
-                <w:b/>
-                <w:bCs/>
-                <w:color w:val="15438E"/>
-                <w:sz w:val="18"/>
-                <w:szCs w:val="18"/>
-              </w:rPr>
-            </w:pPr>
-          </w:p>
-        </w:tc>
-        <w:tc>
-          <w:tcPr>
-            <w:tcW w:w="5751" w:type="dxa"/>
-            <w:tcBorders>
-              <w:top w:val="single" w:sz="4" w:space="0" w:color="BFBFBF" w:themeColor="background1" w:themeShade="BF"/>
-              <w:left w:val="single" w:sz="4" w:space="0" w:color="BFBFBF" w:themeColor="background1" w:themeShade="BF"/>
-              <w:bottom w:val="single" w:sz="4" w:space="0" w:color="BFBFBF" w:themeColor="background1" w:themeShade="BF"/>
-              <w:right w:val="single" w:sz="4" w:space="0" w:color="BFBFBF" w:themeColor="background1" w:themeShade="BF"/>
-            </w:tcBorders>
-            <w:shd w:val="clear" w:color="auto" w:fill="15438E"/>
-          </w:tcPr>
-          <w:p>
-            <w:pPr>
-              <w:spacing w:after="0" w:line="240" w:lineRule="auto"/>
-              <w:ind w:left="360"/>
-              <w:rPr>
-                <w:rFonts w:ascii="Noto Sans" w:hAnsi="Noto Sans" w:cs="Noto Sans"/>
-                <w:color w:val="15438E"/>
-                <w:sz w:val="16"/>
-                <w:szCs w:val="16"/>
-              </w:rPr>
-            </w:pPr>
-          </w:p>
-        </w:tc>
-      </w:tr>
-    </w:tbl>
-    <w:p>
-      <w:pPr>
-        <w:rPr>
-          <w:rFonts w:ascii="Arial" w:hAnsi="Arial" w:cs="Arial"/>
-        </w:rPr>
-      </w:pPr>
-    </w:p>
     <w:p/>
     <w:p/>
     <w:tbl>
@@ -8899,6 +7079,7 @@
       <w:tr>
         <w:trPr>
           <w:trHeight w:val="638"/>
+          <w:tblHeader/>
         </w:trPr>
         <w:tc>
           <w:tcPr>
@@ -9135,6 +7316,7 @@
               <w:t xml:space="preserve">for p in </w:t>
             </w:r>
             <w:proofErr w:type="spellStart"/>
+            <w:proofErr w:type="gramStart"/>
             <w:r>
               <w:rPr>
                 <w:rFonts w:ascii="Noto Sans" w:hAnsi="Noto Sans" w:cs="Noto Sans"/>
@@ -9166,6 +7348,7 @@
               </w:rPr>
               <w:t xml:space="preserve"> %</w:t>
             </w:r>
+            <w:proofErr w:type="gramEnd"/>
             <w:r>
               <w:rPr>
                 <w:rFonts w:ascii="Noto Sans" w:hAnsi="Noto Sans" w:cs="Noto Sans"/>
@@ -9332,6 +7515,7 @@
                 <w:lang w:val="en-US"/>
               </w:rPr>
             </w:pPr>
+            <w:proofErr w:type="gramStart"/>
             <w:r>
               <w:rPr>
                 <w:rFonts w:ascii="Noto Sans" w:hAnsi="Noto Sans" w:cs="Noto Sans"/>
@@ -9355,7 +7539,20 @@
                 <w:szCs w:val="18"/>
                 <w:lang w:val="en-US"/>
               </w:rPr>
-              <w:t>loop.index</w:t>
+              <w:t>loop</w:t>
+            </w:r>
+            <w:proofErr w:type="gramEnd"/>
+            <w:r>
+              <w:rPr>
+                <w:rFonts w:ascii="Noto Sans" w:hAnsi="Noto Sans" w:cs="Noto Sans"/>
+                <w:b/>
+                <w:bCs/>
+                <w:color w:val="15438E"/>
+                <w:sz w:val="18"/>
+                <w:szCs w:val="18"/>
+                <w:lang w:val="en-US"/>
+              </w:rPr>
+              <w:t>.index</w:t>
             </w:r>
             <w:proofErr w:type="spellEnd"/>
             <w:r>
@@ -9455,6 +7652,7 @@
               <w:t>{{</w:t>
             </w:r>
             <w:proofErr w:type="spellStart"/>
+            <w:proofErr w:type="gramStart"/>
             <w:r>
               <w:rPr>
                 <w:rFonts w:ascii="Noto Sans" w:hAnsi="Noto Sans" w:cs="Noto Sans"/>
@@ -9468,6 +7666,7 @@
               <w:t>p.cantidad</w:t>
             </w:r>
             <w:proofErr w:type="spellEnd"/>
+            <w:proofErr w:type="gramEnd"/>
             <w:r>
               <w:rPr>
                 <w:rFonts w:ascii="Noto Sans" w:hAnsi="Noto Sans" w:cs="Noto Sans"/>
@@ -9558,6 +7757,7 @@
               <w:t>{{</w:t>
             </w:r>
             <w:proofErr w:type="spellStart"/>
+            <w:proofErr w:type="gramStart"/>
             <w:r>
               <w:rPr>
                 <w:rFonts w:ascii="Noto Sans" w:hAnsi="Noto Sans" w:cs="Noto Sans"/>
@@ -9571,6 +7771,7 @@
               <w:t>p.nombre</w:t>
             </w:r>
             <w:proofErr w:type="spellEnd"/>
+            <w:proofErr w:type="gramEnd"/>
             <w:r>
               <w:rPr>
                 <w:rFonts w:ascii="Noto Sans" w:hAnsi="Noto Sans" w:cs="Noto Sans"/>
@@ -9615,18 +7816,16 @@
                 <w:color w:val="15438E"/>
                 <w:sz w:val="18"/>
                 <w:szCs w:val="18"/>
-                <w:lang w:val="en-US"/>
-              </w:rPr>
-            </w:pPr>
-            <w:r>
-              <w:rPr>
-                <w:rFonts w:ascii="Noto Sans" w:hAnsi="Noto Sans" w:cs="Noto Sans"/>
-                <w:color w:val="15438E"/>
-                <w:sz w:val="18"/>
-                <w:szCs w:val="18"/>
-                <w:lang w:val="en-US"/>
-              </w:rPr>
-              <w:t xml:space="preserve">{% if </w:t>
+              </w:rPr>
+            </w:pPr>
+            <w:r>
+              <w:rPr>
+                <w:rFonts w:ascii="Noto Sans" w:hAnsi="Noto Sans" w:cs="Noto Sans"/>
+                <w:color w:val="15438E"/>
+                <w:sz w:val="18"/>
+                <w:szCs w:val="18"/>
+              </w:rPr>
+              <w:t xml:space="preserve">{% </w:t>
             </w:r>
             <w:proofErr w:type="spellStart"/>
             <w:r>
@@ -9635,30 +7834,40 @@
                 <w:color w:val="15438E"/>
                 <w:sz w:val="18"/>
                 <w:szCs w:val="18"/>
-                <w:lang w:val="en-US"/>
+              </w:rPr>
+              <w:t>if</w:t>
+            </w:r>
+            <w:proofErr w:type="spellEnd"/>
+            <w:r>
+              <w:rPr>
+                <w:rFonts w:ascii="Noto Sans" w:hAnsi="Noto Sans" w:cs="Noto Sans"/>
+                <w:color w:val="15438E"/>
+                <w:sz w:val="18"/>
+                <w:szCs w:val="18"/>
+              </w:rPr>
+              <w:t xml:space="preserve"> </w:t>
+            </w:r>
+            <w:proofErr w:type="spellStart"/>
+            <w:proofErr w:type="gramStart"/>
+            <w:r>
+              <w:rPr>
+                <w:rFonts w:ascii="Noto Sans" w:hAnsi="Noto Sans" w:cs="Noto Sans"/>
+                <w:color w:val="15438E"/>
+                <w:sz w:val="18"/>
+                <w:szCs w:val="18"/>
               </w:rPr>
               <w:t>p.ancho</w:t>
             </w:r>
             <w:proofErr w:type="spellEnd"/>
-            <w:r>
-              <w:rPr>
-                <w:rFonts w:ascii="Noto Sans" w:hAnsi="Noto Sans" w:cs="Noto Sans"/>
-                <w:color w:val="15438E"/>
-                <w:sz w:val="18"/>
-                <w:szCs w:val="18"/>
-                <w:lang w:val="en-US"/>
-              </w:rPr>
-              <w:t xml:space="preserve"> &gt;0</w:t>
-            </w:r>
-            <w:r>
-              <w:rPr>
-                <w:rFonts w:ascii="Noto Sans" w:hAnsi="Noto Sans" w:cs="Noto Sans"/>
-                <w:color w:val="15438E"/>
-                <w:sz w:val="18"/>
-                <w:szCs w:val="18"/>
-                <w:lang w:val="en-US"/>
-              </w:rPr>
-              <w:t xml:space="preserve"> %}</w:t>
+            <w:proofErr w:type="gramEnd"/>
+            <w:r>
+              <w:rPr>
+                <w:rFonts w:ascii="Noto Sans" w:hAnsi="Noto Sans" w:cs="Noto Sans"/>
+                <w:color w:val="15438E"/>
+                <w:sz w:val="18"/>
+                <w:szCs w:val="18"/>
+              </w:rPr>
+              <w:t xml:space="preserve"> &gt;0 %}</w:t>
             </w:r>
           </w:p>
           <w:p>
@@ -9671,28 +7880,36 @@
                 <w:color w:val="15438E"/>
                 <w:sz w:val="18"/>
                 <w:szCs w:val="18"/>
-                <w:lang w:val="en-US"/>
-              </w:rPr>
-            </w:pPr>
-            <w:r>
-              <w:rPr>
-                <w:rFonts w:ascii="Noto Sans" w:hAnsi="Noto Sans" w:cs="Noto Sans"/>
-                <w:color w:val="15438E"/>
-                <w:sz w:val="18"/>
-                <w:szCs w:val="18"/>
-                <w:lang w:val="en-US"/>
+              </w:rPr>
+            </w:pPr>
+            <w:r>
+              <w:rPr>
+                <w:rFonts w:ascii="Noto Sans" w:hAnsi="Noto Sans" w:cs="Noto Sans"/>
+                <w:color w:val="15438E"/>
+                <w:sz w:val="18"/>
+                <w:szCs w:val="18"/>
               </w:rPr>
               <w:t xml:space="preserve">   </w:t>
             </w:r>
-            <w:r>
-              <w:rPr>
-                <w:rFonts w:ascii="Noto Sans" w:hAnsi="Noto Sans" w:cs="Noto Sans"/>
-                <w:color w:val="15438E"/>
-                <w:sz w:val="18"/>
-                <w:szCs w:val="18"/>
-                <w:lang w:val="en-US"/>
-              </w:rPr>
-              <w:t>Ancho : {{</w:t>
+            <w:proofErr w:type="gramStart"/>
+            <w:r>
+              <w:rPr>
+                <w:rFonts w:ascii="Noto Sans" w:hAnsi="Noto Sans" w:cs="Noto Sans"/>
+                <w:color w:val="15438E"/>
+                <w:sz w:val="18"/>
+                <w:szCs w:val="18"/>
+              </w:rPr>
+              <w:t>Ancho :</w:t>
+            </w:r>
+            <w:proofErr w:type="gramEnd"/>
+            <w:r>
+              <w:rPr>
+                <w:rFonts w:ascii="Noto Sans" w:hAnsi="Noto Sans" w:cs="Noto Sans"/>
+                <w:color w:val="15438E"/>
+                <w:sz w:val="18"/>
+                <w:szCs w:val="18"/>
+              </w:rPr>
+              <w:t xml:space="preserve"> {{</w:t>
             </w:r>
             <w:proofErr w:type="spellStart"/>
             <w:r>
@@ -9701,7 +7918,6 @@
                 <w:color w:val="15438E"/>
                 <w:sz w:val="18"/>
                 <w:szCs w:val="18"/>
-                <w:lang w:val="en-US"/>
               </w:rPr>
               <w:t>p.ancho</w:t>
             </w:r>
@@ -9712,7 +7928,6 @@
                 <w:color w:val="15438E"/>
                 <w:sz w:val="18"/>
                 <w:szCs w:val="18"/>
-                <w:lang w:val="en-US"/>
               </w:rPr>
               <w:t xml:space="preserve"> }}m</w:t>
             </w:r>
@@ -9727,18 +7942,36 @@
                 <w:color w:val="15438E"/>
                 <w:sz w:val="18"/>
                 <w:szCs w:val="18"/>
-                <w:lang w:val="en-US"/>
-              </w:rPr>
-            </w:pPr>
-            <w:r>
-              <w:rPr>
-                <w:rFonts w:ascii="Noto Sans" w:hAnsi="Noto Sans" w:cs="Noto Sans"/>
-                <w:color w:val="15438E"/>
-                <w:sz w:val="18"/>
-                <w:szCs w:val="18"/>
-                <w:lang w:val="en-US"/>
-              </w:rPr>
-              <w:t>{% endif %}</w:t>
+              </w:rPr>
+            </w:pPr>
+            <w:r>
+              <w:rPr>
+                <w:rFonts w:ascii="Noto Sans" w:hAnsi="Noto Sans" w:cs="Noto Sans"/>
+                <w:color w:val="15438E"/>
+                <w:sz w:val="18"/>
+                <w:szCs w:val="18"/>
+              </w:rPr>
+              <w:t xml:space="preserve">{% </w:t>
+            </w:r>
+            <w:proofErr w:type="spellStart"/>
+            <w:r>
+              <w:rPr>
+                <w:rFonts w:ascii="Noto Sans" w:hAnsi="Noto Sans" w:cs="Noto Sans"/>
+                <w:color w:val="15438E"/>
+                <w:sz w:val="18"/>
+                <w:szCs w:val="18"/>
+              </w:rPr>
+              <w:t>endif</w:t>
+            </w:r>
+            <w:proofErr w:type="spellEnd"/>
+            <w:r>
+              <w:rPr>
+                <w:rFonts w:ascii="Noto Sans" w:hAnsi="Noto Sans" w:cs="Noto Sans"/>
+                <w:color w:val="15438E"/>
+                <w:sz w:val="18"/>
+                <w:szCs w:val="18"/>
+              </w:rPr>
+              <w:t xml:space="preserve"> %}</w:t>
             </w:r>
           </w:p>
           <w:p>
@@ -9751,18 +7984,16 @@
                 <w:color w:val="15438E"/>
                 <w:sz w:val="18"/>
                 <w:szCs w:val="18"/>
-                <w:lang w:val="en-US"/>
-              </w:rPr>
-            </w:pPr>
-            <w:r>
-              <w:rPr>
-                <w:rFonts w:ascii="Noto Sans" w:hAnsi="Noto Sans" w:cs="Noto Sans"/>
-                <w:color w:val="15438E"/>
-                <w:sz w:val="18"/>
-                <w:szCs w:val="18"/>
-                <w:lang w:val="en-US"/>
-              </w:rPr>
-              <w:t xml:space="preserve">{% if </w:t>
+              </w:rPr>
+            </w:pPr>
+            <w:r>
+              <w:rPr>
+                <w:rFonts w:ascii="Noto Sans" w:hAnsi="Noto Sans" w:cs="Noto Sans"/>
+                <w:color w:val="15438E"/>
+                <w:sz w:val="18"/>
+                <w:szCs w:val="18"/>
+              </w:rPr>
+              <w:t xml:space="preserve">{% </w:t>
             </w:r>
             <w:proofErr w:type="spellStart"/>
             <w:r>
@@ -9771,19 +8002,8 @@
                 <w:color w:val="15438E"/>
                 <w:sz w:val="18"/>
                 <w:szCs w:val="18"/>
-                <w:lang w:val="en-US"/>
-              </w:rPr>
-              <w:t>p.</w:t>
-            </w:r>
-            <w:r>
-              <w:rPr>
-                <w:rFonts w:ascii="Noto Sans" w:hAnsi="Noto Sans" w:cs="Noto Sans"/>
-                <w:color w:val="15438E"/>
-                <w:sz w:val="18"/>
-                <w:szCs w:val="18"/>
-                <w:lang w:val="en-US"/>
-              </w:rPr>
-              <w:t>largo</w:t>
+              </w:rPr>
+              <w:t>if</w:t>
             </w:r>
             <w:proofErr w:type="spellEnd"/>
             <w:r>
@@ -9792,19 +8012,30 @@
                 <w:color w:val="15438E"/>
                 <w:sz w:val="18"/>
                 <w:szCs w:val="18"/>
-                <w:lang w:val="en-US"/>
-              </w:rPr>
-              <w:t xml:space="preserve"> &gt;0</w:t>
-            </w:r>
-            <w:r>
-              <w:rPr>
-                <w:rFonts w:ascii="Noto Sans" w:hAnsi="Noto Sans" w:cs="Noto Sans"/>
-                <w:color w:val="15438E"/>
-                <w:sz w:val="18"/>
-                <w:szCs w:val="18"/>
-                <w:lang w:val="en-US"/>
-              </w:rPr>
-              <w:t xml:space="preserve"> %}</w:t>
+              </w:rPr>
+              <w:t xml:space="preserve"> </w:t>
+            </w:r>
+            <w:proofErr w:type="spellStart"/>
+            <w:proofErr w:type="gramStart"/>
+            <w:r>
+              <w:rPr>
+                <w:rFonts w:ascii="Noto Sans" w:hAnsi="Noto Sans" w:cs="Noto Sans"/>
+                <w:color w:val="15438E"/>
+                <w:sz w:val="18"/>
+                <w:szCs w:val="18"/>
+              </w:rPr>
+              <w:t>p.largo</w:t>
+            </w:r>
+            <w:proofErr w:type="spellEnd"/>
+            <w:proofErr w:type="gramEnd"/>
+            <w:r>
+              <w:rPr>
+                <w:rFonts w:ascii="Noto Sans" w:hAnsi="Noto Sans" w:cs="Noto Sans"/>
+                <w:color w:val="15438E"/>
+                <w:sz w:val="18"/>
+                <w:szCs w:val="18"/>
+              </w:rPr>
+              <w:t xml:space="preserve"> &gt;0 %}</w:t>
             </w:r>
           </w:p>
           <w:p>
@@ -9817,48 +8048,36 @@
                 <w:color w:val="15438E"/>
                 <w:sz w:val="18"/>
                 <w:szCs w:val="18"/>
-                <w:lang w:val="en-US"/>
-              </w:rPr>
-            </w:pPr>
-            <w:r>
-              <w:rPr>
-                <w:rFonts w:ascii="Noto Sans" w:hAnsi="Noto Sans" w:cs="Noto Sans"/>
-                <w:color w:val="15438E"/>
-                <w:sz w:val="18"/>
-                <w:szCs w:val="18"/>
-                <w:lang w:val="en-US"/>
+              </w:rPr>
+            </w:pPr>
+            <w:r>
+              <w:rPr>
+                <w:rFonts w:ascii="Noto Sans" w:hAnsi="Noto Sans" w:cs="Noto Sans"/>
+                <w:color w:val="15438E"/>
+                <w:sz w:val="18"/>
+                <w:szCs w:val="18"/>
               </w:rPr>
               <w:t xml:space="preserve">   </w:t>
             </w:r>
-            <w:r>
-              <w:rPr>
-                <w:rFonts w:ascii="Noto Sans" w:hAnsi="Noto Sans" w:cs="Noto Sans"/>
-                <w:color w:val="15438E"/>
-                <w:sz w:val="18"/>
-                <w:szCs w:val="18"/>
-                <w:lang w:val="en-US"/>
-              </w:rPr>
-              <w:t>Largo</w:t>
-            </w:r>
-            <w:r>
-              <w:rPr>
-                <w:rFonts w:ascii="Noto Sans" w:hAnsi="Noto Sans" w:cs="Noto Sans"/>
-                <w:color w:val="15438E"/>
-                <w:sz w:val="18"/>
-                <w:szCs w:val="18"/>
-                <w:lang w:val="en-US"/>
-              </w:rPr>
-              <w:t xml:space="preserve"> : </w:t>
-            </w:r>
-            <w:r>
-              <w:rPr>
-                <w:rFonts w:ascii="Noto Sans" w:hAnsi="Noto Sans" w:cs="Noto Sans"/>
-                <w:color w:val="15438E"/>
-                <w:sz w:val="18"/>
-                <w:szCs w:val="18"/>
-                <w:lang w:val="en-US"/>
-              </w:rPr>
-              <w:t>{{</w:t>
+            <w:proofErr w:type="gramStart"/>
+            <w:r>
+              <w:rPr>
+                <w:rFonts w:ascii="Noto Sans" w:hAnsi="Noto Sans" w:cs="Noto Sans"/>
+                <w:color w:val="15438E"/>
+                <w:sz w:val="18"/>
+                <w:szCs w:val="18"/>
+              </w:rPr>
+              <w:t>Largo :</w:t>
+            </w:r>
+            <w:proofErr w:type="gramEnd"/>
+            <w:r>
+              <w:rPr>
+                <w:rFonts w:ascii="Noto Sans" w:hAnsi="Noto Sans" w:cs="Noto Sans"/>
+                <w:color w:val="15438E"/>
+                <w:sz w:val="18"/>
+                <w:szCs w:val="18"/>
+              </w:rPr>
+              <w:t xml:space="preserve"> {{</w:t>
             </w:r>
             <w:proofErr w:type="spellStart"/>
             <w:r>
@@ -9867,19 +8086,8 @@
                 <w:color w:val="15438E"/>
                 <w:sz w:val="18"/>
                 <w:szCs w:val="18"/>
-                <w:lang w:val="en-US"/>
-              </w:rPr>
-              <w:t>p.</w:t>
-            </w:r>
-            <w:r>
-              <w:rPr>
-                <w:rFonts w:ascii="Noto Sans" w:hAnsi="Noto Sans" w:cs="Noto Sans"/>
-                <w:color w:val="15438E"/>
-                <w:sz w:val="18"/>
-                <w:szCs w:val="18"/>
-                <w:lang w:val="en-US"/>
-              </w:rPr>
-              <w:t>largo</w:t>
+              </w:rPr>
+              <w:t>p.largo</w:t>
             </w:r>
             <w:proofErr w:type="spellEnd"/>
             <w:r>
@@ -9888,19 +8096,8 @@
                 <w:color w:val="15438E"/>
                 <w:sz w:val="18"/>
                 <w:szCs w:val="18"/>
-                <w:lang w:val="en-US"/>
-              </w:rPr>
-              <w:t>}}</w:t>
-            </w:r>
-            <w:r>
-              <w:rPr>
-                <w:rFonts w:ascii="Noto Sans" w:hAnsi="Noto Sans" w:cs="Noto Sans"/>
-                <w:color w:val="15438E"/>
-                <w:sz w:val="18"/>
-                <w:szCs w:val="18"/>
-                <w:lang w:val="en-US"/>
-              </w:rPr>
-              <w:t xml:space="preserve"> m</w:t>
+              </w:rPr>
+              <w:t>}} m</w:t>
             </w:r>
           </w:p>
           <w:p>
@@ -10347,6 +8544,7 @@
           <w:sz w:val="28"/>
           <w:szCs w:val="28"/>
         </w:rPr>
+        <w:lastRenderedPageBreak/>
         <w:t>Características técnicas</w:t>
       </w:r>
       <w:bookmarkEnd w:id="8"/>
@@ -10415,7 +8613,6 @@
                 <w:sz w:val="36"/>
                 <w:szCs w:val="36"/>
               </w:rPr>
-              <w:lastRenderedPageBreak/>
               <w:t>MARCOS</w:t>
             </w:r>
           </w:p>
@@ -13708,7 +11905,23 @@
           <w:rFonts w:ascii="Noto Sans" w:hAnsi="Noto Sans" w:cs="Noto Sans"/>
           <w:color w:val="15438E"/>
         </w:rPr>
-        <w:t xml:space="preserve">La distribución de sistema será de acuerdo al </w:t>
+        <w:t xml:space="preserve">La distribución de sistema será </w:t>
+      </w:r>
+      <w:proofErr w:type="gramStart"/>
+      <w:r>
+        <w:rPr>
+          <w:rFonts w:ascii="Noto Sans" w:hAnsi="Noto Sans" w:cs="Noto Sans"/>
+          <w:color w:val="15438E"/>
+        </w:rPr>
+        <w:t>de acuerdo al</w:t>
+      </w:r>
+      <w:proofErr w:type="gramEnd"/>
+      <w:r>
+        <w:rPr>
+          <w:rFonts w:ascii="Noto Sans" w:hAnsi="Noto Sans" w:cs="Noto Sans"/>
+          <w:color w:val="15438E"/>
+        </w:rPr>
+        <w:t xml:space="preserve"> </w:t>
       </w:r>
       <w:r>
         <w:rPr>
@@ -14788,7 +13001,17 @@
                 <w:sz w:val="18"/>
                 <w:szCs w:val="18"/>
               </w:rPr>
-              <w:t>_selectivo</w:t>
+              <w:t>_</w:t>
+            </w:r>
+            <w:proofErr w:type="gramStart"/>
+            <w:r>
+              <w:rPr>
+                <w:rFonts w:ascii="Noto Sans" w:hAnsi="Noto Sans" w:cs="Noto Sans"/>
+                <w:color w:val="15438E"/>
+                <w:sz w:val="18"/>
+                <w:szCs w:val="18"/>
+              </w:rPr>
+              <w:t>selectivo</w:t>
             </w:r>
             <w:proofErr w:type="spellEnd"/>
             <w:r>
@@ -14807,7 +13030,17 @@
                 <w:sz w:val="18"/>
                 <w:szCs w:val="18"/>
               </w:rPr>
-              <w:t>}}</w:t>
+              <w:t>}</w:t>
+            </w:r>
+            <w:proofErr w:type="gramEnd"/>
+            <w:r>
+              <w:rPr>
+                <w:rFonts w:ascii="Noto Sans" w:hAnsi="Noto Sans" w:cs="Noto Sans"/>
+                <w:color w:val="15438E"/>
+                <w:sz w:val="18"/>
+                <w:szCs w:val="18"/>
+              </w:rPr>
+              <w:t>}</w:t>
             </w:r>
           </w:p>
           <w:p>
@@ -16188,7 +14421,27 @@
           <w:sz w:val="16"/>
           <w:szCs w:val="16"/>
         </w:rPr>
-        <w:t>5. Las maniobras de descarga de los equipos y/o partes en la planta del cliente son responsabilidad del mismo.</w:t>
+        <w:t xml:space="preserve">5. Las maniobras de descarga de los equipos y/o partes en la planta del cliente son responsabilidad </w:t>
+      </w:r>
+      <w:proofErr w:type="gramStart"/>
+      <w:r>
+        <w:rPr>
+          <w:rFonts w:ascii="Noto Sans" w:hAnsi="Noto Sans" w:cs="Noto Sans"/>
+          <w:color w:val="15438E"/>
+          <w:sz w:val="16"/>
+          <w:szCs w:val="16"/>
+        </w:rPr>
+        <w:t>del mismo</w:t>
+      </w:r>
+      <w:proofErr w:type="gramEnd"/>
+      <w:r>
+        <w:rPr>
+          <w:rFonts w:ascii="Noto Sans" w:hAnsi="Noto Sans" w:cs="Noto Sans"/>
+          <w:color w:val="15438E"/>
+          <w:sz w:val="16"/>
+          <w:szCs w:val="16"/>
+        </w:rPr>
+        <w:t>.</w:t>
       </w:r>
     </w:p>
     <w:p>
@@ -16223,7 +14476,27 @@
           <w:sz w:val="16"/>
           <w:szCs w:val="16"/>
         </w:rPr>
-        <w:t>6. El área de instalación deberá estar despejada, sin interferencias de otros contratistas, libre de tarimas, productos, tráfico de personas y/o vehículos durante la ejecución de la misma. El cliente deberá colocar señalizaciones en el área de instalación y/o protecciones en caso de ser necesario (encerrar el área).</w:t>
+        <w:t xml:space="preserve">6. El área de instalación deberá estar despejada, sin interferencias de otros contratistas, libre de tarimas, productos, tráfico de personas y/o vehículos durante la ejecución de </w:t>
+      </w:r>
+      <w:proofErr w:type="gramStart"/>
+      <w:r>
+        <w:rPr>
+          <w:rFonts w:ascii="Noto Sans" w:hAnsi="Noto Sans" w:cs="Noto Sans"/>
+          <w:color w:val="15438E"/>
+          <w:sz w:val="16"/>
+          <w:szCs w:val="16"/>
+        </w:rPr>
+        <w:t>la misma</w:t>
+      </w:r>
+      <w:proofErr w:type="gramEnd"/>
+      <w:r>
+        <w:rPr>
+          <w:rFonts w:ascii="Noto Sans" w:hAnsi="Noto Sans" w:cs="Noto Sans"/>
+          <w:color w:val="15438E"/>
+          <w:sz w:val="16"/>
+          <w:szCs w:val="16"/>
+        </w:rPr>
+        <w:t>. El cliente deberá colocar señalizaciones en el área de instalación y/o protecciones en caso de ser necesario (encerrar el área).</w:t>
       </w:r>
     </w:p>
     <w:p>
@@ -16293,7 +14566,47 @@
           <w:sz w:val="16"/>
           <w:szCs w:val="16"/>
         </w:rPr>
-        <w:t>8. La instalación cotizada está considerada a realizarse en un solo evento y/o conforme a un programa preliminar definido conjuntamente con el cliente. Sí por causas imputables a este último, lo considerado anteriormente no se pudiera realizar de acuerdo a lo planeado es posible que se generen costos y/o retrasos adicionales que se negociaran en su momento con el cliente.</w:t>
+        <w:t xml:space="preserve">8. La instalación cotizada está considerada a realizarse en un solo evento y/o conforme a un programa preliminar definido </w:t>
+      </w:r>
+      <w:proofErr w:type="gramStart"/>
+      <w:r>
+        <w:rPr>
+          <w:rFonts w:ascii="Noto Sans" w:hAnsi="Noto Sans" w:cs="Noto Sans"/>
+          <w:color w:val="15438E"/>
+          <w:sz w:val="16"/>
+          <w:szCs w:val="16"/>
+        </w:rPr>
+        <w:t>conjuntamente con</w:t>
+      </w:r>
+      <w:proofErr w:type="gramEnd"/>
+      <w:r>
+        <w:rPr>
+          <w:rFonts w:ascii="Noto Sans" w:hAnsi="Noto Sans" w:cs="Noto Sans"/>
+          <w:color w:val="15438E"/>
+          <w:sz w:val="16"/>
+          <w:szCs w:val="16"/>
+        </w:rPr>
+        <w:t xml:space="preserve"> el cliente. Sí por causas imputables a este último, lo considerado anteriormente no se pudiera realizar </w:t>
+      </w:r>
+      <w:proofErr w:type="gramStart"/>
+      <w:r>
+        <w:rPr>
+          <w:rFonts w:ascii="Noto Sans" w:hAnsi="Noto Sans" w:cs="Noto Sans"/>
+          <w:color w:val="15438E"/>
+          <w:sz w:val="16"/>
+          <w:szCs w:val="16"/>
+        </w:rPr>
+        <w:t>de acuerdo a</w:t>
+      </w:r>
+      <w:proofErr w:type="gramEnd"/>
+      <w:r>
+        <w:rPr>
+          <w:rFonts w:ascii="Noto Sans" w:hAnsi="Noto Sans" w:cs="Noto Sans"/>
+          <w:color w:val="15438E"/>
+          <w:sz w:val="16"/>
+          <w:szCs w:val="16"/>
+        </w:rPr>
+        <w:t xml:space="preserve"> lo planeado es posible que se generen costos y/o retrasos adicionales que se negociaran en su momento con el cliente.</w:t>
       </w:r>
     </w:p>
     <w:p>
@@ -16500,7 +14813,27 @@
           <w:szCs w:val="16"/>
         </w:rPr>
         <w:lastRenderedPageBreak/>
-        <w:t>13. TYRSA garantiza sus equipos contra defectos de fabricación, defectos de ensamble o instalación y contra vicios ocultos por 36 meses. Dicho plazo se cuenta a partir de la fecha de finalización de la instalación, de la fecha de entrega del equipo o de la fecha de comienzo de uso del mismo en beneficio del cliente (lo que ocurra primero). En partes compradas a otros e integradas a nuestros equipos (por ejemplo, los moto</w:t>
+        <w:t xml:space="preserve">13. TYRSA garantiza sus equipos contra defectos de fabricación, defectos de ensamble o instalación y contra vicios ocultos por 36 meses. Dicho plazo se cuenta a partir de la fecha de finalización de la instalación, de la fecha de entrega del equipo o de la fecha de comienzo de uso </w:t>
+      </w:r>
+      <w:proofErr w:type="gramStart"/>
+      <w:r>
+        <w:rPr>
+          <w:rFonts w:ascii="Noto Sans" w:hAnsi="Noto Sans" w:cs="Noto Sans"/>
+          <w:color w:val="15438E"/>
+          <w:sz w:val="16"/>
+          <w:szCs w:val="16"/>
+        </w:rPr>
+        <w:t>del mismo</w:t>
+      </w:r>
+      <w:proofErr w:type="gramEnd"/>
+      <w:r>
+        <w:rPr>
+          <w:rFonts w:ascii="Noto Sans" w:hAnsi="Noto Sans" w:cs="Noto Sans"/>
+          <w:color w:val="15438E"/>
+          <w:sz w:val="16"/>
+          <w:szCs w:val="16"/>
+        </w:rPr>
+        <w:t xml:space="preserve"> en beneficio del cliente (lo que ocurra primero). En partes compradas a otros e integradas a nuestros equipos (por ejemplo, los moto</w:t>
       </w:r>
       <w:r>
         <w:rPr>

</xml_diff>

<commit_message>
iones a margenes en plantillas
</commit_message>
<xml_diff>
--- a/public/plantilla.docx
+++ b/public/plantilla.docx
@@ -575,16 +575,7 @@
                 <w:sz w:val="18"/>
                 <w:szCs w:val="18"/>
               </w:rPr>
-              <w:t>En atención a su amable solicitud, estamos presentando a su consideración nuest</w:t>
-            </w:r>
-            <w:r>
-              <w:rPr>
-                <w:rFonts w:ascii="Noto Sans" w:eastAsia="Calibri" w:hAnsi="Noto Sans" w:cs="Noto Sans"/>
-                <w:color w:val="15438E"/>
-                <w:sz w:val="18"/>
-                <w:szCs w:val="18"/>
-              </w:rPr>
-              <w:t>ra cotización por:</w:t>
+              <w:t>En atención a su amable solicitud, estamos presentando a su consideración nuestra cotización por:</w:t>
             </w:r>
           </w:p>
           <w:p>
@@ -712,16 +703,7 @@
                 <w:sz w:val="18"/>
                 <w:szCs w:val="18"/>
               </w:rPr>
-              <w:t xml:space="preserve">Sin otro particular y agradeciendo su </w:t>
-            </w:r>
-            <w:r>
-              <w:rPr>
-                <w:rFonts w:ascii="Noto Sans" w:eastAsia="Calibri" w:hAnsi="Noto Sans" w:cs="Noto Sans"/>
-                <w:color w:val="15438E"/>
-                <w:sz w:val="18"/>
-                <w:szCs w:val="18"/>
-              </w:rPr>
-              <w:t>atención con la presente, nos despedimos de usted esperando tener la oportunidad de servirle.</w:t>
+              <w:t>Sin otro particular y agradeciendo su atención con la presente, nos despedimos de usted esperando tener la oportunidad de servirle.</w:t>
             </w:r>
           </w:p>
         </w:tc>
@@ -3704,15 +3686,7 @@
                 <w:rFonts w:eastAsia="Calibri"/>
                 <w:webHidden/>
               </w:rPr>
-              <w:t>1</w:t>
-            </w:r>
-            <w:r>
-              <w:rPr>
-                <w:rStyle w:val="Enlacedelndice"/>
-                <w:rFonts w:eastAsia="Calibri"/>
-                <w:webHidden/>
-              </w:rPr>
-              <w:t>2.</w:t>
+              <w:t>12.</w:t>
             </w:r>
             <w:r>
               <w:rPr>
@@ -4153,16 +4127,7 @@
           <w:bCs/>
           <w:color w:val="15438E"/>
         </w:rPr>
-        <w:t>primer_</w:t>
-      </w:r>
-      <w:r>
-        <w:rPr>
-          <w:rFonts w:ascii="Noto Sans" w:hAnsi="Noto Sans" w:cs="Noto Sans"/>
-          <w:b/>
-          <w:bCs/>
-          <w:color w:val="15438E"/>
-        </w:rPr>
-        <w:t>dibujo</w:t>
+        <w:t>primer_dibujo</w:t>
       </w:r>
       <w:proofErr w:type="spellEnd"/>
       <w:r>
@@ -4356,16 +4321,7 @@
           <w:sz w:val="18"/>
           <w:szCs w:val="18"/>
         </w:rPr>
-        <w:t>Variac</w:t>
-      </w:r>
-      <w:r>
-        <w:rPr>
-          <w:rFonts w:ascii="Noto Sans" w:hAnsi="Noto Sans" w:cs="Noto Sans"/>
-          <w:color w:val="15438E"/>
-          <w:sz w:val="18"/>
-          <w:szCs w:val="18"/>
-        </w:rPr>
-        <w:t>ión de claros entre vigas sin afectar a módulos adyacentes.</w:t>
+        <w:t>Variación de claros entre vigas sin afectar a módulos adyacentes.</w:t>
       </w:r>
     </w:p>
     <w:p>
@@ -4491,16 +4447,7 @@
           <w:sz w:val="18"/>
           <w:szCs w:val="18"/>
         </w:rPr>
-        <w:t xml:space="preserve">       El alcance de</w:t>
-      </w:r>
-      <w:r>
-        <w:rPr>
-          <w:rFonts w:ascii="Noto Sans" w:hAnsi="Noto Sans" w:cs="Noto Sans"/>
-          <w:color w:val="15438E"/>
-          <w:sz w:val="18"/>
-          <w:szCs w:val="18"/>
-        </w:rPr>
-        <w:t xml:space="preserve"> nuestra oferta incluye los siguientes conceptos:</w:t>
+        <w:t xml:space="preserve">       El alcance de nuestra oferta incluye los siguientes conceptos:</w:t>
       </w:r>
     </w:p>
     <w:p>
@@ -4748,16 +4695,7 @@
           <w:sz w:val="18"/>
           <w:szCs w:val="18"/>
         </w:rPr>
-        <w:t>}} normalmente están constituidos por Baterías Sencillas y Baterías Dobles. Las Baterías Sencillas, comúnmente son colo</w:t>
-      </w:r>
-      <w:r>
-        <w:rPr>
-          <w:rFonts w:ascii="Noto Sans" w:hAnsi="Noto Sans" w:cs="Noto Sans"/>
-          <w:color w:val="15438E"/>
-          <w:sz w:val="18"/>
-          <w:szCs w:val="18"/>
-        </w:rPr>
-        <w:t>cadas contra muro permitiendo de esta manera ser alimentadas desde un solo frente. Las Baterías Dobles serán alimentadas desde dos frentes. La alimentación y la descarga de su sistema serán efectuadas por medio de montacargas.</w:t>
+        <w:t>}} normalmente están constituidos por Baterías Sencillas y Baterías Dobles. Las Baterías Sencillas, comúnmente son colocadas contra muro permitiendo de esta manera ser alimentadas desde un solo frente. Las Baterías Dobles serán alimentadas desde dos frentes. La alimentación y la descarga de su sistema serán efectuadas por medio de montacargas.</w:t>
       </w:r>
     </w:p>
     <w:p>
@@ -4820,17 +4758,7 @@
           <w:sz w:val="28"/>
           <w:szCs w:val="28"/>
         </w:rPr>
-        <w:t xml:space="preserve">Parámetros de selección y </w:t>
-      </w:r>
-      <w:r>
-        <w:rPr>
-          <w:rFonts w:ascii="Noto Sans" w:hAnsi="Noto Sans" w:cs="Noto Sans"/>
-          <w:b/>
-          <w:bCs/>
-          <w:sz w:val="28"/>
-          <w:szCs w:val="28"/>
-        </w:rPr>
-        <w:t>diseño</w:t>
+        <w:t>Parámetros de selección y diseño</w:t>
       </w:r>
       <w:bookmarkEnd w:id="5"/>
     </w:p>
@@ -6098,16 +6026,7 @@
                 <w:sz w:val="16"/>
                 <w:szCs w:val="16"/>
               </w:rPr>
-              <w:t xml:space="preserve">Tipo industrial, nivel cero, de </w:t>
-            </w:r>
-            <w:r>
-              <w:rPr>
-                <w:rFonts w:ascii="Noto Sans" w:hAnsi="Noto Sans" w:cs="Noto Sans"/>
-                <w:color w:val="15438E"/>
-                <w:sz w:val="16"/>
-                <w:szCs w:val="16"/>
-              </w:rPr>
-              <w:t>concreto.</w:t>
+              <w:t>Tipo industrial, nivel cero, de concreto.</w:t>
             </w:r>
           </w:p>
           <w:p>
@@ -6451,16 +6370,7 @@
                 <w:sz w:val="16"/>
                 <w:szCs w:val="16"/>
               </w:rPr>
-              <w:t xml:space="preserve">26 }} </w:t>
-            </w:r>
-            <w:r>
-              <w:rPr>
-                <w:rFonts w:ascii="Noto Sans" w:hAnsi="Noto Sans" w:cs="Noto Sans"/>
-                <w:color w:val="15438E"/>
-                <w:sz w:val="16"/>
-                <w:szCs w:val="16"/>
-              </w:rPr>
-              <w:t>inflamable.</w:t>
+              <w:t>26 }} inflamable.</w:t>
             </w:r>
           </w:p>
           <w:p>
@@ -6738,16 +6648,7 @@
           <w:szCs w:val="18"/>
         </w:rPr>
         <w:lastRenderedPageBreak/>
-        <w:t xml:space="preserve">Es una organización estadounidense encargada de indicar los parámetros de fabricación de los sistemas de </w:t>
-      </w:r>
-      <w:r>
-        <w:rPr>
-          <w:rFonts w:ascii="Noto Sans" w:hAnsi="Noto Sans" w:cs="Noto Sans"/>
-          <w:color w:val="15438E"/>
-          <w:sz w:val="18"/>
-          <w:szCs w:val="18"/>
-        </w:rPr>
-        <w:t>almacenamiento (RACKS) en Estados Unidos de América. Establece entre otros los criterios de diseño, procedimientos de las pruebas destructivas, factores de seguridad, tolerancias de fabricación e instalación.</w:t>
+        <w:t>Es una organización estadounidense encargada de indicar los parámetros de fabricación de los sistemas de almacenamiento (RACKS) en Estados Unidos de América. Establece entre otros los criterios de diseño, procedimientos de las pruebas destructivas, factores de seguridad, tolerancias de fabricación e instalación.</w:t>
       </w:r>
     </w:p>
     <w:p>
@@ -6858,16 +6759,7 @@
           <w:sz w:val="18"/>
           <w:szCs w:val="18"/>
         </w:rPr>
-        <w:t>Son reglamentes generales de construcción que clasifican entre otras las zonas sísmicas y zonas eólicas, en el caso del UBC es un reglamento con carácter mundial y rige los cálculos estructurales generales para la</w:t>
-      </w:r>
-      <w:r>
-        <w:rPr>
-          <w:rFonts w:ascii="Noto Sans" w:hAnsi="Noto Sans" w:cs="Noto Sans"/>
-          <w:color w:val="15438E"/>
-          <w:sz w:val="18"/>
-          <w:szCs w:val="18"/>
-        </w:rPr>
-        <w:t xml:space="preserve">s construcciones en América en cuanto CFE rige en México siendo más específico (tropical izado). </w:t>
+        <w:t xml:space="preserve">Son reglamentes generales de construcción que clasifican entre otras las zonas sísmicas y zonas eólicas, en el caso del UBC es un reglamento con carácter mundial y rige los cálculos estructurales generales para las construcciones en América en cuanto CFE rige en México siendo más específico (tropical izado). </w:t>
       </w:r>
     </w:p>
     <w:p>
@@ -6914,16 +6806,7 @@
           <w:sz w:val="18"/>
           <w:szCs w:val="18"/>
         </w:rPr>
-        <w:t>Es la norma que rige la producción de acero, estableciendo los criterios de fabricación, limites, tolerancias, dure</w:t>
-      </w:r>
-      <w:r>
-        <w:rPr>
-          <w:rFonts w:ascii="Noto Sans" w:hAnsi="Noto Sans" w:cs="Noto Sans"/>
-          <w:color w:val="15438E"/>
-          <w:sz w:val="18"/>
-          <w:szCs w:val="18"/>
-        </w:rPr>
-        <w:t>zas, aleaciones, maleabilidad, resistencias y demás características técnicas.</w:t>
+        <w:t>Es la norma que rige la producción de acero, estableciendo los criterios de fabricación, limites, tolerancias, durezas, aleaciones, maleabilidad, resistencias y demás características técnicas.</w:t>
       </w:r>
     </w:p>
     <w:p>
@@ -6944,16 +6827,7 @@
           <w:sz w:val="18"/>
           <w:szCs w:val="18"/>
         </w:rPr>
-        <w:t>Nuestros principales proveedores de materia prima (acero, pintura, soldadura y tornillería) son líderes en sus sectores y cuentan con las certificaciones requeridas tanto en cali</w:t>
-      </w:r>
-      <w:r>
-        <w:rPr>
-          <w:rFonts w:ascii="Noto Sans" w:hAnsi="Noto Sans" w:cs="Noto Sans"/>
-          <w:color w:val="15438E"/>
-          <w:sz w:val="18"/>
-          <w:szCs w:val="18"/>
-        </w:rPr>
-        <w:t>dad como procesos, garantizando así nuestro producto desde la selección adecuada de materia prima, procesos de fabricación, instalación y puesta en marcha.</w:t>
+        <w:t>Nuestros principales proveedores de materia prima (acero, pintura, soldadura y tornillería) son líderes en sus sectores y cuentan con las certificaciones requeridas tanto en calidad como procesos, garantizando así nuestro producto desde la selección adecuada de materia prima, procesos de fabricación, instalación y puesta en marcha.</w:t>
       </w:r>
     </w:p>
     <w:p>
@@ -7208,11 +7082,11 @@
         <w:tblLook w:val="01E0" w:firstRow="1" w:lastRow="1" w:firstColumn="1" w:lastColumn="1" w:noHBand="0" w:noVBand="0"/>
       </w:tblPr>
       <w:tblGrid>
-        <w:gridCol w:w="870"/>
-        <w:gridCol w:w="897"/>
-        <w:gridCol w:w="1110"/>
-        <w:gridCol w:w="1153"/>
-        <w:gridCol w:w="5638"/>
+        <w:gridCol w:w="862"/>
+        <w:gridCol w:w="999"/>
+        <w:gridCol w:w="1098"/>
+        <w:gridCol w:w="1141"/>
+        <w:gridCol w:w="5568"/>
       </w:tblGrid>
       <w:tr>
         <w:trPr>
@@ -7254,7 +7128,7 @@
         </w:tc>
         <w:tc>
           <w:tcPr>
-            <w:tcW w:w="907" w:type="dxa"/>
+            <w:tcW w:w="1021" w:type="dxa"/>
             <w:tcBorders>
               <w:top w:val="single" w:sz="4" w:space="0" w:color="BFBFBF"/>
               <w:left w:val="single" w:sz="4" w:space="0" w:color="BFBFBF"/>
@@ -7421,17 +7295,7 @@
                 <w:szCs w:val="16"/>
                 <w:lang w:val="en-US"/>
               </w:rPr>
-              <w:t xml:space="preserve">{%tr for p </w:t>
-            </w:r>
-            <w:r>
-              <w:rPr>
-                <w:rFonts w:ascii="Noto Sans" w:hAnsi="Noto Sans" w:cs="Noto Sans"/>
-                <w:color w:val="15438E"/>
-                <w:sz w:val="16"/>
-                <w:szCs w:val="16"/>
-                <w:lang w:val="en-US"/>
-              </w:rPr>
-              <w:t xml:space="preserve">in </w:t>
+              <w:t xml:space="preserve">{%tr for p in </w:t>
             </w:r>
             <w:proofErr w:type="spellStart"/>
             <w:proofErr w:type="gramStart"/>
@@ -7486,7 +7350,7 @@
         </w:tc>
         <w:tc>
           <w:tcPr>
-            <w:tcW w:w="907" w:type="dxa"/>
+            <w:tcW w:w="1021" w:type="dxa"/>
             <w:tcBorders>
               <w:top w:val="single" w:sz="4" w:space="0" w:color="BFBFBF"/>
               <w:left w:val="single" w:sz="6" w:space="0" w:color="BFBFBF"/>
@@ -7695,7 +7559,7 @@
         </w:tc>
         <w:tc>
           <w:tcPr>
-            <w:tcW w:w="907" w:type="dxa"/>
+            <w:tcW w:w="1021" w:type="dxa"/>
             <w:tcBorders>
               <w:top w:val="single" w:sz="4" w:space="0" w:color="BFBFBF"/>
               <w:left w:val="single" w:sz="6" w:space="0" w:color="BFBFBF"/>
@@ -7707,8 +7571,6 @@
           <w:p>
             <w:pPr>
               <w:spacing w:after="0" w:line="240" w:lineRule="auto"/>
-              <w:ind w:left="360"/>
-              <w:jc w:val="center"/>
               <w:rPr>
                 <w:rFonts w:ascii="Noto Sans" w:hAnsi="Noto Sans" w:cs="Noto Sans"/>
                 <w:b/>
@@ -7742,19 +7604,7 @@
                 <w:szCs w:val="18"/>
                 <w:lang w:val="en-US"/>
               </w:rPr>
-              <w:t>p.</w:t>
-            </w:r>
-            <w:r>
-              <w:rPr>
-                <w:rFonts w:ascii="Noto Sans" w:hAnsi="Noto Sans" w:cs="Noto Sans"/>
-                <w:b/>
-                <w:bCs/>
-                <w:color w:val="15438E"/>
-                <w:sz w:val="18"/>
-                <w:szCs w:val="18"/>
-                <w:lang w:val="en-US"/>
-              </w:rPr>
-              <w:t>ref</w:t>
+              <w:t>p.ref</w:t>
             </w:r>
             <w:proofErr w:type="spellEnd"/>
             <w:r>
@@ -8764,98 +8614,11 @@
               <w:t>}}</w:t>
             </w:r>
           </w:p>
-          <w:p>
-            <w:pPr>
-              <w:spacing w:after="0" w:line="240" w:lineRule="auto"/>
-              <w:ind w:left="360"/>
-              <w:jc w:val="both"/>
-              <w:rPr>
-                <w:rFonts w:ascii="Noto Sans" w:hAnsi="Noto Sans" w:cs="Noto Sans"/>
-                <w:b/>
-                <w:bCs/>
-                <w:color w:val="15438E"/>
-                <w:sz w:val="18"/>
-                <w:szCs w:val="18"/>
-                <w:lang w:val="es-MX"/>
-              </w:rPr>
-            </w:pPr>
-          </w:p>
-          <w:p>
-            <w:pPr>
-              <w:spacing w:after="0" w:line="240" w:lineRule="auto"/>
-              <w:ind w:left="360"/>
-              <w:jc w:val="both"/>
-              <w:rPr>
-                <w:rFonts w:ascii="Noto Sans" w:hAnsi="Noto Sans" w:cs="Noto Sans"/>
-                <w:b/>
-                <w:bCs/>
-                <w:color w:val="15438E"/>
-                <w:sz w:val="18"/>
-                <w:szCs w:val="18"/>
-                <w:lang w:val="es-MX"/>
-              </w:rPr>
-            </w:pPr>
-          </w:p>
-          <w:p>
-            <w:pPr>
-              <w:spacing w:after="0" w:line="240" w:lineRule="auto"/>
-              <w:ind w:left="360"/>
-              <w:jc w:val="both"/>
-              <w:rPr>
-                <w:rFonts w:ascii="Noto Sans" w:hAnsi="Noto Sans" w:cs="Noto Sans"/>
-                <w:b/>
-                <w:bCs/>
-                <w:color w:val="15438E"/>
-                <w:sz w:val="18"/>
-                <w:szCs w:val="18"/>
-                <w:lang w:val="es-MX"/>
-              </w:rPr>
-            </w:pPr>
-          </w:p>
-          <w:p>
-            <w:pPr>
-              <w:spacing w:after="0" w:line="240" w:lineRule="auto"/>
-              <w:ind w:left="360"/>
-              <w:jc w:val="both"/>
-              <w:rPr>
-                <w:rFonts w:ascii="Noto Sans" w:hAnsi="Noto Sans" w:cs="Noto Sans"/>
-                <w:color w:val="15438E"/>
-                <w:sz w:val="18"/>
-                <w:szCs w:val="18"/>
-              </w:rPr>
-            </w:pPr>
-          </w:p>
-          <w:p>
-            <w:pPr>
-              <w:spacing w:after="0" w:line="240" w:lineRule="auto"/>
-              <w:ind w:left="360"/>
-              <w:jc w:val="both"/>
-              <w:rPr>
-                <w:rFonts w:ascii="Noto Sans" w:hAnsi="Noto Sans" w:cs="Noto Sans"/>
-                <w:color w:val="15438E"/>
-                <w:sz w:val="16"/>
-                <w:szCs w:val="16"/>
-              </w:rPr>
-            </w:pPr>
-          </w:p>
-          <w:p>
-            <w:pPr>
-              <w:spacing w:after="0" w:line="240" w:lineRule="auto"/>
-              <w:ind w:left="360"/>
-              <w:jc w:val="both"/>
-              <w:rPr>
-                <w:rFonts w:ascii="Noto Sans" w:hAnsi="Noto Sans" w:cs="Noto Sans"/>
-                <w:color w:val="15438E"/>
-                <w:sz w:val="16"/>
-                <w:szCs w:val="16"/>
-              </w:rPr>
-            </w:pPr>
-          </w:p>
         </w:tc>
       </w:tr>
       <w:tr>
         <w:trPr>
-          <w:trHeight w:val="1486"/>
+          <w:trHeight w:val="1171"/>
         </w:trPr>
         <w:tc>
           <w:tcPr>
@@ -8914,26 +8677,10 @@
               <w:t xml:space="preserve"> %}</w:t>
             </w:r>
           </w:p>
-          <w:p>
-            <w:pPr>
-              <w:spacing w:after="0" w:line="240" w:lineRule="auto"/>
-              <w:ind w:left="360"/>
-              <w:jc w:val="both"/>
-              <w:rPr>
-                <w:rFonts w:ascii="Noto Sans" w:hAnsi="Noto Sans" w:cs="Noto Sans"/>
-                <w:b/>
-                <w:bCs/>
-                <w:color w:val="15438E"/>
-                <w:sz w:val="18"/>
-                <w:szCs w:val="18"/>
-                <w:lang w:val="en-US"/>
-              </w:rPr>
-            </w:pPr>
-          </w:p>
         </w:tc>
         <w:tc>
           <w:tcPr>
-            <w:tcW w:w="907" w:type="dxa"/>
+            <w:tcW w:w="1021" w:type="dxa"/>
             <w:tcBorders>
               <w:top w:val="single" w:sz="4" w:space="0" w:color="BFBFBF"/>
               <w:left w:val="single" w:sz="6" w:space="0" w:color="BFBFBF"/>
@@ -9029,7 +8776,6 @@
           <w:p>
             <w:pPr>
               <w:spacing w:after="0" w:line="240" w:lineRule="auto"/>
-              <w:ind w:left="360"/>
               <w:jc w:val="both"/>
               <w:rPr>
                 <w:rFonts w:ascii="Noto Sans" w:hAnsi="Noto Sans" w:cs="Noto Sans"/>
@@ -9123,7 +8869,7 @@
         </w:tc>
         <w:tc>
           <w:tcPr>
-            <w:tcW w:w="907" w:type="dxa"/>
+            <w:tcW w:w="1021" w:type="dxa"/>
             <w:tcBorders>
               <w:top w:val="single" w:sz="4" w:space="0" w:color="BFBFBF"/>
               <w:left w:val="single" w:sz="6" w:space="0" w:color="BFBFBF"/>
@@ -9492,7 +9238,7 @@
         </w:tc>
         <w:tc>
           <w:tcPr>
-            <w:tcW w:w="907" w:type="dxa"/>
+            <w:tcW w:w="1021" w:type="dxa"/>
             <w:tcBorders>
               <w:top w:val="single" w:sz="4" w:space="0" w:color="BFBFBF"/>
               <w:left w:val="single" w:sz="6" w:space="0" w:color="BFBFBF"/>
@@ -9967,16 +9713,7 @@
                 <w:sz w:val="18"/>
                 <w:szCs w:val="18"/>
               </w:rPr>
-              <w:t>El ensamble de los marcos</w:t>
-            </w:r>
-            <w:r>
-              <w:rPr>
-                <w:rFonts w:ascii="Noto Sans" w:hAnsi="Noto Sans" w:cs="Noto Sans"/>
-                <w:color w:val="15438E"/>
-                <w:sz w:val="18"/>
-                <w:szCs w:val="18"/>
-              </w:rPr>
-              <w:t xml:space="preserve"> con los travesaños y diagonales se hace mediante el proceso de atornillado formando un arriostrado triangular.</w:t>
+              <w:t>El ensamble de los marcos con los travesaños y diagonales se hace mediante el proceso de atornillado formando un arriostrado triangular.</w:t>
             </w:r>
           </w:p>
         </w:tc>
@@ -10126,25 +9863,7 @@
           <w:sz w:val="18"/>
           <w:szCs w:val="18"/>
         </w:rPr>
-        <w:t xml:space="preserve">Cada poste cuenta con dos filas de </w:t>
-      </w:r>
-      <w:r>
-        <w:rPr>
-          <w:rFonts w:ascii="Noto Sans" w:hAnsi="Noto Sans" w:cs="Noto Sans"/>
-          <w:color w:val="15438E"/>
-          <w:sz w:val="18"/>
-          <w:szCs w:val="18"/>
-        </w:rPr>
-        <w:t>troquelado en la parte frontal mismos que se utilizan y garantizan el correcto ensamble de las vigas al marco. Adicionalmente cuentan con dos filas (una por costado) de barrenos que facilitan la colocación de cualquier elemento adicional / opcional estánda</w:t>
-      </w:r>
-      <w:r>
-        <w:rPr>
-          <w:rFonts w:ascii="Noto Sans" w:hAnsi="Noto Sans" w:cs="Noto Sans"/>
-          <w:color w:val="15438E"/>
-          <w:sz w:val="18"/>
-          <w:szCs w:val="18"/>
-        </w:rPr>
-        <w:t>r que se requiera.</w:t>
+        <w:t>Cada poste cuenta con dos filas de troquelado en la parte frontal mismos que se utilizan y garantizan el correcto ensamble de las vigas al marco. Adicionalmente cuentan con dos filas (una por costado) de barrenos que facilitan la colocación de cualquier elemento adicional / opcional estándar que se requiera.</w:t>
       </w:r>
     </w:p>
     <w:p>
@@ -10182,7 +9901,6 @@
           <w:sz w:val="18"/>
           <w:szCs w:val="18"/>
         </w:rPr>
-        <w:lastRenderedPageBreak/>
         <w:t>El paso (distancia) en el troquelado es de 50 mm mismos que permiten la graduación de la viga.</w:t>
       </w:r>
       <w:r>
@@ -10250,16 +9968,7 @@
           <w:sz w:val="18"/>
           <w:szCs w:val="18"/>
         </w:rPr>
-        <w:t>Ca</w:t>
-      </w:r>
-      <w:r>
-        <w:rPr>
-          <w:rFonts w:ascii="Noto Sans" w:hAnsi="Noto Sans" w:cs="Noto Sans"/>
-          <w:color w:val="15438E"/>
-          <w:sz w:val="18"/>
-          <w:szCs w:val="18"/>
-        </w:rPr>
-        <w:t>da placa base cuenta con 1 o 2 perforaciones las cuales permiten la fijación al piso mediante taquete expansivo.</w:t>
+        <w:t>Cada placa base cuenta con 1 o 2 perforaciones las cuales permiten la fijación al piso mediante taquete expansivo.</w:t>
       </w:r>
     </w:p>
     <w:p>
@@ -10444,6 +10153,7 @@
                 <w:sz w:val="20"/>
                 <w:szCs w:val="20"/>
               </w:rPr>
+              <w:lastRenderedPageBreak/>
               <w:t>TC-0            TC-2            TC-3</w:t>
             </w:r>
             <w:r>
@@ -10645,18 +10355,7 @@
                 <w:sz w:val="24"/>
                 <w:szCs w:val="24"/>
               </w:rPr>
-              <w:t xml:space="preserve">FACTOR DE </w:t>
-            </w:r>
-            <w:r>
-              <w:rPr>
-                <w:rFonts w:ascii="Noto Sans" w:eastAsia="Calibri" w:hAnsi="Noto Sans" w:cs="Noto Sans"/>
-                <w:b/>
-                <w:bCs/>
-                <w:color w:val="FFFFFF" w:themeColor="background1"/>
-                <w:sz w:val="24"/>
-                <w:szCs w:val="24"/>
-              </w:rPr>
-              <w:t>SEGURIDAD LOS MARCOS DE  1.94</w:t>
+              <w:t>FACTOR DE SEGURIDAD LOS MARCOS DE  1.94</w:t>
             </w:r>
           </w:p>
         </w:tc>
@@ -10912,16 +10611,7 @@
           <w:sz w:val="18"/>
           <w:szCs w:val="18"/>
         </w:rPr>
-        <w:t xml:space="preserve">El </w:t>
-      </w:r>
-      <w:r>
-        <w:rPr>
-          <w:rFonts w:ascii="Noto Sans" w:hAnsi="Noto Sans" w:cs="Noto Sans"/>
-          <w:color w:val="15438E"/>
-          <w:sz w:val="18"/>
-          <w:szCs w:val="18"/>
-        </w:rPr>
-        <w:t>ensamblaje de las vigas a los marcos se efectúa mediante sus conectores, de estudiada concepción, que garantiza la seguridad y facilidad de su colocación. La fijación de los conectores al perfil se realiza mediante soldadura con hilo continuo.</w:t>
+        <w:t>El ensamblaje de las vigas a los marcos se efectúa mediante sus conectores, de estudiada concepción, que garantiza la seguridad y facilidad de su colocación. La fijación de los conectores al perfil se realiza mediante soldadura con hilo continuo.</w:t>
       </w:r>
     </w:p>
     <w:p>
@@ -10959,16 +10649,7 @@
           <w:sz w:val="18"/>
           <w:szCs w:val="18"/>
         </w:rPr>
-        <w:t>Esta solida</w:t>
-      </w:r>
-      <w:r>
-        <w:rPr>
-          <w:rFonts w:ascii="Noto Sans" w:hAnsi="Noto Sans" w:cs="Noto Sans"/>
-          <w:color w:val="15438E"/>
-          <w:sz w:val="18"/>
-          <w:szCs w:val="18"/>
-        </w:rPr>
-        <w:t xml:space="preserve"> fijación a la viga proporciona una gran estabilidad longitudinal al sistema de almacenamiento (racks).</w:t>
+        <w:t>Esta solida fijación a la viga proporciona una gran estabilidad longitudinal al sistema de almacenamiento (racks).</w:t>
       </w:r>
     </w:p>
     <w:p>
@@ -11044,16 +10725,7 @@
           <w:sz w:val="18"/>
           <w:szCs w:val="18"/>
         </w:rPr>
-        <w:t xml:space="preserve">El sistema </w:t>
-      </w:r>
-      <w:r>
-        <w:rPr>
-          <w:rFonts w:ascii="Noto Sans" w:hAnsi="Noto Sans" w:cs="Noto Sans"/>
-          <w:color w:val="15438E"/>
-          <w:sz w:val="18"/>
-          <w:szCs w:val="18"/>
-        </w:rPr>
-        <w:t>de remaches con el conector permite una rápida colocación a los postes del marco, así como una fácil y rápida movilidad para variar la posición de las vigas.</w:t>
+        <w:t>El sistema de remaches con el conector permite una rápida colocación a los postes del marco, así como una fácil y rápida movilidad para variar la posición de las vigas.</w:t>
       </w:r>
     </w:p>
     <w:p>
@@ -11091,16 +10763,7 @@
           <w:sz w:val="18"/>
           <w:szCs w:val="18"/>
         </w:rPr>
-        <w:t>Los conectores cuentan con dos perforaciones para colocación de elementos de seguridad que bloque</w:t>
-      </w:r>
-      <w:r>
-        <w:rPr>
-          <w:rFonts w:ascii="Noto Sans" w:hAnsi="Noto Sans" w:cs="Noto Sans"/>
-          <w:color w:val="15438E"/>
-          <w:sz w:val="18"/>
-          <w:szCs w:val="18"/>
-        </w:rPr>
-        <w:t xml:space="preserve">an la salida del remache previniendo así accidentes o riesgos por desplazamientos verticales de la viga. </w:t>
+        <w:t xml:space="preserve">Los conectores cuentan con dos perforaciones para colocación de elementos de seguridad que bloquean la salida del remache previniendo así accidentes o riesgos por desplazamientos verticales de la viga. </w:t>
       </w:r>
     </w:p>
     <w:tbl>
@@ -11141,6 +10804,7 @@
                 <w:rFonts w:eastAsia="Calibri"/>
                 <w:noProof/>
               </w:rPr>
+              <w:lastRenderedPageBreak/>
               <w:drawing>
                 <wp:inline distT="0" distB="0" distL="0" distR="0" wp14:anchorId="65A8530D" wp14:editId="058711D6">
                   <wp:extent cx="1962150" cy="1568450"/>
@@ -11539,16 +11203,7 @@
                 <w:sz w:val="16"/>
                 <w:szCs w:val="16"/>
               </w:rPr>
-              <w:t xml:space="preserve">Elementos auxiliares fabricados en acero al carbón rolado en caliente de alta resistencia calibre 14 o 12 los cuales permiten unir baterías sencillas </w:t>
-            </w:r>
-            <w:r>
-              <w:rPr>
-                <w:rFonts w:ascii="Noto Sans" w:eastAsia="Calibri" w:hAnsi="Noto Sans" w:cs="Noto Sans"/>
-                <w:color w:val="15438E"/>
-                <w:sz w:val="16"/>
-                <w:szCs w:val="16"/>
-              </w:rPr>
-              <w:t>convirtiéndolas en dobles, triples o cuádruples logrando así una mayor estabilidad del sistema. Su unión es mediante tornillos galvanizados de 5/16” x 3/4” grado 2.</w:t>
+              <w:t>Elementos auxiliares fabricados en acero al carbón rolado en caliente de alta resistencia calibre 14 o 12 los cuales permiten unir baterías sencillas convirtiéndolas en dobles, triples o cuádruples logrando así una mayor estabilidad del sistema. Su unión es mediante tornillos galvanizados de 5/16” x 3/4” grado 2.</w:t>
             </w:r>
           </w:p>
         </w:tc>
@@ -11722,7 +11377,6 @@
                 <w:rFonts w:eastAsia="Calibri"/>
                 <w:noProof/>
               </w:rPr>
-              <w:lastRenderedPageBreak/>
               <w:drawing>
                 <wp:inline distT="0" distB="0" distL="0" distR="0" wp14:anchorId="736AC784" wp14:editId="62750FB5">
                   <wp:extent cx="2031365" cy="1061085"/>
@@ -11878,25 +11532,7 @@
                 <w:sz w:val="16"/>
                 <w:szCs w:val="16"/>
               </w:rPr>
-              <w:t xml:space="preserve">Elementos auxiliares fabricados en acero al </w:t>
-            </w:r>
-            <w:r>
-              <w:rPr>
-                <w:rFonts w:ascii="Noto Sans" w:eastAsia="Calibri" w:hAnsi="Noto Sans" w:cs="Noto Sans"/>
-                <w:color w:val="15438E"/>
-                <w:sz w:val="16"/>
-                <w:szCs w:val="16"/>
-              </w:rPr>
-              <w:t>carbón rolado en caliente de alta resistencia calibre 14 o 12 los cuales permiten unir baterías sencillas convirtiéndolas en dobles, triples o cuádruples logrando así una mayor estabilidad del sistema. Su unión es mediante tornillos galvanizados de 5/16” x</w:t>
-            </w:r>
-            <w:r>
-              <w:rPr>
-                <w:rFonts w:ascii="Noto Sans" w:eastAsia="Calibri" w:hAnsi="Noto Sans" w:cs="Noto Sans"/>
-                <w:color w:val="15438E"/>
-                <w:sz w:val="16"/>
-                <w:szCs w:val="16"/>
-              </w:rPr>
-              <w:t xml:space="preserve"> 3/4” grado 2.</w:t>
+              <w:t>Elementos auxiliares fabricados en acero al carbón rolado en caliente de alta resistencia calibre 14 o 12 los cuales permiten unir baterías sencillas convirtiéndolas en dobles, triples o cuádruples logrando así una mayor estabilidad del sistema. Su unión es mediante tornillos galvanizados de 5/16” x 3/4” grado 2.</w:t>
             </w:r>
           </w:p>
         </w:tc>
@@ -12162,16 +11798,7 @@
                 <w:sz w:val="16"/>
                 <w:szCs w:val="16"/>
               </w:rPr>
-              <w:t xml:space="preserve">El sistema se fijará a piso mediante taquete galvanizado del tipo expansivo de ½ x 4¼” de largo. Toda la tornillería utilizada es galvanizada de alta resistencia grado 5 mediante </w:t>
-            </w:r>
-            <w:r>
-              <w:rPr>
-                <w:rFonts w:ascii="Noto Sans" w:eastAsia="Calibri" w:hAnsi="Noto Sans" w:cs="Noto Sans"/>
-                <w:color w:val="15438E"/>
-                <w:sz w:val="16"/>
-                <w:szCs w:val="16"/>
-              </w:rPr>
-              <w:t>tornillos galvanizados de 5/16” x 3/4” grado 2.</w:t>
+              <w:t>El sistema se fijará a piso mediante taquete galvanizado del tipo expansivo de ½ x 4¼” de largo. Toda la tornillería utilizada es galvanizada de alta resistencia grado 5 mediante tornillos galvanizados de 5/16” x 3/4” grado 2.</w:t>
             </w:r>
           </w:p>
         </w:tc>
@@ -12282,16 +11909,7 @@
                 <w:sz w:val="16"/>
                 <w:szCs w:val="16"/>
               </w:rPr>
-              <w:t xml:space="preserve">Los aditamentos Cross Bar son barras colocadas en forma perpendicular a las vigas del Rack y soportadas por las mismas. De este modo usted puede mejorar la seguridad de su almacén, así como de </w:t>
-            </w:r>
-            <w:r>
-              <w:rPr>
-                <w:rFonts w:ascii="Noto Sans" w:eastAsia="Calibri" w:hAnsi="Noto Sans" w:cs="Noto Sans"/>
-                <w:color w:val="15438E"/>
-                <w:sz w:val="16"/>
-                <w:szCs w:val="16"/>
-              </w:rPr>
-              <w:t>su personal en tránsito.</w:t>
+              <w:t>Los aditamentos Cross Bar son barras colocadas en forma perpendicular a las vigas del Rack y soportadas por las mismas. De este modo usted puede mejorar la seguridad de su almacén, así como de su personal en tránsito.</w:t>
             </w:r>
           </w:p>
         </w:tc>
@@ -12593,26 +12211,7 @@
                 <w:sz w:val="16"/>
                 <w:szCs w:val="16"/>
               </w:rPr>
-              <w:t xml:space="preserve"> Se fijan al </w:t>
-            </w:r>
-            <w:r>
-              <w:rPr>
-                <w:rFonts w:ascii="Noto Sans" w:eastAsia="Calibri" w:hAnsi="Noto Sans" w:cs="Noto Sans"/>
-                <w:color w:val="15438E"/>
-                <w:sz w:val="16"/>
-                <w:szCs w:val="16"/>
-              </w:rPr>
-              <w:lastRenderedPageBreak/>
-              <w:t xml:space="preserve">piso mediante taquetes </w:t>
-            </w:r>
-            <w:r>
-              <w:rPr>
-                <w:rFonts w:ascii="Noto Sans" w:eastAsia="Calibri" w:hAnsi="Noto Sans" w:cs="Noto Sans"/>
-                <w:color w:val="15438E"/>
-                <w:sz w:val="16"/>
-                <w:szCs w:val="16"/>
-              </w:rPr>
-              <w:t>expansivos.</w:t>
+              <w:t xml:space="preserve"> Se fijan al piso mediante taquetes expansivos.</w:t>
             </w:r>
           </w:p>
         </w:tc>
@@ -12721,6 +12320,7 @@
                 <w:rFonts w:eastAsia="Calibri"/>
                 <w:noProof/>
               </w:rPr>
+              <w:lastRenderedPageBreak/>
               <w:drawing>
                 <wp:inline distT="0" distB="0" distL="0" distR="0" wp14:anchorId="08B7C562" wp14:editId="0D1BF2CF">
                   <wp:extent cx="1915795" cy="1638300"/>
@@ -12821,6 +12421,7 @@
                 <w:sz w:val="18"/>
                 <w:szCs w:val="18"/>
               </w:rPr>
+              <w:lastRenderedPageBreak/>
               <w:br/>
             </w:r>
             <w:r>
@@ -12850,16 +12451,7 @@
                 <w:sz w:val="16"/>
                 <w:szCs w:val="16"/>
               </w:rPr>
-              <w:t xml:space="preserve"> Se fijan al piso mediante taquetes </w:t>
-            </w:r>
-            <w:r>
-              <w:rPr>
-                <w:rFonts w:ascii="Noto Sans" w:eastAsia="Calibri" w:hAnsi="Noto Sans" w:cs="Noto Sans"/>
-                <w:color w:val="15438E"/>
-                <w:sz w:val="16"/>
-                <w:szCs w:val="16"/>
-              </w:rPr>
-              <w:t>expansivos.</w:t>
+              <w:t xml:space="preserve"> Se fijan al piso mediante taquetes expansivos.</w:t>
             </w:r>
           </w:p>
         </w:tc>
@@ -13073,16 +12665,7 @@
                 <w:sz w:val="16"/>
                 <w:szCs w:val="16"/>
               </w:rPr>
-              <w:t xml:space="preserve">Las mallas de protección son paneles de malla, que se utilizan como elemento de protección tanto en fondo como en laterales del rack. Es un elemento de seguridad del rack metálico con el que se evitan </w:t>
-            </w:r>
-            <w:r>
-              <w:rPr>
-                <w:rFonts w:ascii="Noto Sans" w:eastAsia="Calibri" w:hAnsi="Noto Sans" w:cs="Noto Sans"/>
-                <w:color w:val="15438E"/>
-                <w:sz w:val="16"/>
-                <w:szCs w:val="16"/>
-              </w:rPr>
-              <w:t>desplazamientos no deseados o caídas por parte de las unidades de carga.</w:t>
+              <w:t>Las mallas de protección son paneles de malla, que se utilizan como elemento de protección tanto en fondo como en laterales del rack. Es un elemento de seguridad del rack metálico con el que se evitan desplazamientos no deseados o caídas por parte de las unidades de carga.</w:t>
             </w:r>
           </w:p>
         </w:tc>
@@ -13149,14 +12732,7 @@
                 <w:rFonts w:ascii="Noto Sans" w:eastAsia="Calibri" w:hAnsi="Noto Sans" w:cs="Noto Sans"/>
                 <w:color w:val="15438E"/>
               </w:rPr>
-              <w:t xml:space="preserve">/poliéster con secado al Horno a 180° por 30 minutos. Aplicada luego de un </w:t>
-            </w:r>
-            <w:r>
-              <w:rPr>
-                <w:rFonts w:ascii="Noto Sans" w:eastAsia="Calibri" w:hAnsi="Noto Sans" w:cs="Noto Sans"/>
-                <w:color w:val="15438E"/>
-              </w:rPr>
-              <w:t>proceso estricto de limpieza el cual consiste en:</w:t>
+              <w:t>/poliéster con secado al Horno a 180° por 30 minutos. Aplicada luego de un proceso estricto de limpieza el cual consiste en:</w:t>
             </w:r>
           </w:p>
         </w:tc>
@@ -13275,16 +12851,7 @@
                 <w:sz w:val="18"/>
                 <w:szCs w:val="18"/>
               </w:rPr>
-              <w:t xml:space="preserve"> - Crea cristales en la superficie del producto ayudando a la correcta</w:t>
-            </w:r>
-            <w:r>
-              <w:rPr>
-                <w:rFonts w:ascii="Noto Sans" w:hAnsi="Noto Sans" w:cs="Noto Sans"/>
-                <w:color w:val="15438E"/>
-                <w:sz w:val="18"/>
-                <w:szCs w:val="18"/>
-              </w:rPr>
-              <w:t xml:space="preserve"> adherencia de la pintura en el producto.</w:t>
+              <w:t xml:space="preserve"> - Crea cristales en la superficie del producto ayudando a la correcta adherencia de la pintura en el producto.</w:t>
             </w:r>
           </w:p>
           <w:p>
@@ -13515,6 +13082,7 @@
           <w:rFonts w:ascii="Noto Sans" w:hAnsi="Noto Sans" w:cs="Noto Sans"/>
           <w:color w:val="15438E"/>
         </w:rPr>
+        <w:lastRenderedPageBreak/>
         <w:t xml:space="preserve">La capacidad de almacenamiento del sistema será de </w:t>
       </w:r>
       <w:r>
@@ -13711,17 +13279,20 @@
                 <w:sz w:val="21"/>
                 <w:szCs w:val="21"/>
               </w:rPr>
-              <w:t xml:space="preserve">® Consorcio confiamos sinceramente en que el Servicio de Garantía no tenga que ser utilizado, gracias a </w:t>
-            </w:r>
-            <w:r>
-              <w:rPr>
-                <w:rFonts w:ascii="Noto Sans" w:eastAsia="Calibri" w:hAnsi="Noto Sans" w:cs="Noto Sans"/>
+              <w:t>® Consorcio confiamos sinceramente en que el Servicio de Garantía no tenga que ser utilizado, gracias a la calidad de los productos ofrecidos.</w:t>
+            </w:r>
+          </w:p>
+          <w:p>
+            <w:pPr>
+              <w:spacing w:after="0" w:line="240" w:lineRule="auto"/>
+              <w:jc w:val="both"/>
+              <w:rPr>
+                <w:rFonts w:ascii="Noto Sans" w:hAnsi="Noto Sans" w:cs="Noto Sans"/>
                 <w:color w:val="15438E"/>
                 <w:sz w:val="21"/>
                 <w:szCs w:val="21"/>
               </w:rPr>
-              <w:t>la calidad de los productos ofrecidos.</w:t>
-            </w:r>
+            </w:pPr>
           </w:p>
           <w:p>
             <w:pPr>
@@ -13734,35 +13305,14 @@
                 <w:szCs w:val="21"/>
               </w:rPr>
             </w:pPr>
-          </w:p>
-          <w:p>
-            <w:pPr>
-              <w:spacing w:after="0" w:line="240" w:lineRule="auto"/>
-              <w:jc w:val="both"/>
-              <w:rPr>
-                <w:rFonts w:ascii="Noto Sans" w:hAnsi="Noto Sans" w:cs="Noto Sans"/>
+            <w:r>
+              <w:rPr>
+                <w:rFonts w:ascii="Noto Sans" w:eastAsia="Calibri" w:hAnsi="Noto Sans" w:cs="Noto Sans"/>
                 <w:color w:val="15438E"/>
                 <w:sz w:val="21"/>
                 <w:szCs w:val="21"/>
               </w:rPr>
-            </w:pPr>
-            <w:r>
-              <w:rPr>
-                <w:rFonts w:ascii="Noto Sans" w:eastAsia="Calibri" w:hAnsi="Noto Sans" w:cs="Noto Sans"/>
-                <w:color w:val="15438E"/>
-                <w:sz w:val="21"/>
-                <w:szCs w:val="21"/>
-              </w:rPr>
-              <w:t>De todas formas, hemos diseñado nuestro servicio de garantía orientado de manera unívoca a la plena satisfacción del cliente. La claridad de los términos y procedimientos facilitará la atención siempre que sea necesa</w:t>
-            </w:r>
-            <w:r>
-              <w:rPr>
-                <w:rFonts w:ascii="Noto Sans" w:eastAsia="Calibri" w:hAnsi="Noto Sans" w:cs="Noto Sans"/>
-                <w:color w:val="15438E"/>
-                <w:sz w:val="21"/>
-                <w:szCs w:val="21"/>
-              </w:rPr>
-              <w:t>rio. De manera estándar todos nuestros productos están con 3 años de garantía, ampliable a 5 años</w:t>
+              <w:t>De todas formas, hemos diseñado nuestro servicio de garantía orientado de manera unívoca a la plena satisfacción del cliente. La claridad de los términos y procedimientos facilitará la atención siempre que sea necesario. De manera estándar todos nuestros productos están con 3 años de garantía, ampliable a 5 años</w:t>
             </w:r>
           </w:p>
           <w:p>
@@ -14404,16 +13954,7 @@
                 <w:sz w:val="16"/>
                 <w:szCs w:val="16"/>
               </w:rPr>
-              <w:t xml:space="preserve">Suministro de materiales, de un </w:t>
-            </w:r>
-            <w:r>
-              <w:rPr>
-                <w:rFonts w:ascii="Noto Sans" w:hAnsi="Noto Sans" w:cs="Noto Sans"/>
-                <w:color w:val="15438E"/>
-                <w:sz w:val="16"/>
-                <w:szCs w:val="16"/>
-              </w:rPr>
-              <w:t>sistema de almacenamiento Tipo Rack {{</w:t>
+              <w:t>Suministro de materiales, de un sistema de almacenamiento Tipo Rack {{</w:t>
             </w:r>
             <w:proofErr w:type="spellStart"/>
             <w:r>
@@ -14468,16 +14009,7 @@
                 <w:sz w:val="16"/>
                 <w:szCs w:val="16"/>
               </w:rPr>
-              <w:t>Se incluye el material indicado en e</w:t>
-            </w:r>
-            <w:r>
-              <w:rPr>
-                <w:rFonts w:ascii="Noto Sans" w:hAnsi="Noto Sans" w:cs="Noto Sans"/>
-                <w:color w:val="15438E"/>
-                <w:sz w:val="16"/>
-                <w:szCs w:val="16"/>
-              </w:rPr>
-              <w:t>l numeral correspondiente.</w:t>
+              <w:t>Se incluye el material indicado en el numeral correspondiente.</w:t>
             </w:r>
           </w:p>
           <w:p>
@@ -15400,16 +14932,7 @@
                 <w:sz w:val="16"/>
                 <w:szCs w:val="16"/>
               </w:rPr>
-              <w:t xml:space="preserve">Servicio de traslado del material </w:t>
-            </w:r>
-            <w:r>
-              <w:rPr>
-                <w:rFonts w:ascii="Noto Sans" w:hAnsi="Noto Sans" w:cs="Noto Sans"/>
-                <w:color w:val="15438E"/>
-                <w:sz w:val="16"/>
-                <w:szCs w:val="16"/>
-              </w:rPr>
-              <w:t>indicado desde nuestra planta en el estado de México. hasta su planta ubicada en la ciudad de Cancún Quintana Roo.</w:t>
+              <w:t>Servicio de traslado del material indicado desde nuestra planta en el estado de México. hasta su planta ubicada en la ciudad de Cancún Quintana Roo.</w:t>
             </w:r>
           </w:p>
           <w:p>
@@ -15812,16 +15335,7 @@
           <w:sz w:val="16"/>
           <w:szCs w:val="16"/>
         </w:rPr>
-        <w:t xml:space="preserve">La presente propuesta ampara lo que esta </w:t>
-      </w:r>
-      <w:r>
-        <w:rPr>
-          <w:rFonts w:ascii="Noto Sans" w:hAnsi="Noto Sans" w:cs="Noto Sans"/>
-          <w:color w:val="15438E"/>
-          <w:sz w:val="16"/>
-          <w:szCs w:val="16"/>
-        </w:rPr>
-        <w:t>explícitamente indicado en sus diferentes numerales porque cualquier partida adicional se cotizara por separado</w:t>
+        <w:t>La presente propuesta ampara lo que esta explícitamente indicado en sus diferentes numerales porque cualquier partida adicional se cotizara por separado</w:t>
       </w:r>
     </w:p>
     <w:p>
@@ -15896,16 +15410,7 @@
           <w:sz w:val="16"/>
           <w:szCs w:val="16"/>
         </w:rPr>
-        <w:t xml:space="preserve">Cualquier pago realizado a </w:t>
-      </w:r>
-      <w:r>
-        <w:rPr>
-          <w:rFonts w:ascii="Noto Sans" w:hAnsi="Noto Sans" w:cs="Noto Sans"/>
-          <w:color w:val="15438E"/>
-          <w:sz w:val="16"/>
-          <w:szCs w:val="16"/>
-        </w:rPr>
-        <w:t>nuestra empresa deberá ser con cheque nominativo cruzado y/o transferencia bancaria a favor exclusivamente de TYRSA CONSORCIO S.A. DE C.V.</w:t>
+        <w:t>Cualquier pago realizado a nuestra empresa deberá ser con cheque nominativo cruzado y/o transferencia bancaria a favor exclusivamente de TYRSA CONSORCIO S.A. DE C.V.</w:t>
       </w:r>
     </w:p>
     <w:p>
@@ -16114,16 +15619,7 @@
           <w:szCs w:val="16"/>
         </w:rPr>
         <w:lastRenderedPageBreak/>
-        <w:t xml:space="preserve">2. </w:t>
-      </w:r>
-      <w:r>
-        <w:rPr>
-          <w:rFonts w:ascii="Noto Sans" w:hAnsi="Noto Sans" w:cs="Noto Sans"/>
-          <w:color w:val="15438E"/>
-          <w:sz w:val="16"/>
-          <w:szCs w:val="16"/>
-        </w:rPr>
-        <w:t xml:space="preserve">El plazo de entrega para el presente proyecto es de </w:t>
+        <w:t xml:space="preserve">2. El plazo de entrega para el presente proyecto es de </w:t>
       </w:r>
       <w:proofErr w:type="gramStart"/>
       <w:r>
@@ -16178,16 +15674,7 @@
           <w:sz w:val="16"/>
           <w:szCs w:val="16"/>
         </w:rPr>
-        <w:t xml:space="preserve">3. En caso de que </w:t>
-      </w:r>
-      <w:r>
-        <w:rPr>
-          <w:rFonts w:ascii="Noto Sans" w:hAnsi="Noto Sans" w:cs="Noto Sans"/>
-          <w:color w:val="15438E"/>
-          <w:sz w:val="16"/>
-          <w:szCs w:val="16"/>
-        </w:rPr>
-        <w:t>el cliente se retrase con los pagos y/o con el cumplimiento de las obligaciones pactadas para el presente proyecto, el plazo de entrega podrá variar sin ninguna responsabilidad para TYRSA.</w:t>
+        <w:t>3. En caso de que el cliente se retrase con los pagos y/o con el cumplimiento de las obligaciones pactadas para el presente proyecto, el plazo de entrega podrá variar sin ninguna responsabilidad para TYRSA.</w:t>
       </w:r>
     </w:p>
     <w:p>
@@ -16222,16 +15709,7 @@
           <w:sz w:val="16"/>
           <w:szCs w:val="16"/>
         </w:rPr>
-        <w:t>4. Las condiciones de pago son: 50 % de anticipo, 40 % contra entr</w:t>
-      </w:r>
-      <w:r>
-        <w:rPr>
-          <w:rFonts w:ascii="Noto Sans" w:hAnsi="Noto Sans" w:cs="Noto Sans"/>
-          <w:color w:val="15438E"/>
-          <w:sz w:val="16"/>
-          <w:szCs w:val="16"/>
-        </w:rPr>
-        <w:t>ega de equipos en planta TYRSA (previo al embarque) y 10 % al finalizar la instalación.</w:t>
+        <w:t>4. Las condiciones de pago son: 50 % de anticipo, 40 % contra entrega de equipos en planta TYRSA (previo al embarque) y 10 % al finalizar la instalación.</w:t>
       </w:r>
     </w:p>
     <w:p>
@@ -16301,25 +15779,7 @@
           <w:sz w:val="16"/>
           <w:szCs w:val="16"/>
         </w:rPr>
-        <w:t>6. El área de instalación deberá estar despejada, sin i</w:t>
-      </w:r>
-      <w:r>
-        <w:rPr>
-          <w:rFonts w:ascii="Noto Sans" w:hAnsi="Noto Sans" w:cs="Noto Sans"/>
-          <w:color w:val="15438E"/>
-          <w:sz w:val="16"/>
-          <w:szCs w:val="16"/>
-        </w:rPr>
-        <w:t xml:space="preserve">nterferencias de otros contratistas, libre de tarimas, productos, tráfico de personas y/o vehículos durante la ejecución de la misma. El cliente deberá colocar señalizaciones en el área de instalación y/o protecciones en caso de ser necesario (encerrar el </w:t>
-      </w:r>
-      <w:r>
-        <w:rPr>
-          <w:rFonts w:ascii="Noto Sans" w:hAnsi="Noto Sans" w:cs="Noto Sans"/>
-          <w:color w:val="15438E"/>
-          <w:sz w:val="16"/>
-          <w:szCs w:val="16"/>
-        </w:rPr>
-        <w:t>área).</w:t>
+        <w:t>6. El área de instalación deberá estar despejada, sin interferencias de otros contratistas, libre de tarimas, productos, tráfico de personas y/o vehículos durante la ejecución de la misma. El cliente deberá colocar señalizaciones en el área de instalación y/o protecciones en caso de ser necesario (encerrar el área).</w:t>
       </w:r>
     </w:p>
     <w:p>
@@ -16354,16 +15814,7 @@
           <w:sz w:val="16"/>
           <w:szCs w:val="16"/>
         </w:rPr>
-        <w:t xml:space="preserve">7. La instalación cotizada está considerada a realizarse en días y horas hábiles (lunes a viernes de 9:00 a 18:00 horas y sábado de 9:00 a 14:00 excepto festivos; este horario incluye 1 hora para la comida). Sí por solicitud del cliente la </w:t>
-      </w:r>
-      <w:r>
-        <w:rPr>
-          <w:rFonts w:ascii="Noto Sans" w:hAnsi="Noto Sans" w:cs="Noto Sans"/>
-          <w:color w:val="15438E"/>
-          <w:sz w:val="16"/>
-          <w:szCs w:val="16"/>
-        </w:rPr>
-        <w:t>instalación se debe realizar en días y horas no hábiles se procederá a cotizar el costo adicional por dicho concepto para obtener su correspondiente autorización.</w:t>
+        <w:t>7. La instalación cotizada está considerada a realizarse en días y horas hábiles (lunes a viernes de 9:00 a 18:00 horas y sábado de 9:00 a 14:00 excepto festivos; este horario incluye 1 hora para la comida). Sí por solicitud del cliente la instalación se debe realizar en días y horas no hábiles se procederá a cotizar el costo adicional por dicho concepto para obtener su correspondiente autorización.</w:t>
       </w:r>
     </w:p>
     <w:p>
@@ -16398,25 +15849,7 @@
           <w:sz w:val="16"/>
           <w:szCs w:val="16"/>
         </w:rPr>
-        <w:t>8. La instalación cotizada está considerada a realizarse en un solo evento y/o conforme a un</w:t>
-      </w:r>
-      <w:r>
-        <w:rPr>
-          <w:rFonts w:ascii="Noto Sans" w:hAnsi="Noto Sans" w:cs="Noto Sans"/>
-          <w:color w:val="15438E"/>
-          <w:sz w:val="16"/>
-          <w:szCs w:val="16"/>
-        </w:rPr>
-        <w:t xml:space="preserve"> programa preliminar definido conjuntamente con el cliente. Sí por causas imputables a este último, lo considerado anteriormente no se pudiera realizar de acuerdo a lo planeado es posible que se generen costos y/o retrasos adicionales que se negociaran en </w:t>
-      </w:r>
-      <w:r>
-        <w:rPr>
-          <w:rFonts w:ascii="Noto Sans" w:hAnsi="Noto Sans" w:cs="Noto Sans"/>
-          <w:color w:val="15438E"/>
-          <w:sz w:val="16"/>
-          <w:szCs w:val="16"/>
-        </w:rPr>
-        <w:t>su momento con el cliente.</w:t>
+        <w:t>8. La instalación cotizada está considerada a realizarse en un solo evento y/o conforme a un programa preliminar definido conjuntamente con el cliente. Sí por causas imputables a este último, lo considerado anteriormente no se pudiera realizar de acuerdo a lo planeado es posible que se generen costos y/o retrasos adicionales que se negociaran en su momento con el cliente.</w:t>
       </w:r>
     </w:p>
     <w:p>
@@ -16486,25 +15919,7 @@
           <w:sz w:val="16"/>
           <w:szCs w:val="16"/>
         </w:rPr>
-        <w:t>10. La pre</w:t>
-      </w:r>
-      <w:r>
-        <w:rPr>
-          <w:rFonts w:ascii="Noto Sans" w:hAnsi="Noto Sans" w:cs="Noto Sans"/>
-          <w:color w:val="15438E"/>
-          <w:sz w:val="16"/>
-          <w:szCs w:val="16"/>
-        </w:rPr>
-        <w:t>sente cotización ampara exclusivamente lo que está indicado en forma explícita en sus diferentes numerales por lo que cualquier producto, servicio o partida no indicada que se pudiera requerir se considerara como adicional y se cotizara y cobrara por separ</w:t>
-      </w:r>
-      <w:r>
-        <w:rPr>
-          <w:rFonts w:ascii="Noto Sans" w:hAnsi="Noto Sans" w:cs="Noto Sans"/>
-          <w:color w:val="15438E"/>
-          <w:sz w:val="16"/>
-          <w:szCs w:val="16"/>
-        </w:rPr>
-        <w:t>ado.</w:t>
+        <w:t>10. La presente cotización ampara exclusivamente lo que está indicado en forma explícita en sus diferentes numerales por lo que cualquier producto, servicio o partida no indicada que se pudiera requerir se considerara como adicional y se cotizara y cobrara por separado.</w:t>
       </w:r>
     </w:p>
     <w:p>
@@ -16539,25 +15954,7 @@
           <w:sz w:val="16"/>
           <w:szCs w:val="16"/>
         </w:rPr>
-        <w:t>11.  La capacidad y calidad del piso es responsabilidad del cliente. Se requiere que el piso sea de concreto, del tipo industrial, que tenga una capacidad de carga de 300 kg/cm2 o mayor y que esté correctamente nivelado. El espesor de la losa de conc</w:t>
-      </w:r>
-      <w:r>
-        <w:rPr>
-          <w:rFonts w:ascii="Noto Sans" w:hAnsi="Noto Sans" w:cs="Noto Sans"/>
-          <w:color w:val="15438E"/>
-          <w:sz w:val="16"/>
-          <w:szCs w:val="16"/>
-        </w:rPr>
-        <w:t xml:space="preserve">reto del piso debe ser igual o mayor a 150 mm y permitir el uso de anclajes del tipo expansivo (taquetes). La diferencia de nivel entre el punto más alto y el más bajo de la losa no debe exceder de 10 mm respecto de una cota de referencia cero. En caso de </w:t>
-      </w:r>
-      <w:r>
-        <w:rPr>
-          <w:rFonts w:ascii="Noto Sans" w:hAnsi="Noto Sans" w:cs="Noto Sans"/>
-          <w:color w:val="15438E"/>
-          <w:sz w:val="16"/>
-          <w:szCs w:val="16"/>
-        </w:rPr>
-        <w:t>que el desnivel en el suelo sea mayor al estipulado TYRSA se reserva el derecho de realizar un cargo adicional por los materiales que se requieran para suplir dicho desnivel (en el caso de que sea factible corregir el desnivel mediante calzas).</w:t>
+        <w:t>11.  La capacidad y calidad del piso es responsabilidad del cliente. Se requiere que el piso sea de concreto, del tipo industrial, que tenga una capacidad de carga de 300 kg/cm2 o mayor y que esté correctamente nivelado. El espesor de la losa de concreto del piso debe ser igual o mayor a 150 mm y permitir el uso de anclajes del tipo expansivo (taquetes). La diferencia de nivel entre el punto más alto y el más bajo de la losa no debe exceder de 10 mm respecto de una cota de referencia cero. En caso de que el desnivel en el suelo sea mayor al estipulado TYRSA se reserva el derecho de realizar un cargo adicional por los materiales que se requieran para suplir dicho desnivel (en el caso de que sea factible corregir el desnivel mediante calzas).</w:t>
       </w:r>
     </w:p>
     <w:p>
@@ -16592,16 +15989,7 @@
           <w:sz w:val="16"/>
           <w:szCs w:val="16"/>
         </w:rPr>
-        <w:t>12. El cli</w:t>
-      </w:r>
-      <w:r>
-        <w:rPr>
-          <w:rFonts w:ascii="Noto Sans" w:hAnsi="Noto Sans" w:cs="Noto Sans"/>
-          <w:color w:val="15438E"/>
-          <w:sz w:val="16"/>
-          <w:szCs w:val="16"/>
-        </w:rPr>
-        <w:t xml:space="preserve">ente deberá suministrar energía eléctrica a 120 VAC, 60 </w:t>
+        <w:t xml:space="preserve">12. El cliente deberá suministrar energía eléctrica a 120 VAC, 60 </w:t>
       </w:r>
       <w:proofErr w:type="spellStart"/>
       <w:r>
@@ -16621,16 +16009,7 @@
           <w:sz w:val="16"/>
           <w:szCs w:val="16"/>
         </w:rPr>
-        <w:t>, 30 amperes (o el que indique TYRSA) para el uso de los equipos y herramientas que se requieran durante la instalación, así como un área segura y adecuada para almacenarlas. También deberá propo</w:t>
-      </w:r>
-      <w:r>
-        <w:rPr>
-          <w:rFonts w:ascii="Noto Sans" w:hAnsi="Noto Sans" w:cs="Noto Sans"/>
-          <w:color w:val="15438E"/>
-          <w:sz w:val="16"/>
-          <w:szCs w:val="16"/>
-        </w:rPr>
-        <w:t>rcionar las facilidades necesarias para el aseo y cambio de ropa de nuestro personal.</w:t>
+        <w:t>, 30 amperes (o el que indique TYRSA) para el uso de los equipos y herramientas que se requieran durante la instalación, así como un área segura y adecuada para almacenarlas. También deberá proporcionar las facilidades necesarias para el aseo y cambio de ropa de nuestro personal.</w:t>
       </w:r>
     </w:p>
     <w:p>
@@ -16678,25 +16057,7 @@
           <w:sz w:val="16"/>
           <w:szCs w:val="16"/>
         </w:rPr>
-        <w:t xml:space="preserve">13. TYRSA garantiza sus equipos contra defectos de fabricación, defectos de ensamble o instalación y contra vicios ocultos por 36 meses. Dicho plazo se cuenta a partir </w:t>
-      </w:r>
-      <w:r>
-        <w:rPr>
-          <w:rFonts w:ascii="Noto Sans" w:hAnsi="Noto Sans" w:cs="Noto Sans"/>
-          <w:color w:val="15438E"/>
-          <w:sz w:val="16"/>
-          <w:szCs w:val="16"/>
-        </w:rPr>
-        <w:t>de la fecha de finalización de la instalación, de la fecha de entrega del equipo o de la fecha de comienzo de uso del mismo en beneficio del cliente (lo que ocurra primero). En partes compradas a otros e integradas a nuestros equipos (por ejemplo, los moto</w:t>
-      </w:r>
-      <w:r>
-        <w:rPr>
-          <w:rFonts w:ascii="Noto Sans" w:hAnsi="Noto Sans" w:cs="Noto Sans"/>
-          <w:color w:val="15438E"/>
-          <w:sz w:val="16"/>
-          <w:szCs w:val="16"/>
-        </w:rPr>
-        <w:t>-reductores) se trasladará a ustedes la garantía del proveedor correspondiente. La garantía no aplica para equipos y materiales existentes.</w:t>
+        <w:t>13. TYRSA garantiza sus equipos contra defectos de fabricación, defectos de ensamble o instalación y contra vicios ocultos por 36 meses. Dicho plazo se cuenta a partir de la fecha de finalización de la instalación, de la fecha de entrega del equipo o de la fecha de comienzo de uso del mismo en beneficio del cliente (lo que ocurra primero). En partes compradas a otros e integradas a nuestros equipos (por ejemplo, los moto-reductores) se trasladará a ustedes la garantía del proveedor correspondiente. La garantía no aplica para equipos y materiales existentes.</w:t>
       </w:r>
     </w:p>
     <w:p>
@@ -16732,16 +16093,7 @@
           <w:szCs w:val="16"/>
         </w:rPr>
         <w:lastRenderedPageBreak/>
-        <w:t>14. Defectos de operación causados por una inadecuada instalación de nuestros equipos, realizadas por otros, no ser</w:t>
-      </w:r>
-      <w:r>
-        <w:rPr>
-          <w:rFonts w:ascii="Noto Sans" w:hAnsi="Noto Sans" w:cs="Noto Sans"/>
-          <w:color w:val="15438E"/>
-          <w:sz w:val="16"/>
-          <w:szCs w:val="16"/>
-        </w:rPr>
-        <w:t>án cubiertos por la garantía.</w:t>
+        <w:t>14. Defectos de operación causados por una inadecuada instalación de nuestros equipos, realizadas por otros, no serán cubiertos por la garantía.</w:t>
       </w:r>
     </w:p>
     <w:p>
@@ -16776,16 +16128,7 @@
           <w:sz w:val="16"/>
           <w:szCs w:val="16"/>
         </w:rPr>
-        <w:t>15. La vida de los equipos o partes depende del uso adecuado de los mismos bajo condiciones normales de operación. Los daños o deficiencias de operación causados por el abuso o maltrato de los equipos no serán cubiertos por n</w:t>
-      </w:r>
-      <w:r>
-        <w:rPr>
-          <w:rFonts w:ascii="Noto Sans" w:hAnsi="Noto Sans" w:cs="Noto Sans"/>
-          <w:color w:val="15438E"/>
-          <w:sz w:val="16"/>
-          <w:szCs w:val="16"/>
-        </w:rPr>
-        <w:t>uestra garantía.</w:t>
+        <w:t>15. La vida de los equipos o partes depende del uso adecuado de los mismos bajo condiciones normales de operación. Los daños o deficiencias de operación causados por el abuso o maltrato de los equipos no serán cubiertos por nuestra garantía.</w:t>
       </w:r>
     </w:p>
     <w:p>
@@ -16820,16 +16163,7 @@
           <w:sz w:val="16"/>
           <w:szCs w:val="16"/>
         </w:rPr>
-        <w:t>16. En caso de que se produzcan defectos en el material y/o en el armado causados por la mala calidad del piso en el área de la instalación, la capacidad insuficiente del mismo (menor a la solicitada por TYRSA en esta cotización) y/o su m</w:t>
-      </w:r>
-      <w:r>
-        <w:rPr>
-          <w:rFonts w:ascii="Noto Sans" w:hAnsi="Noto Sans" w:cs="Noto Sans"/>
-          <w:color w:val="15438E"/>
-          <w:sz w:val="16"/>
-          <w:szCs w:val="16"/>
-        </w:rPr>
-        <w:t>ala nivelación, la garantía de los equipos cotizados e instalados quedara eliminada.</w:t>
+        <w:t>16. En caso de que se produzcan defectos en el material y/o en el armado causados por la mala calidad del piso en el área de la instalación, la capacidad insuficiente del mismo (menor a la solicitada por TYRSA en esta cotización) y/o su mala nivelación, la garantía de los equipos cotizados e instalados quedara eliminada.</w:t>
       </w:r>
     </w:p>
     <w:p>
@@ -16864,16 +16198,7 @@
           <w:sz w:val="16"/>
           <w:szCs w:val="16"/>
         </w:rPr>
-        <w:t>17. La garantía ofrecida por TYRSA se limita a la reparación o reemplazo de la parte defectuosa quedando excluido cualquier otro tipo de gasto o responsabilidad que pudie</w:t>
-      </w:r>
-      <w:r>
-        <w:rPr>
-          <w:rFonts w:ascii="Noto Sans" w:hAnsi="Noto Sans" w:cs="Noto Sans"/>
-          <w:color w:val="15438E"/>
-          <w:sz w:val="16"/>
-          <w:szCs w:val="16"/>
-        </w:rPr>
-        <w:t>se afectar al cliente, tales como daños incidentales o consecuentes, pérdida de beneficios (lucro cesante), retrasos o gastos incurridos por falta de dicha parte o por falta de equipo para cumplir con las leyes federales, estatales o locales.</w:t>
+        <w:t>17. La garantía ofrecida por TYRSA se limita a la reparación o reemplazo de la parte defectuosa quedando excluido cualquier otro tipo de gasto o responsabilidad que pudiese afectar al cliente, tales como daños incidentales o consecuentes, pérdida de beneficios (lucro cesante), retrasos o gastos incurridos por falta de dicha parte o por falta de equipo para cumplir con las leyes federales, estatales o locales.</w:t>
       </w:r>
     </w:p>
     <w:p>
@@ -16908,16 +16233,7 @@
           <w:sz w:val="16"/>
           <w:szCs w:val="16"/>
         </w:rPr>
-        <w:t>18. No se in</w:t>
-      </w:r>
-      <w:r>
-        <w:rPr>
-          <w:rFonts w:ascii="Noto Sans" w:hAnsi="Noto Sans" w:cs="Noto Sans"/>
-          <w:color w:val="15438E"/>
-          <w:sz w:val="16"/>
-          <w:szCs w:val="16"/>
-        </w:rPr>
-        <w:t>cluyen costos por cuotas sindicales, seguros de flete, seguros de obra y/o responsabilidad civil u otros gastos por requisitos particulares del cliente, los cuales se negociarán por separado en caso de requerirse.</w:t>
+        <w:t>18. No se incluyen costos por cuotas sindicales, seguros de flete, seguros de obra y/o responsabilidad civil u otros gastos por requisitos particulares del cliente, los cuales se negociarán por separado en caso de requerirse.</w:t>
       </w:r>
     </w:p>
     <w:p>
@@ -16952,16 +16268,7 @@
           <w:sz w:val="16"/>
           <w:szCs w:val="16"/>
         </w:rPr>
-        <w:t>19. En caso de que la instalación no pued</w:t>
-      </w:r>
-      <w:r>
-        <w:rPr>
-          <w:rFonts w:ascii="Noto Sans" w:hAnsi="Noto Sans" w:cs="Noto Sans"/>
-          <w:color w:val="15438E"/>
-          <w:sz w:val="16"/>
-          <w:szCs w:val="16"/>
-        </w:rPr>
-        <w:t>a realizarse en la fecha programada por causas no imputables a TYRSA CONSORCIO, S.A. DE C.V., procederá el pago total del saldo (50 %) contra la entrega de los materiales en nuestra planta.</w:t>
+        <w:t>19. En caso de que la instalación no pueda realizarse en la fecha programada por causas no imputables a TYRSA CONSORCIO, S.A. DE C.V., procederá el pago total del saldo (50 %) contra la entrega de los materiales en nuestra planta.</w:t>
       </w:r>
     </w:p>
     <w:p>
@@ -16996,16 +16303,7 @@
           <w:sz w:val="16"/>
           <w:szCs w:val="16"/>
         </w:rPr>
-        <w:t xml:space="preserve">20. Todos los diseños y características técnicas </w:t>
-      </w:r>
-      <w:r>
-        <w:rPr>
-          <w:rFonts w:ascii="Noto Sans" w:hAnsi="Noto Sans" w:cs="Noto Sans"/>
-          <w:color w:val="15438E"/>
-          <w:sz w:val="16"/>
-          <w:szCs w:val="16"/>
-        </w:rPr>
-        <w:t>indicadas en la presente cotización son de carácter preliminar por lo que TYRSA podrá ajustarlos o modificarlos sin previo aviso durante la ejecución del proyecto.</w:t>
+        <w:t>20. Todos los diseños y características técnicas indicadas en la presente cotización son de carácter preliminar por lo que TYRSA podrá ajustarlos o modificarlos sin previo aviso durante la ejecución del proyecto.</w:t>
       </w:r>
     </w:p>
     <w:p>
@@ -17040,16 +16338,7 @@
           <w:sz w:val="16"/>
           <w:szCs w:val="16"/>
         </w:rPr>
-        <w:t xml:space="preserve">21. Debido a la naturaleza del presente proyecto no se aceptan cancelaciones parciales, ni </w:t>
-      </w:r>
-      <w:r>
-        <w:rPr>
-          <w:rFonts w:ascii="Noto Sans" w:hAnsi="Noto Sans" w:cs="Noto Sans"/>
-          <w:color w:val="15438E"/>
-          <w:sz w:val="16"/>
-          <w:szCs w:val="16"/>
-        </w:rPr>
-        <w:t>totales de sus pedidos.</w:t>
+        <w:t>21. Debido a la naturaleza del presente proyecto no se aceptan cancelaciones parciales, ni totales de sus pedidos.</w:t>
       </w:r>
     </w:p>
     <w:p>
@@ -17084,16 +16373,7 @@
           <w:sz w:val="16"/>
           <w:szCs w:val="16"/>
         </w:rPr>
-        <w:t>22. Los materiales excedentes en obra son propiedad de TYRSA y no generaran ningún tipo de compensación para el cliente (nota de crédito, devolución, descuento, etc.). Por tanto, al finalizar la obra TYRSA retirara los materiales s</w:t>
-      </w:r>
-      <w:r>
-        <w:rPr>
-          <w:rFonts w:ascii="Noto Sans" w:hAnsi="Noto Sans" w:cs="Noto Sans"/>
-          <w:color w:val="15438E"/>
-          <w:sz w:val="16"/>
-          <w:szCs w:val="16"/>
-        </w:rPr>
-        <w:t>obrantes, coordinando previamente con el cliente dicha actividad y siguiendo los procedimientos que éste tenga para tales fines.</w:t>
+        <w:t>22. Los materiales excedentes en obra son propiedad de TYRSA y no generaran ningún tipo de compensación para el cliente (nota de crédito, devolución, descuento, etc.). Por tanto, al finalizar la obra TYRSA retirara los materiales sobrantes, coordinando previamente con el cliente dicha actividad y siguiendo los procedimientos que éste tenga para tales fines.</w:t>
       </w:r>
     </w:p>
     <w:p>
@@ -17128,16 +16408,7 @@
           <w:sz w:val="16"/>
           <w:szCs w:val="16"/>
         </w:rPr>
-        <w:t>23. TYRSA es propietaria de los derechos de propiedad intelectual de toda la documentación, planos, manuales, licencias, softw</w:t>
-      </w:r>
-      <w:r>
-        <w:rPr>
-          <w:rFonts w:ascii="Noto Sans" w:hAnsi="Noto Sans" w:cs="Noto Sans"/>
-          <w:color w:val="15438E"/>
-          <w:sz w:val="16"/>
-          <w:szCs w:val="16"/>
-        </w:rPr>
-        <w:t>are y demás información que genere para dar solución al proyecto que contrata el cliente.</w:t>
+        <w:t>23. TYRSA es propietaria de los derechos de propiedad intelectual de toda la documentación, planos, manuales, licencias, software y demás información que genere para dar solución al proyecto que contrata el cliente.</w:t>
       </w:r>
     </w:p>
     <w:p>
@@ -17172,16 +16443,7 @@
           <w:sz w:val="16"/>
           <w:szCs w:val="16"/>
         </w:rPr>
-        <w:t>24. Las imágenes, ilustraciones y fotografías que se adjuntan a la presente cotización son de carácter informativo y puede que no correspondan con los equipos que se</w:t>
-      </w:r>
-      <w:r>
-        <w:rPr>
-          <w:rFonts w:ascii="Noto Sans" w:hAnsi="Noto Sans" w:cs="Noto Sans"/>
-          <w:color w:val="15438E"/>
-          <w:sz w:val="16"/>
-          <w:szCs w:val="16"/>
-        </w:rPr>
-        <w:t xml:space="preserve"> ofrecen en la misma.</w:t>
+        <w:t>24. Las imágenes, ilustraciones y fotografías que se adjuntan a la presente cotización son de carácter informativo y puede que no correspondan con los equipos que se ofrecen en la misma.</w:t>
       </w:r>
     </w:p>
     <w:p>
@@ -17251,16 +16513,7 @@
           <w:sz w:val="16"/>
           <w:szCs w:val="16"/>
         </w:rPr>
-        <w:t xml:space="preserve">26. Precios sujetos a cambio </w:t>
-      </w:r>
-      <w:r>
-        <w:rPr>
-          <w:rFonts w:ascii="Noto Sans" w:hAnsi="Noto Sans" w:cs="Noto Sans"/>
-          <w:color w:val="15438E"/>
-          <w:sz w:val="16"/>
-          <w:szCs w:val="16"/>
-        </w:rPr>
-        <w:t>sin previo aviso.</w:t>
+        <w:t>26. Precios sujetos a cambio sin previo aviso.</w:t>
       </w:r>
     </w:p>
     <w:p>
@@ -17810,16 +17063,7 @@
         <w:sz w:val="16"/>
         <w:szCs w:val="16"/>
       </w:rPr>
-      <w:t xml:space="preserve">5874-9880 </w:t>
-    </w:r>
-    <w:r>
-      <w:rPr>
-        <w:rFonts w:ascii="Noto Sans" w:hAnsi="Noto Sans" w:cs="Noto Sans"/>
-        <w:color w:val="5C626C"/>
-        <w:sz w:val="16"/>
-        <w:szCs w:val="16"/>
-      </w:rPr>
-      <w:t>5879-4845 5892-3992</w:t>
+      <w:t>5874-9880 5879-4845 5892-3992</w:t>
     </w:r>
   </w:p>
   <w:p>
@@ -19799,7 +19043,7 @@
   <w:style w:type="character" w:customStyle="1" w:styleId="SangradetextonormalCar">
     <w:name w:val="Sangría de texto normal Car"/>
     <w:basedOn w:val="Fuentedeprrafopredeter"/>
-    <w:link w:val="Textoindependiente0"/>
+    <w:link w:val="Textoindependiente1"/>
     <w:uiPriority w:val="99"/>
     <w:semiHidden/>
     <w:qFormat/>
@@ -20025,8 +19269,8 @@
       <w:spacing w:after="0" w:line="240" w:lineRule="auto"/>
     </w:pPr>
   </w:style>
-  <w:style w:type="paragraph" w:customStyle="1" w:styleId="Textoindependiente0">
-    <w:name w:val="Body Text"/>
+  <w:style w:type="paragraph" w:customStyle="1" w:styleId="Textoindependiente1">
+    <w:name w:val="Texto independiente1"/>
     <w:aliases w:val="Indented"/>
     <w:basedOn w:val="Normal"/>
     <w:link w:val="SangradetextonormalCar"/>

</xml_diff>

<commit_message>
correciones a la redaccion ahora debe dar el precio del carrito
</commit_message>
<xml_diff>
--- a/public/plantilla.docx
+++ b/public/plantilla.docx
@@ -39,21 +39,12 @@
                 <w:color w:val="15438E"/>
               </w:rPr>
             </w:pPr>
-            <w:proofErr w:type="gramStart"/>
             <w:r>
               <w:rPr>
                 <w:rFonts w:ascii="Merriweather Black" w:eastAsia="Calibri" w:hAnsi="Merriweather Black" w:cs="Noto Sans"/>
                 <w:color w:val="15438E"/>
               </w:rPr>
-              <w:t>{{ cliente</w:t>
-            </w:r>
-            <w:proofErr w:type="gramEnd"/>
-            <w:r>
-              <w:rPr>
-                <w:rFonts w:ascii="Merriweather Black" w:eastAsia="Calibri" w:hAnsi="Merriweather Black" w:cs="Noto Sans"/>
-                <w:color w:val="15438E"/>
-              </w:rPr>
-              <w:t xml:space="preserve"> }}</w:t>
+              <w:t>{{ cliente }}</w:t>
             </w:r>
           </w:p>
           <w:p>
@@ -73,27 +64,7 @@
                 <w:sz w:val="18"/>
                 <w:szCs w:val="18"/>
               </w:rPr>
-              <w:t>{{</w:t>
-            </w:r>
-            <w:proofErr w:type="spellStart"/>
-            <w:r>
-              <w:rPr>
-                <w:rFonts w:ascii="Noto Sans" w:eastAsia="Calibri" w:hAnsi="Noto Sans" w:cs="Noto Sans"/>
-                <w:color w:val="15438E"/>
-                <w:sz w:val="18"/>
-                <w:szCs w:val="18"/>
-              </w:rPr>
-              <w:t>direccion</w:t>
-            </w:r>
-            <w:proofErr w:type="spellEnd"/>
-            <w:r>
-              <w:rPr>
-                <w:rFonts w:ascii="Noto Sans" w:eastAsia="Calibri" w:hAnsi="Noto Sans" w:cs="Noto Sans"/>
-                <w:color w:val="15438E"/>
-                <w:sz w:val="18"/>
-                <w:szCs w:val="18"/>
-              </w:rPr>
-              <w:t>}}</w:t>
+              <w:t>{{direccion}}</w:t>
             </w:r>
           </w:p>
           <w:p>
@@ -311,7 +282,6 @@
                 <w:szCs w:val="20"/>
               </w:rPr>
             </w:pPr>
-            <w:proofErr w:type="gramStart"/>
             <w:r>
               <w:rPr>
                 <w:rFonts w:ascii="Noto Sans" w:eastAsia="Calibri" w:hAnsi="Noto Sans" w:cs="Noto Sans"/>
@@ -319,17 +289,7 @@
                 <w:sz w:val="20"/>
                 <w:szCs w:val="20"/>
               </w:rPr>
-              <w:t>AT.N</w:t>
-            </w:r>
-            <w:proofErr w:type="gramEnd"/>
-            <w:r>
-              <w:rPr>
-                <w:rFonts w:ascii="Noto Sans" w:eastAsia="Calibri" w:hAnsi="Noto Sans" w:cs="Noto Sans"/>
-                <w:color w:val="15438E"/>
-                <w:sz w:val="20"/>
-                <w:szCs w:val="20"/>
-              </w:rPr>
-              <w:t>: Ing. Nombre Apellido</w:t>
+              <w:t>AT.N: Ing. Nombre Apellido</w:t>
             </w:r>
           </w:p>
           <w:p>
@@ -607,38 +567,7 @@
                 <w:sz w:val="18"/>
                 <w:szCs w:val="18"/>
               </w:rPr>
-              <w:t>Sistema de racks {{</w:t>
-            </w:r>
-            <w:proofErr w:type="spellStart"/>
-            <w:r>
-              <w:rPr>
-                <w:rFonts w:ascii="Merriweather Black" w:eastAsia="Calibri" w:hAnsi="Merriweather Black" w:cs="Noto Sans"/>
-                <w:color w:val="15438E"/>
-                <w:sz w:val="18"/>
-                <w:szCs w:val="18"/>
-              </w:rPr>
-              <w:t>type</w:t>
-            </w:r>
-            <w:proofErr w:type="spellEnd"/>
-            <w:proofErr w:type="gramStart"/>
-            <w:r>
-              <w:rPr>
-                <w:rFonts w:ascii="Merriweather Black" w:eastAsia="Calibri" w:hAnsi="Merriweather Black" w:cs="Noto Sans"/>
-                <w:color w:val="15438E"/>
-                <w:sz w:val="18"/>
-                <w:szCs w:val="18"/>
-              </w:rPr>
-              <w:t>}}s</w:t>
-            </w:r>
-            <w:proofErr w:type="gramEnd"/>
-            <w:r>
-              <w:rPr>
-                <w:rFonts w:ascii="Merriweather Black" w:eastAsia="Calibri" w:hAnsi="Merriweather Black" w:cs="Noto Sans"/>
-                <w:color w:val="15438E"/>
-                <w:sz w:val="18"/>
-                <w:szCs w:val="18"/>
-              </w:rPr>
-              <w:t xml:space="preserve"> para almacén.</w:t>
+              <w:t>Sistema de racks {{type}}s para almacén.</w:t>
             </w:r>
           </w:p>
           <w:p>
@@ -2422,41 +2351,7 @@
                 <w:szCs w:val="16"/>
                 <w:lang w:val="en-US"/>
               </w:rPr>
-              <w:t xml:space="preserve">{% for d in </w:t>
-            </w:r>
-            <w:proofErr w:type="spellStart"/>
-            <w:proofErr w:type="gramStart"/>
-            <w:r>
-              <w:rPr>
-                <w:rFonts w:ascii="Noto Sans" w:eastAsia="Calibri" w:hAnsi="Noto Sans" w:cs="Noto Sans"/>
-                <w:color w:val="15438E"/>
-                <w:sz w:val="16"/>
-                <w:szCs w:val="16"/>
-                <w:lang w:val="en-US"/>
-              </w:rPr>
-              <w:t>dibujos</w:t>
-            </w:r>
-            <w:proofErr w:type="spellEnd"/>
-            <w:r>
-              <w:rPr>
-                <w:rFonts w:ascii="Noto Sans" w:eastAsia="Calibri" w:hAnsi="Noto Sans" w:cs="Noto Sans"/>
-                <w:color w:val="15438E"/>
-                <w:sz w:val="16"/>
-                <w:szCs w:val="16"/>
-                <w:lang w:val="en-US"/>
-              </w:rPr>
-              <w:t xml:space="preserve">  %</w:t>
-            </w:r>
-            <w:proofErr w:type="gramEnd"/>
-            <w:r>
-              <w:rPr>
-                <w:rFonts w:ascii="Noto Sans" w:eastAsia="Calibri" w:hAnsi="Noto Sans" w:cs="Noto Sans"/>
-                <w:color w:val="15438E"/>
-                <w:sz w:val="16"/>
-                <w:szCs w:val="16"/>
-                <w:lang w:val="en-US"/>
-              </w:rPr>
-              <w:t>}</w:t>
+              <w:t>{% for d in dibujos  %}</w:t>
             </w:r>
           </w:p>
           <w:p>
@@ -2504,41 +2399,7 @@
                 <w:szCs w:val="16"/>
                 <w:lang w:val="en-US"/>
               </w:rPr>
-              <w:t xml:space="preserve">{% </w:t>
-            </w:r>
-            <w:proofErr w:type="spellStart"/>
-            <w:proofErr w:type="gramStart"/>
-            <w:r>
-              <w:rPr>
-                <w:rFonts w:ascii="Noto Sans" w:eastAsia="Calibri" w:hAnsi="Noto Sans" w:cs="Noto Sans"/>
-                <w:color w:val="15438E"/>
-                <w:sz w:val="16"/>
-                <w:szCs w:val="16"/>
-                <w:lang w:val="en-US"/>
-              </w:rPr>
-              <w:t>endfor</w:t>
-            </w:r>
-            <w:proofErr w:type="spellEnd"/>
-            <w:r>
-              <w:rPr>
-                <w:rFonts w:ascii="Noto Sans" w:eastAsia="Calibri" w:hAnsi="Noto Sans" w:cs="Noto Sans"/>
-                <w:color w:val="15438E"/>
-                <w:sz w:val="16"/>
-                <w:szCs w:val="16"/>
-                <w:lang w:val="en-US"/>
-              </w:rPr>
-              <w:t xml:space="preserve">  %</w:t>
-            </w:r>
-            <w:proofErr w:type="gramEnd"/>
-            <w:r>
-              <w:rPr>
-                <w:rFonts w:ascii="Noto Sans" w:eastAsia="Calibri" w:hAnsi="Noto Sans" w:cs="Noto Sans"/>
-                <w:color w:val="15438E"/>
-                <w:sz w:val="16"/>
-                <w:szCs w:val="16"/>
-                <w:lang w:val="en-US"/>
-              </w:rPr>
-              <w:t>}</w:t>
+              <w:t>{% endfor  %}</w:t>
             </w:r>
           </w:p>
           <w:p>
@@ -3814,21 +3675,22 @@
           <w:szCs w:val="16"/>
           <w:lang w:val="en-US"/>
         </w:rPr>
-        <w:t xml:space="preserve">{% for d in </w:t>
+        <w:t>{% for d in dibujos  %}</w:t>
       </w:r>
-      <w:proofErr w:type="spellStart"/>
-      <w:proofErr w:type="gramStart"/>
-      <w:r>
-        <w:rPr>
-          <w:rFonts w:ascii="Noto Sans" w:eastAsia="Calibri" w:hAnsi="Noto Sans" w:cs="Noto Sans"/>
+    </w:p>
+    <w:p>
+      <w:pPr>
+        <w:spacing w:after="0" w:line="240" w:lineRule="auto"/>
+        <w:ind w:left="360"/>
+        <w:jc w:val="both"/>
+        <w:rPr>
+          <w:rFonts w:ascii="Noto Sans" w:hAnsi="Noto Sans" w:cs="Noto Sans"/>
           <w:color w:val="15438E"/>
           <w:sz w:val="16"/>
           <w:szCs w:val="16"/>
           <w:lang w:val="en-US"/>
         </w:rPr>
-        <w:t>dibujos</w:t>
-      </w:r>
-      <w:proofErr w:type="spellEnd"/>
+      </w:pPr>
       <w:r>
         <w:rPr>
           <w:rFonts w:ascii="Noto Sans" w:eastAsia="Calibri" w:hAnsi="Noto Sans" w:cs="Noto Sans"/>
@@ -3837,100 +3699,31 @@
           <w:szCs w:val="16"/>
           <w:lang w:val="en-US"/>
         </w:rPr>
-        <w:t xml:space="preserve">  %</w:t>
+        <w:t>{{d}}</w:t>
       </w:r>
-      <w:proofErr w:type="gramEnd"/>
-      <w:r>
-        <w:rPr>
-          <w:rFonts w:ascii="Noto Sans" w:eastAsia="Calibri" w:hAnsi="Noto Sans" w:cs="Noto Sans"/>
+    </w:p>
+    <w:p>
+      <w:pPr>
+        <w:spacing w:after="0" w:line="240" w:lineRule="auto"/>
+        <w:ind w:left="360"/>
+        <w:jc w:val="both"/>
+        <w:rPr>
+          <w:rFonts w:ascii="Noto Sans" w:hAnsi="Noto Sans" w:cs="Noto Sans"/>
           <w:color w:val="15438E"/>
           <w:sz w:val="16"/>
           <w:szCs w:val="16"/>
           <w:lang w:val="en-US"/>
         </w:rPr>
-        <w:t>}</w:t>
-      </w:r>
-    </w:p>
-    <w:p>
-      <w:pPr>
-        <w:spacing w:after="0" w:line="240" w:lineRule="auto"/>
-        <w:ind w:left="360"/>
-        <w:jc w:val="both"/>
-        <w:rPr>
-          <w:rFonts w:ascii="Noto Sans" w:hAnsi="Noto Sans" w:cs="Noto Sans"/>
+      </w:pPr>
+      <w:r>
+        <w:rPr>
+          <w:rFonts w:ascii="Noto Sans" w:eastAsia="Calibri" w:hAnsi="Noto Sans" w:cs="Noto Sans"/>
           <w:color w:val="15438E"/>
           <w:sz w:val="16"/>
           <w:szCs w:val="16"/>
           <w:lang w:val="en-US"/>
         </w:rPr>
-      </w:pPr>
-      <w:r>
-        <w:rPr>
-          <w:rFonts w:ascii="Noto Sans" w:eastAsia="Calibri" w:hAnsi="Noto Sans" w:cs="Noto Sans"/>
-          <w:color w:val="15438E"/>
-          <w:sz w:val="16"/>
-          <w:szCs w:val="16"/>
-          <w:lang w:val="en-US"/>
-        </w:rPr>
-        <w:t>{{d}}</w:t>
-      </w:r>
-    </w:p>
-    <w:p>
-      <w:pPr>
-        <w:spacing w:after="0" w:line="240" w:lineRule="auto"/>
-        <w:ind w:left="360"/>
-        <w:jc w:val="both"/>
-        <w:rPr>
-          <w:rFonts w:ascii="Noto Sans" w:hAnsi="Noto Sans" w:cs="Noto Sans"/>
-          <w:color w:val="15438E"/>
-          <w:sz w:val="16"/>
-          <w:szCs w:val="16"/>
-          <w:lang w:val="en-US"/>
-        </w:rPr>
-      </w:pPr>
-      <w:r>
-        <w:rPr>
-          <w:rFonts w:ascii="Noto Sans" w:eastAsia="Calibri" w:hAnsi="Noto Sans" w:cs="Noto Sans"/>
-          <w:color w:val="15438E"/>
-          <w:sz w:val="16"/>
-          <w:szCs w:val="16"/>
-          <w:lang w:val="en-US"/>
-        </w:rPr>
-        <w:t xml:space="preserve">{% </w:t>
-      </w:r>
-      <w:proofErr w:type="spellStart"/>
-      <w:proofErr w:type="gramStart"/>
-      <w:r>
-        <w:rPr>
-          <w:rFonts w:ascii="Noto Sans" w:eastAsia="Calibri" w:hAnsi="Noto Sans" w:cs="Noto Sans"/>
-          <w:color w:val="15438E"/>
-          <w:sz w:val="16"/>
-          <w:szCs w:val="16"/>
-          <w:lang w:val="en-US"/>
-        </w:rPr>
-        <w:t>endfor</w:t>
-      </w:r>
-      <w:proofErr w:type="spellEnd"/>
-      <w:r>
-        <w:rPr>
-          <w:rFonts w:ascii="Noto Sans" w:eastAsia="Calibri" w:hAnsi="Noto Sans" w:cs="Noto Sans"/>
-          <w:color w:val="15438E"/>
-          <w:sz w:val="16"/>
-          <w:szCs w:val="16"/>
-          <w:lang w:val="en-US"/>
-        </w:rPr>
-        <w:t xml:space="preserve">  %</w:t>
-      </w:r>
-      <w:proofErr w:type="gramEnd"/>
-      <w:r>
-        <w:rPr>
-          <w:rFonts w:ascii="Noto Sans" w:eastAsia="Calibri" w:hAnsi="Noto Sans" w:cs="Noto Sans"/>
-          <w:color w:val="15438E"/>
-          <w:sz w:val="16"/>
-          <w:szCs w:val="16"/>
-          <w:lang w:val="en-US"/>
-        </w:rPr>
-        <w:t>}</w:t>
+        <w:t>{% endfor  %}</w:t>
       </w:r>
     </w:p>
     <w:p>
@@ -4055,89 +3848,25 @@
           <w:sz w:val="18"/>
           <w:szCs w:val="18"/>
         </w:rPr>
-        <w:t>Racks del Tipo {{</w:t>
+        <w:t>Racks del Tipo {{type}}</w:t>
       </w:r>
-      <w:proofErr w:type="spellStart"/>
+      <w:r>
+        <w:rPr>
+          <w:rFonts w:ascii="Noto Sans" w:hAnsi="Noto Sans" w:cs="Noto Sans"/>
+          <w:color w:val="15438E"/>
+          <w:sz w:val="18"/>
+          <w:szCs w:val="18"/>
+        </w:rPr>
+        <w:t xml:space="preserve"> para su CEDIS ubicado en el estado de {{ estado }} y de acuerdo al listado de equipo que se indica más adelante y a los dibujos </w:t>
+      </w:r>
       <w:r>
         <w:rPr>
           <w:rFonts w:ascii="Noto Sans" w:hAnsi="Noto Sans" w:cs="Noto Sans"/>
           <w:b/>
           <w:bCs/>
           <w:color w:val="15438E"/>
-          <w:sz w:val="18"/>
-          <w:szCs w:val="18"/>
-        </w:rPr>
-        <w:t>type</w:t>
-      </w:r>
-      <w:proofErr w:type="spellEnd"/>
-      <w:r>
-        <w:rPr>
-          <w:rFonts w:ascii="Noto Sans" w:hAnsi="Noto Sans" w:cs="Noto Sans"/>
-          <w:b/>
-          <w:bCs/>
-          <w:color w:val="15438E"/>
-          <w:sz w:val="18"/>
-          <w:szCs w:val="18"/>
-        </w:rPr>
-        <w:t>}}</w:t>
-      </w:r>
-      <w:r>
-        <w:rPr>
-          <w:rFonts w:ascii="Noto Sans" w:hAnsi="Noto Sans" w:cs="Noto Sans"/>
-          <w:color w:val="15438E"/>
-          <w:sz w:val="18"/>
-          <w:szCs w:val="18"/>
-        </w:rPr>
-        <w:t xml:space="preserve"> para su CEDIS ubicado en el estado de </w:t>
-      </w:r>
-      <w:proofErr w:type="gramStart"/>
-      <w:r>
-        <w:rPr>
-          <w:rFonts w:ascii="Noto Sans" w:hAnsi="Noto Sans" w:cs="Noto Sans"/>
-          <w:color w:val="15438E"/>
-          <w:sz w:val="18"/>
-          <w:szCs w:val="18"/>
-        </w:rPr>
-        <w:t>{{ estado</w:t>
-      </w:r>
-      <w:proofErr w:type="gramEnd"/>
-      <w:r>
-        <w:rPr>
-          <w:rFonts w:ascii="Noto Sans" w:hAnsi="Noto Sans" w:cs="Noto Sans"/>
-          <w:color w:val="15438E"/>
-          <w:sz w:val="18"/>
-          <w:szCs w:val="18"/>
-        </w:rPr>
-        <w:t xml:space="preserve"> }} y de acuerdo al listado de equipo que se indica más adelante y a los dibujos </w:t>
-      </w:r>
-      <w:r>
-        <w:rPr>
-          <w:rFonts w:ascii="Noto Sans" w:hAnsi="Noto Sans" w:cs="Noto Sans"/>
-          <w:b/>
-          <w:bCs/>
-          <w:color w:val="15438E"/>
-        </w:rPr>
-        <w:t>{{</w:t>
-      </w:r>
-      <w:proofErr w:type="spellStart"/>
-      <w:r>
-        <w:rPr>
-          <w:rFonts w:ascii="Noto Sans" w:hAnsi="Noto Sans" w:cs="Noto Sans"/>
-          <w:b/>
-          <w:bCs/>
-          <w:color w:val="15438E"/>
-        </w:rPr>
-        <w:t>primer_dibujo</w:t>
-      </w:r>
-      <w:proofErr w:type="spellEnd"/>
-      <w:r>
-        <w:rPr>
-          <w:rFonts w:ascii="Noto Sans" w:hAnsi="Noto Sans" w:cs="Noto Sans"/>
-          <w:b/>
-          <w:bCs/>
-          <w:color w:val="15438E"/>
-        </w:rPr>
-        <w:t>}}.</w:t>
+        </w:rPr>
+        <w:t>{{primer_dibujo}}.</w:t>
       </w:r>
       <w:r>
         <w:rPr>
@@ -4207,27 +3936,7 @@
           <w:sz w:val="18"/>
           <w:szCs w:val="18"/>
         </w:rPr>
-        <w:t>Algunas ventajas del sistema de Rack de {{</w:t>
-      </w:r>
-      <w:proofErr w:type="spellStart"/>
-      <w:r>
-        <w:rPr>
-          <w:rFonts w:ascii="Noto Sans" w:hAnsi="Noto Sans" w:cs="Noto Sans"/>
-          <w:color w:val="15438E"/>
-          <w:sz w:val="18"/>
-          <w:szCs w:val="18"/>
-        </w:rPr>
-        <w:t>type</w:t>
-      </w:r>
-      <w:proofErr w:type="spellEnd"/>
-      <w:r>
-        <w:rPr>
-          <w:rFonts w:ascii="Noto Sans" w:hAnsi="Noto Sans" w:cs="Noto Sans"/>
-          <w:color w:val="15438E"/>
-          <w:sz w:val="18"/>
-          <w:szCs w:val="18"/>
-        </w:rPr>
-        <w:t>}}, son las siguientes:</w:t>
+        <w:t>Algunas ventajas del sistema de Rack de {{type}}, son las siguientes:</w:t>
       </w:r>
     </w:p>
     <w:p>
@@ -4675,27 +4384,7 @@
           <w:sz w:val="18"/>
           <w:szCs w:val="18"/>
         </w:rPr>
-        <w:t>Los sistemas de Rack {{</w:t>
-      </w:r>
-      <w:proofErr w:type="spellStart"/>
-      <w:r>
-        <w:rPr>
-          <w:rFonts w:ascii="Noto Sans" w:hAnsi="Noto Sans" w:cs="Noto Sans"/>
-          <w:color w:val="15438E"/>
-          <w:sz w:val="18"/>
-          <w:szCs w:val="18"/>
-        </w:rPr>
-        <w:t>type</w:t>
-      </w:r>
-      <w:proofErr w:type="spellEnd"/>
-      <w:r>
-        <w:rPr>
-          <w:rFonts w:ascii="Noto Sans" w:hAnsi="Noto Sans" w:cs="Noto Sans"/>
-          <w:color w:val="15438E"/>
-          <w:sz w:val="18"/>
-          <w:szCs w:val="18"/>
-        </w:rPr>
-        <w:t>}} normalmente están constituidos por Baterías Sencillas y Baterías Dobles. Las Baterías Sencillas, comúnmente son colocadas contra muro permitiendo de esta manera ser alimentadas desde un solo frente. Las Baterías Dobles serán alimentadas desde dos frentes. La alimentación y la descarga de su sistema serán efectuadas por medio de montacargas.</w:t>
+        <w:t>Los sistemas de Rack {{type}} normalmente están constituidos por Baterías Sencillas y Baterías Dobles. Las Baterías Sencillas, comúnmente son colocadas contra muro permitiendo de esta manera ser alimentadas desde un solo frente. Las Baterías Dobles serán alimentadas desde dos frentes. La alimentación y la descarga de su sistema serán efectuadas por medio de montacargas.</w:t>
       </w:r>
     </w:p>
     <w:p>
@@ -4912,25 +4601,14 @@
                 <w:szCs w:val="16"/>
               </w:rPr>
             </w:pPr>
-            <w:proofErr w:type="gramStart"/>
-            <w:r>
-              <w:rPr>
-                <w:rFonts w:ascii="Noto Sans" w:hAnsi="Noto Sans" w:cs="Noto Sans"/>
-                <w:color w:val="15438E"/>
-                <w:sz w:val="16"/>
-                <w:szCs w:val="16"/>
-              </w:rPr>
-              <w:t>{{ a</w:t>
-            </w:r>
-            <w:proofErr w:type="gramEnd"/>
-            <w:r>
-              <w:rPr>
-                <w:rFonts w:ascii="Noto Sans" w:hAnsi="Noto Sans" w:cs="Noto Sans"/>
-                <w:color w:val="15438E"/>
-                <w:sz w:val="16"/>
-                <w:szCs w:val="16"/>
-              </w:rPr>
-              <w:t>5 }}</w:t>
+            <w:r>
+              <w:rPr>
+                <w:rFonts w:ascii="Noto Sans" w:hAnsi="Noto Sans" w:cs="Noto Sans"/>
+                <w:color w:val="15438E"/>
+                <w:sz w:val="16"/>
+                <w:szCs w:val="16"/>
+              </w:rPr>
+              <w:t>{{ a5 }}</w:t>
             </w:r>
           </w:p>
         </w:tc>
@@ -5049,27 +4727,7 @@
                 <w:sz w:val="16"/>
                 <w:szCs w:val="16"/>
               </w:rPr>
-              <w:t xml:space="preserve">Frente: </w:t>
-            </w:r>
-            <w:proofErr w:type="gramStart"/>
-            <w:r>
-              <w:rPr>
-                <w:rFonts w:ascii="Noto Sans" w:hAnsi="Noto Sans" w:cs="Noto Sans"/>
-                <w:color w:val="15438E"/>
-                <w:sz w:val="16"/>
-                <w:szCs w:val="16"/>
-              </w:rPr>
-              <w:t xml:space="preserve">   {</w:t>
-            </w:r>
-            <w:proofErr w:type="gramEnd"/>
-            <w:r>
-              <w:rPr>
-                <w:rFonts w:ascii="Noto Sans" w:hAnsi="Noto Sans" w:cs="Noto Sans"/>
-                <w:color w:val="15438E"/>
-                <w:sz w:val="16"/>
-                <w:szCs w:val="16"/>
-              </w:rPr>
-              <w:t>{ a8 }} m</w:t>
+              <w:t>Frente:    {{ a8 }} m</w:t>
             </w:r>
           </w:p>
           <w:p>
@@ -5090,27 +4748,7 @@
                 <w:sz w:val="16"/>
                 <w:szCs w:val="16"/>
               </w:rPr>
-              <w:t xml:space="preserve">Fondo: </w:t>
-            </w:r>
-            <w:proofErr w:type="gramStart"/>
-            <w:r>
-              <w:rPr>
-                <w:rFonts w:ascii="Noto Sans" w:hAnsi="Noto Sans" w:cs="Noto Sans"/>
-                <w:color w:val="15438E"/>
-                <w:sz w:val="16"/>
-                <w:szCs w:val="16"/>
-              </w:rPr>
-              <w:t xml:space="preserve">   {</w:t>
-            </w:r>
-            <w:proofErr w:type="gramEnd"/>
-            <w:r>
-              <w:rPr>
-                <w:rFonts w:ascii="Noto Sans" w:hAnsi="Noto Sans" w:cs="Noto Sans"/>
-                <w:color w:val="15438E"/>
-                <w:sz w:val="16"/>
-                <w:szCs w:val="16"/>
-              </w:rPr>
-              <w:t>{ a9 }} m</w:t>
+              <w:t>Fondo:    {{ a9 }} m</w:t>
             </w:r>
           </w:p>
           <w:p>
@@ -5131,27 +4769,7 @@
                 <w:sz w:val="16"/>
                 <w:szCs w:val="16"/>
               </w:rPr>
-              <w:t xml:space="preserve">Altura: </w:t>
-            </w:r>
-            <w:proofErr w:type="gramStart"/>
-            <w:r>
-              <w:rPr>
-                <w:rFonts w:ascii="Noto Sans" w:hAnsi="Noto Sans" w:cs="Noto Sans"/>
-                <w:color w:val="15438E"/>
-                <w:sz w:val="16"/>
-                <w:szCs w:val="16"/>
-              </w:rPr>
-              <w:t xml:space="preserve">   {</w:t>
-            </w:r>
-            <w:proofErr w:type="gramEnd"/>
-            <w:r>
-              <w:rPr>
-                <w:rFonts w:ascii="Noto Sans" w:hAnsi="Noto Sans" w:cs="Noto Sans"/>
-                <w:color w:val="15438E"/>
-                <w:sz w:val="16"/>
-                <w:szCs w:val="16"/>
-              </w:rPr>
-              <w:t>{ a10 }} m</w:t>
+              <w:t>Altura:    {{ a10 }} m</w:t>
             </w:r>
           </w:p>
           <w:p>
@@ -5284,27 +4902,7 @@
                 <w:sz w:val="16"/>
                 <w:szCs w:val="16"/>
               </w:rPr>
-              <w:t xml:space="preserve">Frente:   </w:t>
-            </w:r>
-            <w:proofErr w:type="gramStart"/>
-            <w:r>
-              <w:rPr>
-                <w:rFonts w:ascii="Noto Sans" w:hAnsi="Noto Sans" w:cs="Noto Sans"/>
-                <w:color w:val="15438E"/>
-                <w:sz w:val="16"/>
-                <w:szCs w:val="16"/>
-              </w:rPr>
-              <w:t xml:space="preserve">   {</w:t>
-            </w:r>
-            <w:proofErr w:type="gramEnd"/>
-            <w:r>
-              <w:rPr>
-                <w:rFonts w:ascii="Noto Sans" w:hAnsi="Noto Sans" w:cs="Noto Sans"/>
-                <w:color w:val="15438E"/>
-                <w:sz w:val="16"/>
-                <w:szCs w:val="16"/>
-              </w:rPr>
-              <w:t xml:space="preserve">{ a18 }} m </w:t>
+              <w:t xml:space="preserve">Frente:      {{ a18 }} m </w:t>
             </w:r>
           </w:p>
           <w:p>
@@ -5325,27 +4923,7 @@
                 <w:sz w:val="16"/>
                 <w:szCs w:val="16"/>
               </w:rPr>
-              <w:t xml:space="preserve">Fondo:   </w:t>
-            </w:r>
-            <w:proofErr w:type="gramStart"/>
-            <w:r>
-              <w:rPr>
-                <w:rFonts w:ascii="Noto Sans" w:hAnsi="Noto Sans" w:cs="Noto Sans"/>
-                <w:color w:val="15438E"/>
-                <w:sz w:val="16"/>
-                <w:szCs w:val="16"/>
-              </w:rPr>
-              <w:t xml:space="preserve">   {</w:t>
-            </w:r>
-            <w:proofErr w:type="gramEnd"/>
-            <w:r>
-              <w:rPr>
-                <w:rFonts w:ascii="Noto Sans" w:hAnsi="Noto Sans" w:cs="Noto Sans"/>
-                <w:color w:val="15438E"/>
-                <w:sz w:val="16"/>
-                <w:szCs w:val="16"/>
-              </w:rPr>
-              <w:t>{ a19 }} m</w:t>
+              <w:t>Fondo:      {{ a19 }} m</w:t>
             </w:r>
           </w:p>
           <w:p>
@@ -5366,27 +4944,7 @@
                 <w:sz w:val="16"/>
                 <w:szCs w:val="16"/>
               </w:rPr>
-              <w:t xml:space="preserve">Altura:   </w:t>
-            </w:r>
-            <w:proofErr w:type="gramStart"/>
-            <w:r>
-              <w:rPr>
-                <w:rFonts w:ascii="Noto Sans" w:hAnsi="Noto Sans" w:cs="Noto Sans"/>
-                <w:color w:val="15438E"/>
-                <w:sz w:val="16"/>
-                <w:szCs w:val="16"/>
-              </w:rPr>
-              <w:t xml:space="preserve">   {</w:t>
-            </w:r>
-            <w:proofErr w:type="gramEnd"/>
-            <w:r>
-              <w:rPr>
-                <w:rFonts w:ascii="Noto Sans" w:hAnsi="Noto Sans" w:cs="Noto Sans"/>
-                <w:color w:val="15438E"/>
-                <w:sz w:val="16"/>
-                <w:szCs w:val="16"/>
-              </w:rPr>
-              <w:t xml:space="preserve">{ a20 }} m </w:t>
+              <w:t xml:space="preserve">Altura:      {{ a20 }} m </w:t>
             </w:r>
           </w:p>
           <w:p>
@@ -5407,27 +4965,7 @@
                 <w:sz w:val="16"/>
                 <w:szCs w:val="16"/>
               </w:rPr>
-              <w:t xml:space="preserve">Peso:      </w:t>
-            </w:r>
-            <w:proofErr w:type="gramStart"/>
-            <w:r>
-              <w:rPr>
-                <w:rFonts w:ascii="Noto Sans" w:hAnsi="Noto Sans" w:cs="Noto Sans"/>
-                <w:color w:val="15438E"/>
-                <w:sz w:val="16"/>
-                <w:szCs w:val="16"/>
-              </w:rPr>
-              <w:t xml:space="preserve">   {</w:t>
-            </w:r>
-            <w:proofErr w:type="gramEnd"/>
-            <w:r>
-              <w:rPr>
-                <w:rFonts w:ascii="Noto Sans" w:hAnsi="Noto Sans" w:cs="Noto Sans"/>
-                <w:color w:val="15438E"/>
-                <w:sz w:val="16"/>
-                <w:szCs w:val="16"/>
-              </w:rPr>
-              <w:t>{ a11 }} Kg (Máximo).</w:t>
+              <w:t>Peso:         {{ a11 }} Kg (Máximo).</w:t>
             </w:r>
           </w:p>
           <w:p>
@@ -5541,25 +5079,14 @@
                 <w:szCs w:val="16"/>
               </w:rPr>
             </w:pPr>
-            <w:proofErr w:type="gramStart"/>
-            <w:r>
-              <w:rPr>
-                <w:rFonts w:ascii="Noto Sans" w:hAnsi="Noto Sans" w:cs="Noto Sans"/>
-                <w:color w:val="15438E"/>
-                <w:sz w:val="16"/>
-                <w:szCs w:val="16"/>
-              </w:rPr>
-              <w:t>{{ a</w:t>
-            </w:r>
-            <w:proofErr w:type="gramEnd"/>
-            <w:r>
-              <w:rPr>
-                <w:rFonts w:ascii="Noto Sans" w:hAnsi="Noto Sans" w:cs="Noto Sans"/>
-                <w:color w:val="15438E"/>
-                <w:sz w:val="16"/>
-                <w:szCs w:val="16"/>
-              </w:rPr>
-              <w:t xml:space="preserve">11}} Kg.  (Uniformemente distribuidos, No Puntuales). </w:t>
+            <w:r>
+              <w:rPr>
+                <w:rFonts w:ascii="Noto Sans" w:hAnsi="Noto Sans" w:cs="Noto Sans"/>
+                <w:color w:val="15438E"/>
+                <w:sz w:val="16"/>
+                <w:szCs w:val="16"/>
+              </w:rPr>
+              <w:t xml:space="preserve">{{ a11}} Kg.  (Uniformemente distribuidos, No Puntuales). </w:t>
             </w:r>
           </w:p>
           <w:p>
@@ -6352,25 +5879,14 @@
                 <w:szCs w:val="16"/>
               </w:rPr>
             </w:pPr>
-            <w:proofErr w:type="gramStart"/>
-            <w:r>
-              <w:rPr>
-                <w:rFonts w:ascii="Noto Sans" w:hAnsi="Noto Sans" w:cs="Noto Sans"/>
-                <w:color w:val="15438E"/>
-                <w:sz w:val="16"/>
-                <w:szCs w:val="16"/>
-              </w:rPr>
-              <w:t>{{ a</w:t>
-            </w:r>
-            <w:proofErr w:type="gramEnd"/>
-            <w:r>
-              <w:rPr>
-                <w:rFonts w:ascii="Noto Sans" w:hAnsi="Noto Sans" w:cs="Noto Sans"/>
-                <w:color w:val="15438E"/>
-                <w:sz w:val="16"/>
-                <w:szCs w:val="16"/>
-              </w:rPr>
-              <w:t>26 }} inflamable.</w:t>
+            <w:r>
+              <w:rPr>
+                <w:rFonts w:ascii="Noto Sans" w:hAnsi="Noto Sans" w:cs="Noto Sans"/>
+                <w:color w:val="15438E"/>
+                <w:sz w:val="16"/>
+                <w:szCs w:val="16"/>
+              </w:rPr>
+              <w:t>{{ a26 }} inflamable.</w:t>
             </w:r>
           </w:p>
           <w:p>
@@ -6384,25 +5900,14 @@
                 <w:szCs w:val="16"/>
               </w:rPr>
             </w:pPr>
-            <w:proofErr w:type="gramStart"/>
-            <w:r>
-              <w:rPr>
-                <w:rFonts w:ascii="Noto Sans" w:hAnsi="Noto Sans" w:cs="Noto Sans"/>
-                <w:color w:val="15438E"/>
-                <w:sz w:val="16"/>
-                <w:szCs w:val="16"/>
-              </w:rPr>
-              <w:t>{{ a</w:t>
-            </w:r>
-            <w:proofErr w:type="gramEnd"/>
-            <w:r>
-              <w:rPr>
-                <w:rFonts w:ascii="Noto Sans" w:hAnsi="Noto Sans" w:cs="Noto Sans"/>
-                <w:color w:val="15438E"/>
-                <w:sz w:val="16"/>
-                <w:szCs w:val="16"/>
-              </w:rPr>
-              <w:t>27 }} explosivo.</w:t>
+            <w:r>
+              <w:rPr>
+                <w:rFonts w:ascii="Noto Sans" w:hAnsi="Noto Sans" w:cs="Noto Sans"/>
+                <w:color w:val="15438E"/>
+                <w:sz w:val="16"/>
+                <w:szCs w:val="16"/>
+              </w:rPr>
+              <w:t>{{ a27 }} explosivo.</w:t>
             </w:r>
           </w:p>
           <w:p>
@@ -6416,25 +5921,14 @@
                 <w:szCs w:val="16"/>
               </w:rPr>
             </w:pPr>
-            <w:proofErr w:type="gramStart"/>
-            <w:r>
-              <w:rPr>
-                <w:rFonts w:ascii="Noto Sans" w:hAnsi="Noto Sans" w:cs="Noto Sans"/>
-                <w:color w:val="15438E"/>
-                <w:sz w:val="16"/>
-                <w:szCs w:val="16"/>
-              </w:rPr>
-              <w:t>{{ a</w:t>
-            </w:r>
-            <w:proofErr w:type="gramEnd"/>
-            <w:r>
-              <w:rPr>
-                <w:rFonts w:ascii="Noto Sans" w:hAnsi="Noto Sans" w:cs="Noto Sans"/>
-                <w:color w:val="15438E"/>
-                <w:sz w:val="16"/>
-                <w:szCs w:val="16"/>
-              </w:rPr>
-              <w:t>28 }} corrosivo.</w:t>
+            <w:r>
+              <w:rPr>
+                <w:rFonts w:ascii="Noto Sans" w:hAnsi="Noto Sans" w:cs="Noto Sans"/>
+                <w:color w:val="15438E"/>
+                <w:sz w:val="16"/>
+                <w:szCs w:val="16"/>
+              </w:rPr>
+              <w:t>{{ a28 }} corrosivo.</w:t>
             </w:r>
           </w:p>
         </w:tc>
@@ -6531,25 +6025,14 @@
                 <w:szCs w:val="16"/>
               </w:rPr>
             </w:pPr>
-            <w:proofErr w:type="gramStart"/>
-            <w:r>
-              <w:rPr>
-                <w:rFonts w:ascii="Noto Sans" w:hAnsi="Noto Sans" w:cs="Noto Sans"/>
-                <w:color w:val="15438E"/>
-                <w:sz w:val="16"/>
-                <w:szCs w:val="16"/>
-              </w:rPr>
-              <w:t>{{ a</w:t>
-            </w:r>
-            <w:proofErr w:type="gramEnd"/>
-            <w:r>
-              <w:rPr>
-                <w:rFonts w:ascii="Noto Sans" w:hAnsi="Noto Sans" w:cs="Noto Sans"/>
-                <w:color w:val="15438E"/>
-                <w:sz w:val="16"/>
-                <w:szCs w:val="16"/>
-              </w:rPr>
-              <w:t>25 }}.</w:t>
+            <w:r>
+              <w:rPr>
+                <w:rFonts w:ascii="Noto Sans" w:hAnsi="Noto Sans" w:cs="Noto Sans"/>
+                <w:color w:val="15438E"/>
+                <w:sz w:val="16"/>
+                <w:szCs w:val="16"/>
+              </w:rPr>
+              <w:t>{{ a25 }}.</w:t>
             </w:r>
           </w:p>
           <w:p>
@@ -6673,59 +6156,7 @@
           <w:szCs w:val="18"/>
           <w:lang w:val="es-MX"/>
         </w:rPr>
-        <w:t xml:space="preserve">UBC (Universe </w:t>
-      </w:r>
-      <w:proofErr w:type="spellStart"/>
-      <w:r>
-        <w:rPr>
-          <w:rFonts w:ascii="Noto Sans" w:hAnsi="Noto Sans" w:cs="Noto Sans"/>
-          <w:b/>
-          <w:bCs/>
-          <w:color w:val="15438E"/>
-          <w:sz w:val="18"/>
-          <w:szCs w:val="18"/>
-          <w:lang w:val="es-MX"/>
-        </w:rPr>
-        <w:t>Building</w:t>
-      </w:r>
-      <w:proofErr w:type="spellEnd"/>
-      <w:r>
-        <w:rPr>
-          <w:rFonts w:ascii="Noto Sans" w:hAnsi="Noto Sans" w:cs="Noto Sans"/>
-          <w:b/>
-          <w:bCs/>
-          <w:color w:val="15438E"/>
-          <w:sz w:val="18"/>
-          <w:szCs w:val="18"/>
-          <w:lang w:val="es-MX"/>
-        </w:rPr>
-        <w:t xml:space="preserve"> </w:t>
-      </w:r>
-      <w:proofErr w:type="spellStart"/>
-      <w:r>
-        <w:rPr>
-          <w:rFonts w:ascii="Noto Sans" w:hAnsi="Noto Sans" w:cs="Noto Sans"/>
-          <w:b/>
-          <w:bCs/>
-          <w:color w:val="15438E"/>
-          <w:sz w:val="18"/>
-          <w:szCs w:val="18"/>
-          <w:lang w:val="es-MX"/>
-        </w:rPr>
-        <w:t>Code</w:t>
-      </w:r>
-      <w:proofErr w:type="spellEnd"/>
-      <w:r>
-        <w:rPr>
-          <w:rFonts w:ascii="Noto Sans" w:hAnsi="Noto Sans" w:cs="Noto Sans"/>
-          <w:b/>
-          <w:bCs/>
-          <w:color w:val="15438E"/>
-          <w:sz w:val="18"/>
-          <w:szCs w:val="18"/>
-          <w:lang w:val="es-MX"/>
-        </w:rPr>
-        <w:t>)</w:t>
+        <w:t>UBC (Universe Building Code)</w:t>
       </w:r>
       <w:r>
         <w:rPr>
@@ -7095,7 +6526,7 @@
         </w:trPr>
         <w:tc>
           <w:tcPr>
-            <w:tcW w:w="880" w:type="dxa"/>
+            <w:tcW w:w="862" w:type="dxa"/>
             <w:tcBorders>
               <w:top w:val="single" w:sz="4" w:space="0" w:color="BFBFBF"/>
               <w:left w:val="single" w:sz="4" w:space="0" w:color="BFBFBF"/>
@@ -7128,7 +6559,7 @@
         </w:tc>
         <w:tc>
           <w:tcPr>
-            <w:tcW w:w="1021" w:type="dxa"/>
+            <w:tcW w:w="999" w:type="dxa"/>
             <w:tcBorders>
               <w:top w:val="single" w:sz="4" w:space="0" w:color="BFBFBF"/>
               <w:left w:val="single" w:sz="4" w:space="0" w:color="BFBFBF"/>
@@ -7161,7 +6592,7 @@
         </w:tc>
         <w:tc>
           <w:tcPr>
-            <w:tcW w:w="1123" w:type="dxa"/>
+            <w:tcW w:w="1098" w:type="dxa"/>
             <w:tcBorders>
               <w:top w:val="single" w:sz="4" w:space="0" w:color="BFBFBF"/>
               <w:left w:val="single" w:sz="4" w:space="0" w:color="BFBFBF"/>
@@ -7194,7 +6625,7 @@
         </w:tc>
         <w:tc>
           <w:tcPr>
-            <w:tcW w:w="1167" w:type="dxa"/>
+            <w:tcW w:w="1141" w:type="dxa"/>
             <w:tcBorders>
               <w:top w:val="single" w:sz="4" w:space="0" w:color="BFBFBF"/>
               <w:left w:val="single" w:sz="4" w:space="0" w:color="BFBFBF"/>
@@ -7227,7 +6658,7 @@
         </w:tc>
         <w:tc>
           <w:tcPr>
-            <w:tcW w:w="5721" w:type="dxa"/>
+            <w:tcW w:w="5568" w:type="dxa"/>
             <w:tcBorders>
               <w:top w:val="single" w:sz="4" w:space="0" w:color="BFBFBF"/>
               <w:left w:val="single" w:sz="4" w:space="0" w:color="BFBFBF"/>
@@ -7265,7 +6696,7 @@
         </w:trPr>
         <w:tc>
           <w:tcPr>
-            <w:tcW w:w="880" w:type="dxa"/>
+            <w:tcW w:w="862" w:type="dxa"/>
             <w:tcBorders>
               <w:top w:val="single" w:sz="4" w:space="0" w:color="BFBFBF"/>
               <w:left w:val="single" w:sz="4" w:space="0" w:color="BFBFBF"/>
@@ -7295,62 +6726,28 @@
                 <w:szCs w:val="16"/>
                 <w:lang w:val="en-US"/>
               </w:rPr>
-              <w:t xml:space="preserve">{%tr for p in </w:t>
-            </w:r>
-            <w:proofErr w:type="spellStart"/>
-            <w:proofErr w:type="gramStart"/>
-            <w:r>
-              <w:rPr>
-                <w:rFonts w:ascii="Noto Sans" w:hAnsi="Noto Sans" w:cs="Noto Sans"/>
-                <w:color w:val="15438E"/>
-                <w:sz w:val="16"/>
-                <w:szCs w:val="16"/>
+              <w:t>{%tr for p in productos  %}</w:t>
+            </w:r>
+          </w:p>
+          <w:p>
+            <w:pPr>
+              <w:spacing w:after="0" w:line="240" w:lineRule="auto"/>
+              <w:ind w:left="360"/>
+              <w:rPr>
+                <w:rFonts w:ascii="Noto Sans" w:hAnsi="Noto Sans" w:cs="Noto Sans"/>
+                <w:b/>
+                <w:bCs/>
+                <w:color w:val="15438E"/>
+                <w:sz w:val="18"/>
+                <w:szCs w:val="18"/>
                 <w:lang w:val="en-US"/>
               </w:rPr>
-              <w:t>productos</w:t>
-            </w:r>
-            <w:proofErr w:type="spellEnd"/>
-            <w:r>
-              <w:rPr>
-                <w:rFonts w:ascii="Noto Sans" w:hAnsi="Noto Sans" w:cs="Noto Sans"/>
-                <w:color w:val="15438E"/>
-                <w:sz w:val="16"/>
-                <w:szCs w:val="16"/>
-                <w:lang w:val="en-US"/>
-              </w:rPr>
-              <w:t xml:space="preserve">  %</w:t>
-            </w:r>
-            <w:proofErr w:type="gramEnd"/>
-            <w:r>
-              <w:rPr>
-                <w:rFonts w:ascii="Noto Sans" w:hAnsi="Noto Sans" w:cs="Noto Sans"/>
-                <w:color w:val="15438E"/>
-                <w:sz w:val="16"/>
-                <w:szCs w:val="16"/>
-                <w:lang w:val="en-US"/>
-              </w:rPr>
-              <w:t>}</w:t>
-            </w:r>
-          </w:p>
-          <w:p>
-            <w:pPr>
-              <w:spacing w:after="0" w:line="240" w:lineRule="auto"/>
-              <w:ind w:left="360"/>
-              <w:rPr>
-                <w:rFonts w:ascii="Noto Sans" w:hAnsi="Noto Sans" w:cs="Noto Sans"/>
-                <w:b/>
-                <w:bCs/>
-                <w:color w:val="15438E"/>
-                <w:sz w:val="18"/>
-                <w:szCs w:val="18"/>
-                <w:lang w:val="en-US"/>
-              </w:rPr>
-            </w:pPr>
-          </w:p>
-        </w:tc>
-        <w:tc>
-          <w:tcPr>
-            <w:tcW w:w="1021" w:type="dxa"/>
+            </w:pPr>
+          </w:p>
+        </w:tc>
+        <w:tc>
+          <w:tcPr>
+            <w:tcW w:w="999" w:type="dxa"/>
             <w:tcBorders>
               <w:top w:val="single" w:sz="4" w:space="0" w:color="BFBFBF"/>
               <w:left w:val="single" w:sz="6" w:space="0" w:color="BFBFBF"/>
@@ -7378,7 +6775,7 @@
         </w:tc>
         <w:tc>
           <w:tcPr>
-            <w:tcW w:w="1123" w:type="dxa"/>
+            <w:tcW w:w="1098" w:type="dxa"/>
             <w:tcBorders>
               <w:top w:val="single" w:sz="4" w:space="0" w:color="BFBFBF"/>
               <w:left w:val="single" w:sz="6" w:space="0" w:color="BFBFBF"/>
@@ -7406,7 +6803,7 @@
         </w:tc>
         <w:tc>
           <w:tcPr>
-            <w:tcW w:w="1167" w:type="dxa"/>
+            <w:tcW w:w="1141" w:type="dxa"/>
             <w:tcBorders>
               <w:top w:val="single" w:sz="4" w:space="0" w:color="BFBFBF"/>
               <w:left w:val="single" w:sz="6" w:space="0" w:color="BFBFBF"/>
@@ -7434,7 +6831,7 @@
         </w:tc>
         <w:tc>
           <w:tcPr>
-            <w:tcW w:w="5721" w:type="dxa"/>
+            <w:tcW w:w="5568" w:type="dxa"/>
             <w:tcBorders>
               <w:top w:val="single" w:sz="4" w:space="0" w:color="BFBFBF"/>
               <w:left w:val="single" w:sz="6" w:space="0" w:color="BFBFBF"/>
@@ -7465,7 +6862,7 @@
         </w:trPr>
         <w:tc>
           <w:tcPr>
-            <w:tcW w:w="880" w:type="dxa"/>
+            <w:tcW w:w="862" w:type="dxa"/>
             <w:tcBorders>
               <w:top w:val="single" w:sz="4" w:space="0" w:color="BFBFBF"/>
               <w:left w:val="single" w:sz="4" w:space="0" w:color="BFBFBF"/>
@@ -7487,7 +6884,6 @@
                 <w:lang w:val="en-US"/>
               </w:rPr>
             </w:pPr>
-            <w:proofErr w:type="gramStart"/>
             <w:r>
               <w:rPr>
                 <w:rFonts w:ascii="Noto Sans" w:hAnsi="Noto Sans" w:cs="Noto Sans"/>
@@ -7498,46 +6894,7 @@
                 <w:szCs w:val="18"/>
                 <w:lang w:val="en-US"/>
               </w:rPr>
-              <w:t xml:space="preserve">{{ </w:t>
-            </w:r>
-            <w:proofErr w:type="spellStart"/>
-            <w:r>
-              <w:rPr>
-                <w:rFonts w:ascii="Noto Sans" w:hAnsi="Noto Sans" w:cs="Noto Sans"/>
-                <w:b/>
-                <w:bCs/>
-                <w:color w:val="15438E"/>
-                <w:sz w:val="18"/>
-                <w:szCs w:val="18"/>
-                <w:lang w:val="en-US"/>
-              </w:rPr>
-              <w:t>loop</w:t>
-            </w:r>
-            <w:proofErr w:type="gramEnd"/>
-            <w:r>
-              <w:rPr>
-                <w:rFonts w:ascii="Noto Sans" w:hAnsi="Noto Sans" w:cs="Noto Sans"/>
-                <w:b/>
-                <w:bCs/>
-                <w:color w:val="15438E"/>
-                <w:sz w:val="18"/>
-                <w:szCs w:val="18"/>
-                <w:lang w:val="en-US"/>
-              </w:rPr>
-              <w:t>.index</w:t>
-            </w:r>
-            <w:proofErr w:type="spellEnd"/>
-            <w:r>
-              <w:rPr>
-                <w:rFonts w:ascii="Noto Sans" w:hAnsi="Noto Sans" w:cs="Noto Sans"/>
-                <w:b/>
-                <w:bCs/>
-                <w:color w:val="15438E"/>
-                <w:sz w:val="18"/>
-                <w:szCs w:val="18"/>
-                <w:lang w:val="en-US"/>
-              </w:rPr>
-              <w:t xml:space="preserve"> }}</w:t>
+              <w:t>{{ loop.index }}</w:t>
             </w:r>
           </w:p>
           <w:p>
@@ -7559,7 +6916,7 @@
         </w:tc>
         <w:tc>
           <w:tcPr>
-            <w:tcW w:w="1021" w:type="dxa"/>
+            <w:tcW w:w="999" w:type="dxa"/>
             <w:tcBorders>
               <w:top w:val="single" w:sz="4" w:space="0" w:color="BFBFBF"/>
               <w:left w:val="single" w:sz="6" w:space="0" w:color="BFBFBF"/>
@@ -7591,39 +6948,13 @@
                 <w:szCs w:val="18"/>
                 <w:lang w:val="en-US"/>
               </w:rPr>
-              <w:t>{{</w:t>
-            </w:r>
-            <w:proofErr w:type="spellStart"/>
-            <w:r>
-              <w:rPr>
-                <w:rFonts w:ascii="Noto Sans" w:hAnsi="Noto Sans" w:cs="Noto Sans"/>
-                <w:b/>
-                <w:bCs/>
-                <w:color w:val="15438E"/>
-                <w:sz w:val="18"/>
-                <w:szCs w:val="18"/>
-                <w:lang w:val="en-US"/>
-              </w:rPr>
-              <w:t>p.ref</w:t>
-            </w:r>
-            <w:proofErr w:type="spellEnd"/>
-            <w:r>
-              <w:rPr>
-                <w:rFonts w:ascii="Noto Sans" w:hAnsi="Noto Sans" w:cs="Noto Sans"/>
-                <w:b/>
-                <w:bCs/>
-                <w:color w:val="15438E"/>
-                <w:sz w:val="18"/>
-                <w:szCs w:val="18"/>
-                <w:lang w:val="en-US"/>
-              </w:rPr>
-              <w:t>}}</w:t>
-            </w:r>
-          </w:p>
-        </w:tc>
-        <w:tc>
-          <w:tcPr>
-            <w:tcW w:w="1123" w:type="dxa"/>
+              <w:t>{{p.ref}}</w:t>
+            </w:r>
+          </w:p>
+        </w:tc>
+        <w:tc>
+          <w:tcPr>
+            <w:tcW w:w="1098" w:type="dxa"/>
             <w:tcBorders>
               <w:top w:val="single" w:sz="4" w:space="0" w:color="BFBFBF"/>
               <w:left w:val="single" w:sz="6" w:space="0" w:color="BFBFBF"/>
@@ -7657,41 +6988,13 @@
                 <w:szCs w:val="18"/>
                 <w:lang w:val="en-US"/>
               </w:rPr>
-              <w:t>{{</w:t>
-            </w:r>
-            <w:proofErr w:type="spellStart"/>
-            <w:proofErr w:type="gramStart"/>
-            <w:r>
-              <w:rPr>
-                <w:rFonts w:ascii="Noto Sans" w:hAnsi="Noto Sans" w:cs="Noto Sans"/>
-                <w:b/>
-                <w:bCs/>
-                <w:color w:val="15438E"/>
-                <w:sz w:val="18"/>
-                <w:szCs w:val="18"/>
-                <w:lang w:val="en-US"/>
-              </w:rPr>
-              <w:t>p.cantidad</w:t>
-            </w:r>
-            <w:proofErr w:type="spellEnd"/>
-            <w:proofErr w:type="gramEnd"/>
-            <w:r>
-              <w:rPr>
-                <w:rFonts w:ascii="Noto Sans" w:hAnsi="Noto Sans" w:cs="Noto Sans"/>
-                <w:b/>
-                <w:bCs/>
-                <w:color w:val="15438E"/>
-                <w:sz w:val="18"/>
-                <w:szCs w:val="18"/>
-                <w:lang w:val="en-US"/>
-              </w:rPr>
-              <w:t>}}</w:t>
-            </w:r>
-          </w:p>
-        </w:tc>
-        <w:tc>
-          <w:tcPr>
-            <w:tcW w:w="1167" w:type="dxa"/>
+              <w:t>{{p.cantidad}}</w:t>
+            </w:r>
+          </w:p>
+        </w:tc>
+        <w:tc>
+          <w:tcPr>
+            <w:tcW w:w="1141" w:type="dxa"/>
             <w:tcBorders>
               <w:top w:val="single" w:sz="4" w:space="0" w:color="BFBFBF"/>
               <w:left w:val="single" w:sz="6" w:space="0" w:color="BFBFBF"/>
@@ -7731,7 +7034,7 @@
         </w:tc>
         <w:tc>
           <w:tcPr>
-            <w:tcW w:w="5721" w:type="dxa"/>
+            <w:tcW w:w="5568" w:type="dxa"/>
             <w:tcBorders>
               <w:top w:val="single" w:sz="4" w:space="0" w:color="BFBFBF"/>
               <w:left w:val="single" w:sz="6" w:space="0" w:color="BFBFBF"/>
@@ -7765,139 +7068,7 @@
                 <w:szCs w:val="18"/>
                 <w:lang w:val="es-MX"/>
               </w:rPr>
-              <w:t>{{</w:t>
-            </w:r>
-            <w:proofErr w:type="spellStart"/>
-            <w:proofErr w:type="gramStart"/>
-            <w:r>
-              <w:rPr>
-                <w:rFonts w:ascii="Noto Sans" w:hAnsi="Noto Sans" w:cs="Noto Sans"/>
-                <w:b/>
-                <w:bCs/>
-                <w:color w:val="15438E"/>
-                <w:sz w:val="18"/>
-                <w:szCs w:val="18"/>
-                <w:lang w:val="es-MX"/>
-              </w:rPr>
-              <w:t>p.nombre</w:t>
-            </w:r>
-            <w:proofErr w:type="spellEnd"/>
-            <w:proofErr w:type="gramEnd"/>
-            <w:r>
-              <w:rPr>
-                <w:rFonts w:ascii="Noto Sans" w:hAnsi="Noto Sans" w:cs="Noto Sans"/>
-                <w:b/>
-                <w:bCs/>
-                <w:color w:val="15438E"/>
-                <w:sz w:val="18"/>
-                <w:szCs w:val="18"/>
-                <w:lang w:val="es-MX"/>
-              </w:rPr>
-              <w:t xml:space="preserve">}} {% </w:t>
-            </w:r>
-            <w:proofErr w:type="spellStart"/>
-            <w:r>
-              <w:rPr>
-                <w:rFonts w:ascii="Noto Sans" w:hAnsi="Noto Sans" w:cs="Noto Sans"/>
-                <w:b/>
-                <w:bCs/>
-                <w:color w:val="15438E"/>
-                <w:sz w:val="18"/>
-                <w:szCs w:val="18"/>
-                <w:lang w:val="es-MX"/>
-              </w:rPr>
-              <w:t>if</w:t>
-            </w:r>
-            <w:proofErr w:type="spellEnd"/>
-            <w:r>
-              <w:rPr>
-                <w:rFonts w:ascii="Noto Sans" w:hAnsi="Noto Sans" w:cs="Noto Sans"/>
-                <w:b/>
-                <w:bCs/>
-                <w:color w:val="15438E"/>
-                <w:sz w:val="18"/>
-                <w:szCs w:val="18"/>
-                <w:lang w:val="es-MX"/>
-              </w:rPr>
-              <w:t xml:space="preserve"> </w:t>
-            </w:r>
-            <w:proofErr w:type="spellStart"/>
-            <w:r>
-              <w:rPr>
-                <w:rFonts w:ascii="Noto Sans" w:hAnsi="Noto Sans" w:cs="Noto Sans"/>
-                <w:b/>
-                <w:bCs/>
-                <w:color w:val="15438E"/>
-                <w:sz w:val="18"/>
-                <w:szCs w:val="18"/>
-                <w:lang w:val="es-MX"/>
-              </w:rPr>
-              <w:t>p.model</w:t>
-            </w:r>
-            <w:proofErr w:type="spellEnd"/>
-            <w:r>
-              <w:rPr>
-                <w:rFonts w:ascii="Noto Sans" w:hAnsi="Noto Sans" w:cs="Noto Sans"/>
-                <w:b/>
-                <w:bCs/>
-                <w:color w:val="15438E"/>
-                <w:sz w:val="18"/>
-                <w:szCs w:val="18"/>
-                <w:lang w:val="es-MX"/>
-              </w:rPr>
-              <w:t xml:space="preserve"> %}  {{</w:t>
-            </w:r>
-            <w:proofErr w:type="spellStart"/>
-            <w:r>
-              <w:rPr>
-                <w:rFonts w:ascii="Noto Sans" w:hAnsi="Noto Sans" w:cs="Noto Sans"/>
-                <w:b/>
-                <w:bCs/>
-                <w:color w:val="15438E"/>
-                <w:sz w:val="18"/>
-                <w:szCs w:val="18"/>
-                <w:lang w:val="es-MX"/>
-              </w:rPr>
-              <w:t>p.model</w:t>
-            </w:r>
-            <w:proofErr w:type="spellEnd"/>
-            <w:r>
-              <w:rPr>
-                <w:rFonts w:ascii="Noto Sans" w:hAnsi="Noto Sans" w:cs="Noto Sans"/>
-                <w:b/>
-                <w:bCs/>
-                <w:color w:val="15438E"/>
-                <w:sz w:val="18"/>
-                <w:szCs w:val="18"/>
-                <w:lang w:val="es-MX"/>
-              </w:rPr>
-              <w:t xml:space="preserve">}} {% </w:t>
-            </w:r>
-            <w:proofErr w:type="spellStart"/>
-            <w:r>
-              <w:rPr>
-                <w:rFonts w:ascii="Noto Sans" w:hAnsi="Noto Sans" w:cs="Noto Sans"/>
-                <w:b/>
-                <w:bCs/>
-                <w:color w:val="15438E"/>
-                <w:sz w:val="18"/>
-                <w:szCs w:val="18"/>
-                <w:lang w:val="es-MX"/>
-              </w:rPr>
-              <w:t>endif</w:t>
-            </w:r>
-            <w:proofErr w:type="spellEnd"/>
-            <w:r>
-              <w:rPr>
-                <w:rFonts w:ascii="Noto Sans" w:hAnsi="Noto Sans" w:cs="Noto Sans"/>
-                <w:b/>
-                <w:bCs/>
-                <w:color w:val="15438E"/>
-                <w:sz w:val="18"/>
-                <w:szCs w:val="18"/>
-                <w:lang w:val="es-MX"/>
-              </w:rPr>
-              <w:t xml:space="preserve"> %}</w:t>
+              <w:t>{{p.nombre}} {% if p.model %}  {{p.model}} {% endif %}</w:t>
             </w:r>
           </w:p>
           <w:p>
@@ -7956,49 +7127,7 @@
                 <w:sz w:val="18"/>
                 <w:szCs w:val="18"/>
               </w:rPr>
-              <w:t xml:space="preserve">{% </w:t>
-            </w:r>
-            <w:proofErr w:type="spellStart"/>
-            <w:r>
-              <w:rPr>
-                <w:rFonts w:ascii="Noto Sans" w:hAnsi="Noto Sans" w:cs="Noto Sans"/>
-                <w:color w:val="15438E"/>
-                <w:sz w:val="18"/>
-                <w:szCs w:val="18"/>
-              </w:rPr>
-              <w:t>if</w:t>
-            </w:r>
-            <w:proofErr w:type="spellEnd"/>
-            <w:r>
-              <w:rPr>
-                <w:rFonts w:ascii="Noto Sans" w:hAnsi="Noto Sans" w:cs="Noto Sans"/>
-                <w:color w:val="15438E"/>
-                <w:sz w:val="18"/>
-                <w:szCs w:val="18"/>
-              </w:rPr>
-              <w:t xml:space="preserve"> </w:t>
-            </w:r>
-            <w:proofErr w:type="spellStart"/>
-            <w:proofErr w:type="gramStart"/>
-            <w:r>
-              <w:rPr>
-                <w:rFonts w:ascii="Noto Sans" w:hAnsi="Noto Sans" w:cs="Noto Sans"/>
-                <w:color w:val="15438E"/>
-                <w:sz w:val="18"/>
-                <w:szCs w:val="18"/>
-              </w:rPr>
-              <w:t>p.ancho</w:t>
-            </w:r>
-            <w:proofErr w:type="spellEnd"/>
-            <w:proofErr w:type="gramEnd"/>
-            <w:r>
-              <w:rPr>
-                <w:rFonts w:ascii="Noto Sans" w:hAnsi="Noto Sans" w:cs="Noto Sans"/>
-                <w:color w:val="15438E"/>
-                <w:sz w:val="18"/>
-                <w:szCs w:val="18"/>
-              </w:rPr>
-              <w:t xml:space="preserve"> &gt;0 %} </w:t>
+              <w:t xml:space="preserve">{% if p.ancho &gt;0 %} </w:t>
             </w:r>
           </w:p>
           <w:p>
@@ -8020,128 +7149,28 @@
                 <w:sz w:val="18"/>
                 <w:szCs w:val="18"/>
               </w:rPr>
+              <w:t xml:space="preserve"> Ancho : {{p.ancho }}m {% endif %}</w:t>
+            </w:r>
+            <w:r>
+              <w:rPr>
+                <w:rFonts w:ascii="Noto Sans" w:hAnsi="Noto Sans" w:cs="Noto Sans"/>
+                <w:b/>
+                <w:bCs/>
+                <w:color w:val="15438E"/>
+                <w:sz w:val="18"/>
+                <w:szCs w:val="18"/>
+                <w:lang w:val="es-MX"/>
+              </w:rPr>
               <w:t xml:space="preserve"> </w:t>
             </w:r>
-            <w:proofErr w:type="gramStart"/>
-            <w:r>
-              <w:rPr>
-                <w:rFonts w:ascii="Noto Sans" w:hAnsi="Noto Sans" w:cs="Noto Sans"/>
-                <w:color w:val="15438E"/>
-                <w:sz w:val="18"/>
-                <w:szCs w:val="18"/>
-              </w:rPr>
-              <w:t>Ancho :</w:t>
-            </w:r>
-            <w:proofErr w:type="gramEnd"/>
-            <w:r>
-              <w:rPr>
-                <w:rFonts w:ascii="Noto Sans" w:hAnsi="Noto Sans" w:cs="Noto Sans"/>
-                <w:color w:val="15438E"/>
-                <w:sz w:val="18"/>
-                <w:szCs w:val="18"/>
-              </w:rPr>
-              <w:t xml:space="preserve"> {{</w:t>
-            </w:r>
-            <w:proofErr w:type="spellStart"/>
-            <w:r>
-              <w:rPr>
-                <w:rFonts w:ascii="Noto Sans" w:hAnsi="Noto Sans" w:cs="Noto Sans"/>
-                <w:color w:val="15438E"/>
-                <w:sz w:val="18"/>
-                <w:szCs w:val="18"/>
-              </w:rPr>
-              <w:t>p.ancho</w:t>
-            </w:r>
-            <w:proofErr w:type="spellEnd"/>
-            <w:r>
-              <w:rPr>
-                <w:rFonts w:ascii="Noto Sans" w:hAnsi="Noto Sans" w:cs="Noto Sans"/>
-                <w:color w:val="15438E"/>
-                <w:sz w:val="18"/>
-                <w:szCs w:val="18"/>
-              </w:rPr>
-              <w:t xml:space="preserve"> }}m {% </w:t>
-            </w:r>
-            <w:proofErr w:type="spellStart"/>
-            <w:r>
-              <w:rPr>
-                <w:rFonts w:ascii="Noto Sans" w:hAnsi="Noto Sans" w:cs="Noto Sans"/>
-                <w:color w:val="15438E"/>
-                <w:sz w:val="18"/>
-                <w:szCs w:val="18"/>
-              </w:rPr>
-              <w:t>endif</w:t>
-            </w:r>
-            <w:proofErr w:type="spellEnd"/>
-            <w:r>
-              <w:rPr>
-                <w:rFonts w:ascii="Noto Sans" w:hAnsi="Noto Sans" w:cs="Noto Sans"/>
-                <w:color w:val="15438E"/>
-                <w:sz w:val="18"/>
-                <w:szCs w:val="18"/>
-              </w:rPr>
-              <w:t xml:space="preserve"> %}</w:t>
-            </w:r>
-            <w:r>
-              <w:rPr>
-                <w:rFonts w:ascii="Noto Sans" w:hAnsi="Noto Sans" w:cs="Noto Sans"/>
-                <w:b/>
-                <w:bCs/>
-                <w:color w:val="15438E"/>
-                <w:sz w:val="18"/>
-                <w:szCs w:val="18"/>
-                <w:lang w:val="es-MX"/>
-              </w:rPr>
-              <w:t xml:space="preserve"> </w:t>
-            </w:r>
-            <w:r>
-              <w:rPr>
-                <w:rFonts w:ascii="Noto Sans" w:hAnsi="Noto Sans" w:cs="Noto Sans"/>
-                <w:color w:val="15438E"/>
-                <w:sz w:val="18"/>
-                <w:szCs w:val="18"/>
-              </w:rPr>
-              <w:t xml:space="preserve">{% </w:t>
-            </w:r>
-            <w:proofErr w:type="spellStart"/>
-            <w:r>
-              <w:rPr>
-                <w:rFonts w:ascii="Noto Sans" w:hAnsi="Noto Sans" w:cs="Noto Sans"/>
-                <w:color w:val="15438E"/>
-                <w:sz w:val="18"/>
-                <w:szCs w:val="18"/>
-              </w:rPr>
-              <w:t>if</w:t>
-            </w:r>
-            <w:proofErr w:type="spellEnd"/>
-            <w:r>
-              <w:rPr>
-                <w:rFonts w:ascii="Noto Sans" w:hAnsi="Noto Sans" w:cs="Noto Sans"/>
-                <w:color w:val="15438E"/>
-                <w:sz w:val="18"/>
-                <w:szCs w:val="18"/>
-              </w:rPr>
-              <w:t xml:space="preserve"> </w:t>
-            </w:r>
-            <w:proofErr w:type="spellStart"/>
-            <w:r>
-              <w:rPr>
-                <w:rFonts w:ascii="Noto Sans" w:hAnsi="Noto Sans" w:cs="Noto Sans"/>
-                <w:color w:val="15438E"/>
-                <w:sz w:val="18"/>
-                <w:szCs w:val="18"/>
-              </w:rPr>
-              <w:t>p.largo</w:t>
-            </w:r>
-            <w:proofErr w:type="spellEnd"/>
-            <w:r>
-              <w:rPr>
-                <w:rFonts w:ascii="Noto Sans" w:hAnsi="Noto Sans" w:cs="Noto Sans"/>
-                <w:color w:val="15438E"/>
-                <w:sz w:val="18"/>
-                <w:szCs w:val="18"/>
-              </w:rPr>
-              <w:t xml:space="preserve"> &gt;0 %} </w:t>
+            <w:r>
+              <w:rPr>
+                <w:rFonts w:ascii="Noto Sans" w:hAnsi="Noto Sans" w:cs="Noto Sans"/>
+                <w:color w:val="15438E"/>
+                <w:sz w:val="18"/>
+                <w:szCs w:val="18"/>
+              </w:rPr>
+              <w:t xml:space="preserve">{% if p.largo &gt;0 %} </w:t>
             </w:r>
           </w:p>
           <w:p>
@@ -8165,65 +7194,14 @@
               </w:rPr>
               <w:t xml:space="preserve"> </w:t>
             </w:r>
-            <w:proofErr w:type="gramStart"/>
-            <w:r>
-              <w:rPr>
-                <w:rFonts w:ascii="Noto Sans" w:hAnsi="Noto Sans" w:cs="Noto Sans"/>
-                <w:color w:val="15438E"/>
-                <w:sz w:val="18"/>
-                <w:szCs w:val="18"/>
-              </w:rPr>
-              <w:t>Largo :</w:t>
-            </w:r>
-            <w:proofErr w:type="gramEnd"/>
-            <w:r>
-              <w:rPr>
-                <w:rFonts w:ascii="Noto Sans" w:hAnsi="Noto Sans" w:cs="Noto Sans"/>
-                <w:color w:val="15438E"/>
-                <w:sz w:val="18"/>
-                <w:szCs w:val="18"/>
-              </w:rPr>
-              <w:t xml:space="preserve"> {{</w:t>
-            </w:r>
-            <w:proofErr w:type="spellStart"/>
-            <w:r>
-              <w:rPr>
-                <w:rFonts w:ascii="Noto Sans" w:hAnsi="Noto Sans" w:cs="Noto Sans"/>
-                <w:color w:val="15438E"/>
-                <w:sz w:val="18"/>
-                <w:szCs w:val="18"/>
-              </w:rPr>
-              <w:t>p.largo</w:t>
-            </w:r>
-            <w:proofErr w:type="spellEnd"/>
-            <w:r>
-              <w:rPr>
-                <w:rFonts w:ascii="Noto Sans" w:hAnsi="Noto Sans" w:cs="Noto Sans"/>
-                <w:color w:val="15438E"/>
-                <w:sz w:val="18"/>
-                <w:szCs w:val="18"/>
-              </w:rPr>
-              <w:t xml:space="preserve">}} m {% </w:t>
-            </w:r>
-            <w:proofErr w:type="spellStart"/>
-            <w:r>
-              <w:rPr>
-                <w:rFonts w:ascii="Noto Sans" w:hAnsi="Noto Sans" w:cs="Noto Sans"/>
-                <w:color w:val="15438E"/>
-                <w:sz w:val="18"/>
-                <w:szCs w:val="18"/>
-              </w:rPr>
-              <w:t>endif</w:t>
-            </w:r>
-            <w:proofErr w:type="spellEnd"/>
-            <w:r>
-              <w:rPr>
-                <w:rFonts w:ascii="Noto Sans" w:hAnsi="Noto Sans" w:cs="Noto Sans"/>
-                <w:color w:val="15438E"/>
-                <w:sz w:val="18"/>
-                <w:szCs w:val="18"/>
-              </w:rPr>
-              <w:t xml:space="preserve"> %}</w:t>
+            <w:r>
+              <w:rPr>
+                <w:rFonts w:ascii="Noto Sans" w:hAnsi="Noto Sans" w:cs="Noto Sans"/>
+                <w:color w:val="15438E"/>
+                <w:sz w:val="18"/>
+                <w:szCs w:val="18"/>
+              </w:rPr>
+              <w:t>Largo : {{p.largo}} m {% endif %}</w:t>
             </w:r>
             <w:r>
               <w:rPr>
@@ -8244,47 +7222,7 @@
                 <w:sz w:val="18"/>
                 <w:szCs w:val="18"/>
               </w:rPr>
-              <w:t xml:space="preserve">{% </w:t>
-            </w:r>
-            <w:proofErr w:type="spellStart"/>
-            <w:r>
-              <w:rPr>
-                <w:rFonts w:ascii="Noto Sans" w:hAnsi="Noto Sans" w:cs="Noto Sans"/>
-                <w:color w:val="15438E"/>
-                <w:sz w:val="18"/>
-                <w:szCs w:val="18"/>
-              </w:rPr>
-              <w:t>if</w:t>
-            </w:r>
-            <w:proofErr w:type="spellEnd"/>
-            <w:r>
-              <w:rPr>
-                <w:rFonts w:ascii="Noto Sans" w:hAnsi="Noto Sans" w:cs="Noto Sans"/>
-                <w:color w:val="15438E"/>
-                <w:sz w:val="18"/>
-                <w:szCs w:val="18"/>
-              </w:rPr>
-              <w:t xml:space="preserve"> </w:t>
-            </w:r>
-            <w:proofErr w:type="spellStart"/>
-            <w:r>
-              <w:rPr>
-                <w:rFonts w:ascii="Noto Sans" w:hAnsi="Noto Sans" w:cs="Noto Sans"/>
-                <w:color w:val="15438E"/>
-                <w:sz w:val="18"/>
-                <w:szCs w:val="18"/>
-              </w:rPr>
-              <w:t>p.depth</w:t>
-            </w:r>
-            <w:proofErr w:type="spellEnd"/>
-            <w:r>
-              <w:rPr>
-                <w:rFonts w:ascii="Noto Sans" w:hAnsi="Noto Sans" w:cs="Noto Sans"/>
-                <w:color w:val="15438E"/>
-                <w:sz w:val="18"/>
-                <w:szCs w:val="18"/>
-              </w:rPr>
-              <w:t xml:space="preserve"> &gt;0 %} </w:t>
+              <w:t xml:space="preserve">{% if p.depth &gt;0 %} </w:t>
             </w:r>
           </w:p>
           <w:p>
@@ -8308,65 +7246,14 @@
               </w:rPr>
               <w:t xml:space="preserve"> </w:t>
             </w:r>
-            <w:proofErr w:type="gramStart"/>
-            <w:r>
-              <w:rPr>
-                <w:rFonts w:ascii="Noto Sans" w:hAnsi="Noto Sans" w:cs="Noto Sans"/>
-                <w:color w:val="15438E"/>
-                <w:sz w:val="18"/>
-                <w:szCs w:val="18"/>
-              </w:rPr>
-              <w:t>Fondo :</w:t>
-            </w:r>
-            <w:proofErr w:type="gramEnd"/>
-            <w:r>
-              <w:rPr>
-                <w:rFonts w:ascii="Noto Sans" w:hAnsi="Noto Sans" w:cs="Noto Sans"/>
-                <w:color w:val="15438E"/>
-                <w:sz w:val="18"/>
-                <w:szCs w:val="18"/>
-              </w:rPr>
-              <w:t xml:space="preserve"> {{</w:t>
-            </w:r>
-            <w:proofErr w:type="spellStart"/>
-            <w:r>
-              <w:rPr>
-                <w:rFonts w:ascii="Noto Sans" w:hAnsi="Noto Sans" w:cs="Noto Sans"/>
-                <w:color w:val="15438E"/>
-                <w:sz w:val="18"/>
-                <w:szCs w:val="18"/>
-              </w:rPr>
-              <w:t>p.depth</w:t>
-            </w:r>
-            <w:proofErr w:type="spellEnd"/>
-            <w:r>
-              <w:rPr>
-                <w:rFonts w:ascii="Noto Sans" w:hAnsi="Noto Sans" w:cs="Noto Sans"/>
-                <w:color w:val="15438E"/>
-                <w:sz w:val="18"/>
-                <w:szCs w:val="18"/>
-              </w:rPr>
-              <w:t xml:space="preserve">}} m{% </w:t>
-            </w:r>
-            <w:proofErr w:type="spellStart"/>
-            <w:r>
-              <w:rPr>
-                <w:rFonts w:ascii="Noto Sans" w:hAnsi="Noto Sans" w:cs="Noto Sans"/>
-                <w:color w:val="15438E"/>
-                <w:sz w:val="18"/>
-                <w:szCs w:val="18"/>
-              </w:rPr>
-              <w:t>endif</w:t>
-            </w:r>
-            <w:proofErr w:type="spellEnd"/>
-            <w:r>
-              <w:rPr>
-                <w:rFonts w:ascii="Noto Sans" w:hAnsi="Noto Sans" w:cs="Noto Sans"/>
-                <w:color w:val="15438E"/>
-                <w:sz w:val="18"/>
-                <w:szCs w:val="18"/>
-              </w:rPr>
-              <w:t xml:space="preserve"> %}</w:t>
+            <w:r>
+              <w:rPr>
+                <w:rFonts w:ascii="Noto Sans" w:hAnsi="Noto Sans" w:cs="Noto Sans"/>
+                <w:color w:val="15438E"/>
+                <w:sz w:val="18"/>
+                <w:szCs w:val="18"/>
+              </w:rPr>
+              <w:t>Fondo : {{p.depth}} m{% endif %}</w:t>
             </w:r>
             <w:r>
               <w:rPr>
@@ -8387,47 +7274,7 @@
                 <w:sz w:val="18"/>
                 <w:szCs w:val="18"/>
               </w:rPr>
-              <w:t xml:space="preserve">{% </w:t>
-            </w:r>
-            <w:proofErr w:type="spellStart"/>
-            <w:r>
-              <w:rPr>
-                <w:rFonts w:ascii="Noto Sans" w:hAnsi="Noto Sans" w:cs="Noto Sans"/>
-                <w:color w:val="15438E"/>
-                <w:sz w:val="18"/>
-                <w:szCs w:val="18"/>
-              </w:rPr>
-              <w:t>if</w:t>
-            </w:r>
-            <w:proofErr w:type="spellEnd"/>
-            <w:r>
-              <w:rPr>
-                <w:rFonts w:ascii="Noto Sans" w:hAnsi="Noto Sans" w:cs="Noto Sans"/>
-                <w:color w:val="15438E"/>
-                <w:sz w:val="18"/>
-                <w:szCs w:val="18"/>
-              </w:rPr>
-              <w:t xml:space="preserve"> </w:t>
-            </w:r>
-            <w:proofErr w:type="spellStart"/>
-            <w:r>
-              <w:rPr>
-                <w:rFonts w:ascii="Noto Sans" w:hAnsi="Noto Sans" w:cs="Noto Sans"/>
-                <w:color w:val="15438E"/>
-                <w:sz w:val="18"/>
-                <w:szCs w:val="18"/>
-              </w:rPr>
-              <w:t>p.carga</w:t>
-            </w:r>
-            <w:proofErr w:type="spellEnd"/>
-            <w:r>
-              <w:rPr>
-                <w:rFonts w:ascii="Noto Sans" w:hAnsi="Noto Sans" w:cs="Noto Sans"/>
-                <w:color w:val="15438E"/>
-                <w:sz w:val="18"/>
-                <w:szCs w:val="18"/>
-              </w:rPr>
-              <w:t xml:space="preserve">  %} </w:t>
+              <w:t xml:space="preserve">{% if p.carga  %} </w:t>
             </w:r>
           </w:p>
           <w:p>
@@ -8461,49 +7308,7 @@
                 <w:sz w:val="18"/>
                 <w:szCs w:val="18"/>
               </w:rPr>
-              <w:t xml:space="preserve"> {{</w:t>
-            </w:r>
-            <w:proofErr w:type="spellStart"/>
-            <w:proofErr w:type="gramStart"/>
-            <w:r>
-              <w:rPr>
-                <w:rFonts w:ascii="Noto Sans" w:hAnsi="Noto Sans" w:cs="Noto Sans"/>
-                <w:color w:val="15438E"/>
-                <w:sz w:val="18"/>
-                <w:szCs w:val="18"/>
-              </w:rPr>
-              <w:t>p.carga</w:t>
-            </w:r>
-            <w:proofErr w:type="spellEnd"/>
-            <w:proofErr w:type="gramEnd"/>
-            <w:r>
-              <w:rPr>
-                <w:rFonts w:ascii="Noto Sans" w:hAnsi="Noto Sans" w:cs="Noto Sans"/>
-                <w:color w:val="15438E"/>
-                <w:sz w:val="18"/>
-                <w:szCs w:val="18"/>
-              </w:rPr>
-              <w:t xml:space="preserve">}} Kg. {% </w:t>
-            </w:r>
-            <w:proofErr w:type="spellStart"/>
-            <w:r>
-              <w:rPr>
-                <w:rFonts w:ascii="Noto Sans" w:hAnsi="Noto Sans" w:cs="Noto Sans"/>
-                <w:color w:val="15438E"/>
-                <w:sz w:val="18"/>
-                <w:szCs w:val="18"/>
-              </w:rPr>
-              <w:t>endif</w:t>
-            </w:r>
-            <w:proofErr w:type="spellEnd"/>
-            <w:r>
-              <w:rPr>
-                <w:rFonts w:ascii="Noto Sans" w:hAnsi="Noto Sans" w:cs="Noto Sans"/>
-                <w:color w:val="15438E"/>
-                <w:sz w:val="18"/>
-                <w:szCs w:val="18"/>
-              </w:rPr>
-              <w:t xml:space="preserve"> %}</w:t>
+              <w:t xml:space="preserve"> {{p.carga}} Kg. {% endif %}</w:t>
             </w:r>
             <w:r>
               <w:rPr>
@@ -8537,89 +7342,7 @@
                 <w:sz w:val="18"/>
                 <w:szCs w:val="18"/>
               </w:rPr>
-              <w:t xml:space="preserve">{% </w:t>
-            </w:r>
-            <w:proofErr w:type="spellStart"/>
-            <w:r>
-              <w:rPr>
-                <w:rFonts w:ascii="Noto Sans" w:hAnsi="Noto Sans" w:cs="Noto Sans"/>
-                <w:color w:val="15438E"/>
-                <w:sz w:val="18"/>
-                <w:szCs w:val="18"/>
-              </w:rPr>
-              <w:t>if</w:t>
-            </w:r>
-            <w:proofErr w:type="spellEnd"/>
-            <w:r>
-              <w:rPr>
-                <w:rFonts w:ascii="Noto Sans" w:hAnsi="Noto Sans" w:cs="Noto Sans"/>
-                <w:color w:val="15438E"/>
-                <w:sz w:val="18"/>
-                <w:szCs w:val="18"/>
-              </w:rPr>
-              <w:t xml:space="preserve"> </w:t>
-            </w:r>
-            <w:proofErr w:type="spellStart"/>
-            <w:proofErr w:type="gramStart"/>
-            <w:r>
-              <w:rPr>
-                <w:rFonts w:ascii="Noto Sans" w:hAnsi="Noto Sans" w:cs="Noto Sans"/>
-                <w:color w:val="15438E"/>
-                <w:sz w:val="18"/>
-                <w:szCs w:val="18"/>
-              </w:rPr>
-              <w:t>p.color</w:t>
-            </w:r>
-            <w:proofErr w:type="spellEnd"/>
-            <w:proofErr w:type="gramEnd"/>
-            <w:r>
-              <w:rPr>
-                <w:rFonts w:ascii="Noto Sans" w:hAnsi="Noto Sans" w:cs="Noto Sans"/>
-                <w:color w:val="15438E"/>
-                <w:sz w:val="18"/>
-                <w:szCs w:val="18"/>
-              </w:rPr>
-              <w:t xml:space="preserve"> != ’ ’ %}  Color : {{</w:t>
-            </w:r>
-            <w:proofErr w:type="spellStart"/>
-            <w:r>
-              <w:rPr>
-                <w:rFonts w:ascii="Noto Sans" w:hAnsi="Noto Sans" w:cs="Noto Sans"/>
-                <w:color w:val="15438E"/>
-                <w:sz w:val="18"/>
-                <w:szCs w:val="18"/>
-              </w:rPr>
-              <w:t>p.color</w:t>
-            </w:r>
-            <w:proofErr w:type="spellEnd"/>
-            <w:r>
-              <w:rPr>
-                <w:rFonts w:ascii="Noto Sans" w:hAnsi="Noto Sans" w:cs="Noto Sans"/>
-                <w:color w:val="15438E"/>
-                <w:sz w:val="18"/>
-                <w:szCs w:val="18"/>
-              </w:rPr>
-              <w:t xml:space="preserve">}} {% </w:t>
-            </w:r>
-            <w:proofErr w:type="spellStart"/>
-            <w:r>
-              <w:rPr>
-                <w:rFonts w:ascii="Noto Sans" w:hAnsi="Noto Sans" w:cs="Noto Sans"/>
-                <w:color w:val="15438E"/>
-                <w:sz w:val="18"/>
-                <w:szCs w:val="18"/>
-              </w:rPr>
-              <w:t>endif</w:t>
-            </w:r>
-            <w:proofErr w:type="spellEnd"/>
-            <w:r>
-              <w:rPr>
-                <w:rFonts w:ascii="Noto Sans" w:hAnsi="Noto Sans" w:cs="Noto Sans"/>
-                <w:color w:val="15438E"/>
-                <w:sz w:val="18"/>
-                <w:szCs w:val="18"/>
-              </w:rPr>
-              <w:t xml:space="preserve"> %} </w:t>
+              <w:t xml:space="preserve">{% if p.color != ’ ’ %}  Color : {{p.color}} {% endif %} </w:t>
             </w:r>
           </w:p>
           <w:p>
@@ -8641,29 +7364,7 @@
                 <w:sz w:val="18"/>
                 <w:szCs w:val="18"/>
               </w:rPr>
-              <w:t>{{</w:t>
-            </w:r>
-            <w:proofErr w:type="spellStart"/>
-            <w:proofErr w:type="gramStart"/>
-            <w:r>
-              <w:rPr>
-                <w:rFonts w:ascii="Noto Sans" w:hAnsi="Noto Sans" w:cs="Noto Sans"/>
-                <w:color w:val="15438E"/>
-                <w:sz w:val="18"/>
-                <w:szCs w:val="18"/>
-              </w:rPr>
-              <w:t>p.extra</w:t>
-            </w:r>
-            <w:proofErr w:type="spellEnd"/>
-            <w:proofErr w:type="gramEnd"/>
-            <w:r>
-              <w:rPr>
-                <w:rFonts w:ascii="Noto Sans" w:hAnsi="Noto Sans" w:cs="Noto Sans"/>
-                <w:color w:val="15438E"/>
-                <w:sz w:val="18"/>
-                <w:szCs w:val="18"/>
-              </w:rPr>
-              <w:t>}}</w:t>
+              <w:t>{{p.extra}}</w:t>
             </w:r>
           </w:p>
         </w:tc>
@@ -8674,7 +7375,7 @@
         </w:trPr>
         <w:tc>
           <w:tcPr>
-            <w:tcW w:w="880" w:type="dxa"/>
+            <w:tcW w:w="862" w:type="dxa"/>
             <w:tcBorders>
               <w:top w:val="single" w:sz="4" w:space="0" w:color="BFBFBF"/>
               <w:left w:val="single" w:sz="4" w:space="0" w:color="BFBFBF"/>
@@ -8704,35 +7405,13 @@
                 <w:szCs w:val="16"/>
                 <w:lang w:val="en-US"/>
               </w:rPr>
-              <w:t xml:space="preserve">{%tr </w:t>
-            </w:r>
-            <w:proofErr w:type="spellStart"/>
-            <w:r>
-              <w:rPr>
-                <w:rFonts w:ascii="Noto Sans" w:hAnsi="Noto Sans" w:cs="Noto Sans"/>
-                <w:color w:val="15438E"/>
-                <w:sz w:val="16"/>
-                <w:szCs w:val="16"/>
-                <w:lang w:val="en-US"/>
-              </w:rPr>
-              <w:t>endfor</w:t>
-            </w:r>
-            <w:proofErr w:type="spellEnd"/>
-            <w:r>
-              <w:rPr>
-                <w:rFonts w:ascii="Noto Sans" w:hAnsi="Noto Sans" w:cs="Noto Sans"/>
-                <w:color w:val="15438E"/>
-                <w:sz w:val="16"/>
-                <w:szCs w:val="16"/>
-                <w:lang w:val="en-US"/>
-              </w:rPr>
-              <w:t xml:space="preserve"> %}</w:t>
-            </w:r>
-          </w:p>
-        </w:tc>
-        <w:tc>
-          <w:tcPr>
-            <w:tcW w:w="1021" w:type="dxa"/>
+              <w:t>{%tr endfor %}</w:t>
+            </w:r>
+          </w:p>
+        </w:tc>
+        <w:tc>
+          <w:tcPr>
+            <w:tcW w:w="999" w:type="dxa"/>
             <w:tcBorders>
               <w:top w:val="single" w:sz="4" w:space="0" w:color="BFBFBF"/>
               <w:left w:val="single" w:sz="6" w:space="0" w:color="BFBFBF"/>
@@ -8760,7 +7439,7 @@
         </w:tc>
         <w:tc>
           <w:tcPr>
-            <w:tcW w:w="1123" w:type="dxa"/>
+            <w:tcW w:w="1098" w:type="dxa"/>
             <w:tcBorders>
               <w:top w:val="single" w:sz="4" w:space="0" w:color="BFBFBF"/>
               <w:left w:val="single" w:sz="6" w:space="0" w:color="BFBFBF"/>
@@ -8788,7 +7467,7 @@
         </w:tc>
         <w:tc>
           <w:tcPr>
-            <w:tcW w:w="1167" w:type="dxa"/>
+            <w:tcW w:w="1141" w:type="dxa"/>
             <w:tcBorders>
               <w:top w:val="single" w:sz="4" w:space="0" w:color="BFBFBF"/>
               <w:left w:val="single" w:sz="6" w:space="0" w:color="BFBFBF"/>
@@ -8816,7 +7495,7 @@
         </w:tc>
         <w:tc>
           <w:tcPr>
-            <w:tcW w:w="5721" w:type="dxa"/>
+            <w:tcW w:w="5568" w:type="dxa"/>
             <w:tcBorders>
               <w:top w:val="single" w:sz="4" w:space="0" w:color="BFBFBF"/>
               <w:left w:val="single" w:sz="6" w:space="0" w:color="BFBFBF"/>
@@ -8837,718 +7516,6 @@
                 <w:lang w:val="en-US"/>
               </w:rPr>
             </w:pPr>
-          </w:p>
-        </w:tc>
-      </w:tr>
-      <w:tr>
-        <w:trPr>
-          <w:trHeight w:val="1486"/>
-        </w:trPr>
-        <w:tc>
-          <w:tcPr>
-            <w:tcW w:w="880" w:type="dxa"/>
-            <w:tcBorders>
-              <w:top w:val="single" w:sz="4" w:space="0" w:color="BFBFBF"/>
-              <w:left w:val="single" w:sz="4" w:space="0" w:color="BFBFBF"/>
-              <w:bottom w:val="single" w:sz="6" w:space="0" w:color="BFBFBF"/>
-              <w:right w:val="single" w:sz="6" w:space="0" w:color="BFBFBF"/>
-            </w:tcBorders>
-            <w:shd w:val="clear" w:color="auto" w:fill="auto"/>
-          </w:tcPr>
-          <w:p>
-            <w:pPr>
-              <w:spacing w:after="0" w:line="240" w:lineRule="auto"/>
-              <w:ind w:left="360"/>
-              <w:rPr>
-                <w:rFonts w:ascii="Noto Sans" w:hAnsi="Noto Sans" w:cs="Noto Sans"/>
-                <w:b/>
-                <w:bCs/>
-                <w:color w:val="15438E"/>
-                <w:sz w:val="18"/>
-                <w:szCs w:val="18"/>
-              </w:rPr>
-            </w:pPr>
-          </w:p>
-          <w:p>
-            <w:pPr>
-              <w:spacing w:after="0" w:line="240" w:lineRule="auto"/>
-              <w:ind w:left="360"/>
-              <w:jc w:val="both"/>
-              <w:rPr>
-                <w:rFonts w:ascii="Noto Sans" w:hAnsi="Noto Sans" w:cs="Noto Sans"/>
-                <w:color w:val="15438E"/>
-                <w:sz w:val="16"/>
-                <w:szCs w:val="16"/>
-                <w:lang w:val="en-US"/>
-              </w:rPr>
-            </w:pPr>
-            <w:r>
-              <w:rPr>
-                <w:rFonts w:ascii="Noto Sans" w:hAnsi="Noto Sans" w:cs="Noto Sans"/>
-                <w:b/>
-                <w:bCs/>
-                <w:color w:val="15438E"/>
-                <w:sz w:val="18"/>
-                <w:szCs w:val="18"/>
-              </w:rPr>
-              <w:t>{{</w:t>
-            </w:r>
-            <w:proofErr w:type="spellStart"/>
-            <w:r>
-              <w:rPr>
-                <w:rFonts w:ascii="Noto Sans" w:hAnsi="Noto Sans" w:cs="Noto Sans"/>
-                <w:b/>
-                <w:bCs/>
-                <w:color w:val="15438E"/>
-                <w:sz w:val="18"/>
-                <w:szCs w:val="18"/>
-              </w:rPr>
-              <w:t>productos|length</w:t>
-            </w:r>
-            <w:proofErr w:type="spellEnd"/>
-            <w:r>
-              <w:rPr>
-                <w:rFonts w:ascii="Noto Sans" w:hAnsi="Noto Sans" w:cs="Noto Sans"/>
-                <w:b/>
-                <w:bCs/>
-                <w:color w:val="15438E"/>
-                <w:sz w:val="18"/>
-                <w:szCs w:val="18"/>
-              </w:rPr>
-              <w:t xml:space="preserve"> + 1}}</w:t>
-            </w:r>
-          </w:p>
-        </w:tc>
-        <w:tc>
-          <w:tcPr>
-            <w:tcW w:w="1021" w:type="dxa"/>
-            <w:tcBorders>
-              <w:top w:val="single" w:sz="4" w:space="0" w:color="BFBFBF"/>
-              <w:left w:val="single" w:sz="6" w:space="0" w:color="BFBFBF"/>
-              <w:bottom w:val="single" w:sz="6" w:space="0" w:color="BFBFBF"/>
-              <w:right w:val="single" w:sz="6" w:space="0" w:color="BFBFBF"/>
-            </w:tcBorders>
-            <w:shd w:val="clear" w:color="auto" w:fill="auto"/>
-          </w:tcPr>
-          <w:p>
-            <w:pPr>
-              <w:spacing w:after="0" w:line="240" w:lineRule="auto"/>
-              <w:ind w:left="360"/>
-              <w:jc w:val="center"/>
-              <w:rPr>
-                <w:rFonts w:ascii="Noto Sans" w:hAnsi="Noto Sans" w:cs="Noto Sans"/>
-                <w:b/>
-                <w:bCs/>
-                <w:color w:val="15438E"/>
-                <w:sz w:val="18"/>
-                <w:szCs w:val="18"/>
-              </w:rPr>
-            </w:pPr>
-          </w:p>
-          <w:p>
-            <w:pPr>
-              <w:spacing w:after="0" w:line="240" w:lineRule="auto"/>
-              <w:rPr>
-                <w:rFonts w:ascii="Noto Sans" w:hAnsi="Noto Sans" w:cs="Noto Sans"/>
-                <w:b/>
-                <w:bCs/>
-                <w:color w:val="15438E"/>
-                <w:sz w:val="18"/>
-                <w:szCs w:val="18"/>
-                <w:lang w:val="en-US"/>
-              </w:rPr>
-            </w:pPr>
-            <w:r>
-              <w:rPr>
-                <w:rFonts w:ascii="Noto Sans" w:hAnsi="Noto Sans" w:cs="Noto Sans"/>
-                <w:b/>
-                <w:bCs/>
-                <w:color w:val="15438E"/>
-                <w:sz w:val="18"/>
-                <w:szCs w:val="18"/>
-              </w:rPr>
-              <w:t>TQ-1</w:t>
-            </w:r>
-          </w:p>
-        </w:tc>
-        <w:tc>
-          <w:tcPr>
-            <w:tcW w:w="1123" w:type="dxa"/>
-            <w:tcBorders>
-              <w:top w:val="single" w:sz="4" w:space="0" w:color="BFBFBF"/>
-              <w:left w:val="single" w:sz="6" w:space="0" w:color="BFBFBF"/>
-              <w:bottom w:val="single" w:sz="6" w:space="0" w:color="BFBFBF"/>
-              <w:right w:val="single" w:sz="6" w:space="0" w:color="BFBFBF"/>
-            </w:tcBorders>
-            <w:shd w:val="clear" w:color="auto" w:fill="auto"/>
-          </w:tcPr>
-          <w:p>
-            <w:pPr>
-              <w:spacing w:after="0" w:line="240" w:lineRule="auto"/>
-              <w:ind w:left="360"/>
-              <w:jc w:val="center"/>
-              <w:rPr>
-                <w:rFonts w:ascii="Noto Sans" w:hAnsi="Noto Sans" w:cs="Noto Sans"/>
-                <w:b/>
-                <w:bCs/>
-                <w:color w:val="15438E"/>
-                <w:sz w:val="18"/>
-                <w:szCs w:val="18"/>
-              </w:rPr>
-            </w:pPr>
-          </w:p>
-          <w:p>
-            <w:pPr>
-              <w:spacing w:after="0" w:line="240" w:lineRule="auto"/>
-              <w:ind w:left="360"/>
-              <w:jc w:val="center"/>
-              <w:rPr>
-                <w:rFonts w:ascii="Noto Sans" w:hAnsi="Noto Sans" w:cs="Noto Sans"/>
-                <w:b/>
-                <w:bCs/>
-                <w:color w:val="15438E"/>
-                <w:sz w:val="18"/>
-                <w:szCs w:val="18"/>
-                <w:lang w:val="en-US"/>
-              </w:rPr>
-            </w:pPr>
-            <w:r>
-              <w:rPr>
-                <w:rFonts w:ascii="Noto Sans" w:hAnsi="Noto Sans" w:cs="Noto Sans"/>
-                <w:b/>
-                <w:bCs/>
-                <w:color w:val="15438E"/>
-                <w:sz w:val="18"/>
-                <w:szCs w:val="18"/>
-              </w:rPr>
-              <w:t>596</w:t>
-            </w:r>
-          </w:p>
-        </w:tc>
-        <w:tc>
-          <w:tcPr>
-            <w:tcW w:w="1167" w:type="dxa"/>
-            <w:tcBorders>
-              <w:top w:val="single" w:sz="4" w:space="0" w:color="BFBFBF"/>
-              <w:left w:val="single" w:sz="6" w:space="0" w:color="BFBFBF"/>
-              <w:bottom w:val="single" w:sz="6" w:space="0" w:color="BFBFBF"/>
-              <w:right w:val="single" w:sz="6" w:space="0" w:color="BFBFBF"/>
-            </w:tcBorders>
-            <w:shd w:val="clear" w:color="auto" w:fill="auto"/>
-          </w:tcPr>
-          <w:p>
-            <w:pPr>
-              <w:spacing w:after="0" w:line="240" w:lineRule="auto"/>
-              <w:ind w:left="360"/>
-              <w:jc w:val="center"/>
-              <w:rPr>
-                <w:rFonts w:ascii="Noto Sans" w:hAnsi="Noto Sans" w:cs="Noto Sans"/>
-                <w:b/>
-                <w:bCs/>
-                <w:color w:val="15438E"/>
-                <w:sz w:val="18"/>
-                <w:szCs w:val="18"/>
-              </w:rPr>
-            </w:pPr>
-          </w:p>
-          <w:p>
-            <w:pPr>
-              <w:spacing w:after="0" w:line="240" w:lineRule="auto"/>
-              <w:ind w:left="360"/>
-              <w:jc w:val="center"/>
-              <w:rPr>
-                <w:rFonts w:ascii="Noto Sans" w:hAnsi="Noto Sans" w:cs="Noto Sans"/>
-                <w:b/>
-                <w:bCs/>
-                <w:color w:val="15438E"/>
-                <w:sz w:val="18"/>
-                <w:szCs w:val="18"/>
-                <w:lang w:val="en-US"/>
-              </w:rPr>
-            </w:pPr>
-            <w:r>
-              <w:rPr>
-                <w:rFonts w:ascii="Noto Sans" w:hAnsi="Noto Sans" w:cs="Noto Sans"/>
-                <w:b/>
-                <w:bCs/>
-                <w:color w:val="15438E"/>
-                <w:sz w:val="18"/>
-                <w:szCs w:val="18"/>
-              </w:rPr>
-              <w:t>PZAS.</w:t>
-            </w:r>
-          </w:p>
-        </w:tc>
-        <w:tc>
-          <w:tcPr>
-            <w:tcW w:w="5721" w:type="dxa"/>
-            <w:tcBorders>
-              <w:top w:val="single" w:sz="4" w:space="0" w:color="BFBFBF"/>
-              <w:left w:val="single" w:sz="6" w:space="0" w:color="BFBFBF"/>
-              <w:bottom w:val="single" w:sz="6" w:space="0" w:color="BFBFBF"/>
-              <w:right w:val="single" w:sz="4" w:space="0" w:color="BFBFBF"/>
-            </w:tcBorders>
-            <w:shd w:val="clear" w:color="auto" w:fill="auto"/>
-          </w:tcPr>
-          <w:p>
-            <w:pPr>
-              <w:spacing w:after="0" w:line="240" w:lineRule="auto"/>
-              <w:ind w:left="360"/>
-              <w:jc w:val="both"/>
-              <w:rPr>
-                <w:rFonts w:ascii="Noto Sans" w:hAnsi="Noto Sans" w:cs="Noto Sans"/>
-                <w:color w:val="15438E"/>
-                <w:sz w:val="16"/>
-                <w:szCs w:val="16"/>
-              </w:rPr>
-            </w:pPr>
-            <w:r>
-              <w:rPr>
-                <w:rFonts w:ascii="Noto Sans" w:hAnsi="Noto Sans" w:cs="Noto Sans"/>
-                <w:color w:val="15438E"/>
-                <w:sz w:val="16"/>
-                <w:szCs w:val="16"/>
-              </w:rPr>
-              <w:br/>
-            </w:r>
-            <w:r>
-              <w:rPr>
-                <w:rFonts w:ascii="Noto Sans" w:hAnsi="Noto Sans" w:cs="Noto Sans"/>
-                <w:b/>
-                <w:bCs/>
-                <w:color w:val="15438E"/>
-                <w:sz w:val="16"/>
-                <w:szCs w:val="16"/>
-              </w:rPr>
-              <w:t>Taquete expansivo TX galvanizado modelo “TQ-1”</w:t>
-            </w:r>
-            <w:r>
-              <w:rPr>
-                <w:rFonts w:ascii="Noto Sans" w:hAnsi="Noto Sans" w:cs="Noto Sans"/>
-                <w:color w:val="15438E"/>
-                <w:sz w:val="16"/>
-                <w:szCs w:val="16"/>
-              </w:rPr>
-              <w:t>, con las siguientes características básicas:</w:t>
-            </w:r>
-          </w:p>
-          <w:p>
-            <w:pPr>
-              <w:spacing w:after="0" w:line="240" w:lineRule="auto"/>
-              <w:ind w:left="360"/>
-              <w:rPr>
-                <w:rFonts w:ascii="Noto Sans" w:hAnsi="Noto Sans" w:cs="Noto Sans"/>
-                <w:color w:val="15438E"/>
-                <w:sz w:val="16"/>
-                <w:szCs w:val="16"/>
-              </w:rPr>
-            </w:pPr>
-          </w:p>
-          <w:p>
-            <w:pPr>
-              <w:spacing w:after="0" w:line="240" w:lineRule="auto"/>
-              <w:ind w:left="360"/>
-              <w:rPr>
-                <w:rFonts w:ascii="Noto Sans" w:hAnsi="Noto Sans" w:cs="Noto Sans"/>
-                <w:color w:val="15438E"/>
-                <w:sz w:val="16"/>
-                <w:szCs w:val="16"/>
-              </w:rPr>
-            </w:pPr>
-            <w:r>
-              <w:rPr>
-                <w:rFonts w:ascii="Noto Sans" w:hAnsi="Noto Sans" w:cs="Noto Sans"/>
-                <w:color w:val="15438E"/>
-                <w:sz w:val="16"/>
-                <w:szCs w:val="16"/>
-              </w:rPr>
-              <w:t>Ancho:      1/2” (in).</w:t>
-            </w:r>
-          </w:p>
-          <w:p>
-            <w:pPr>
-              <w:spacing w:after="0" w:line="240" w:lineRule="auto"/>
-              <w:ind w:left="360"/>
-              <w:jc w:val="both"/>
-              <w:rPr>
-                <w:rFonts w:ascii="Noto Sans" w:hAnsi="Noto Sans" w:cs="Noto Sans"/>
-                <w:color w:val="15438E"/>
-                <w:sz w:val="16"/>
-                <w:szCs w:val="16"/>
-                <w:lang w:val="en-US"/>
-              </w:rPr>
-            </w:pPr>
-            <w:r>
-              <w:rPr>
-                <w:rFonts w:ascii="Noto Sans" w:hAnsi="Noto Sans" w:cs="Noto Sans"/>
-                <w:color w:val="15438E"/>
-                <w:sz w:val="16"/>
-                <w:szCs w:val="16"/>
-              </w:rPr>
-              <w:t>Largo:       4 1/2” (in).</w:t>
-            </w:r>
-          </w:p>
-        </w:tc>
-      </w:tr>
-      <w:tr>
-        <w:trPr>
-          <w:trHeight w:val="1486"/>
-        </w:trPr>
-        <w:tc>
-          <w:tcPr>
-            <w:tcW w:w="880" w:type="dxa"/>
-            <w:tcBorders>
-              <w:top w:val="single" w:sz="4" w:space="0" w:color="BFBFBF"/>
-              <w:left w:val="single" w:sz="4" w:space="0" w:color="BFBFBF"/>
-              <w:bottom w:val="single" w:sz="6" w:space="0" w:color="BFBFBF"/>
-              <w:right w:val="single" w:sz="6" w:space="0" w:color="BFBFBF"/>
-            </w:tcBorders>
-            <w:shd w:val="clear" w:color="auto" w:fill="auto"/>
-          </w:tcPr>
-          <w:p>
-            <w:pPr>
-              <w:spacing w:after="0" w:line="240" w:lineRule="auto"/>
-              <w:ind w:left="360"/>
-              <w:rPr>
-                <w:rFonts w:ascii="Noto Sans" w:hAnsi="Noto Sans" w:cs="Noto Sans"/>
-                <w:b/>
-                <w:bCs/>
-                <w:color w:val="15438E"/>
-                <w:sz w:val="18"/>
-                <w:szCs w:val="18"/>
-              </w:rPr>
-            </w:pPr>
-          </w:p>
-          <w:p>
-            <w:pPr>
-              <w:pStyle w:val="HTMLconformatoprevio"/>
-              <w:textAlignment w:val="baseline"/>
-              <w:rPr>
-                <w:rFonts w:ascii="var(--ff-mono)" w:hAnsi="var(--ff-mono)"/>
-                <w:color w:val="0C0D0E"/>
-              </w:rPr>
-            </w:pPr>
-            <w:r>
-              <w:rPr>
-                <w:rFonts w:ascii="Noto Sans" w:hAnsi="Noto Sans" w:cs="Noto Sans"/>
-                <w:b/>
-                <w:bCs/>
-                <w:color w:val="15438E"/>
-                <w:sz w:val="18"/>
-                <w:szCs w:val="18"/>
-              </w:rPr>
-              <w:t>{{</w:t>
-            </w:r>
-            <w:proofErr w:type="spellStart"/>
-            <w:r>
-              <w:rPr>
-                <w:rFonts w:ascii="Noto Sans" w:hAnsi="Noto Sans" w:cs="Noto Sans"/>
-                <w:b/>
-                <w:bCs/>
-                <w:color w:val="15438E"/>
-                <w:sz w:val="18"/>
-                <w:szCs w:val="18"/>
-              </w:rPr>
-              <w:t>productos</w:t>
-            </w:r>
-            <w:r>
-              <w:rPr>
-                <w:rFonts w:ascii="inherit" w:hAnsi="inherit"/>
-                <w:color w:val="0C0D0E"/>
-              </w:rPr>
-              <w:t>|length</w:t>
-            </w:r>
-            <w:proofErr w:type="spellEnd"/>
-          </w:p>
-          <w:p>
-            <w:pPr>
-              <w:spacing w:after="0" w:line="240" w:lineRule="auto"/>
-              <w:ind w:left="360"/>
-              <w:rPr>
-                <w:rFonts w:ascii="Noto Sans" w:hAnsi="Noto Sans" w:cs="Noto Sans"/>
-                <w:b/>
-                <w:bCs/>
-                <w:color w:val="15438E"/>
-                <w:sz w:val="18"/>
-                <w:szCs w:val="18"/>
-              </w:rPr>
-            </w:pPr>
-            <w:r>
-              <w:rPr>
-                <w:rFonts w:ascii="Noto Sans" w:hAnsi="Noto Sans" w:cs="Noto Sans"/>
-                <w:b/>
-                <w:bCs/>
-                <w:color w:val="15438E"/>
-                <w:sz w:val="18"/>
-                <w:szCs w:val="18"/>
-              </w:rPr>
-              <w:t xml:space="preserve"> + 2}}</w:t>
-            </w:r>
-          </w:p>
-        </w:tc>
-        <w:tc>
-          <w:tcPr>
-            <w:tcW w:w="1021" w:type="dxa"/>
-            <w:tcBorders>
-              <w:top w:val="single" w:sz="4" w:space="0" w:color="BFBFBF"/>
-              <w:left w:val="single" w:sz="6" w:space="0" w:color="BFBFBF"/>
-              <w:bottom w:val="single" w:sz="6" w:space="0" w:color="BFBFBF"/>
-              <w:right w:val="single" w:sz="6" w:space="0" w:color="BFBFBF"/>
-            </w:tcBorders>
-            <w:shd w:val="clear" w:color="auto" w:fill="auto"/>
-          </w:tcPr>
-          <w:p>
-            <w:pPr>
-              <w:spacing w:after="0" w:line="240" w:lineRule="auto"/>
-              <w:jc w:val="center"/>
-              <w:rPr>
-                <w:rFonts w:ascii="Noto Sans" w:hAnsi="Noto Sans" w:cs="Noto Sans"/>
-                <w:b/>
-                <w:bCs/>
-                <w:color w:val="15438E"/>
-                <w:sz w:val="18"/>
-                <w:szCs w:val="18"/>
-              </w:rPr>
-            </w:pPr>
-          </w:p>
-          <w:p>
-            <w:pPr>
-              <w:spacing w:after="0" w:line="240" w:lineRule="auto"/>
-              <w:rPr>
-                <w:rFonts w:ascii="Noto Sans" w:hAnsi="Noto Sans" w:cs="Noto Sans"/>
-                <w:b/>
-                <w:bCs/>
-                <w:color w:val="15438E"/>
-                <w:sz w:val="18"/>
-                <w:szCs w:val="18"/>
-              </w:rPr>
-            </w:pPr>
-            <w:r>
-              <w:rPr>
-                <w:rFonts w:ascii="Noto Sans" w:hAnsi="Noto Sans" w:cs="Noto Sans"/>
-                <w:b/>
-                <w:bCs/>
-                <w:color w:val="15438E"/>
-                <w:sz w:val="18"/>
-                <w:szCs w:val="18"/>
-              </w:rPr>
-              <w:t>T/C-1</w:t>
-            </w:r>
-          </w:p>
-        </w:tc>
-        <w:tc>
-          <w:tcPr>
-            <w:tcW w:w="1123" w:type="dxa"/>
-            <w:tcBorders>
-              <w:top w:val="single" w:sz="4" w:space="0" w:color="BFBFBF"/>
-              <w:left w:val="single" w:sz="6" w:space="0" w:color="BFBFBF"/>
-              <w:bottom w:val="single" w:sz="6" w:space="0" w:color="BFBFBF"/>
-              <w:right w:val="single" w:sz="6" w:space="0" w:color="BFBFBF"/>
-            </w:tcBorders>
-            <w:shd w:val="clear" w:color="auto" w:fill="auto"/>
-          </w:tcPr>
-          <w:p>
-            <w:pPr>
-              <w:spacing w:after="0" w:line="240" w:lineRule="auto"/>
-              <w:ind w:left="360"/>
-              <w:jc w:val="center"/>
-              <w:rPr>
-                <w:rFonts w:ascii="Noto Sans" w:hAnsi="Noto Sans" w:cs="Noto Sans"/>
-                <w:b/>
-                <w:bCs/>
-                <w:color w:val="15438E"/>
-                <w:sz w:val="18"/>
-                <w:szCs w:val="18"/>
-              </w:rPr>
-            </w:pPr>
-          </w:p>
-          <w:p>
-            <w:pPr>
-              <w:spacing w:after="0" w:line="240" w:lineRule="auto"/>
-              <w:ind w:left="360"/>
-              <w:jc w:val="center"/>
-              <w:rPr>
-                <w:rFonts w:ascii="Noto Sans" w:hAnsi="Noto Sans" w:cs="Noto Sans"/>
-                <w:b/>
-                <w:bCs/>
-                <w:color w:val="15438E"/>
-                <w:sz w:val="18"/>
-                <w:szCs w:val="18"/>
-              </w:rPr>
-            </w:pPr>
-            <w:r>
-              <w:rPr>
-                <w:rFonts w:ascii="Noto Sans" w:hAnsi="Noto Sans" w:cs="Noto Sans"/>
-                <w:b/>
-                <w:bCs/>
-                <w:color w:val="15438E"/>
-                <w:sz w:val="18"/>
-                <w:szCs w:val="18"/>
-              </w:rPr>
-              <w:t>6,716</w:t>
-            </w:r>
-          </w:p>
-        </w:tc>
-        <w:tc>
-          <w:tcPr>
-            <w:tcW w:w="1167" w:type="dxa"/>
-            <w:tcBorders>
-              <w:top w:val="single" w:sz="4" w:space="0" w:color="BFBFBF"/>
-              <w:left w:val="single" w:sz="6" w:space="0" w:color="BFBFBF"/>
-              <w:bottom w:val="single" w:sz="6" w:space="0" w:color="BFBFBF"/>
-              <w:right w:val="single" w:sz="6" w:space="0" w:color="BFBFBF"/>
-            </w:tcBorders>
-            <w:shd w:val="clear" w:color="auto" w:fill="auto"/>
-          </w:tcPr>
-          <w:p>
-            <w:pPr>
-              <w:spacing w:after="0" w:line="240" w:lineRule="auto"/>
-              <w:ind w:left="360"/>
-              <w:jc w:val="center"/>
-              <w:rPr>
-                <w:rFonts w:ascii="Noto Sans" w:hAnsi="Noto Sans" w:cs="Noto Sans"/>
-                <w:b/>
-                <w:bCs/>
-                <w:color w:val="15438E"/>
-                <w:sz w:val="18"/>
-                <w:szCs w:val="18"/>
-              </w:rPr>
-            </w:pPr>
-          </w:p>
-          <w:p>
-            <w:pPr>
-              <w:spacing w:after="0" w:line="240" w:lineRule="auto"/>
-              <w:ind w:left="360"/>
-              <w:jc w:val="center"/>
-              <w:rPr>
-                <w:rFonts w:ascii="Noto Sans" w:hAnsi="Noto Sans" w:cs="Noto Sans"/>
-                <w:b/>
-                <w:bCs/>
-                <w:color w:val="15438E"/>
-                <w:sz w:val="18"/>
-                <w:szCs w:val="18"/>
-              </w:rPr>
-            </w:pPr>
-            <w:r>
-              <w:rPr>
-                <w:rFonts w:ascii="Noto Sans" w:hAnsi="Noto Sans" w:cs="Noto Sans"/>
-                <w:b/>
-                <w:bCs/>
-                <w:color w:val="15438E"/>
-                <w:sz w:val="18"/>
-                <w:szCs w:val="18"/>
-              </w:rPr>
-              <w:t>PZAS.</w:t>
-            </w:r>
-          </w:p>
-        </w:tc>
-        <w:tc>
-          <w:tcPr>
-            <w:tcW w:w="5721" w:type="dxa"/>
-            <w:tcBorders>
-              <w:top w:val="single" w:sz="4" w:space="0" w:color="BFBFBF"/>
-              <w:left w:val="single" w:sz="6" w:space="0" w:color="BFBFBF"/>
-              <w:bottom w:val="single" w:sz="6" w:space="0" w:color="BFBFBF"/>
-              <w:right w:val="single" w:sz="4" w:space="0" w:color="BFBFBF"/>
-            </w:tcBorders>
-            <w:shd w:val="clear" w:color="auto" w:fill="auto"/>
-          </w:tcPr>
-          <w:p>
-            <w:pPr>
-              <w:spacing w:after="0" w:line="240" w:lineRule="auto"/>
-              <w:ind w:left="360"/>
-              <w:jc w:val="both"/>
-              <w:rPr>
-                <w:rFonts w:ascii="Noto Sans" w:hAnsi="Noto Sans" w:cs="Noto Sans"/>
-                <w:color w:val="15438E"/>
-                <w:sz w:val="16"/>
-                <w:szCs w:val="16"/>
-              </w:rPr>
-            </w:pPr>
-            <w:r>
-              <w:rPr>
-                <w:rFonts w:ascii="Noto Sans" w:hAnsi="Noto Sans" w:cs="Noto Sans"/>
-                <w:color w:val="15438E"/>
-                <w:sz w:val="16"/>
-                <w:szCs w:val="16"/>
-              </w:rPr>
-              <w:br/>
-            </w:r>
-            <w:r>
-              <w:rPr>
-                <w:rFonts w:ascii="Noto Sans" w:hAnsi="Noto Sans" w:cs="Noto Sans"/>
-                <w:b/>
-                <w:bCs/>
-                <w:color w:val="15438E"/>
-                <w:sz w:val="16"/>
-                <w:szCs w:val="16"/>
-              </w:rPr>
-              <w:t>Tornillo con tuerca galvanizados modelo “T/C-1”</w:t>
-            </w:r>
-            <w:r>
-              <w:rPr>
-                <w:rFonts w:ascii="Noto Sans" w:hAnsi="Noto Sans" w:cs="Noto Sans"/>
-                <w:color w:val="15438E"/>
-                <w:sz w:val="16"/>
-                <w:szCs w:val="16"/>
-              </w:rPr>
-              <w:t xml:space="preserve"> con las siguientes características básicas:</w:t>
-            </w:r>
-          </w:p>
-          <w:p>
-            <w:pPr>
-              <w:spacing w:after="0" w:line="240" w:lineRule="auto"/>
-              <w:ind w:left="360"/>
-              <w:rPr>
-                <w:rFonts w:ascii="Noto Sans" w:hAnsi="Noto Sans" w:cs="Noto Sans"/>
-                <w:color w:val="15438E"/>
-                <w:sz w:val="16"/>
-                <w:szCs w:val="16"/>
-              </w:rPr>
-            </w:pPr>
-          </w:p>
-          <w:p>
-            <w:pPr>
-              <w:spacing w:after="0" w:line="240" w:lineRule="auto"/>
-              <w:ind w:left="360"/>
-              <w:rPr>
-                <w:rFonts w:ascii="Noto Sans" w:hAnsi="Noto Sans" w:cs="Noto Sans"/>
-                <w:color w:val="15438E"/>
-                <w:sz w:val="16"/>
-                <w:szCs w:val="16"/>
-              </w:rPr>
-            </w:pPr>
-            <w:r>
-              <w:rPr>
-                <w:rFonts w:ascii="Noto Sans" w:hAnsi="Noto Sans" w:cs="Noto Sans"/>
-                <w:color w:val="15438E"/>
-                <w:sz w:val="16"/>
-                <w:szCs w:val="16"/>
-              </w:rPr>
-              <w:t>Ancho:      5/16” (in).</w:t>
-            </w:r>
-          </w:p>
-          <w:p>
-            <w:pPr>
-              <w:spacing w:after="0" w:line="240" w:lineRule="auto"/>
-              <w:ind w:left="360"/>
-              <w:jc w:val="both"/>
-              <w:rPr>
-                <w:rFonts w:ascii="Noto Sans" w:hAnsi="Noto Sans" w:cs="Noto Sans"/>
-                <w:color w:val="15438E"/>
-                <w:sz w:val="16"/>
-                <w:szCs w:val="16"/>
-              </w:rPr>
-            </w:pPr>
-            <w:r>
-              <w:rPr>
-                <w:rFonts w:ascii="Noto Sans" w:hAnsi="Noto Sans" w:cs="Noto Sans"/>
-                <w:color w:val="15438E"/>
-                <w:sz w:val="16"/>
-                <w:szCs w:val="16"/>
-              </w:rPr>
-              <w:t>Largo:       3/4” (in).</w:t>
-            </w:r>
           </w:p>
         </w:tc>
       </w:tr>
@@ -9688,6 +7655,7 @@
                 <w:sz w:val="36"/>
                 <w:szCs w:val="36"/>
               </w:rPr>
+              <w:lastRenderedPageBreak/>
               <w:t>MARCOS</w:t>
             </w:r>
           </w:p>
@@ -10092,13 +8060,6 @@
                 <w:color w:val="15438E"/>
               </w:rPr>
               <w:br/>
-            </w:r>
-            <w:r>
-              <w:rPr>
-                <w:rFonts w:ascii="Merriweather Black" w:eastAsia="Calibri" w:hAnsi="Merriweather Black" w:cs="Noto Sans"/>
-                <w:color w:val="15438E"/>
-              </w:rPr>
-              <w:lastRenderedPageBreak/>
               <w:t>modelos de poste:</w:t>
             </w:r>
           </w:p>
@@ -10132,7 +8093,6 @@
                 <w:rFonts w:eastAsia="Calibri"/>
                 <w:noProof/>
               </w:rPr>
-              <w:lastRenderedPageBreak/>
               <w:drawing>
                 <wp:inline distT="0" distB="0" distL="0" distR="0" wp14:anchorId="652DA020" wp14:editId="2264DEA4">
                   <wp:extent cx="951230" cy="1041400"/>
@@ -10469,6 +8429,7 @@
                 <w:sz w:val="36"/>
                 <w:szCs w:val="36"/>
               </w:rPr>
+              <w:lastRenderedPageBreak/>
               <w:t>VIGAS</w:t>
             </w:r>
           </w:p>
@@ -10859,7 +8820,6 @@
                 <w:rFonts w:eastAsia="Calibri"/>
                 <w:noProof/>
               </w:rPr>
-              <w:lastRenderedPageBreak/>
               <w:drawing>
                 <wp:inline distT="0" distB="0" distL="0" distR="0" wp14:anchorId="65A8530D" wp14:editId="058711D6">
                   <wp:extent cx="1962150" cy="1568450"/>
@@ -11174,6 +9134,7 @@
           <w:sz w:val="28"/>
           <w:szCs w:val="28"/>
         </w:rPr>
+        <w:lastRenderedPageBreak/>
         <w:t>Elementos auxiliares (opcionales)</w:t>
       </w:r>
       <w:bookmarkEnd w:id="9"/>
@@ -11933,6 +9894,7 @@
                 <w:sz w:val="36"/>
                 <w:szCs w:val="36"/>
               </w:rPr>
+              <w:lastRenderedPageBreak/>
               <w:t>CROSS BAR</w:t>
             </w:r>
           </w:p>
@@ -12246,27 +10208,7 @@
                 <w:sz w:val="16"/>
                 <w:szCs w:val="16"/>
               </w:rPr>
-              <w:t xml:space="preserve">Elementos opcionales de los sistemas de almacenamiento los cuales se encuentran fabricados con acero estructural de 6” de peralte y una altura de 500 </w:t>
-            </w:r>
-            <w:proofErr w:type="spellStart"/>
-            <w:r>
-              <w:rPr>
-                <w:rFonts w:ascii="Noto Sans" w:eastAsia="Calibri" w:hAnsi="Noto Sans" w:cs="Noto Sans"/>
-                <w:color w:val="15438E"/>
-                <w:sz w:val="16"/>
-                <w:szCs w:val="16"/>
-              </w:rPr>
-              <w:t>mm.</w:t>
-            </w:r>
-            <w:proofErr w:type="spellEnd"/>
-            <w:r>
-              <w:rPr>
-                <w:rFonts w:ascii="Noto Sans" w:eastAsia="Calibri" w:hAnsi="Noto Sans" w:cs="Noto Sans"/>
-                <w:color w:val="15438E"/>
-                <w:sz w:val="16"/>
-                <w:szCs w:val="16"/>
-              </w:rPr>
-              <w:t xml:space="preserve"> Se fijan al piso mediante taquetes expansivos.</w:t>
+              <w:t>Elementos opcionales de los sistemas de almacenamiento los cuales se encuentran fabricados con acero estructural de 6” de peralte y una altura de 500 mm. Se fijan al piso mediante taquetes expansivos.</w:t>
             </w:r>
           </w:p>
         </w:tc>
@@ -12375,7 +10317,6 @@
                 <w:rFonts w:eastAsia="Calibri"/>
                 <w:noProof/>
               </w:rPr>
-              <w:lastRenderedPageBreak/>
               <w:drawing>
                 <wp:inline distT="0" distB="0" distL="0" distR="0" wp14:anchorId="08B7C562" wp14:editId="0D1BF2CF">
                   <wp:extent cx="1915795" cy="1638300"/>
@@ -12476,7 +10417,6 @@
                 <w:sz w:val="18"/>
                 <w:szCs w:val="18"/>
               </w:rPr>
-              <w:lastRenderedPageBreak/>
               <w:br/>
             </w:r>
             <w:r>
@@ -12486,27 +10426,7 @@
                 <w:sz w:val="16"/>
                 <w:szCs w:val="16"/>
               </w:rPr>
-              <w:t xml:space="preserve">Elementos opcionales de los sistemas de almacenamiento los cuales se encuentran fabricados con acero estructural de 6” de peralte y una altura de 500 </w:t>
-            </w:r>
-            <w:proofErr w:type="spellStart"/>
-            <w:r>
-              <w:rPr>
-                <w:rFonts w:ascii="Noto Sans" w:eastAsia="Calibri" w:hAnsi="Noto Sans" w:cs="Noto Sans"/>
-                <w:color w:val="15438E"/>
-                <w:sz w:val="16"/>
-                <w:szCs w:val="16"/>
-              </w:rPr>
-              <w:t>mm.</w:t>
-            </w:r>
-            <w:proofErr w:type="spellEnd"/>
-            <w:r>
-              <w:rPr>
-                <w:rFonts w:ascii="Noto Sans" w:eastAsia="Calibri" w:hAnsi="Noto Sans" w:cs="Noto Sans"/>
-                <w:color w:val="15438E"/>
-                <w:sz w:val="16"/>
-                <w:szCs w:val="16"/>
-              </w:rPr>
-              <w:t xml:space="preserve"> Se fijan al piso mediante taquetes expansivos.</w:t>
+              <w:t>Elementos opcionales de los sistemas de almacenamiento los cuales se encuentran fabricados con acero estructural de 6” de peralte y una altura de 500 mm. Se fijan al piso mediante taquetes expansivos.</w:t>
             </w:r>
           </w:p>
         </w:tc>
@@ -12754,6 +10674,7 @@
                 <w:sz w:val="52"/>
                 <w:szCs w:val="52"/>
               </w:rPr>
+              <w:lastRenderedPageBreak/>
               <w:t>Acabados</w:t>
             </w:r>
           </w:p>
@@ -12771,23 +10692,7 @@
                 <w:rFonts w:ascii="Noto Sans" w:eastAsia="Calibri" w:hAnsi="Noto Sans" w:cs="Noto Sans"/>
                 <w:color w:val="15438E"/>
               </w:rPr>
-              <w:t xml:space="preserve">Todos los componentes son acabados mediante procesos de pintura electrostática del tipo </w:t>
-            </w:r>
-            <w:proofErr w:type="spellStart"/>
-            <w:r>
-              <w:rPr>
-                <w:rFonts w:ascii="Noto Sans" w:eastAsia="Calibri" w:hAnsi="Noto Sans" w:cs="Noto Sans"/>
-                <w:color w:val="15438E"/>
-              </w:rPr>
-              <w:t>epóxico</w:t>
-            </w:r>
-            <w:proofErr w:type="spellEnd"/>
-            <w:r>
-              <w:rPr>
-                <w:rFonts w:ascii="Noto Sans" w:eastAsia="Calibri" w:hAnsi="Noto Sans" w:cs="Noto Sans"/>
-                <w:color w:val="15438E"/>
-              </w:rPr>
-              <w:t>/poliéster con secado al Horno a 180° por 30 minutos. Aplicada luego de un proceso estricto de limpieza el cual consiste en:</w:t>
+              <w:t>Todos los componentes son acabados mediante procesos de pintura electrostática del tipo epóxico/poliéster con secado al Horno a 180° por 30 minutos. Aplicada luego de un proceso estricto de limpieza el cual consiste en:</w:t>
             </w:r>
           </w:p>
         </w:tc>
@@ -13096,27 +11001,7 @@
           <w:bCs/>
           <w:color w:val="15438E"/>
         </w:rPr>
-        <w:t>{{</w:t>
-      </w:r>
-      <w:proofErr w:type="spellStart"/>
-      <w:r>
-        <w:rPr>
-          <w:rFonts w:ascii="Noto Sans" w:hAnsi="Noto Sans" w:cs="Noto Sans"/>
-          <w:b/>
-          <w:bCs/>
-          <w:color w:val="15438E"/>
-        </w:rPr>
-        <w:t>primer_dibujo</w:t>
-      </w:r>
-      <w:proofErr w:type="spellEnd"/>
-      <w:r>
-        <w:rPr>
-          <w:rFonts w:ascii="Noto Sans" w:hAnsi="Noto Sans" w:cs="Noto Sans"/>
-          <w:b/>
-          <w:bCs/>
-          <w:color w:val="15438E"/>
-        </w:rPr>
-        <w:t>}}.</w:t>
+        <w:t>{{primer_dibujo}}.</w:t>
       </w:r>
     </w:p>
     <w:p>
@@ -13137,7 +11022,6 @@
           <w:rFonts w:ascii="Noto Sans" w:hAnsi="Noto Sans" w:cs="Noto Sans"/>
           <w:color w:val="15438E"/>
         </w:rPr>
-        <w:lastRenderedPageBreak/>
         <w:t xml:space="preserve">La capacidad de almacenamiento del sistema será de </w:t>
       </w:r>
       <w:r>
@@ -13147,27 +11031,7 @@
           <w:bCs/>
           <w:color w:val="15438E"/>
         </w:rPr>
-        <w:t>{{</w:t>
-      </w:r>
-      <w:proofErr w:type="spellStart"/>
-      <w:r>
-        <w:rPr>
-          <w:rFonts w:ascii="Noto Sans" w:hAnsi="Noto Sans" w:cs="Noto Sans"/>
-          <w:b/>
-          <w:bCs/>
-          <w:color w:val="15438E"/>
-        </w:rPr>
-        <w:t>npos</w:t>
-      </w:r>
-      <w:proofErr w:type="spellEnd"/>
-      <w:r>
-        <w:rPr>
-          <w:rFonts w:ascii="Noto Sans" w:hAnsi="Noto Sans" w:cs="Noto Sans"/>
-          <w:b/>
-          <w:bCs/>
-          <w:color w:val="15438E"/>
-        </w:rPr>
-        <w:t>}} posiciones tarimas.</w:t>
+        <w:t>{{npos}} posiciones tarimas.</w:t>
       </w:r>
     </w:p>
     <w:p>
@@ -13314,27 +11178,7 @@
                 <w:sz w:val="21"/>
                 <w:szCs w:val="21"/>
               </w:rPr>
-              <w:t xml:space="preserve">En </w:t>
-            </w:r>
-            <w:proofErr w:type="spellStart"/>
-            <w:r>
-              <w:rPr>
-                <w:rFonts w:ascii="Noto Sans" w:eastAsia="Calibri" w:hAnsi="Noto Sans" w:cs="Noto Sans"/>
-                <w:color w:val="15438E"/>
-                <w:sz w:val="21"/>
-                <w:szCs w:val="21"/>
-              </w:rPr>
-              <w:t>Tyrsa</w:t>
-            </w:r>
-            <w:proofErr w:type="spellEnd"/>
-            <w:r>
-              <w:rPr>
-                <w:rFonts w:ascii="Noto Sans" w:eastAsia="Calibri" w:hAnsi="Noto Sans" w:cs="Noto Sans"/>
-                <w:color w:val="15438E"/>
-                <w:sz w:val="21"/>
-                <w:szCs w:val="21"/>
-              </w:rPr>
-              <w:t>® Consorcio confiamos sinceramente en que el Servicio de Garantía no tenga que ser utilizado, gracias a la calidad de los productos ofrecidos.</w:t>
+              <w:t>En Tyrsa® Consorcio confiamos sinceramente en que el Servicio de Garantía no tenga que ser utilizado, gracias a la calidad de los productos ofrecidos.</w:t>
             </w:r>
           </w:p>
           <w:p>
@@ -13758,27 +11602,7 @@
                 <w:sz w:val="32"/>
                 <w:szCs w:val="32"/>
               </w:rPr>
-              <w:t>SISTEMA DE RACK {{</w:t>
-            </w:r>
-            <w:proofErr w:type="spellStart"/>
-            <w:r>
-              <w:rPr>
-                <w:rFonts w:ascii="Noto Sans" w:hAnsi="Noto Sans" w:cs="Noto Sans"/>
-                <w:color w:val="15438E"/>
-                <w:sz w:val="32"/>
-                <w:szCs w:val="32"/>
-              </w:rPr>
-              <w:t>mayus_type</w:t>
-            </w:r>
-            <w:proofErr w:type="spellEnd"/>
-            <w:r>
-              <w:rPr>
-                <w:rFonts w:ascii="Noto Sans" w:hAnsi="Noto Sans" w:cs="Noto Sans"/>
-                <w:color w:val="15438E"/>
-                <w:sz w:val="32"/>
-                <w:szCs w:val="32"/>
-              </w:rPr>
-              <w:t>}}</w:t>
+              <w:t>SISTEMA DE RACK {{mayus_type}}</w:t>
             </w:r>
           </w:p>
         </w:tc>
@@ -14009,27 +11833,7 @@
                 <w:sz w:val="16"/>
                 <w:szCs w:val="16"/>
               </w:rPr>
-              <w:t>Suministro de materiales, de un sistema de almacenamiento Tipo Rack {{</w:t>
-            </w:r>
-            <w:proofErr w:type="spellStart"/>
-            <w:r>
-              <w:rPr>
-                <w:rFonts w:ascii="Noto Sans" w:hAnsi="Noto Sans" w:cs="Noto Sans"/>
-                <w:color w:val="15438E"/>
-                <w:sz w:val="16"/>
-                <w:szCs w:val="16"/>
-              </w:rPr>
-              <w:t>type</w:t>
-            </w:r>
-            <w:proofErr w:type="spellEnd"/>
-            <w:r>
-              <w:rPr>
-                <w:rFonts w:ascii="Noto Sans" w:hAnsi="Noto Sans" w:cs="Noto Sans"/>
-                <w:color w:val="15438E"/>
-                <w:sz w:val="16"/>
-                <w:szCs w:val="16"/>
-              </w:rPr>
-              <w:t>}} conforme a nuestro listado de materiales). contará con un frente de {{a8}} m por un fondo de {{a9}} m por un alto de {{a10}} m con 3 y 4 niveles de carga (todo sobre vigas).</w:t>
+              <w:t>Suministro de materiales, de un sistema de almacenamiento Tipo Rack {{type}} conforme a nuestro listado de materiales). contará con un frente de {{a8}} m por un fondo de {{a9}} m por un alto de {{a10}} m con 3 y 4 niveles de carga (todo sobre vigas).</w:t>
             </w:r>
           </w:p>
           <w:p>
@@ -14099,27 +11903,7 @@
                 <w:sz w:val="16"/>
                 <w:szCs w:val="16"/>
               </w:rPr>
-              <w:t>La distribución del sistema será tal y como se indica en nuestro plano {{</w:t>
-            </w:r>
-            <w:proofErr w:type="spellStart"/>
-            <w:r>
-              <w:rPr>
-                <w:rFonts w:ascii="Noto Sans" w:hAnsi="Noto Sans" w:cs="Noto Sans"/>
-                <w:color w:val="15438E"/>
-                <w:sz w:val="16"/>
-                <w:szCs w:val="16"/>
-              </w:rPr>
-              <w:t>primer_dibujo</w:t>
-            </w:r>
-            <w:proofErr w:type="spellEnd"/>
-            <w:r>
-              <w:rPr>
-                <w:rFonts w:ascii="Noto Sans" w:hAnsi="Noto Sans" w:cs="Noto Sans"/>
-                <w:color w:val="15438E"/>
-                <w:sz w:val="16"/>
-                <w:szCs w:val="16"/>
-              </w:rPr>
-              <w:t>}} Revisión 0.</w:t>
+              <w:t>La distribución del sistema será tal y como se indica en nuestro plano {{primer_dibujo}} Revisión 0.</w:t>
             </w:r>
           </w:p>
           <w:p>
@@ -14211,47 +11995,7 @@
                 <w:sz w:val="18"/>
                 <w:szCs w:val="18"/>
               </w:rPr>
-              <w:t>$ {{</w:t>
-            </w:r>
-            <w:proofErr w:type="spellStart"/>
-            <w:r>
-              <w:rPr>
-                <w:rFonts w:ascii="Noto Sans" w:hAnsi="Noto Sans" w:cs="Noto Sans"/>
-                <w:color w:val="15438E"/>
-                <w:sz w:val="18"/>
-                <w:szCs w:val="18"/>
-              </w:rPr>
-              <w:t>costo_</w:t>
-            </w:r>
-            <w:proofErr w:type="gramStart"/>
-            <w:r>
-              <w:rPr>
-                <w:rFonts w:ascii="Noto Sans" w:hAnsi="Noto Sans" w:cs="Noto Sans"/>
-                <w:color w:val="15438E"/>
-                <w:sz w:val="18"/>
-                <w:szCs w:val="18"/>
-              </w:rPr>
-              <w:t>selectivo</w:t>
-            </w:r>
-            <w:proofErr w:type="spellEnd"/>
-            <w:r>
-              <w:rPr>
-                <w:rFonts w:ascii="Noto Sans" w:hAnsi="Noto Sans" w:cs="Noto Sans"/>
-                <w:color w:val="15438E"/>
-                <w:sz w:val="18"/>
-                <w:szCs w:val="18"/>
-              </w:rPr>
-              <w:t xml:space="preserve"> }</w:t>
-            </w:r>
-            <w:proofErr w:type="gramEnd"/>
-            <w:r>
-              <w:rPr>
-                <w:rFonts w:ascii="Noto Sans" w:hAnsi="Noto Sans" w:cs="Noto Sans"/>
-                <w:color w:val="15438E"/>
-                <w:sz w:val="18"/>
-                <w:szCs w:val="18"/>
-              </w:rPr>
-              <w:t>}</w:t>
+              <w:t>$ {{costo_selectivo }}</w:t>
             </w:r>
           </w:p>
           <w:p>
@@ -14378,67 +12122,7 @@
                 <w:sz w:val="18"/>
                 <w:szCs w:val="18"/>
               </w:rPr>
-              <w:t xml:space="preserve">{% </w:t>
-            </w:r>
-            <w:proofErr w:type="spellStart"/>
-            <w:r>
-              <w:rPr>
-                <w:rFonts w:ascii="Noto Sans" w:hAnsi="Noto Sans" w:cs="Noto Sans"/>
-                <w:color w:val="15438E"/>
-                <w:sz w:val="18"/>
-                <w:szCs w:val="18"/>
-              </w:rPr>
-              <w:t>if</w:t>
-            </w:r>
-            <w:proofErr w:type="spellEnd"/>
-            <w:r>
-              <w:rPr>
-                <w:rFonts w:ascii="Noto Sans" w:hAnsi="Noto Sans" w:cs="Noto Sans"/>
-                <w:color w:val="15438E"/>
-                <w:sz w:val="18"/>
-                <w:szCs w:val="18"/>
-              </w:rPr>
-              <w:t xml:space="preserve"> </w:t>
-            </w:r>
-            <w:proofErr w:type="spellStart"/>
-            <w:r>
-              <w:rPr>
-                <w:rFonts w:ascii="Noto Sans" w:hAnsi="Noto Sans" w:cs="Noto Sans"/>
-                <w:color w:val="15438E"/>
-                <w:sz w:val="18"/>
-                <w:szCs w:val="18"/>
-              </w:rPr>
-              <w:t>des_inst</w:t>
-            </w:r>
-            <w:proofErr w:type="spellEnd"/>
-            <w:r>
-              <w:rPr>
-                <w:rFonts w:ascii="Noto Sans" w:hAnsi="Noto Sans" w:cs="Noto Sans"/>
-                <w:color w:val="15438E"/>
-                <w:sz w:val="18"/>
-                <w:szCs w:val="18"/>
-              </w:rPr>
-              <w:t xml:space="preserve"> == </w:t>
-            </w:r>
-            <w:proofErr w:type="gramStart"/>
-            <w:r>
-              <w:rPr>
-                <w:rFonts w:ascii="Noto Sans" w:hAnsi="Noto Sans" w:cs="Noto Sans"/>
-                <w:color w:val="15438E"/>
-                <w:sz w:val="18"/>
-                <w:szCs w:val="18"/>
-              </w:rPr>
-              <w:t>1  %</w:t>
-            </w:r>
-            <w:proofErr w:type="gramEnd"/>
-            <w:r>
-              <w:rPr>
-                <w:rFonts w:ascii="Noto Sans" w:hAnsi="Noto Sans" w:cs="Noto Sans"/>
-                <w:color w:val="15438E"/>
-                <w:sz w:val="18"/>
-                <w:szCs w:val="18"/>
-              </w:rPr>
-              <w:t xml:space="preserve">} </w:t>
+              <w:t xml:space="preserve">{% if des_inst == 1  %} </w:t>
             </w:r>
             <w:r>
               <w:rPr>
@@ -14615,47 +12299,7 @@
                 <w:sz w:val="16"/>
                 <w:szCs w:val="16"/>
               </w:rPr>
-              <w:t>Servicio de instalación en su planta de un sistema de Rack {{</w:t>
-            </w:r>
-            <w:proofErr w:type="spellStart"/>
-            <w:r>
-              <w:rPr>
-                <w:rFonts w:ascii="Noto Sans" w:hAnsi="Noto Sans" w:cs="Noto Sans"/>
-                <w:color w:val="15438E"/>
-                <w:sz w:val="16"/>
-                <w:szCs w:val="16"/>
-              </w:rPr>
-              <w:t>type</w:t>
-            </w:r>
-            <w:proofErr w:type="spellEnd"/>
-            <w:r>
-              <w:rPr>
-                <w:rFonts w:ascii="Noto Sans" w:hAnsi="Noto Sans" w:cs="Noto Sans"/>
-                <w:color w:val="15438E"/>
-                <w:sz w:val="16"/>
-                <w:szCs w:val="16"/>
-              </w:rPr>
-              <w:t>}} en base a nuestro plano {{</w:t>
-            </w:r>
-            <w:proofErr w:type="spellStart"/>
-            <w:r>
-              <w:rPr>
-                <w:rFonts w:ascii="Noto Sans" w:hAnsi="Noto Sans" w:cs="Noto Sans"/>
-                <w:color w:val="15438E"/>
-                <w:sz w:val="16"/>
-                <w:szCs w:val="16"/>
-              </w:rPr>
-              <w:t>primer_dibujo</w:t>
-            </w:r>
-            <w:proofErr w:type="spellEnd"/>
-            <w:r>
-              <w:rPr>
-                <w:rFonts w:ascii="Noto Sans" w:hAnsi="Noto Sans" w:cs="Noto Sans"/>
-                <w:color w:val="15438E"/>
-                <w:sz w:val="16"/>
-                <w:szCs w:val="16"/>
-              </w:rPr>
-              <w:t>}} Revisión 0.</w:t>
+              <w:t>Servicio de instalación en su planta de un sistema de Rack {{type}} en base a nuestro plano {{primer_dibujo}} Revisión 0.</w:t>
             </w:r>
           </w:p>
           <w:p>
@@ -14712,47 +12356,7 @@
                 <w:sz w:val="18"/>
                 <w:szCs w:val="18"/>
               </w:rPr>
-              <w:t>$ {{</w:t>
-            </w:r>
-            <w:proofErr w:type="spellStart"/>
-            <w:r>
-              <w:rPr>
-                <w:rFonts w:ascii="Noto Sans" w:hAnsi="Noto Sans" w:cs="Noto Sans"/>
-                <w:color w:val="15438E"/>
-                <w:sz w:val="18"/>
-                <w:szCs w:val="18"/>
-              </w:rPr>
-              <w:t>costo_</w:t>
-            </w:r>
-            <w:proofErr w:type="gramStart"/>
-            <w:r>
-              <w:rPr>
-                <w:rFonts w:ascii="Noto Sans" w:hAnsi="Noto Sans" w:cs="Noto Sans"/>
-                <w:color w:val="15438E"/>
-                <w:sz w:val="18"/>
-                <w:szCs w:val="18"/>
-              </w:rPr>
-              <w:t>instalacion</w:t>
-            </w:r>
-            <w:proofErr w:type="spellEnd"/>
-            <w:r>
-              <w:rPr>
-                <w:rFonts w:ascii="Noto Sans" w:hAnsi="Noto Sans" w:cs="Noto Sans"/>
-                <w:color w:val="15438E"/>
-                <w:sz w:val="18"/>
-                <w:szCs w:val="18"/>
-              </w:rPr>
-              <w:t xml:space="preserve"> }</w:t>
-            </w:r>
-            <w:proofErr w:type="gramEnd"/>
-            <w:r>
-              <w:rPr>
-                <w:rFonts w:ascii="Noto Sans" w:hAnsi="Noto Sans" w:cs="Noto Sans"/>
-                <w:color w:val="15438E"/>
-                <w:sz w:val="18"/>
-                <w:szCs w:val="18"/>
-              </w:rPr>
-              <w:t>}</w:t>
+              <w:t>$ {{costo_instalacion }}</w:t>
             </w:r>
           </w:p>
           <w:p>
@@ -15044,47 +12648,7 @@
                 <w:sz w:val="18"/>
                 <w:szCs w:val="18"/>
               </w:rPr>
-              <w:t>$</w:t>
-            </w:r>
-            <w:proofErr w:type="gramStart"/>
-            <w:r>
-              <w:rPr>
-                <w:rFonts w:ascii="Noto Sans" w:hAnsi="Noto Sans" w:cs="Noto Sans"/>
-                <w:color w:val="15438E"/>
-                <w:sz w:val="18"/>
-                <w:szCs w:val="18"/>
-              </w:rPr>
-              <w:t xml:space="preserve">{{ </w:t>
-            </w:r>
-            <w:proofErr w:type="spellStart"/>
-            <w:r>
-              <w:rPr>
-                <w:rFonts w:ascii="Noto Sans" w:hAnsi="Noto Sans" w:cs="Noto Sans"/>
-                <w:color w:val="15438E"/>
-                <w:sz w:val="18"/>
-                <w:szCs w:val="18"/>
-              </w:rPr>
-              <w:t>costo</w:t>
-            </w:r>
-            <w:proofErr w:type="gramEnd"/>
-            <w:r>
-              <w:rPr>
-                <w:rFonts w:ascii="Noto Sans" w:hAnsi="Noto Sans" w:cs="Noto Sans"/>
-                <w:color w:val="15438E"/>
-                <w:sz w:val="18"/>
-                <w:szCs w:val="18"/>
-              </w:rPr>
-              <w:t>_flete</w:t>
-            </w:r>
-            <w:proofErr w:type="spellEnd"/>
-            <w:r>
-              <w:rPr>
-                <w:rFonts w:ascii="Noto Sans" w:hAnsi="Noto Sans" w:cs="Noto Sans"/>
-                <w:color w:val="15438E"/>
-                <w:sz w:val="18"/>
-                <w:szCs w:val="18"/>
-              </w:rPr>
-              <w:t xml:space="preserve"> }}</w:t>
+              <w:t>${{ costo_flete }}</w:t>
             </w:r>
           </w:p>
           <w:p>
@@ -15105,38 +12669,7 @@
                 <w:sz w:val="18"/>
                 <w:szCs w:val="18"/>
               </w:rPr>
-              <w:t xml:space="preserve">{% </w:t>
-            </w:r>
-            <w:proofErr w:type="spellStart"/>
-            <w:proofErr w:type="gramStart"/>
-            <w:r>
-              <w:rPr>
-                <w:rFonts w:ascii="Noto Sans" w:hAnsi="Noto Sans" w:cs="Noto Sans"/>
-                <w:color w:val="15438E"/>
-                <w:sz w:val="18"/>
-                <w:szCs w:val="18"/>
-              </w:rPr>
-              <w:t>endif</w:t>
-            </w:r>
-            <w:proofErr w:type="spellEnd"/>
-            <w:r>
-              <w:rPr>
-                <w:rFonts w:ascii="Noto Sans" w:hAnsi="Noto Sans" w:cs="Noto Sans"/>
-                <w:color w:val="15438E"/>
-                <w:sz w:val="18"/>
-                <w:szCs w:val="18"/>
-              </w:rPr>
-              <w:t xml:space="preserve">  %</w:t>
-            </w:r>
-            <w:proofErr w:type="gramEnd"/>
-            <w:r>
-              <w:rPr>
-                <w:rFonts w:ascii="Noto Sans" w:hAnsi="Noto Sans" w:cs="Noto Sans"/>
-                <w:color w:val="15438E"/>
-                <w:sz w:val="18"/>
-                <w:szCs w:val="18"/>
-              </w:rPr>
-              <w:t>}</w:t>
+              <w:t>{% endif  %}</w:t>
             </w:r>
           </w:p>
         </w:tc>
@@ -15241,7 +12774,6 @@
                 <w:szCs w:val="24"/>
               </w:rPr>
             </w:pPr>
-            <w:proofErr w:type="gramStart"/>
             <w:r>
               <w:rPr>
                 <w:rFonts w:ascii="Noto Sans" w:hAnsi="Noto Sans" w:cs="Noto Sans"/>
@@ -15251,19 +12783,7 @@
                 <w:sz w:val="24"/>
                 <w:szCs w:val="24"/>
               </w:rPr>
-              <w:t>TOTAL</w:t>
-            </w:r>
-            <w:proofErr w:type="gramEnd"/>
-            <w:r>
-              <w:rPr>
-                <w:rFonts w:ascii="Noto Sans" w:hAnsi="Noto Sans" w:cs="Noto Sans"/>
-                <w:b/>
-                <w:bCs/>
-                <w:color w:val="15438E"/>
-                <w:sz w:val="24"/>
-                <w:szCs w:val="24"/>
-              </w:rPr>
-              <w:t xml:space="preserve"> DE NUESTRA OFERTA</w:t>
+              <w:t>TOTAL DE NUESTRA OFERTA</w:t>
             </w:r>
           </w:p>
         </w:tc>
@@ -15299,31 +12819,7 @@
                 <w:sz w:val="20"/>
                 <w:szCs w:val="20"/>
               </w:rPr>
-              <w:t>$ {{</w:t>
-            </w:r>
-            <w:proofErr w:type="spellStart"/>
-            <w:r>
-              <w:rPr>
-                <w:rFonts w:ascii="Noto Sans" w:hAnsi="Noto Sans" w:cs="Noto Sans"/>
-                <w:b/>
-                <w:bCs/>
-                <w:color w:val="15438E"/>
-                <w:sz w:val="20"/>
-                <w:szCs w:val="20"/>
-              </w:rPr>
-              <w:t>precio_total</w:t>
-            </w:r>
-            <w:proofErr w:type="spellEnd"/>
-            <w:r>
-              <w:rPr>
-                <w:rFonts w:ascii="Noto Sans" w:hAnsi="Noto Sans" w:cs="Noto Sans"/>
-                <w:b/>
-                <w:bCs/>
-                <w:color w:val="15438E"/>
-                <w:sz w:val="20"/>
-                <w:szCs w:val="20"/>
-              </w:rPr>
-              <w:t>}}</w:t>
+              <w:t>$ {{precio_total}}</w:t>
             </w:r>
           </w:p>
         </w:tc>
@@ -15502,6 +12998,7 @@
           <w:sz w:val="16"/>
           <w:szCs w:val="16"/>
         </w:rPr>
+        <w:lastRenderedPageBreak/>
         <w:t xml:space="preserve">Se anexa hoja de notas generales y condiciones de venta, misma que forma parte integral de la presente cotización. </w:t>
       </w:r>
     </w:p>
@@ -15673,28 +13170,7 @@
           <w:sz w:val="16"/>
           <w:szCs w:val="16"/>
         </w:rPr>
-        <w:lastRenderedPageBreak/>
-        <w:t xml:space="preserve">2. El plazo de entrega para el presente proyecto es de </w:t>
-      </w:r>
-      <w:proofErr w:type="gramStart"/>
-      <w:r>
-        <w:rPr>
-          <w:rFonts w:ascii="Noto Sans" w:hAnsi="Noto Sans" w:cs="Noto Sans"/>
-          <w:color w:val="15438E"/>
-          <w:sz w:val="16"/>
-          <w:szCs w:val="16"/>
-        </w:rPr>
-        <w:t>{{ tiempo</w:t>
-      </w:r>
-      <w:proofErr w:type="gramEnd"/>
-      <w:r>
-        <w:rPr>
-          <w:rFonts w:ascii="Noto Sans" w:hAnsi="Noto Sans" w:cs="Noto Sans"/>
-          <w:color w:val="15438E"/>
-          <w:sz w:val="16"/>
-          <w:szCs w:val="16"/>
-        </w:rPr>
-        <w:t xml:space="preserve"> }} incluyendo la instalación. Este plazo se cuenta a partir del día hábil siguiente a la fecha de recepción de su apreciable orden de compra y de su correspondiente anticipo.</w:t>
+        <w:t>2. El plazo de entrega para el presente proyecto es de {{ tiempo }} incluyendo la instalación. Este plazo se cuenta a partir del día hábil siguiente a la fecha de recepción de su apreciable orden de compra y de su correspondiente anticipo.</w:t>
       </w:r>
     </w:p>
     <w:p>
@@ -16044,27 +13520,7 @@
           <w:sz w:val="16"/>
           <w:szCs w:val="16"/>
         </w:rPr>
-        <w:t xml:space="preserve">12. El cliente deberá suministrar energía eléctrica a 120 VAC, 60 </w:t>
-      </w:r>
-      <w:proofErr w:type="spellStart"/>
-      <w:r>
-        <w:rPr>
-          <w:rFonts w:ascii="Noto Sans" w:hAnsi="Noto Sans" w:cs="Noto Sans"/>
-          <w:color w:val="15438E"/>
-          <w:sz w:val="16"/>
-          <w:szCs w:val="16"/>
-        </w:rPr>
-        <w:t>hertz</w:t>
-      </w:r>
-      <w:proofErr w:type="spellEnd"/>
-      <w:r>
-        <w:rPr>
-          <w:rFonts w:ascii="Noto Sans" w:hAnsi="Noto Sans" w:cs="Noto Sans"/>
-          <w:color w:val="15438E"/>
-          <w:sz w:val="16"/>
-          <w:szCs w:val="16"/>
-        </w:rPr>
-        <w:t>, 30 amperes (o el que indique TYRSA) para el uso de los equipos y herramientas que se requieran durante la instalación, así como un área segura y adecuada para almacenarlas. También deberá proporcionar las facilidades necesarias para el aseo y cambio de ropa de nuestro personal.</w:t>
+        <w:t>12. El cliente deberá suministrar energía eléctrica a 120 VAC, 60 hertz, 30 amperes (o el que indique TYRSA) para el uso de los equipos y herramientas que se requieran durante la instalación, así como un área segura y adecuada para almacenarlas. También deberá proporcionar las facilidades necesarias para el aseo y cambio de ropa de nuestro personal.</w:t>
       </w:r>
     </w:p>
     <w:p>
@@ -16147,7 +13603,6 @@
           <w:sz w:val="16"/>
           <w:szCs w:val="16"/>
         </w:rPr>
-        <w:lastRenderedPageBreak/>
         <w:t>14. Defectos de operación causados por una inadecuada instalación de nuestros equipos, realizadas por otros, no serán cubiertos por la garantía.</w:t>
       </w:r>
     </w:p>
@@ -16568,6 +14023,7 @@
           <w:sz w:val="16"/>
           <w:szCs w:val="16"/>
         </w:rPr>
+        <w:lastRenderedPageBreak/>
         <w:t>26. Precios sujetos a cambio sin previo aviso.</w:t>
       </w:r>
     </w:p>
@@ -16696,7 +14152,6 @@
         <w:rPr>
           <w:noProof/>
         </w:rPr>
-        <w:lastRenderedPageBreak/>
         <w:drawing>
           <wp:anchor distT="0" distB="0" distL="0" distR="0" simplePos="0" relativeHeight="2" behindDoc="0" locked="0" layoutInCell="0" allowOverlap="1" wp14:anchorId="324C09FC" wp14:editId="2A27C577">
             <wp:simplePos x="0" y="0"/>
@@ -16844,6 +14299,7 @@
         <w:rPr>
           <w:noProof/>
         </w:rPr>
+        <w:lastRenderedPageBreak/>
         <w:drawing>
           <wp:inline distT="0" distB="0" distL="0" distR="0" wp14:anchorId="145A1145" wp14:editId="5E553A3D">
             <wp:extent cx="4752975" cy="2686050"/>

</xml_diff>

<commit_message>
cambios en redaccion y admin
</commit_message>
<xml_diff>
--- a/public/plantilla.docx
+++ b/public/plantilla.docx
@@ -39,21 +39,12 @@
                 <w:color w:val="15438E"/>
               </w:rPr>
             </w:pPr>
-            <w:proofErr w:type="gramStart"/>
             <w:r>
               <w:rPr>
                 <w:rFonts w:ascii="Merriweather Black" w:eastAsia="Calibri" w:hAnsi="Merriweather Black" w:cs="Noto Sans"/>
                 <w:color w:val="15438E"/>
               </w:rPr>
-              <w:t>{{ cliente</w:t>
-            </w:r>
-            <w:proofErr w:type="gramEnd"/>
-            <w:r>
-              <w:rPr>
-                <w:rFonts w:ascii="Merriweather Black" w:eastAsia="Calibri" w:hAnsi="Merriweather Black" w:cs="Noto Sans"/>
-                <w:color w:val="15438E"/>
-              </w:rPr>
-              <w:t xml:space="preserve"> }}</w:t>
+              <w:t>{{ cliente }}</w:t>
             </w:r>
           </w:p>
           <w:p>
@@ -309,7 +300,6 @@
                 <w:szCs w:val="20"/>
               </w:rPr>
             </w:pPr>
-            <w:proofErr w:type="gramStart"/>
             <w:r>
               <w:rPr>
                 <w:rFonts w:ascii="Noto Sans" w:eastAsia="Calibri" w:hAnsi="Noto Sans" w:cs="Noto Sans"/>
@@ -317,17 +307,7 @@
                 <w:sz w:val="20"/>
                 <w:szCs w:val="20"/>
               </w:rPr>
-              <w:t>AT.N</w:t>
-            </w:r>
-            <w:proofErr w:type="gramEnd"/>
-            <w:r>
-              <w:rPr>
-                <w:rFonts w:ascii="Noto Sans" w:eastAsia="Calibri" w:hAnsi="Noto Sans" w:cs="Noto Sans"/>
-                <w:color w:val="15438E"/>
-                <w:sz w:val="20"/>
-                <w:szCs w:val="20"/>
-              </w:rPr>
-              <w:t>: Ing. Nombre Apellido</w:t>
+              <w:t>AT.N: Ing. Nombre Apellido</w:t>
             </w:r>
           </w:p>
           <w:p>
@@ -618,7 +598,6 @@
               <w:t>type</w:t>
             </w:r>
             <w:proofErr w:type="spellEnd"/>
-            <w:proofErr w:type="gramStart"/>
             <w:r>
               <w:rPr>
                 <w:rFonts w:ascii="Merriweather Black" w:eastAsia="Calibri" w:hAnsi="Merriweather Black" w:cs="Noto Sans"/>
@@ -626,17 +605,7 @@
                 <w:sz w:val="18"/>
                 <w:szCs w:val="18"/>
               </w:rPr>
-              <w:t>}}s</w:t>
-            </w:r>
-            <w:proofErr w:type="gramEnd"/>
-            <w:r>
-              <w:rPr>
-                <w:rFonts w:ascii="Merriweather Black" w:eastAsia="Calibri" w:hAnsi="Merriweather Black" w:cs="Noto Sans"/>
-                <w:color w:val="15438E"/>
-                <w:sz w:val="18"/>
-                <w:szCs w:val="18"/>
-              </w:rPr>
-              <w:t xml:space="preserve"> para almacén.</w:t>
+              <w:t>}}s para almacén.</w:t>
             </w:r>
           </w:p>
           <w:p>
@@ -2368,7 +2337,6 @@
               <w:t xml:space="preserve">{% for d in </w:t>
             </w:r>
             <w:proofErr w:type="spellStart"/>
-            <w:proofErr w:type="gramStart"/>
             <w:r>
               <w:rPr>
                 <w:rFonts w:ascii="Noto Sans" w:eastAsia="Calibri" w:hAnsi="Noto Sans" w:cs="Noto Sans"/>
@@ -2388,18 +2356,7 @@
                 <w:szCs w:val="16"/>
                 <w:lang w:val="en-US"/>
               </w:rPr>
-              <w:t xml:space="preserve">  %</w:t>
-            </w:r>
-            <w:proofErr w:type="gramEnd"/>
-            <w:r>
-              <w:rPr>
-                <w:rFonts w:ascii="Noto Sans" w:eastAsia="Calibri" w:hAnsi="Noto Sans" w:cs="Noto Sans"/>
-                <w:color w:val="15438E"/>
-                <w:sz w:val="16"/>
-                <w:szCs w:val="16"/>
-                <w:lang w:val="en-US"/>
-              </w:rPr>
-              <w:t>}</w:t>
+              <w:t xml:space="preserve">  %}</w:t>
             </w:r>
           </w:p>
           <w:p>
@@ -2450,7 +2407,6 @@
               <w:t xml:space="preserve">{% </w:t>
             </w:r>
             <w:proofErr w:type="spellStart"/>
-            <w:proofErr w:type="gramStart"/>
             <w:r>
               <w:rPr>
                 <w:rFonts w:ascii="Noto Sans" w:eastAsia="Calibri" w:hAnsi="Noto Sans" w:cs="Noto Sans"/>
@@ -2470,18 +2426,7 @@
                 <w:szCs w:val="16"/>
                 <w:lang w:val="en-US"/>
               </w:rPr>
-              <w:t xml:space="preserve">  %</w:t>
-            </w:r>
-            <w:proofErr w:type="gramEnd"/>
-            <w:r>
-              <w:rPr>
-                <w:rFonts w:ascii="Noto Sans" w:eastAsia="Calibri" w:hAnsi="Noto Sans" w:cs="Noto Sans"/>
-                <w:color w:val="15438E"/>
-                <w:sz w:val="16"/>
-                <w:szCs w:val="16"/>
-                <w:lang w:val="en-US"/>
-              </w:rPr>
-              <w:t>}</w:t>
+              <w:t xml:space="preserve">  %}</w:t>
             </w:r>
           </w:p>
           <w:p>
@@ -3760,7 +3705,6 @@
         <w:t xml:space="preserve">{% for d in </w:t>
       </w:r>
       <w:proofErr w:type="spellStart"/>
-      <w:proofErr w:type="gramStart"/>
       <w:r>
         <w:rPr>
           <w:rFonts w:ascii="Noto Sans" w:eastAsia="Calibri" w:hAnsi="Noto Sans" w:cs="Noto Sans"/>
@@ -3780,18 +3724,31 @@
           <w:szCs w:val="16"/>
           <w:lang w:val="en-US"/>
         </w:rPr>
-        <w:t xml:space="preserve">  %</w:t>
+        <w:t xml:space="preserve">  %}</w:t>
       </w:r>
-      <w:proofErr w:type="gramEnd"/>
-      <w:r>
-        <w:rPr>
-          <w:rFonts w:ascii="Noto Sans" w:eastAsia="Calibri" w:hAnsi="Noto Sans" w:cs="Noto Sans"/>
+    </w:p>
+    <w:p>
+      <w:pPr>
+        <w:spacing w:after="0" w:line="240" w:lineRule="auto"/>
+        <w:ind w:left="360"/>
+        <w:jc w:val="both"/>
+        <w:rPr>
+          <w:rFonts w:ascii="Noto Sans" w:hAnsi="Noto Sans" w:cs="Noto Sans"/>
           <w:color w:val="15438E"/>
           <w:sz w:val="16"/>
           <w:szCs w:val="16"/>
           <w:lang w:val="en-US"/>
         </w:rPr>
-        <w:t>}</w:t>
+      </w:pPr>
+      <w:r>
+        <w:rPr>
+          <w:rFonts w:ascii="Noto Sans" w:eastAsia="Calibri" w:hAnsi="Noto Sans" w:cs="Noto Sans"/>
+          <w:color w:val="15438E"/>
+          <w:sz w:val="16"/>
+          <w:szCs w:val="16"/>
+          <w:lang w:val="en-US"/>
+        </w:rPr>
+        <w:t>{{d}}</w:t>
       </w:r>
     </w:p>
     <w:p>
@@ -3815,34 +3772,9 @@
           <w:szCs w:val="16"/>
           <w:lang w:val="en-US"/>
         </w:rPr>
-        <w:t>{{d}}</w:t>
-      </w:r>
-    </w:p>
-    <w:p>
-      <w:pPr>
-        <w:spacing w:after="0" w:line="240" w:lineRule="auto"/>
-        <w:ind w:left="360"/>
-        <w:jc w:val="both"/>
-        <w:rPr>
-          <w:rFonts w:ascii="Noto Sans" w:hAnsi="Noto Sans" w:cs="Noto Sans"/>
-          <w:color w:val="15438E"/>
-          <w:sz w:val="16"/>
-          <w:szCs w:val="16"/>
-          <w:lang w:val="en-US"/>
-        </w:rPr>
-      </w:pPr>
-      <w:r>
-        <w:rPr>
-          <w:rFonts w:ascii="Noto Sans" w:eastAsia="Calibri" w:hAnsi="Noto Sans" w:cs="Noto Sans"/>
-          <w:color w:val="15438E"/>
-          <w:sz w:val="16"/>
-          <w:szCs w:val="16"/>
-          <w:lang w:val="en-US"/>
-        </w:rPr>
         <w:t xml:space="preserve">{% </w:t>
       </w:r>
       <w:proofErr w:type="spellStart"/>
-      <w:proofErr w:type="gramStart"/>
       <w:r>
         <w:rPr>
           <w:rFonts w:ascii="Noto Sans" w:eastAsia="Calibri" w:hAnsi="Noto Sans" w:cs="Noto Sans"/>
@@ -3862,18 +3794,7 @@
           <w:szCs w:val="16"/>
           <w:lang w:val="en-US"/>
         </w:rPr>
-        <w:t xml:space="preserve">  %</w:t>
-      </w:r>
-      <w:proofErr w:type="gramEnd"/>
-      <w:r>
-        <w:rPr>
-          <w:rFonts w:ascii="Noto Sans" w:eastAsia="Calibri" w:hAnsi="Noto Sans" w:cs="Noto Sans"/>
-          <w:color w:val="15438E"/>
-          <w:sz w:val="16"/>
-          <w:szCs w:val="16"/>
-          <w:lang w:val="en-US"/>
-        </w:rPr>
-        <w:t>}</w:t>
+        <w:t xml:space="preserve">  %}</w:t>
       </w:r>
     </w:p>
     <w:p>
@@ -4011,27 +3932,7 @@
           <w:sz w:val="18"/>
           <w:szCs w:val="18"/>
         </w:rPr>
-        <w:t xml:space="preserve"> para su CEDIS ubicado en el estado de </w:t>
-      </w:r>
-      <w:proofErr w:type="gramStart"/>
-      <w:r>
-        <w:rPr>
-          <w:rFonts w:ascii="Noto Sans" w:hAnsi="Noto Sans" w:cs="Noto Sans"/>
-          <w:color w:val="15438E"/>
-          <w:sz w:val="18"/>
-          <w:szCs w:val="18"/>
-        </w:rPr>
-        <w:t>{{ estado</w:t>
-      </w:r>
-      <w:proofErr w:type="gramEnd"/>
-      <w:r>
-        <w:rPr>
-          <w:rFonts w:ascii="Noto Sans" w:hAnsi="Noto Sans" w:cs="Noto Sans"/>
-          <w:color w:val="15438E"/>
-          <w:sz w:val="18"/>
-          <w:szCs w:val="18"/>
-        </w:rPr>
-        <w:t xml:space="preserve"> }} y de acuerdo al listado de equipo que se indica más adelante y a los dibujos </w:t>
+        <w:t xml:space="preserve"> para su CEDIS ubicado en el estado de {{ estado }} y de acuerdo al listado de equipo que se indica más adelante y a los dibujos </w:t>
       </w:r>
       <w:r>
         <w:rPr>
@@ -4851,25 +4752,14 @@
                 <w:szCs w:val="16"/>
               </w:rPr>
             </w:pPr>
-            <w:proofErr w:type="gramStart"/>
-            <w:r>
-              <w:rPr>
-                <w:rFonts w:ascii="Noto Sans" w:hAnsi="Noto Sans" w:cs="Noto Sans"/>
-                <w:color w:val="15438E"/>
-                <w:sz w:val="16"/>
-                <w:szCs w:val="16"/>
-              </w:rPr>
-              <w:t>{{ a</w:t>
-            </w:r>
-            <w:proofErr w:type="gramEnd"/>
-            <w:r>
-              <w:rPr>
-                <w:rFonts w:ascii="Noto Sans" w:hAnsi="Noto Sans" w:cs="Noto Sans"/>
-                <w:color w:val="15438E"/>
-                <w:sz w:val="16"/>
-                <w:szCs w:val="16"/>
-              </w:rPr>
-              <w:t>5 }}</w:t>
+            <w:r>
+              <w:rPr>
+                <w:rFonts w:ascii="Noto Sans" w:hAnsi="Noto Sans" w:cs="Noto Sans"/>
+                <w:color w:val="15438E"/>
+                <w:sz w:val="16"/>
+                <w:szCs w:val="16"/>
+              </w:rPr>
+              <w:t>{{ a5 }}</w:t>
             </w:r>
           </w:p>
         </w:tc>
@@ -4988,27 +4878,7 @@
                 <w:sz w:val="16"/>
                 <w:szCs w:val="16"/>
               </w:rPr>
-              <w:t xml:space="preserve">Frente: </w:t>
-            </w:r>
-            <w:proofErr w:type="gramStart"/>
-            <w:r>
-              <w:rPr>
-                <w:rFonts w:ascii="Noto Sans" w:hAnsi="Noto Sans" w:cs="Noto Sans"/>
-                <w:color w:val="15438E"/>
-                <w:sz w:val="16"/>
-                <w:szCs w:val="16"/>
-              </w:rPr>
-              <w:t xml:space="preserve">   {</w:t>
-            </w:r>
-            <w:proofErr w:type="gramEnd"/>
-            <w:r>
-              <w:rPr>
-                <w:rFonts w:ascii="Noto Sans" w:hAnsi="Noto Sans" w:cs="Noto Sans"/>
-                <w:color w:val="15438E"/>
-                <w:sz w:val="16"/>
-                <w:szCs w:val="16"/>
-              </w:rPr>
-              <w:t>{ a8 }} m</w:t>
+              <w:t>Frente:    {{ a8 }} m</w:t>
             </w:r>
           </w:p>
           <w:p>
@@ -5029,27 +4899,7 @@
                 <w:sz w:val="16"/>
                 <w:szCs w:val="16"/>
               </w:rPr>
-              <w:t xml:space="preserve">Fondo: </w:t>
-            </w:r>
-            <w:proofErr w:type="gramStart"/>
-            <w:r>
-              <w:rPr>
-                <w:rFonts w:ascii="Noto Sans" w:hAnsi="Noto Sans" w:cs="Noto Sans"/>
-                <w:color w:val="15438E"/>
-                <w:sz w:val="16"/>
-                <w:szCs w:val="16"/>
-              </w:rPr>
-              <w:t xml:space="preserve">   {</w:t>
-            </w:r>
-            <w:proofErr w:type="gramEnd"/>
-            <w:r>
-              <w:rPr>
-                <w:rFonts w:ascii="Noto Sans" w:hAnsi="Noto Sans" w:cs="Noto Sans"/>
-                <w:color w:val="15438E"/>
-                <w:sz w:val="16"/>
-                <w:szCs w:val="16"/>
-              </w:rPr>
-              <w:t>{ a9 }} m</w:t>
+              <w:t>Fondo:    {{ a9 }} m</w:t>
             </w:r>
           </w:p>
           <w:p>
@@ -5070,27 +4920,7 @@
                 <w:sz w:val="16"/>
                 <w:szCs w:val="16"/>
               </w:rPr>
-              <w:t xml:space="preserve">Altura: </w:t>
-            </w:r>
-            <w:proofErr w:type="gramStart"/>
-            <w:r>
-              <w:rPr>
-                <w:rFonts w:ascii="Noto Sans" w:hAnsi="Noto Sans" w:cs="Noto Sans"/>
-                <w:color w:val="15438E"/>
-                <w:sz w:val="16"/>
-                <w:szCs w:val="16"/>
-              </w:rPr>
-              <w:t xml:space="preserve">   {</w:t>
-            </w:r>
-            <w:proofErr w:type="gramEnd"/>
-            <w:r>
-              <w:rPr>
-                <w:rFonts w:ascii="Noto Sans" w:hAnsi="Noto Sans" w:cs="Noto Sans"/>
-                <w:color w:val="15438E"/>
-                <w:sz w:val="16"/>
-                <w:szCs w:val="16"/>
-              </w:rPr>
-              <w:t>{ a10 }} m</w:t>
+              <w:t>Altura:    {{ a10 }} m</w:t>
             </w:r>
           </w:p>
           <w:p>
@@ -5223,27 +5053,7 @@
                 <w:sz w:val="16"/>
                 <w:szCs w:val="16"/>
               </w:rPr>
-              <w:t xml:space="preserve">Frente:   </w:t>
-            </w:r>
-            <w:proofErr w:type="gramStart"/>
-            <w:r>
-              <w:rPr>
-                <w:rFonts w:ascii="Noto Sans" w:hAnsi="Noto Sans" w:cs="Noto Sans"/>
-                <w:color w:val="15438E"/>
-                <w:sz w:val="16"/>
-                <w:szCs w:val="16"/>
-              </w:rPr>
-              <w:t xml:space="preserve">   {</w:t>
-            </w:r>
-            <w:proofErr w:type="gramEnd"/>
-            <w:r>
-              <w:rPr>
-                <w:rFonts w:ascii="Noto Sans" w:hAnsi="Noto Sans" w:cs="Noto Sans"/>
-                <w:color w:val="15438E"/>
-                <w:sz w:val="16"/>
-                <w:szCs w:val="16"/>
-              </w:rPr>
-              <w:t>{ a18 }} m</w:t>
+              <w:t>Frente:      {{ a18 }} m</w:t>
             </w:r>
           </w:p>
           <w:p>
@@ -5264,27 +5074,7 @@
                 <w:sz w:val="16"/>
                 <w:szCs w:val="16"/>
               </w:rPr>
-              <w:t xml:space="preserve">Fondo:   </w:t>
-            </w:r>
-            <w:proofErr w:type="gramStart"/>
-            <w:r>
-              <w:rPr>
-                <w:rFonts w:ascii="Noto Sans" w:hAnsi="Noto Sans" w:cs="Noto Sans"/>
-                <w:color w:val="15438E"/>
-                <w:sz w:val="16"/>
-                <w:szCs w:val="16"/>
-              </w:rPr>
-              <w:t xml:space="preserve">   {</w:t>
-            </w:r>
-            <w:proofErr w:type="gramEnd"/>
-            <w:r>
-              <w:rPr>
-                <w:rFonts w:ascii="Noto Sans" w:hAnsi="Noto Sans" w:cs="Noto Sans"/>
-                <w:color w:val="15438E"/>
-                <w:sz w:val="16"/>
-                <w:szCs w:val="16"/>
-              </w:rPr>
-              <w:t>{ a19 }} m</w:t>
+              <w:t>Fondo:      {{ a19 }} m</w:t>
             </w:r>
           </w:p>
           <w:p>
@@ -5305,27 +5095,7 @@
                 <w:sz w:val="16"/>
                 <w:szCs w:val="16"/>
               </w:rPr>
-              <w:t xml:space="preserve">Altura:   </w:t>
-            </w:r>
-            <w:proofErr w:type="gramStart"/>
-            <w:r>
-              <w:rPr>
-                <w:rFonts w:ascii="Noto Sans" w:hAnsi="Noto Sans" w:cs="Noto Sans"/>
-                <w:color w:val="15438E"/>
-                <w:sz w:val="16"/>
-                <w:szCs w:val="16"/>
-              </w:rPr>
-              <w:t xml:space="preserve">   {</w:t>
-            </w:r>
-            <w:proofErr w:type="gramEnd"/>
-            <w:r>
-              <w:rPr>
-                <w:rFonts w:ascii="Noto Sans" w:hAnsi="Noto Sans" w:cs="Noto Sans"/>
-                <w:color w:val="15438E"/>
-                <w:sz w:val="16"/>
-                <w:szCs w:val="16"/>
-              </w:rPr>
-              <w:t>{ a20 }} m</w:t>
+              <w:t>Altura:      {{ a20 }} m</w:t>
             </w:r>
           </w:p>
           <w:p>
@@ -5346,27 +5116,7 @@
                 <w:sz w:val="16"/>
                 <w:szCs w:val="16"/>
               </w:rPr>
-              <w:t xml:space="preserve">Peso:      </w:t>
-            </w:r>
-            <w:proofErr w:type="gramStart"/>
-            <w:r>
-              <w:rPr>
-                <w:rFonts w:ascii="Noto Sans" w:hAnsi="Noto Sans" w:cs="Noto Sans"/>
-                <w:color w:val="15438E"/>
-                <w:sz w:val="16"/>
-                <w:szCs w:val="16"/>
-              </w:rPr>
-              <w:t xml:space="preserve">   {</w:t>
-            </w:r>
-            <w:proofErr w:type="gramEnd"/>
-            <w:r>
-              <w:rPr>
-                <w:rFonts w:ascii="Noto Sans" w:hAnsi="Noto Sans" w:cs="Noto Sans"/>
-                <w:color w:val="15438E"/>
-                <w:sz w:val="16"/>
-                <w:szCs w:val="16"/>
-              </w:rPr>
-              <w:t>{ a11 }} Kg (Máximo).</w:t>
+              <w:t>Peso:         {{ a11 }} Kg (Máximo).</w:t>
             </w:r>
           </w:p>
           <w:p>
@@ -5481,25 +5231,14 @@
                 <w:szCs w:val="16"/>
               </w:rPr>
             </w:pPr>
-            <w:proofErr w:type="gramStart"/>
-            <w:r>
-              <w:rPr>
-                <w:rFonts w:ascii="Noto Sans" w:hAnsi="Noto Sans" w:cs="Noto Sans"/>
-                <w:color w:val="15438E"/>
-                <w:sz w:val="16"/>
-                <w:szCs w:val="16"/>
-              </w:rPr>
-              <w:t>{{ a</w:t>
-            </w:r>
-            <w:proofErr w:type="gramEnd"/>
-            <w:r>
-              <w:rPr>
-                <w:rFonts w:ascii="Noto Sans" w:hAnsi="Noto Sans" w:cs="Noto Sans"/>
-                <w:color w:val="15438E"/>
-                <w:sz w:val="16"/>
-                <w:szCs w:val="16"/>
-              </w:rPr>
-              <w:t>11}} Kg.  (Uniformemente distribuidos, No Puntuales).</w:t>
+            <w:r>
+              <w:rPr>
+                <w:rFonts w:ascii="Noto Sans" w:hAnsi="Noto Sans" w:cs="Noto Sans"/>
+                <w:color w:val="15438E"/>
+                <w:sz w:val="16"/>
+                <w:szCs w:val="16"/>
+              </w:rPr>
+              <w:t>{{ a11}} Kg.  (Uniformemente distribuidos, No Puntuales).</w:t>
             </w:r>
           </w:p>
           <w:p>
@@ -6289,25 +6028,14 @@
                 <w:szCs w:val="16"/>
               </w:rPr>
             </w:pPr>
-            <w:proofErr w:type="gramStart"/>
-            <w:r>
-              <w:rPr>
-                <w:rFonts w:ascii="Noto Sans" w:hAnsi="Noto Sans" w:cs="Noto Sans"/>
-                <w:color w:val="15438E"/>
-                <w:sz w:val="16"/>
-                <w:szCs w:val="16"/>
-              </w:rPr>
-              <w:t>{{ a</w:t>
-            </w:r>
-            <w:proofErr w:type="gramEnd"/>
-            <w:r>
-              <w:rPr>
-                <w:rFonts w:ascii="Noto Sans" w:hAnsi="Noto Sans" w:cs="Noto Sans"/>
-                <w:color w:val="15438E"/>
-                <w:sz w:val="16"/>
-                <w:szCs w:val="16"/>
-              </w:rPr>
-              <w:t>26 }} inflamable.</w:t>
+            <w:r>
+              <w:rPr>
+                <w:rFonts w:ascii="Noto Sans" w:hAnsi="Noto Sans" w:cs="Noto Sans"/>
+                <w:color w:val="15438E"/>
+                <w:sz w:val="16"/>
+                <w:szCs w:val="16"/>
+              </w:rPr>
+              <w:t>{{ a26 }} inflamable.</w:t>
             </w:r>
           </w:p>
           <w:p>
@@ -6321,25 +6049,14 @@
                 <w:szCs w:val="16"/>
               </w:rPr>
             </w:pPr>
-            <w:proofErr w:type="gramStart"/>
-            <w:r>
-              <w:rPr>
-                <w:rFonts w:ascii="Noto Sans" w:hAnsi="Noto Sans" w:cs="Noto Sans"/>
-                <w:color w:val="15438E"/>
-                <w:sz w:val="16"/>
-                <w:szCs w:val="16"/>
-              </w:rPr>
-              <w:t>{{ a</w:t>
-            </w:r>
-            <w:proofErr w:type="gramEnd"/>
-            <w:r>
-              <w:rPr>
-                <w:rFonts w:ascii="Noto Sans" w:hAnsi="Noto Sans" w:cs="Noto Sans"/>
-                <w:color w:val="15438E"/>
-                <w:sz w:val="16"/>
-                <w:szCs w:val="16"/>
-              </w:rPr>
-              <w:t>27 }} explosivo.</w:t>
+            <w:r>
+              <w:rPr>
+                <w:rFonts w:ascii="Noto Sans" w:hAnsi="Noto Sans" w:cs="Noto Sans"/>
+                <w:color w:val="15438E"/>
+                <w:sz w:val="16"/>
+                <w:szCs w:val="16"/>
+              </w:rPr>
+              <w:t>{{ a27 }} explosivo.</w:t>
             </w:r>
           </w:p>
           <w:p>
@@ -6353,25 +6070,14 @@
                 <w:szCs w:val="16"/>
               </w:rPr>
             </w:pPr>
-            <w:proofErr w:type="gramStart"/>
-            <w:r>
-              <w:rPr>
-                <w:rFonts w:ascii="Noto Sans" w:hAnsi="Noto Sans" w:cs="Noto Sans"/>
-                <w:color w:val="15438E"/>
-                <w:sz w:val="16"/>
-                <w:szCs w:val="16"/>
-              </w:rPr>
-              <w:t>{{ a</w:t>
-            </w:r>
-            <w:proofErr w:type="gramEnd"/>
-            <w:r>
-              <w:rPr>
-                <w:rFonts w:ascii="Noto Sans" w:hAnsi="Noto Sans" w:cs="Noto Sans"/>
-                <w:color w:val="15438E"/>
-                <w:sz w:val="16"/>
-                <w:szCs w:val="16"/>
-              </w:rPr>
-              <w:t>28 }} corrosivo.</w:t>
+            <w:r>
+              <w:rPr>
+                <w:rFonts w:ascii="Noto Sans" w:hAnsi="Noto Sans" w:cs="Noto Sans"/>
+                <w:color w:val="15438E"/>
+                <w:sz w:val="16"/>
+                <w:szCs w:val="16"/>
+              </w:rPr>
+              <w:t>{{ a28 }} corrosivo.</w:t>
             </w:r>
           </w:p>
         </w:tc>
@@ -6469,25 +6175,14 @@
                 <w:szCs w:val="16"/>
               </w:rPr>
             </w:pPr>
-            <w:proofErr w:type="gramStart"/>
-            <w:r>
-              <w:rPr>
-                <w:rFonts w:ascii="Noto Sans" w:hAnsi="Noto Sans" w:cs="Noto Sans"/>
-                <w:color w:val="15438E"/>
-                <w:sz w:val="16"/>
-                <w:szCs w:val="16"/>
-              </w:rPr>
-              <w:t>{{ a</w:t>
-            </w:r>
-            <w:proofErr w:type="gramEnd"/>
-            <w:r>
-              <w:rPr>
-                <w:rFonts w:ascii="Noto Sans" w:hAnsi="Noto Sans" w:cs="Noto Sans"/>
-                <w:color w:val="15438E"/>
-                <w:sz w:val="16"/>
-                <w:szCs w:val="16"/>
-              </w:rPr>
-              <w:t>25 }}.</w:t>
+            <w:r>
+              <w:rPr>
+                <w:rFonts w:ascii="Noto Sans" w:hAnsi="Noto Sans" w:cs="Noto Sans"/>
+                <w:color w:val="15438E"/>
+                <w:sz w:val="16"/>
+                <w:szCs w:val="16"/>
+              </w:rPr>
+              <w:t>{{ a25 }}.</w:t>
             </w:r>
           </w:p>
           <w:p>
@@ -7274,7 +6969,6 @@
               <w:t xml:space="preserve">{%tr for p in </w:t>
             </w:r>
             <w:proofErr w:type="spellStart"/>
-            <w:proofErr w:type="gramStart"/>
             <w:r>
               <w:rPr>
                 <w:rFonts w:ascii="Noto Sans" w:hAnsi="Noto Sans" w:cs="Noto Sans"/>
@@ -7294,18 +6988,7 @@
                 <w:szCs w:val="16"/>
                 <w:lang w:val="en-US"/>
               </w:rPr>
-              <w:t xml:space="preserve">  %</w:t>
-            </w:r>
-            <w:proofErr w:type="gramEnd"/>
-            <w:r>
-              <w:rPr>
-                <w:rFonts w:ascii="Noto Sans" w:hAnsi="Noto Sans" w:cs="Noto Sans"/>
-                <w:color w:val="15438E"/>
-                <w:sz w:val="16"/>
-                <w:szCs w:val="16"/>
-                <w:lang w:val="en-US"/>
-              </w:rPr>
-              <w:t>}</w:t>
+              <w:t xml:space="preserve">  %}</w:t>
             </w:r>
           </w:p>
           <w:p>
@@ -7463,7 +7146,6 @@
                 <w:lang w:val="en-US"/>
               </w:rPr>
             </w:pPr>
-            <w:proofErr w:type="gramStart"/>
             <w:r>
               <w:rPr>
                 <w:rFonts w:ascii="Noto Sans" w:hAnsi="Noto Sans" w:cs="Noto Sans"/>
@@ -7487,20 +7169,7 @@
                 <w:szCs w:val="18"/>
                 <w:lang w:val="en-US"/>
               </w:rPr>
-              <w:t>loop</w:t>
-            </w:r>
-            <w:proofErr w:type="gramEnd"/>
-            <w:r>
-              <w:rPr>
-                <w:rFonts w:ascii="Noto Sans" w:hAnsi="Noto Sans" w:cs="Noto Sans"/>
-                <w:b/>
-                <w:bCs/>
-                <w:color w:val="15438E"/>
-                <w:sz w:val="18"/>
-                <w:szCs w:val="18"/>
-                <w:lang w:val="en-US"/>
-              </w:rPr>
-              <w:t>.index</w:t>
+              <w:t>loop.index</w:t>
             </w:r>
             <w:proofErr w:type="spellEnd"/>
             <w:r>
@@ -7636,7 +7305,6 @@
               <w:t>{{</w:t>
             </w:r>
             <w:proofErr w:type="spellStart"/>
-            <w:proofErr w:type="gramStart"/>
             <w:r>
               <w:rPr>
                 <w:rFonts w:ascii="Noto Sans" w:hAnsi="Noto Sans" w:cs="Noto Sans"/>
@@ -7650,7 +7318,6 @@
               <w:t>p.cantidad</w:t>
             </w:r>
             <w:proofErr w:type="spellEnd"/>
-            <w:proofErr w:type="gramEnd"/>
             <w:r>
               <w:rPr>
                 <w:rFonts w:ascii="Noto Sans" w:hAnsi="Noto Sans" w:cs="Noto Sans"/>
@@ -7744,7 +7411,6 @@
               <w:t>{{</w:t>
             </w:r>
             <w:proofErr w:type="spellStart"/>
-            <w:proofErr w:type="gramStart"/>
             <w:r>
               <w:rPr>
                 <w:rFonts w:ascii="Noto Sans" w:hAnsi="Noto Sans" w:cs="Noto Sans"/>
@@ -7758,7 +7424,6 @@
               <w:t>p.nombre</w:t>
             </w:r>
             <w:proofErr w:type="spellEnd"/>
-            <w:proofErr w:type="gramEnd"/>
             <w:r>
               <w:rPr>
                 <w:rFonts w:ascii="Noto Sans" w:hAnsi="Noto Sans" w:cs="Noto Sans"/>
@@ -7905,6 +7570,14 @@
               <w:jc w:val="both"/>
               <w:rPr>
                 <w:rFonts w:ascii="Noto Sans" w:hAnsi="Noto Sans" w:cs="Noto Sans"/>
+                <w:color w:val="15438E"/>
+                <w:sz w:val="18"/>
+                <w:szCs w:val="18"/>
+              </w:rPr>
+            </w:pPr>
+            <w:r>
+              <w:rPr>
+                <w:rFonts w:ascii="Noto Sans" w:hAnsi="Noto Sans" w:cs="Noto Sans"/>
                 <w:b/>
                 <w:bCs/>
                 <w:color w:val="15438E"/>
@@ -7912,17 +7585,6 @@
                 <w:szCs w:val="18"/>
                 <w:lang w:val="es-MX"/>
               </w:rPr>
-            </w:pPr>
-            <w:r>
-              <w:rPr>
-                <w:rFonts w:ascii="Noto Sans" w:hAnsi="Noto Sans" w:cs="Noto Sans"/>
-                <w:b/>
-                <w:bCs/>
-                <w:color w:val="15438E"/>
-                <w:sz w:val="18"/>
-                <w:szCs w:val="18"/>
-                <w:lang w:val="es-MX"/>
-              </w:rPr>
               <w:t xml:space="preserve"> </w:t>
             </w:r>
             <w:r>
@@ -7955,26 +7617,51 @@
               <w:t xml:space="preserve"> </w:t>
             </w:r>
             <w:proofErr w:type="spellStart"/>
-            <w:proofErr w:type="gramStart"/>
-            <w:r>
-              <w:rPr>
-                <w:rFonts w:ascii="Noto Sans" w:hAnsi="Noto Sans" w:cs="Noto Sans"/>
-                <w:color w:val="15438E"/>
-                <w:sz w:val="18"/>
-                <w:szCs w:val="18"/>
-              </w:rPr>
-              <w:t>p.ancho</w:t>
+            <w:r>
+              <w:rPr>
+                <w:rFonts w:ascii="Noto Sans" w:hAnsi="Noto Sans" w:cs="Noto Sans"/>
+                <w:color w:val="15438E"/>
+                <w:sz w:val="18"/>
+                <w:szCs w:val="18"/>
+              </w:rPr>
+              <w:t>p.</w:t>
+            </w:r>
+            <w:r>
+              <w:rPr>
+                <w:rFonts w:ascii="Noto Sans" w:hAnsi="Noto Sans" w:cs="Noto Sans"/>
+                <w:color w:val="15438E"/>
+                <w:sz w:val="18"/>
+                <w:szCs w:val="18"/>
+              </w:rPr>
+              <w:t>peralte</w:t>
             </w:r>
             <w:proofErr w:type="spellEnd"/>
-            <w:proofErr w:type="gramEnd"/>
-            <w:r>
-              <w:rPr>
-                <w:rFonts w:ascii="Noto Sans" w:hAnsi="Noto Sans" w:cs="Noto Sans"/>
-                <w:color w:val="15438E"/>
-                <w:sz w:val="18"/>
-                <w:szCs w:val="18"/>
-              </w:rPr>
-              <w:t xml:space="preserve"> &gt;0 %}</w:t>
+            <w:r>
+              <w:rPr>
+                <w:rFonts w:ascii="Noto Sans" w:hAnsi="Noto Sans" w:cs="Noto Sans"/>
+                <w:color w:val="15438E"/>
+                <w:sz w:val="18"/>
+                <w:szCs w:val="18"/>
+              </w:rPr>
+              <w:t xml:space="preserve"> </w:t>
+            </w:r>
+            <w:r>
+              <w:rPr>
+                <w:rFonts w:ascii="Noto Sans" w:hAnsi="Noto Sans" w:cs="Noto Sans"/>
+                <w:color w:val="15438E"/>
+                <w:sz w:val="18"/>
+                <w:szCs w:val="18"/>
+              </w:rPr>
+              <w:t xml:space="preserve"> </w:t>
+            </w:r>
+            <w:r>
+              <w:rPr>
+                <w:rFonts w:ascii="Noto Sans" w:hAnsi="Noto Sans" w:cs="Noto Sans"/>
+                <w:color w:val="15438E"/>
+                <w:sz w:val="18"/>
+                <w:szCs w:val="18"/>
+              </w:rPr>
+              <w:t xml:space="preserve"> %}</w:t>
             </w:r>
           </w:p>
           <w:p>
@@ -7984,9 +7671,12 @@
               <w:jc w:val="both"/>
               <w:rPr>
                 <w:rFonts w:ascii="Noto Sans" w:hAnsi="Noto Sans" w:cs="Noto Sans"/>
-                <w:color w:val="15438E"/>
-                <w:sz w:val="18"/>
-                <w:szCs w:val="18"/>
+                <w:b/>
+                <w:bCs/>
+                <w:color w:val="15438E"/>
+                <w:sz w:val="18"/>
+                <w:szCs w:val="18"/>
+                <w:lang w:val="es-MX"/>
               </w:rPr>
             </w:pPr>
             <w:r>
@@ -7998,25 +7688,23 @@
               </w:rPr>
               <w:t xml:space="preserve"> </w:t>
             </w:r>
-            <w:proofErr w:type="gramStart"/>
-            <w:r>
-              <w:rPr>
-                <w:rFonts w:ascii="Noto Sans" w:hAnsi="Noto Sans" w:cs="Noto Sans"/>
-                <w:color w:val="15438E"/>
-                <w:sz w:val="18"/>
-                <w:szCs w:val="18"/>
-              </w:rPr>
-              <w:t>Ancho :</w:t>
-            </w:r>
-            <w:proofErr w:type="gramEnd"/>
-            <w:r>
-              <w:rPr>
-                <w:rFonts w:ascii="Noto Sans" w:hAnsi="Noto Sans" w:cs="Noto Sans"/>
-                <w:color w:val="15438E"/>
-                <w:sz w:val="18"/>
-                <w:szCs w:val="18"/>
-              </w:rPr>
-              <w:t xml:space="preserve"> {{</w:t>
+            <w:r>
+              <w:rPr>
+                <w:rFonts w:ascii="Noto Sans" w:hAnsi="Noto Sans" w:cs="Noto Sans"/>
+                <w:color w:val="15438E"/>
+                <w:sz w:val="18"/>
+                <w:szCs w:val="18"/>
+              </w:rPr>
+              <w:t>Peralte</w:t>
+            </w:r>
+            <w:r>
+              <w:rPr>
+                <w:rFonts w:ascii="Noto Sans" w:hAnsi="Noto Sans" w:cs="Noto Sans"/>
+                <w:color w:val="15438E"/>
+                <w:sz w:val="18"/>
+                <w:szCs w:val="18"/>
+              </w:rPr>
+              <w:t>: {{</w:t>
             </w:r>
             <w:proofErr w:type="spellStart"/>
             <w:r>
@@ -8026,88 +7714,115 @@
                 <w:sz w:val="18"/>
                 <w:szCs w:val="18"/>
               </w:rPr>
+              <w:t>p.</w:t>
+            </w:r>
+            <w:r>
+              <w:rPr>
+                <w:rFonts w:ascii="Noto Sans" w:hAnsi="Noto Sans" w:cs="Noto Sans"/>
+                <w:color w:val="15438E"/>
+                <w:sz w:val="18"/>
+                <w:szCs w:val="18"/>
+              </w:rPr>
+              <w:t>peralte</w:t>
+            </w:r>
+            <w:proofErr w:type="spellEnd"/>
+            <w:r>
+              <w:rPr>
+                <w:rFonts w:ascii="Noto Sans" w:hAnsi="Noto Sans" w:cs="Noto Sans"/>
+                <w:color w:val="15438E"/>
+                <w:sz w:val="18"/>
+                <w:szCs w:val="18"/>
+              </w:rPr>
+              <w:t>}}</w:t>
+            </w:r>
+            <w:r>
+              <w:rPr>
+                <w:rFonts w:ascii="Noto Sans" w:hAnsi="Noto Sans" w:cs="Noto Sans"/>
+                <w:color w:val="15438E"/>
+                <w:sz w:val="18"/>
+                <w:szCs w:val="18"/>
+              </w:rPr>
+              <w:t xml:space="preserve"> </w:t>
+            </w:r>
+            <w:r>
+              <w:rPr>
+                <w:rFonts w:ascii="Noto Sans" w:hAnsi="Noto Sans" w:cs="Noto Sans"/>
+                <w:color w:val="15438E"/>
+                <w:sz w:val="18"/>
+                <w:szCs w:val="18"/>
+              </w:rPr>
+              <w:t xml:space="preserve"> {% </w:t>
+            </w:r>
+            <w:proofErr w:type="spellStart"/>
+            <w:r>
+              <w:rPr>
+                <w:rFonts w:ascii="Noto Sans" w:hAnsi="Noto Sans" w:cs="Noto Sans"/>
+                <w:color w:val="15438E"/>
+                <w:sz w:val="18"/>
+                <w:szCs w:val="18"/>
+              </w:rPr>
+              <w:t>endif</w:t>
+            </w:r>
+            <w:proofErr w:type="spellEnd"/>
+            <w:r>
+              <w:rPr>
+                <w:rFonts w:ascii="Noto Sans" w:hAnsi="Noto Sans" w:cs="Noto Sans"/>
+                <w:color w:val="15438E"/>
+                <w:sz w:val="18"/>
+                <w:szCs w:val="18"/>
+              </w:rPr>
+              <w:t xml:space="preserve"> %}</w:t>
+            </w:r>
+            <w:r>
+              <w:rPr>
+                <w:rFonts w:ascii="Noto Sans" w:hAnsi="Noto Sans" w:cs="Noto Sans"/>
+                <w:b/>
+                <w:bCs/>
+                <w:color w:val="15438E"/>
+                <w:sz w:val="18"/>
+                <w:szCs w:val="18"/>
+                <w:lang w:val="es-MX"/>
+              </w:rPr>
+              <w:t xml:space="preserve"> </w:t>
+            </w:r>
+            <w:r>
+              <w:rPr>
+                <w:rFonts w:ascii="Noto Sans" w:hAnsi="Noto Sans" w:cs="Noto Sans"/>
+                <w:color w:val="15438E"/>
+                <w:sz w:val="18"/>
+                <w:szCs w:val="18"/>
+              </w:rPr>
+              <w:t xml:space="preserve">{% </w:t>
+            </w:r>
+            <w:proofErr w:type="spellStart"/>
+            <w:r>
+              <w:rPr>
+                <w:rFonts w:ascii="Noto Sans" w:hAnsi="Noto Sans" w:cs="Noto Sans"/>
+                <w:color w:val="15438E"/>
+                <w:sz w:val="18"/>
+                <w:szCs w:val="18"/>
+              </w:rPr>
+              <w:t>if</w:t>
+            </w:r>
+            <w:proofErr w:type="spellEnd"/>
+            <w:r>
+              <w:rPr>
+                <w:rFonts w:ascii="Noto Sans" w:hAnsi="Noto Sans" w:cs="Noto Sans"/>
+                <w:color w:val="15438E"/>
+                <w:sz w:val="18"/>
+                <w:szCs w:val="18"/>
+              </w:rPr>
+              <w:t xml:space="preserve"> </w:t>
+            </w:r>
+            <w:proofErr w:type="spellStart"/>
+            <w:r>
+              <w:rPr>
+                <w:rFonts w:ascii="Noto Sans" w:hAnsi="Noto Sans" w:cs="Noto Sans"/>
+                <w:color w:val="15438E"/>
+                <w:sz w:val="18"/>
+                <w:szCs w:val="18"/>
+              </w:rPr>
               <w:t>p.ancho</w:t>
-            </w:r>
-            <w:proofErr w:type="spellEnd"/>
-            <w:r>
-              <w:rPr>
-                <w:rFonts w:ascii="Noto Sans" w:hAnsi="Noto Sans" w:cs="Noto Sans"/>
-                <w:color w:val="15438E"/>
-                <w:sz w:val="18"/>
-                <w:szCs w:val="18"/>
-              </w:rPr>
-              <w:t xml:space="preserve"> }}m {% </w:t>
-            </w:r>
-            <w:proofErr w:type="spellStart"/>
-            <w:r>
-              <w:rPr>
-                <w:rFonts w:ascii="Noto Sans" w:hAnsi="Noto Sans" w:cs="Noto Sans"/>
-                <w:color w:val="15438E"/>
-                <w:sz w:val="18"/>
-                <w:szCs w:val="18"/>
-              </w:rPr>
-              <w:t>endif</w:t>
-            </w:r>
-            <w:proofErr w:type="spellEnd"/>
-            <w:r>
-              <w:rPr>
-                <w:rFonts w:ascii="Noto Sans" w:hAnsi="Noto Sans" w:cs="Noto Sans"/>
-                <w:color w:val="15438E"/>
-                <w:sz w:val="18"/>
-                <w:szCs w:val="18"/>
-              </w:rPr>
-              <w:t xml:space="preserve"> %}</w:t>
-            </w:r>
-            <w:r>
-              <w:rPr>
-                <w:rFonts w:ascii="Noto Sans" w:hAnsi="Noto Sans" w:cs="Noto Sans"/>
-                <w:b/>
-                <w:bCs/>
-                <w:color w:val="15438E"/>
-                <w:sz w:val="18"/>
-                <w:szCs w:val="18"/>
-                <w:lang w:val="es-MX"/>
-              </w:rPr>
-              <w:t xml:space="preserve"> </w:t>
-            </w:r>
-            <w:r>
-              <w:rPr>
-                <w:rFonts w:ascii="Noto Sans" w:hAnsi="Noto Sans" w:cs="Noto Sans"/>
-                <w:color w:val="15438E"/>
-                <w:sz w:val="18"/>
-                <w:szCs w:val="18"/>
-              </w:rPr>
-              <w:t xml:space="preserve">{% </w:t>
-            </w:r>
-            <w:proofErr w:type="spellStart"/>
-            <w:r>
-              <w:rPr>
-                <w:rFonts w:ascii="Noto Sans" w:hAnsi="Noto Sans" w:cs="Noto Sans"/>
-                <w:color w:val="15438E"/>
-                <w:sz w:val="18"/>
-                <w:szCs w:val="18"/>
-              </w:rPr>
-              <w:t>if</w:t>
-            </w:r>
-            <w:proofErr w:type="spellEnd"/>
-            <w:r>
-              <w:rPr>
-                <w:rFonts w:ascii="Noto Sans" w:hAnsi="Noto Sans" w:cs="Noto Sans"/>
-                <w:color w:val="15438E"/>
-                <w:sz w:val="18"/>
-                <w:szCs w:val="18"/>
-              </w:rPr>
-              <w:t xml:space="preserve"> </w:t>
-            </w:r>
-            <w:proofErr w:type="spellStart"/>
-            <w:r>
-              <w:rPr>
-                <w:rFonts w:ascii="Noto Sans" w:hAnsi="Noto Sans" w:cs="Noto Sans"/>
-                <w:color w:val="15438E"/>
-                <w:sz w:val="18"/>
-                <w:szCs w:val="18"/>
-              </w:rPr>
-              <w:t>p.largo</w:t>
             </w:r>
             <w:proofErr w:type="spellEnd"/>
             <w:r>
@@ -8141,17 +7856,15 @@
               </w:rPr>
               <w:t xml:space="preserve"> </w:t>
             </w:r>
-            <w:proofErr w:type="gramStart"/>
-            <w:r>
-              <w:rPr>
-                <w:rFonts w:ascii="Noto Sans" w:hAnsi="Noto Sans" w:cs="Noto Sans"/>
-                <w:color w:val="15438E"/>
-                <w:sz w:val="18"/>
-                <w:szCs w:val="18"/>
-              </w:rPr>
-              <w:t>Largo :</w:t>
-            </w:r>
-            <w:proofErr w:type="gramEnd"/>
+            <w:r>
+              <w:rPr>
+                <w:rFonts w:ascii="Noto Sans" w:hAnsi="Noto Sans" w:cs="Noto Sans"/>
+                <w:color w:val="15438E"/>
+                <w:sz w:val="18"/>
+                <w:szCs w:val="18"/>
+              </w:rPr>
+              <w:t>Ancho:</w:t>
+            </w:r>
             <w:r>
               <w:rPr>
                 <w:rFonts w:ascii="Noto Sans" w:hAnsi="Noto Sans" w:cs="Noto Sans"/>
@@ -8169,88 +7882,88 @@
                 <w:sz w:val="18"/>
                 <w:szCs w:val="18"/>
               </w:rPr>
+              <w:t>p.ancho</w:t>
+            </w:r>
+            <w:proofErr w:type="spellEnd"/>
+            <w:r>
+              <w:rPr>
+                <w:rFonts w:ascii="Noto Sans" w:hAnsi="Noto Sans" w:cs="Noto Sans"/>
+                <w:color w:val="15438E"/>
+                <w:sz w:val="18"/>
+                <w:szCs w:val="18"/>
+              </w:rPr>
+              <w:t xml:space="preserve"> }}m {% </w:t>
+            </w:r>
+            <w:proofErr w:type="spellStart"/>
+            <w:r>
+              <w:rPr>
+                <w:rFonts w:ascii="Noto Sans" w:hAnsi="Noto Sans" w:cs="Noto Sans"/>
+                <w:color w:val="15438E"/>
+                <w:sz w:val="18"/>
+                <w:szCs w:val="18"/>
+              </w:rPr>
+              <w:t>endif</w:t>
+            </w:r>
+            <w:proofErr w:type="spellEnd"/>
+            <w:r>
+              <w:rPr>
+                <w:rFonts w:ascii="Noto Sans" w:hAnsi="Noto Sans" w:cs="Noto Sans"/>
+                <w:color w:val="15438E"/>
+                <w:sz w:val="18"/>
+                <w:szCs w:val="18"/>
+              </w:rPr>
+              <w:t xml:space="preserve"> %}</w:t>
+            </w:r>
+            <w:r>
+              <w:rPr>
+                <w:rFonts w:ascii="Noto Sans" w:hAnsi="Noto Sans" w:cs="Noto Sans"/>
+                <w:b/>
+                <w:bCs/>
+                <w:color w:val="15438E"/>
+                <w:sz w:val="18"/>
+                <w:szCs w:val="18"/>
+                <w:lang w:val="es-MX"/>
+              </w:rPr>
+              <w:t xml:space="preserve"> </w:t>
+            </w:r>
+            <w:r>
+              <w:rPr>
+                <w:rFonts w:ascii="Noto Sans" w:hAnsi="Noto Sans" w:cs="Noto Sans"/>
+                <w:color w:val="15438E"/>
+                <w:sz w:val="18"/>
+                <w:szCs w:val="18"/>
+              </w:rPr>
+              <w:t xml:space="preserve">{% </w:t>
+            </w:r>
+            <w:proofErr w:type="spellStart"/>
+            <w:r>
+              <w:rPr>
+                <w:rFonts w:ascii="Noto Sans" w:hAnsi="Noto Sans" w:cs="Noto Sans"/>
+                <w:color w:val="15438E"/>
+                <w:sz w:val="18"/>
+                <w:szCs w:val="18"/>
+              </w:rPr>
+              <w:t>if</w:t>
+            </w:r>
+            <w:proofErr w:type="spellEnd"/>
+            <w:r>
+              <w:rPr>
+                <w:rFonts w:ascii="Noto Sans" w:hAnsi="Noto Sans" w:cs="Noto Sans"/>
+                <w:color w:val="15438E"/>
+                <w:sz w:val="18"/>
+                <w:szCs w:val="18"/>
+              </w:rPr>
+              <w:t xml:space="preserve"> </w:t>
+            </w:r>
+            <w:proofErr w:type="spellStart"/>
+            <w:r>
+              <w:rPr>
+                <w:rFonts w:ascii="Noto Sans" w:hAnsi="Noto Sans" w:cs="Noto Sans"/>
+                <w:color w:val="15438E"/>
+                <w:sz w:val="18"/>
+                <w:szCs w:val="18"/>
+              </w:rPr>
               <w:t>p.largo</w:t>
-            </w:r>
-            <w:proofErr w:type="spellEnd"/>
-            <w:r>
-              <w:rPr>
-                <w:rFonts w:ascii="Noto Sans" w:hAnsi="Noto Sans" w:cs="Noto Sans"/>
-                <w:color w:val="15438E"/>
-                <w:sz w:val="18"/>
-                <w:szCs w:val="18"/>
-              </w:rPr>
-              <w:t xml:space="preserve">}} m {% </w:t>
-            </w:r>
-            <w:proofErr w:type="spellStart"/>
-            <w:r>
-              <w:rPr>
-                <w:rFonts w:ascii="Noto Sans" w:hAnsi="Noto Sans" w:cs="Noto Sans"/>
-                <w:color w:val="15438E"/>
-                <w:sz w:val="18"/>
-                <w:szCs w:val="18"/>
-              </w:rPr>
-              <w:t>endif</w:t>
-            </w:r>
-            <w:proofErr w:type="spellEnd"/>
-            <w:r>
-              <w:rPr>
-                <w:rFonts w:ascii="Noto Sans" w:hAnsi="Noto Sans" w:cs="Noto Sans"/>
-                <w:color w:val="15438E"/>
-                <w:sz w:val="18"/>
-                <w:szCs w:val="18"/>
-              </w:rPr>
-              <w:t xml:space="preserve"> %}</w:t>
-            </w:r>
-            <w:r>
-              <w:rPr>
-                <w:rFonts w:ascii="Noto Sans" w:hAnsi="Noto Sans" w:cs="Noto Sans"/>
-                <w:b/>
-                <w:bCs/>
-                <w:color w:val="15438E"/>
-                <w:sz w:val="18"/>
-                <w:szCs w:val="18"/>
-                <w:lang w:val="es-MX"/>
-              </w:rPr>
-              <w:t xml:space="preserve"> </w:t>
-            </w:r>
-            <w:r>
-              <w:rPr>
-                <w:rFonts w:ascii="Noto Sans" w:hAnsi="Noto Sans" w:cs="Noto Sans"/>
-                <w:color w:val="15438E"/>
-                <w:sz w:val="18"/>
-                <w:szCs w:val="18"/>
-              </w:rPr>
-              <w:t xml:space="preserve">{% </w:t>
-            </w:r>
-            <w:proofErr w:type="spellStart"/>
-            <w:r>
-              <w:rPr>
-                <w:rFonts w:ascii="Noto Sans" w:hAnsi="Noto Sans" w:cs="Noto Sans"/>
-                <w:color w:val="15438E"/>
-                <w:sz w:val="18"/>
-                <w:szCs w:val="18"/>
-              </w:rPr>
-              <w:t>if</w:t>
-            </w:r>
-            <w:proofErr w:type="spellEnd"/>
-            <w:r>
-              <w:rPr>
-                <w:rFonts w:ascii="Noto Sans" w:hAnsi="Noto Sans" w:cs="Noto Sans"/>
-                <w:color w:val="15438E"/>
-                <w:sz w:val="18"/>
-                <w:szCs w:val="18"/>
-              </w:rPr>
-              <w:t xml:space="preserve"> </w:t>
-            </w:r>
-            <w:proofErr w:type="spellStart"/>
-            <w:r>
-              <w:rPr>
-                <w:rFonts w:ascii="Noto Sans" w:hAnsi="Noto Sans" w:cs="Noto Sans"/>
-                <w:color w:val="15438E"/>
-                <w:sz w:val="18"/>
-                <w:szCs w:val="18"/>
-              </w:rPr>
-              <w:t>p.depth</w:t>
             </w:r>
             <w:proofErr w:type="spellEnd"/>
             <w:r>
@@ -8284,17 +7997,15 @@
               </w:rPr>
               <w:t xml:space="preserve"> </w:t>
             </w:r>
-            <w:proofErr w:type="gramStart"/>
-            <w:r>
-              <w:rPr>
-                <w:rFonts w:ascii="Noto Sans" w:hAnsi="Noto Sans" w:cs="Noto Sans"/>
-                <w:color w:val="15438E"/>
-                <w:sz w:val="18"/>
-                <w:szCs w:val="18"/>
-              </w:rPr>
-              <w:t>Fondo :</w:t>
-            </w:r>
-            <w:proofErr w:type="gramEnd"/>
+            <w:r>
+              <w:rPr>
+                <w:rFonts w:ascii="Noto Sans" w:hAnsi="Noto Sans" w:cs="Noto Sans"/>
+                <w:color w:val="15438E"/>
+                <w:sz w:val="18"/>
+                <w:szCs w:val="18"/>
+              </w:rPr>
+              <w:t>Largo:</w:t>
+            </w:r>
             <w:r>
               <w:rPr>
                 <w:rFonts w:ascii="Noto Sans" w:hAnsi="Noto Sans" w:cs="Noto Sans"/>
@@ -8312,6 +8023,87 @@
                 <w:sz w:val="18"/>
                 <w:szCs w:val="18"/>
               </w:rPr>
+              <w:t>p.largo</w:t>
+            </w:r>
+            <w:proofErr w:type="spellEnd"/>
+            <w:r>
+              <w:rPr>
+                <w:rFonts w:ascii="Noto Sans" w:hAnsi="Noto Sans" w:cs="Noto Sans"/>
+                <w:color w:val="15438E"/>
+                <w:sz w:val="18"/>
+                <w:szCs w:val="18"/>
+              </w:rPr>
+              <w:t xml:space="preserve">}} m {% </w:t>
+            </w:r>
+            <w:proofErr w:type="spellStart"/>
+            <w:r>
+              <w:rPr>
+                <w:rFonts w:ascii="Noto Sans" w:hAnsi="Noto Sans" w:cs="Noto Sans"/>
+                <w:color w:val="15438E"/>
+                <w:sz w:val="18"/>
+                <w:szCs w:val="18"/>
+              </w:rPr>
+              <w:t>endif</w:t>
+            </w:r>
+            <w:proofErr w:type="spellEnd"/>
+            <w:r>
+              <w:rPr>
+                <w:rFonts w:ascii="Noto Sans" w:hAnsi="Noto Sans" w:cs="Noto Sans"/>
+                <w:color w:val="15438E"/>
+                <w:sz w:val="18"/>
+                <w:szCs w:val="18"/>
+              </w:rPr>
+              <w:t xml:space="preserve"> %}</w:t>
+            </w:r>
+            <w:r>
+              <w:rPr>
+                <w:rFonts w:ascii="Noto Sans" w:hAnsi="Noto Sans" w:cs="Noto Sans"/>
+                <w:b/>
+                <w:bCs/>
+                <w:color w:val="15438E"/>
+                <w:sz w:val="18"/>
+                <w:szCs w:val="18"/>
+                <w:lang w:val="es-MX"/>
+              </w:rPr>
+              <w:t xml:space="preserve"> </w:t>
+            </w:r>
+            <w:r>
+              <w:rPr>
+                <w:rFonts w:ascii="Noto Sans" w:hAnsi="Noto Sans" w:cs="Noto Sans"/>
+                <w:color w:val="15438E"/>
+                <w:sz w:val="18"/>
+                <w:szCs w:val="18"/>
+              </w:rPr>
+              <w:t xml:space="preserve">{% </w:t>
+            </w:r>
+            <w:proofErr w:type="spellStart"/>
+            <w:r>
+              <w:rPr>
+                <w:rFonts w:ascii="Noto Sans" w:hAnsi="Noto Sans" w:cs="Noto Sans"/>
+                <w:color w:val="15438E"/>
+                <w:sz w:val="18"/>
+                <w:szCs w:val="18"/>
+              </w:rPr>
+              <w:t>if</w:t>
+            </w:r>
+            <w:proofErr w:type="spellEnd"/>
+            <w:r>
+              <w:rPr>
+                <w:rFonts w:ascii="Noto Sans" w:hAnsi="Noto Sans" w:cs="Noto Sans"/>
+                <w:color w:val="15438E"/>
+                <w:sz w:val="18"/>
+                <w:szCs w:val="18"/>
+              </w:rPr>
+              <w:t xml:space="preserve"> </w:t>
+            </w:r>
+            <w:proofErr w:type="spellStart"/>
+            <w:r>
+              <w:rPr>
+                <w:rFonts w:ascii="Noto Sans" w:hAnsi="Noto Sans" w:cs="Noto Sans"/>
+                <w:color w:val="15438E"/>
+                <w:sz w:val="18"/>
+                <w:szCs w:val="18"/>
+              </w:rPr>
               <w:t>p.depth</w:t>
             </w:r>
             <w:proofErr w:type="spellEnd"/>
@@ -8322,88 +8114,7 @@
                 <w:sz w:val="18"/>
                 <w:szCs w:val="18"/>
               </w:rPr>
-              <w:t xml:space="preserve">}} m{% </w:t>
-            </w:r>
-            <w:proofErr w:type="spellStart"/>
-            <w:r>
-              <w:rPr>
-                <w:rFonts w:ascii="Noto Sans" w:hAnsi="Noto Sans" w:cs="Noto Sans"/>
-                <w:color w:val="15438E"/>
-                <w:sz w:val="18"/>
-                <w:szCs w:val="18"/>
-              </w:rPr>
-              <w:t>endif</w:t>
-            </w:r>
-            <w:proofErr w:type="spellEnd"/>
-            <w:r>
-              <w:rPr>
-                <w:rFonts w:ascii="Noto Sans" w:hAnsi="Noto Sans" w:cs="Noto Sans"/>
-                <w:color w:val="15438E"/>
-                <w:sz w:val="18"/>
-                <w:szCs w:val="18"/>
-              </w:rPr>
-              <w:t xml:space="preserve"> %}</w:t>
-            </w:r>
-            <w:r>
-              <w:rPr>
-                <w:rFonts w:ascii="Noto Sans" w:hAnsi="Noto Sans" w:cs="Noto Sans"/>
-                <w:b/>
-                <w:bCs/>
-                <w:color w:val="15438E"/>
-                <w:sz w:val="18"/>
-                <w:szCs w:val="18"/>
-                <w:lang w:val="es-MX"/>
-              </w:rPr>
-              <w:t xml:space="preserve"> </w:t>
-            </w:r>
-            <w:r>
-              <w:rPr>
-                <w:rFonts w:ascii="Noto Sans" w:hAnsi="Noto Sans" w:cs="Noto Sans"/>
-                <w:color w:val="15438E"/>
-                <w:sz w:val="18"/>
-                <w:szCs w:val="18"/>
-              </w:rPr>
-              <w:t xml:space="preserve">{% </w:t>
-            </w:r>
-            <w:proofErr w:type="spellStart"/>
-            <w:r>
-              <w:rPr>
-                <w:rFonts w:ascii="Noto Sans" w:hAnsi="Noto Sans" w:cs="Noto Sans"/>
-                <w:color w:val="15438E"/>
-                <w:sz w:val="18"/>
-                <w:szCs w:val="18"/>
-              </w:rPr>
-              <w:t>if</w:t>
-            </w:r>
-            <w:proofErr w:type="spellEnd"/>
-            <w:r>
-              <w:rPr>
-                <w:rFonts w:ascii="Noto Sans" w:hAnsi="Noto Sans" w:cs="Noto Sans"/>
-                <w:color w:val="15438E"/>
-                <w:sz w:val="18"/>
-                <w:szCs w:val="18"/>
-              </w:rPr>
-              <w:t xml:space="preserve"> </w:t>
-            </w:r>
-            <w:proofErr w:type="spellStart"/>
-            <w:r>
-              <w:rPr>
-                <w:rFonts w:ascii="Noto Sans" w:hAnsi="Noto Sans" w:cs="Noto Sans"/>
-                <w:color w:val="15438E"/>
-                <w:sz w:val="18"/>
-                <w:szCs w:val="18"/>
-              </w:rPr>
-              <w:t>p.carga</w:t>
-            </w:r>
-            <w:proofErr w:type="spellEnd"/>
-            <w:r>
-              <w:rPr>
-                <w:rFonts w:ascii="Noto Sans" w:hAnsi="Noto Sans" w:cs="Noto Sans"/>
-                <w:color w:val="15438E"/>
-                <w:sz w:val="18"/>
-                <w:szCs w:val="18"/>
-              </w:rPr>
-              <w:t xml:space="preserve">  %}</w:t>
+              <w:t xml:space="preserve"> &gt;0 %}</w:t>
             </w:r>
           </w:p>
           <w:p>
@@ -8413,6 +8124,81 @@
               <w:jc w:val="both"/>
               <w:rPr>
                 <w:rFonts w:ascii="Noto Sans" w:hAnsi="Noto Sans" w:cs="Noto Sans"/>
+                <w:color w:val="15438E"/>
+                <w:sz w:val="18"/>
+                <w:szCs w:val="18"/>
+              </w:rPr>
+            </w:pPr>
+            <w:r>
+              <w:rPr>
+                <w:rFonts w:ascii="Noto Sans" w:hAnsi="Noto Sans" w:cs="Noto Sans"/>
+                <w:color w:val="15438E"/>
+                <w:sz w:val="18"/>
+                <w:szCs w:val="18"/>
+              </w:rPr>
+              <w:t xml:space="preserve"> </w:t>
+            </w:r>
+            <w:r>
+              <w:rPr>
+                <w:rFonts w:ascii="Noto Sans" w:hAnsi="Noto Sans" w:cs="Noto Sans"/>
+                <w:color w:val="15438E"/>
+                <w:sz w:val="18"/>
+                <w:szCs w:val="18"/>
+              </w:rPr>
+              <w:t>Fondo:</w:t>
+            </w:r>
+            <w:r>
+              <w:rPr>
+                <w:rFonts w:ascii="Noto Sans" w:hAnsi="Noto Sans" w:cs="Noto Sans"/>
+                <w:color w:val="15438E"/>
+                <w:sz w:val="18"/>
+                <w:szCs w:val="18"/>
+              </w:rPr>
+              <w:t xml:space="preserve"> {{</w:t>
+            </w:r>
+            <w:proofErr w:type="spellStart"/>
+            <w:r>
+              <w:rPr>
+                <w:rFonts w:ascii="Noto Sans" w:hAnsi="Noto Sans" w:cs="Noto Sans"/>
+                <w:color w:val="15438E"/>
+                <w:sz w:val="18"/>
+                <w:szCs w:val="18"/>
+              </w:rPr>
+              <w:t>p.depth</w:t>
+            </w:r>
+            <w:proofErr w:type="spellEnd"/>
+            <w:r>
+              <w:rPr>
+                <w:rFonts w:ascii="Noto Sans" w:hAnsi="Noto Sans" w:cs="Noto Sans"/>
+                <w:color w:val="15438E"/>
+                <w:sz w:val="18"/>
+                <w:szCs w:val="18"/>
+              </w:rPr>
+              <w:t xml:space="preserve">}} m{% </w:t>
+            </w:r>
+            <w:proofErr w:type="spellStart"/>
+            <w:r>
+              <w:rPr>
+                <w:rFonts w:ascii="Noto Sans" w:hAnsi="Noto Sans" w:cs="Noto Sans"/>
+                <w:color w:val="15438E"/>
+                <w:sz w:val="18"/>
+                <w:szCs w:val="18"/>
+              </w:rPr>
+              <w:t>endif</w:t>
+            </w:r>
+            <w:proofErr w:type="spellEnd"/>
+            <w:r>
+              <w:rPr>
+                <w:rFonts w:ascii="Noto Sans" w:hAnsi="Noto Sans" w:cs="Noto Sans"/>
+                <w:color w:val="15438E"/>
+                <w:sz w:val="18"/>
+                <w:szCs w:val="18"/>
+              </w:rPr>
+              <w:t xml:space="preserve"> %}</w:t>
+            </w:r>
+            <w:r>
+              <w:rPr>
+                <w:rFonts w:ascii="Noto Sans" w:hAnsi="Noto Sans" w:cs="Noto Sans"/>
                 <w:b/>
                 <w:bCs/>
                 <w:color w:val="15438E"/>
@@ -8420,46 +8206,48 @@
                 <w:szCs w:val="18"/>
                 <w:lang w:val="es-MX"/>
               </w:rPr>
-            </w:pPr>
-            <w:r>
-              <w:rPr>
-                <w:rFonts w:ascii="Noto Sans" w:hAnsi="Noto Sans" w:cs="Noto Sans"/>
-                <w:color w:val="15438E"/>
-                <w:sz w:val="16"/>
-                <w:szCs w:val="16"/>
-              </w:rPr>
-              <w:t>Cap. / Carga:   Para Nivel de</w:t>
-            </w:r>
-            <w:r>
-              <w:rPr>
-                <w:rFonts w:ascii="Noto Sans" w:hAnsi="Noto Sans" w:cs="Noto Sans"/>
-                <w:color w:val="15438E"/>
-                <w:sz w:val="18"/>
-                <w:szCs w:val="18"/>
-              </w:rPr>
-              <w:t xml:space="preserve"> {{</w:t>
+              <w:t xml:space="preserve"> </w:t>
+            </w:r>
+            <w:r>
+              <w:rPr>
+                <w:rFonts w:ascii="Noto Sans" w:hAnsi="Noto Sans" w:cs="Noto Sans"/>
+                <w:b/>
+                <w:bCs/>
+                <w:color w:val="15438E"/>
+                <w:sz w:val="18"/>
+                <w:szCs w:val="18"/>
+                <w:lang w:val="es-MX"/>
+              </w:rPr>
+              <w:t xml:space="preserve"> </w:t>
+            </w:r>
+            <w:r>
+              <w:rPr>
+                <w:rFonts w:ascii="Noto Sans" w:hAnsi="Noto Sans" w:cs="Noto Sans"/>
+                <w:color w:val="15438E"/>
+                <w:sz w:val="18"/>
+                <w:szCs w:val="18"/>
+              </w:rPr>
+              <w:t xml:space="preserve">{% </w:t>
             </w:r>
             <w:proofErr w:type="spellStart"/>
-            <w:proofErr w:type="gramStart"/>
-            <w:r>
-              <w:rPr>
-                <w:rFonts w:ascii="Noto Sans" w:hAnsi="Noto Sans" w:cs="Noto Sans"/>
-                <w:color w:val="15438E"/>
-                <w:sz w:val="18"/>
-                <w:szCs w:val="18"/>
-              </w:rPr>
-              <w:t>p.carga</w:t>
+            <w:r>
+              <w:rPr>
+                <w:rFonts w:ascii="Noto Sans" w:hAnsi="Noto Sans" w:cs="Noto Sans"/>
+                <w:color w:val="15438E"/>
+                <w:sz w:val="18"/>
+                <w:szCs w:val="18"/>
+              </w:rPr>
+              <w:t>if</w:t>
             </w:r>
             <w:proofErr w:type="spellEnd"/>
-            <w:proofErr w:type="gramEnd"/>
-            <w:r>
-              <w:rPr>
-                <w:rFonts w:ascii="Noto Sans" w:hAnsi="Noto Sans" w:cs="Noto Sans"/>
-                <w:color w:val="15438E"/>
-                <w:sz w:val="18"/>
-                <w:szCs w:val="18"/>
-              </w:rPr>
-              <w:t xml:space="preserve">}} Kg. {% </w:t>
+            <w:r>
+              <w:rPr>
+                <w:rFonts w:ascii="Noto Sans" w:hAnsi="Noto Sans" w:cs="Noto Sans"/>
+                <w:color w:val="15438E"/>
+                <w:sz w:val="18"/>
+                <w:szCs w:val="18"/>
+              </w:rPr>
+              <w:t xml:space="preserve"> </w:t>
             </w:r>
             <w:proofErr w:type="spellStart"/>
             <w:r>
@@ -8469,7 +8257,16 @@
                 <w:sz w:val="18"/>
                 <w:szCs w:val="18"/>
               </w:rPr>
-              <w:t>endif</w:t>
+              <w:t>p.</w:t>
+            </w:r>
+            <w:r>
+              <w:rPr>
+                <w:rFonts w:ascii="Noto Sans" w:hAnsi="Noto Sans" w:cs="Noto Sans"/>
+                <w:color w:val="15438E"/>
+                <w:sz w:val="18"/>
+                <w:szCs w:val="18"/>
+              </w:rPr>
+              <w:t>altura</w:t>
             </w:r>
             <w:proofErr w:type="spellEnd"/>
             <w:r>
@@ -8479,7 +8276,7 @@
                 <w:sz w:val="18"/>
                 <w:szCs w:val="18"/>
               </w:rPr>
-              <w:t xml:space="preserve"> %}</w:t>
+              <w:t xml:space="preserve"> &gt;0 %}</w:t>
             </w:r>
           </w:p>
           <w:p>
@@ -8501,6 +8298,82 @@
                 <w:sz w:val="18"/>
                 <w:szCs w:val="18"/>
               </w:rPr>
+              <w:t xml:space="preserve"> </w:t>
+            </w:r>
+            <w:r>
+              <w:rPr>
+                <w:rFonts w:ascii="Noto Sans" w:hAnsi="Noto Sans" w:cs="Noto Sans"/>
+                <w:color w:val="15438E"/>
+                <w:sz w:val="18"/>
+                <w:szCs w:val="18"/>
+              </w:rPr>
+              <w:t>Altura:</w:t>
+            </w:r>
+            <w:r>
+              <w:rPr>
+                <w:rFonts w:ascii="Noto Sans" w:hAnsi="Noto Sans" w:cs="Noto Sans"/>
+                <w:color w:val="15438E"/>
+                <w:sz w:val="18"/>
+                <w:szCs w:val="18"/>
+              </w:rPr>
+              <w:t xml:space="preserve"> {{</w:t>
+            </w:r>
+            <w:proofErr w:type="spellStart"/>
+            <w:r>
+              <w:rPr>
+                <w:rFonts w:ascii="Noto Sans" w:hAnsi="Noto Sans" w:cs="Noto Sans"/>
+                <w:color w:val="15438E"/>
+                <w:sz w:val="18"/>
+                <w:szCs w:val="18"/>
+              </w:rPr>
+              <w:t>p.</w:t>
+            </w:r>
+            <w:r>
+              <w:rPr>
+                <w:rFonts w:ascii="Noto Sans" w:hAnsi="Noto Sans" w:cs="Noto Sans"/>
+                <w:color w:val="15438E"/>
+                <w:sz w:val="18"/>
+                <w:szCs w:val="18"/>
+              </w:rPr>
+              <w:t>altura</w:t>
+            </w:r>
+            <w:proofErr w:type="spellEnd"/>
+            <w:r>
+              <w:rPr>
+                <w:rFonts w:ascii="Noto Sans" w:hAnsi="Noto Sans" w:cs="Noto Sans"/>
+                <w:color w:val="15438E"/>
+                <w:sz w:val="18"/>
+                <w:szCs w:val="18"/>
+              </w:rPr>
+              <w:t xml:space="preserve">}} m{% </w:t>
+            </w:r>
+            <w:proofErr w:type="spellStart"/>
+            <w:r>
+              <w:rPr>
+                <w:rFonts w:ascii="Noto Sans" w:hAnsi="Noto Sans" w:cs="Noto Sans"/>
+                <w:color w:val="15438E"/>
+                <w:sz w:val="18"/>
+                <w:szCs w:val="18"/>
+              </w:rPr>
+              <w:t>endif</w:t>
+            </w:r>
+            <w:proofErr w:type="spellEnd"/>
+            <w:r>
+              <w:rPr>
+                <w:rFonts w:ascii="Noto Sans" w:hAnsi="Noto Sans" w:cs="Noto Sans"/>
+                <w:color w:val="15438E"/>
+                <w:sz w:val="18"/>
+                <w:szCs w:val="18"/>
+              </w:rPr>
+              <w:t xml:space="preserve"> %}</w:t>
+            </w:r>
+            <w:r>
+              <w:rPr>
+                <w:rFonts w:ascii="Noto Sans" w:hAnsi="Noto Sans" w:cs="Noto Sans"/>
+                <w:color w:val="15438E"/>
+                <w:sz w:val="18"/>
+                <w:szCs w:val="18"/>
+              </w:rPr>
               <w:t xml:space="preserve">{% </w:t>
             </w:r>
             <w:proofErr w:type="spellStart"/>
@@ -8524,7 +8397,294 @@
               <w:t xml:space="preserve"> </w:t>
             </w:r>
             <w:proofErr w:type="spellStart"/>
-            <w:proofErr w:type="gramStart"/>
+            <w:r>
+              <w:rPr>
+                <w:rFonts w:ascii="Noto Sans" w:hAnsi="Noto Sans" w:cs="Noto Sans"/>
+                <w:color w:val="15438E"/>
+                <w:sz w:val="18"/>
+                <w:szCs w:val="18"/>
+              </w:rPr>
+              <w:t>p.</w:t>
+            </w:r>
+            <w:r>
+              <w:rPr>
+                <w:rFonts w:ascii="Noto Sans" w:hAnsi="Noto Sans" w:cs="Noto Sans"/>
+                <w:color w:val="15438E"/>
+                <w:sz w:val="18"/>
+                <w:szCs w:val="18"/>
+              </w:rPr>
+              <w:t>seccion</w:t>
+            </w:r>
+            <w:proofErr w:type="spellEnd"/>
+            <w:r>
+              <w:rPr>
+                <w:rFonts w:ascii="Noto Sans" w:hAnsi="Noto Sans" w:cs="Noto Sans"/>
+                <w:color w:val="15438E"/>
+                <w:sz w:val="18"/>
+                <w:szCs w:val="18"/>
+              </w:rPr>
+              <w:t xml:space="preserve"> </w:t>
+            </w:r>
+            <w:r>
+              <w:rPr>
+                <w:rFonts w:ascii="Noto Sans" w:hAnsi="Noto Sans" w:cs="Noto Sans"/>
+                <w:color w:val="15438E"/>
+                <w:sz w:val="18"/>
+                <w:szCs w:val="18"/>
+              </w:rPr>
+              <w:t xml:space="preserve"> </w:t>
+            </w:r>
+            <w:r>
+              <w:rPr>
+                <w:rFonts w:ascii="Noto Sans" w:hAnsi="Noto Sans" w:cs="Noto Sans"/>
+                <w:color w:val="15438E"/>
+                <w:sz w:val="18"/>
+                <w:szCs w:val="18"/>
+              </w:rPr>
+              <w:t xml:space="preserve">%}  </w:t>
+            </w:r>
+          </w:p>
+          <w:p>
+            <w:pPr>
+              <w:spacing w:after="0" w:line="240" w:lineRule="auto"/>
+              <w:ind w:left="708"/>
+              <w:jc w:val="both"/>
+              <w:rPr>
+                <w:rFonts w:ascii="Noto Sans" w:hAnsi="Noto Sans" w:cs="Noto Sans"/>
+                <w:b/>
+                <w:bCs/>
+                <w:color w:val="15438E"/>
+                <w:sz w:val="18"/>
+                <w:szCs w:val="18"/>
+                <w:lang w:val="es-MX"/>
+              </w:rPr>
+            </w:pPr>
+            <w:r>
+              <w:rPr>
+                <w:rFonts w:ascii="Noto Sans" w:hAnsi="Noto Sans" w:cs="Noto Sans"/>
+                <w:color w:val="15438E"/>
+                <w:sz w:val="18"/>
+                <w:szCs w:val="18"/>
+              </w:rPr>
+              <w:t xml:space="preserve"> </w:t>
+            </w:r>
+            <w:r>
+              <w:rPr>
+                <w:rFonts w:ascii="Noto Sans" w:hAnsi="Noto Sans" w:cs="Noto Sans"/>
+                <w:color w:val="15438E"/>
+                <w:sz w:val="18"/>
+                <w:szCs w:val="18"/>
+              </w:rPr>
+              <w:t>Sección</w:t>
+            </w:r>
+            <w:r>
+              <w:rPr>
+                <w:rFonts w:ascii="Noto Sans" w:hAnsi="Noto Sans" w:cs="Noto Sans"/>
+                <w:color w:val="15438E"/>
+                <w:sz w:val="18"/>
+                <w:szCs w:val="18"/>
+              </w:rPr>
+              <w:t>: {{</w:t>
+            </w:r>
+            <w:proofErr w:type="spellStart"/>
+            <w:r>
+              <w:rPr>
+                <w:rFonts w:ascii="Noto Sans" w:hAnsi="Noto Sans" w:cs="Noto Sans"/>
+                <w:color w:val="15438E"/>
+                <w:sz w:val="18"/>
+                <w:szCs w:val="18"/>
+              </w:rPr>
+              <w:t>p.</w:t>
+            </w:r>
+            <w:r>
+              <w:rPr>
+                <w:rFonts w:ascii="Noto Sans" w:hAnsi="Noto Sans" w:cs="Noto Sans"/>
+                <w:color w:val="15438E"/>
+                <w:sz w:val="18"/>
+                <w:szCs w:val="18"/>
+              </w:rPr>
+              <w:t>seccion</w:t>
+            </w:r>
+            <w:proofErr w:type="spellEnd"/>
+            <w:r>
+              <w:rPr>
+                <w:rFonts w:ascii="Noto Sans" w:hAnsi="Noto Sans" w:cs="Noto Sans"/>
+                <w:color w:val="15438E"/>
+                <w:sz w:val="18"/>
+                <w:szCs w:val="18"/>
+              </w:rPr>
+              <w:t xml:space="preserve">}} {% </w:t>
+            </w:r>
+            <w:proofErr w:type="spellStart"/>
+            <w:r>
+              <w:rPr>
+                <w:rFonts w:ascii="Noto Sans" w:hAnsi="Noto Sans" w:cs="Noto Sans"/>
+                <w:color w:val="15438E"/>
+                <w:sz w:val="18"/>
+                <w:szCs w:val="18"/>
+              </w:rPr>
+              <w:t>endif</w:t>
+            </w:r>
+            <w:proofErr w:type="spellEnd"/>
+            <w:r>
+              <w:rPr>
+                <w:rFonts w:ascii="Noto Sans" w:hAnsi="Noto Sans" w:cs="Noto Sans"/>
+                <w:color w:val="15438E"/>
+                <w:sz w:val="18"/>
+                <w:szCs w:val="18"/>
+              </w:rPr>
+              <w:t xml:space="preserve"> %}</w:t>
+            </w:r>
+            <w:r>
+              <w:rPr>
+                <w:rFonts w:ascii="Noto Sans" w:hAnsi="Noto Sans" w:cs="Noto Sans"/>
+                <w:color w:val="15438E"/>
+                <w:sz w:val="18"/>
+                <w:szCs w:val="18"/>
+              </w:rPr>
+              <w:t xml:space="preserve">{% </w:t>
+            </w:r>
+            <w:proofErr w:type="spellStart"/>
+            <w:r>
+              <w:rPr>
+                <w:rFonts w:ascii="Noto Sans" w:hAnsi="Noto Sans" w:cs="Noto Sans"/>
+                <w:color w:val="15438E"/>
+                <w:sz w:val="18"/>
+                <w:szCs w:val="18"/>
+              </w:rPr>
+              <w:t>if</w:t>
+            </w:r>
+            <w:proofErr w:type="spellEnd"/>
+            <w:r>
+              <w:rPr>
+                <w:rFonts w:ascii="Noto Sans" w:hAnsi="Noto Sans" w:cs="Noto Sans"/>
+                <w:color w:val="15438E"/>
+                <w:sz w:val="18"/>
+                <w:szCs w:val="18"/>
+              </w:rPr>
+              <w:t xml:space="preserve"> </w:t>
+            </w:r>
+            <w:proofErr w:type="spellStart"/>
+            <w:r>
+              <w:rPr>
+                <w:rFonts w:ascii="Noto Sans" w:hAnsi="Noto Sans" w:cs="Noto Sans"/>
+                <w:color w:val="15438E"/>
+                <w:sz w:val="18"/>
+                <w:szCs w:val="18"/>
+              </w:rPr>
+              <w:t>p.carga</w:t>
+            </w:r>
+            <w:proofErr w:type="spellEnd"/>
+            <w:r>
+              <w:rPr>
+                <w:rFonts w:ascii="Noto Sans" w:hAnsi="Noto Sans" w:cs="Noto Sans"/>
+                <w:color w:val="15438E"/>
+                <w:sz w:val="18"/>
+                <w:szCs w:val="18"/>
+              </w:rPr>
+              <w:t xml:space="preserve">  %}</w:t>
+            </w:r>
+          </w:p>
+          <w:p>
+            <w:pPr>
+              <w:spacing w:after="0" w:line="240" w:lineRule="auto"/>
+              <w:ind w:left="708"/>
+              <w:jc w:val="both"/>
+              <w:rPr>
+                <w:rFonts w:ascii="Noto Sans" w:hAnsi="Noto Sans" w:cs="Noto Sans"/>
+                <w:color w:val="15438E"/>
+                <w:sz w:val="18"/>
+                <w:szCs w:val="18"/>
+              </w:rPr>
+            </w:pPr>
+            <w:r>
+              <w:rPr>
+                <w:rFonts w:ascii="Noto Sans" w:hAnsi="Noto Sans" w:cs="Noto Sans"/>
+                <w:color w:val="15438E"/>
+                <w:sz w:val="16"/>
+                <w:szCs w:val="16"/>
+              </w:rPr>
+              <w:t xml:space="preserve"> </w:t>
+            </w:r>
+            <w:r>
+              <w:rPr>
+                <w:rFonts w:ascii="Noto Sans" w:hAnsi="Noto Sans" w:cs="Noto Sans"/>
+                <w:color w:val="15438E"/>
+                <w:sz w:val="16"/>
+                <w:szCs w:val="16"/>
+              </w:rPr>
+              <w:t>Cap. / Carga:   Para Nivel de</w:t>
+            </w:r>
+            <w:r>
+              <w:rPr>
+                <w:rFonts w:ascii="Noto Sans" w:hAnsi="Noto Sans" w:cs="Noto Sans"/>
+                <w:color w:val="15438E"/>
+                <w:sz w:val="18"/>
+                <w:szCs w:val="18"/>
+              </w:rPr>
+              <w:t xml:space="preserve"> {{</w:t>
+            </w:r>
+            <w:proofErr w:type="spellStart"/>
+            <w:r>
+              <w:rPr>
+                <w:rFonts w:ascii="Noto Sans" w:hAnsi="Noto Sans" w:cs="Noto Sans"/>
+                <w:color w:val="15438E"/>
+                <w:sz w:val="18"/>
+                <w:szCs w:val="18"/>
+              </w:rPr>
+              <w:t>p.carga</w:t>
+            </w:r>
+            <w:proofErr w:type="spellEnd"/>
+            <w:r>
+              <w:rPr>
+                <w:rFonts w:ascii="Noto Sans" w:hAnsi="Noto Sans" w:cs="Noto Sans"/>
+                <w:color w:val="15438E"/>
+                <w:sz w:val="18"/>
+                <w:szCs w:val="18"/>
+              </w:rPr>
+              <w:t xml:space="preserve">}} Kg. {% </w:t>
+            </w:r>
+            <w:proofErr w:type="spellStart"/>
+            <w:r>
+              <w:rPr>
+                <w:rFonts w:ascii="Noto Sans" w:hAnsi="Noto Sans" w:cs="Noto Sans"/>
+                <w:color w:val="15438E"/>
+                <w:sz w:val="18"/>
+                <w:szCs w:val="18"/>
+              </w:rPr>
+              <w:t>endif</w:t>
+            </w:r>
+            <w:proofErr w:type="spellEnd"/>
+            <w:r>
+              <w:rPr>
+                <w:rFonts w:ascii="Noto Sans" w:hAnsi="Noto Sans" w:cs="Noto Sans"/>
+                <w:color w:val="15438E"/>
+                <w:sz w:val="18"/>
+                <w:szCs w:val="18"/>
+              </w:rPr>
+              <w:t xml:space="preserve"> %}{% </w:t>
+            </w:r>
+            <w:proofErr w:type="spellStart"/>
+            <w:r>
+              <w:rPr>
+                <w:rFonts w:ascii="Noto Sans" w:hAnsi="Noto Sans" w:cs="Noto Sans"/>
+                <w:color w:val="15438E"/>
+                <w:sz w:val="18"/>
+                <w:szCs w:val="18"/>
+              </w:rPr>
+              <w:t>if</w:t>
+            </w:r>
+            <w:proofErr w:type="spellEnd"/>
+            <w:r>
+              <w:rPr>
+                <w:rFonts w:ascii="Noto Sans" w:hAnsi="Noto Sans" w:cs="Noto Sans"/>
+                <w:color w:val="15438E"/>
+                <w:sz w:val="18"/>
+                <w:szCs w:val="18"/>
+              </w:rPr>
+              <w:t xml:space="preserve"> </w:t>
+            </w:r>
+            <w:proofErr w:type="spellStart"/>
             <w:r>
               <w:rPr>
                 <w:rFonts w:ascii="Noto Sans" w:hAnsi="Noto Sans" w:cs="Noto Sans"/>
@@ -8535,15 +8695,48 @@
               <w:t>p.color</w:t>
             </w:r>
             <w:proofErr w:type="spellEnd"/>
-            <w:proofErr w:type="gramEnd"/>
-            <w:r>
-              <w:rPr>
-                <w:rFonts w:ascii="Noto Sans" w:hAnsi="Noto Sans" w:cs="Noto Sans"/>
-                <w:color w:val="15438E"/>
-                <w:sz w:val="18"/>
-                <w:szCs w:val="18"/>
-              </w:rPr>
-              <w:t xml:space="preserve"> != ’ ’ %}  Color : {{</w:t>
+            <w:r>
+              <w:rPr>
+                <w:rFonts w:ascii="Noto Sans" w:hAnsi="Noto Sans" w:cs="Noto Sans"/>
+                <w:color w:val="15438E"/>
+                <w:sz w:val="18"/>
+                <w:szCs w:val="18"/>
+              </w:rPr>
+              <w:t xml:space="preserve"> != ’ ’ %}  </w:t>
+            </w:r>
+          </w:p>
+          <w:p>
+            <w:pPr>
+              <w:spacing w:after="0" w:line="240" w:lineRule="auto"/>
+              <w:ind w:left="708"/>
+              <w:jc w:val="both"/>
+              <w:rPr>
+                <w:rFonts w:ascii="Noto Sans" w:hAnsi="Noto Sans" w:cs="Noto Sans"/>
+                <w:b/>
+                <w:bCs/>
+                <w:color w:val="15438E"/>
+                <w:sz w:val="18"/>
+                <w:szCs w:val="18"/>
+                <w:lang w:val="es-MX"/>
+              </w:rPr>
+            </w:pPr>
+            <w:r>
+              <w:rPr>
+                <w:rFonts w:ascii="Noto Sans" w:hAnsi="Noto Sans" w:cs="Noto Sans"/>
+                <w:color w:val="15438E"/>
+                <w:sz w:val="18"/>
+                <w:szCs w:val="18"/>
+              </w:rPr>
+              <w:t xml:space="preserve"> </w:t>
+            </w:r>
+            <w:r>
+              <w:rPr>
+                <w:rFonts w:ascii="Noto Sans" w:hAnsi="Noto Sans" w:cs="Noto Sans"/>
+                <w:color w:val="15438E"/>
+                <w:sz w:val="18"/>
+                <w:szCs w:val="18"/>
+              </w:rPr>
+              <w:t>Color : {{</w:t>
             </w:r>
             <w:proofErr w:type="spellStart"/>
             <w:r>
@@ -8592,216 +8785,13 @@
               <w:spacing w:after="0" w:line="240" w:lineRule="auto"/>
               <w:ind w:left="708"/>
               <w:jc w:val="both"/>
-            </w:pPr>
-            <w:r>
-              <w:rPr>
-                <w:rFonts w:ascii="Noto Sans" w:hAnsi="Noto Sans" w:cs="Noto Sans"/>
-                <w:color w:val="15438E"/>
-                <w:sz w:val="18"/>
-                <w:szCs w:val="18"/>
-              </w:rPr>
-              <w:t>{{</w:t>
-            </w:r>
-            <w:proofErr w:type="spellStart"/>
-            <w:proofErr w:type="gramStart"/>
-            <w:r>
-              <w:rPr>
-                <w:rFonts w:ascii="Noto Sans" w:hAnsi="Noto Sans" w:cs="Noto Sans"/>
-                <w:color w:val="15438E"/>
-                <w:sz w:val="18"/>
-                <w:szCs w:val="18"/>
-              </w:rPr>
-              <w:t>p.extra</w:t>
-            </w:r>
-            <w:proofErr w:type="spellEnd"/>
-            <w:proofErr w:type="gramEnd"/>
-            <w:r>
-              <w:rPr>
-                <w:rFonts w:ascii="Noto Sans" w:hAnsi="Noto Sans" w:cs="Noto Sans"/>
-                <w:color w:val="15438E"/>
-                <w:sz w:val="18"/>
-                <w:szCs w:val="18"/>
-              </w:rPr>
-              <w:t>}}</w:t>
-            </w:r>
-            <w:r>
-              <w:rPr>
-                <w:rFonts w:ascii="Noto Sans" w:hAnsi="Noto Sans" w:cs="Noto Sans"/>
-                <w:color w:val="15438E"/>
-                <w:sz w:val="18"/>
-                <w:szCs w:val="18"/>
-              </w:rPr>
-              <w:t xml:space="preserve">{% </w:t>
-            </w:r>
-            <w:proofErr w:type="spellStart"/>
-            <w:r>
-              <w:rPr>
-                <w:rFonts w:ascii="Noto Sans" w:hAnsi="Noto Sans" w:cs="Noto Sans"/>
-                <w:color w:val="15438E"/>
-                <w:sz w:val="18"/>
-                <w:szCs w:val="18"/>
-              </w:rPr>
-              <w:t>if</w:t>
-            </w:r>
-            <w:proofErr w:type="spellEnd"/>
-            <w:r>
-              <w:rPr>
-                <w:rFonts w:ascii="Noto Sans" w:hAnsi="Noto Sans" w:cs="Noto Sans"/>
-                <w:color w:val="15438E"/>
-                <w:sz w:val="18"/>
-                <w:szCs w:val="18"/>
-              </w:rPr>
-              <w:t xml:space="preserve"> </w:t>
-            </w:r>
-            <w:proofErr w:type="spellStart"/>
-            <w:r>
-              <w:rPr>
-                <w:rFonts w:ascii="Noto Sans" w:hAnsi="Noto Sans" w:cs="Noto Sans"/>
-                <w:color w:val="15438E"/>
-                <w:sz w:val="18"/>
-                <w:szCs w:val="18"/>
-              </w:rPr>
-              <w:t>p.sku</w:t>
-            </w:r>
-            <w:proofErr w:type="spellEnd"/>
-            <w:r>
-              <w:rPr>
-                <w:rFonts w:ascii="Noto Sans" w:hAnsi="Noto Sans" w:cs="Noto Sans"/>
-                <w:color w:val="15438E"/>
-                <w:sz w:val="18"/>
-                <w:szCs w:val="18"/>
-              </w:rPr>
-              <w:t xml:space="preserve"> </w:t>
-            </w:r>
-            <w:r>
-              <w:rPr>
-                <w:rFonts w:ascii="Noto Sans" w:hAnsi="Noto Sans" w:cs="Noto Sans"/>
-                <w:color w:val="15438E"/>
-                <w:sz w:val="18"/>
-                <w:szCs w:val="18"/>
-              </w:rPr>
-              <w:t xml:space="preserve"> </w:t>
-            </w:r>
-            <w:r>
-              <w:rPr>
-                <w:rFonts w:ascii="Noto Sans" w:hAnsi="Noto Sans" w:cs="Noto Sans"/>
-                <w:color w:val="15438E"/>
-                <w:sz w:val="18"/>
-                <w:szCs w:val="18"/>
-              </w:rPr>
-              <w:t>!</w:t>
-            </w:r>
-            <w:r>
-              <w:rPr>
-                <w:rFonts w:ascii="Noto Sans" w:hAnsi="Noto Sans" w:cs="Noto Sans"/>
-                <w:color w:val="15438E"/>
-                <w:sz w:val="18"/>
-                <w:szCs w:val="18"/>
-              </w:rPr>
-              <w:t>=</w:t>
-            </w:r>
-            <w:r>
-              <w:rPr>
-                <w:rFonts w:ascii="Noto Sans" w:hAnsi="Noto Sans" w:cs="Noto Sans"/>
-                <w:color w:val="15438E"/>
-                <w:sz w:val="18"/>
-                <w:szCs w:val="18"/>
-              </w:rPr>
-              <w:t xml:space="preserve"> </w:t>
-            </w:r>
-            <w:r>
-              <w:rPr>
-                <w:rFonts w:ascii="Noto Sans" w:hAnsi="Noto Sans" w:cs="Noto Sans"/>
-                <w:color w:val="15438E"/>
-                <w:sz w:val="18"/>
-                <w:szCs w:val="18"/>
-              </w:rPr>
-              <w:t>’’ %}</w:t>
-            </w:r>
-          </w:p>
-          <w:p>
-            <w:pPr>
-              <w:spacing w:after="0" w:line="240" w:lineRule="auto"/>
-              <w:ind w:left="708"/>
-              <w:jc w:val="both"/>
-              <w:rPr>
-                <w:rFonts w:ascii="Noto Sans" w:hAnsi="Noto Sans" w:cs="Noto Sans"/>
-                <w:color w:val="15438E"/>
-                <w:sz w:val="18"/>
-                <w:szCs w:val="18"/>
-              </w:rPr>
-            </w:pPr>
-            <w:proofErr w:type="spellStart"/>
-            <w:proofErr w:type="gramStart"/>
-            <w:r>
-              <w:rPr>
-                <w:rFonts w:ascii="Noto Sans" w:hAnsi="Noto Sans" w:cs="Noto Sans"/>
-                <w:color w:val="15438E"/>
-                <w:sz w:val="18"/>
-                <w:szCs w:val="18"/>
-              </w:rPr>
-              <w:t>Sku</w:t>
-            </w:r>
-            <w:proofErr w:type="spellEnd"/>
-            <w:r>
-              <w:rPr>
-                <w:rFonts w:ascii="Noto Sans" w:hAnsi="Noto Sans" w:cs="Noto Sans"/>
-                <w:color w:val="15438E"/>
-                <w:sz w:val="18"/>
-                <w:szCs w:val="18"/>
-              </w:rPr>
-              <w:t xml:space="preserve"> :</w:t>
-            </w:r>
-            <w:proofErr w:type="gramEnd"/>
-            <w:r>
-              <w:rPr>
-                <w:rFonts w:ascii="Noto Sans" w:hAnsi="Noto Sans" w:cs="Noto Sans"/>
-                <w:color w:val="15438E"/>
-                <w:sz w:val="18"/>
-                <w:szCs w:val="18"/>
-              </w:rPr>
-              <w:t xml:space="preserve"> {{</w:t>
-            </w:r>
-            <w:proofErr w:type="spellStart"/>
-            <w:r>
-              <w:rPr>
-                <w:rFonts w:ascii="Noto Sans" w:hAnsi="Noto Sans" w:cs="Noto Sans"/>
-                <w:color w:val="15438E"/>
-                <w:sz w:val="18"/>
-                <w:szCs w:val="18"/>
-              </w:rPr>
-              <w:t>p.sku</w:t>
-            </w:r>
-            <w:proofErr w:type="spellEnd"/>
-            <w:r>
-              <w:rPr>
-                <w:rFonts w:ascii="Noto Sans" w:hAnsi="Noto Sans" w:cs="Noto Sans"/>
-                <w:color w:val="15438E"/>
-                <w:sz w:val="18"/>
-                <w:szCs w:val="18"/>
-              </w:rPr>
-              <w:t xml:space="preserve">}} {% </w:t>
-            </w:r>
-            <w:proofErr w:type="spellStart"/>
-            <w:r>
-              <w:rPr>
-                <w:rFonts w:ascii="Noto Sans" w:hAnsi="Noto Sans" w:cs="Noto Sans"/>
-                <w:color w:val="15438E"/>
-                <w:sz w:val="18"/>
-                <w:szCs w:val="18"/>
-              </w:rPr>
-              <w:t>endif</w:t>
-            </w:r>
-            <w:proofErr w:type="spellEnd"/>
-            <w:r>
-              <w:rPr>
-                <w:rFonts w:ascii="Noto Sans" w:hAnsi="Noto Sans" w:cs="Noto Sans"/>
-                <w:color w:val="15438E"/>
-                <w:sz w:val="18"/>
-                <w:szCs w:val="18"/>
-              </w:rPr>
-              <w:t xml:space="preserve"> %}</w:t>
-            </w:r>
+              <w:rPr>
+                <w:rFonts w:ascii="Noto Sans" w:hAnsi="Noto Sans" w:cs="Noto Sans"/>
+                <w:color w:val="15438E"/>
+                <w:sz w:val="18"/>
+                <w:szCs w:val="18"/>
+              </w:rPr>
+            </w:pPr>
           </w:p>
         </w:tc>
       </w:tr>
@@ -13656,17 +13646,7 @@
                 <w:sz w:val="18"/>
                 <w:szCs w:val="18"/>
               </w:rPr>
-              <w:t>costo_</w:t>
-            </w:r>
-            <w:proofErr w:type="gramStart"/>
-            <w:r>
-              <w:rPr>
-                <w:rFonts w:ascii="Noto Sans" w:hAnsi="Noto Sans" w:cs="Noto Sans"/>
-                <w:color w:val="15438E"/>
-                <w:sz w:val="18"/>
-                <w:szCs w:val="18"/>
-              </w:rPr>
-              <w:t>selectivo</w:t>
+              <w:t>costo_selectivo</w:t>
             </w:r>
             <w:proofErr w:type="spellEnd"/>
             <w:r>
@@ -13676,17 +13656,7 @@
                 <w:sz w:val="18"/>
                 <w:szCs w:val="18"/>
               </w:rPr>
-              <w:t xml:space="preserve"> }</w:t>
-            </w:r>
-            <w:proofErr w:type="gramEnd"/>
-            <w:r>
-              <w:rPr>
-                <w:rFonts w:ascii="Noto Sans" w:hAnsi="Noto Sans" w:cs="Noto Sans"/>
-                <w:color w:val="15438E"/>
-                <w:sz w:val="18"/>
-                <w:szCs w:val="18"/>
-              </w:rPr>
-              <w:t>}</w:t>
+              <w:t xml:space="preserve"> }}</w:t>
             </w:r>
           </w:p>
           <w:p>
@@ -13853,27 +13823,7 @@
                 <w:sz w:val="18"/>
                 <w:szCs w:val="18"/>
               </w:rPr>
-              <w:t xml:space="preserve"> == </w:t>
-            </w:r>
-            <w:proofErr w:type="gramStart"/>
-            <w:r>
-              <w:rPr>
-                <w:rFonts w:ascii="Noto Sans" w:hAnsi="Noto Sans" w:cs="Noto Sans"/>
-                <w:color w:val="15438E"/>
-                <w:sz w:val="18"/>
-                <w:szCs w:val="18"/>
-              </w:rPr>
-              <w:t>1  %</w:t>
-            </w:r>
-            <w:proofErr w:type="gramEnd"/>
-            <w:r>
-              <w:rPr>
-                <w:rFonts w:ascii="Noto Sans" w:hAnsi="Noto Sans" w:cs="Noto Sans"/>
-                <w:color w:val="15438E"/>
-                <w:sz w:val="18"/>
-                <w:szCs w:val="18"/>
-              </w:rPr>
-              <w:t xml:space="preserve">} </w:t>
+              <w:t xml:space="preserve"> == 1  %} </w:t>
             </w:r>
             <w:r>
               <w:rPr>
@@ -14157,17 +14107,7 @@
                 <w:sz w:val="18"/>
                 <w:szCs w:val="18"/>
               </w:rPr>
-              <w:t>costo_</w:t>
-            </w:r>
-            <w:proofErr w:type="gramStart"/>
-            <w:r>
-              <w:rPr>
-                <w:rFonts w:ascii="Noto Sans" w:hAnsi="Noto Sans" w:cs="Noto Sans"/>
-                <w:color w:val="15438E"/>
-                <w:sz w:val="18"/>
-                <w:szCs w:val="18"/>
-              </w:rPr>
-              <w:t>instalacion</w:t>
+              <w:t>costo_instalacion</w:t>
             </w:r>
             <w:proofErr w:type="spellEnd"/>
             <w:r>
@@ -14177,17 +14117,7 @@
                 <w:sz w:val="18"/>
                 <w:szCs w:val="18"/>
               </w:rPr>
-              <w:t xml:space="preserve"> }</w:t>
-            </w:r>
-            <w:proofErr w:type="gramEnd"/>
-            <w:r>
-              <w:rPr>
-                <w:rFonts w:ascii="Noto Sans" w:hAnsi="Noto Sans" w:cs="Noto Sans"/>
-                <w:color w:val="15438E"/>
-                <w:sz w:val="18"/>
-                <w:szCs w:val="18"/>
-              </w:rPr>
-              <w:t>}</w:t>
+              <w:t xml:space="preserve"> }}</w:t>
             </w:r>
           </w:p>
           <w:p>
@@ -14479,17 +14409,7 @@
                 <w:sz w:val="18"/>
                 <w:szCs w:val="18"/>
               </w:rPr>
-              <w:t>$</w:t>
-            </w:r>
-            <w:proofErr w:type="gramStart"/>
-            <w:r>
-              <w:rPr>
-                <w:rFonts w:ascii="Noto Sans" w:hAnsi="Noto Sans" w:cs="Noto Sans"/>
-                <w:color w:val="15438E"/>
-                <w:sz w:val="18"/>
-                <w:szCs w:val="18"/>
-              </w:rPr>
-              <w:t xml:space="preserve">{{ </w:t>
+              <w:t xml:space="preserve">${{ </w:t>
             </w:r>
             <w:proofErr w:type="spellStart"/>
             <w:r>
@@ -14499,17 +14419,7 @@
                 <w:sz w:val="18"/>
                 <w:szCs w:val="18"/>
               </w:rPr>
-              <w:t>costo</w:t>
-            </w:r>
-            <w:proofErr w:type="gramEnd"/>
-            <w:r>
-              <w:rPr>
-                <w:rFonts w:ascii="Noto Sans" w:hAnsi="Noto Sans" w:cs="Noto Sans"/>
-                <w:color w:val="15438E"/>
-                <w:sz w:val="18"/>
-                <w:szCs w:val="18"/>
-              </w:rPr>
-              <w:t>_flete</w:t>
+              <w:t>costo_flete</w:t>
             </w:r>
             <w:proofErr w:type="spellEnd"/>
             <w:r>
@@ -14543,7 +14453,6 @@
               <w:t xml:space="preserve">{% </w:t>
             </w:r>
             <w:proofErr w:type="spellStart"/>
-            <w:proofErr w:type="gramStart"/>
             <w:r>
               <w:rPr>
                 <w:rFonts w:ascii="Noto Sans" w:hAnsi="Noto Sans" w:cs="Noto Sans"/>
@@ -14561,17 +14470,7 @@
                 <w:sz w:val="18"/>
                 <w:szCs w:val="18"/>
               </w:rPr>
-              <w:t xml:space="preserve">  %</w:t>
-            </w:r>
-            <w:proofErr w:type="gramEnd"/>
-            <w:r>
-              <w:rPr>
-                <w:rFonts w:ascii="Noto Sans" w:hAnsi="Noto Sans" w:cs="Noto Sans"/>
-                <w:color w:val="15438E"/>
-                <w:sz w:val="18"/>
-                <w:szCs w:val="18"/>
-              </w:rPr>
-              <w:t>}</w:t>
+              <w:t xml:space="preserve">  %}</w:t>
             </w:r>
           </w:p>
         </w:tc>
@@ -14676,7 +14575,6 @@
                 <w:szCs w:val="24"/>
               </w:rPr>
             </w:pPr>
-            <w:proofErr w:type="gramStart"/>
             <w:r>
               <w:rPr>
                 <w:rFonts w:ascii="Noto Sans" w:hAnsi="Noto Sans" w:cs="Noto Sans"/>
@@ -14686,19 +14584,7 @@
                 <w:sz w:val="24"/>
                 <w:szCs w:val="24"/>
               </w:rPr>
-              <w:t>TOTAL</w:t>
-            </w:r>
-            <w:proofErr w:type="gramEnd"/>
-            <w:r>
-              <w:rPr>
-                <w:rFonts w:ascii="Noto Sans" w:hAnsi="Noto Sans" w:cs="Noto Sans"/>
-                <w:b/>
-                <w:bCs/>
-                <w:color w:val="15438E"/>
-                <w:sz w:val="24"/>
-                <w:szCs w:val="24"/>
-              </w:rPr>
-              <w:t xml:space="preserve"> DE NUESTRA OFERTA</w:t>
+              <w:t>TOTAL DE NUESTRA OFERTA</w:t>
             </w:r>
           </w:p>
         </w:tc>
@@ -15108,27 +14994,7 @@
           <w:sz w:val="16"/>
           <w:szCs w:val="16"/>
         </w:rPr>
-        <w:t xml:space="preserve">2. El plazo de entrega para el presente proyecto es de </w:t>
-      </w:r>
-      <w:proofErr w:type="gramStart"/>
-      <w:r>
-        <w:rPr>
-          <w:rFonts w:ascii="Noto Sans" w:hAnsi="Noto Sans" w:cs="Noto Sans"/>
-          <w:color w:val="15438E"/>
-          <w:sz w:val="16"/>
-          <w:szCs w:val="16"/>
-        </w:rPr>
-        <w:t>{{ tiempo</w:t>
-      </w:r>
-      <w:proofErr w:type="gramEnd"/>
-      <w:r>
-        <w:rPr>
-          <w:rFonts w:ascii="Noto Sans" w:hAnsi="Noto Sans" w:cs="Noto Sans"/>
-          <w:color w:val="15438E"/>
-          <w:sz w:val="16"/>
-          <w:szCs w:val="16"/>
-        </w:rPr>
-        <w:t xml:space="preserve"> }} incluyendo la instalación. Este plazo se cuenta a partir del día hábil siguiente a la fecha de recepción de su apreciable orden de compra y de su correspondiente anticipo.</w:t>
+        <w:t>2. El plazo de entrega para el presente proyecto es de {{ tiempo }} incluyendo la instalación. Este plazo se cuenta a partir del día hábil siguiente a la fecha de recepción de su apreciable orden de compra y de su correspondiente anticipo.</w:t>
       </w:r>
     </w:p>
     <w:p>
@@ -18357,6 +18223,7 @@
   <w:style w:type="paragraph" w:default="1" w:styleId="Normal">
     <w:name w:val="Normal"/>
     <w:qFormat/>
+    <w:rsid w:val="00C9013F"/>
     <w:pPr>
       <w:spacing w:after="160" w:line="259" w:lineRule="auto"/>
     </w:pPr>

</xml_diff>

<commit_message>
corregir saltos de pag
</commit_message>
<xml_diff>
--- a/public/plantilla.docx
+++ b/public/plantilla.docx
@@ -1518,6 +1518,9 @@
           <w:pPr>
             <w:pStyle w:val="Standard"/>
             <w:spacing w:after="40"/>
+            <w:rPr>
+              <w:noProof/>
+            </w:rPr>
           </w:pPr>
           <w:r>
             <w:rPr>
@@ -1576,13 +1579,13 @@
               <w:lang w:val="es-MX" w:eastAsia="es-MX"/>
             </w:rPr>
           </w:pPr>
-          <w:hyperlink w:anchor="_Toc222241980" w:history="1">
+          <w:hyperlink w:anchor="_Toc222242874" w:history="1">
             <w:r>
               <w:rPr>
                 <w:rStyle w:val="Hipervnculo"/>
                 <w:noProof/>
               </w:rPr>
-              <w:t>2.</w:t>
+              <w:t>1.</w:t>
             </w:r>
             <w:r>
               <w:rPr>
@@ -1601,7 +1604,7 @@
                 <w:rFonts w:ascii="Noto Sans" w:hAnsi="Noto Sans"/>
                 <w:noProof/>
               </w:rPr>
-              <w:t>Ventajas del sistema propuesto</w:t>
+              <w:t>Generalidades</w:t>
             </w:r>
             <w:r>
               <w:rPr>
@@ -1622,7 +1625,7 @@
                 <w:noProof/>
                 <w:webHidden/>
               </w:rPr>
-              <w:instrText xml:space="preserve"> PAGEREF _Toc222241980 \h </w:instrText>
+              <w:instrText xml:space="preserve"> PAGEREF _Toc222242874 \h </w:instrText>
             </w:r>
             <w:r>
               <w:rPr>
@@ -1665,13 +1668,13 @@
               <w:lang w:val="es-MX" w:eastAsia="es-MX"/>
             </w:rPr>
           </w:pPr>
-          <w:hyperlink w:anchor="_Toc222241981" w:history="1">
+          <w:hyperlink w:anchor="_Toc222242875" w:history="1">
             <w:r>
               <w:rPr>
                 <w:rStyle w:val="Hipervnculo"/>
                 <w:noProof/>
               </w:rPr>
-              <w:t>3.</w:t>
+              <w:t>2.</w:t>
             </w:r>
             <w:r>
               <w:rPr>
@@ -1690,7 +1693,7 @@
                 <w:rFonts w:ascii="Noto Sans" w:hAnsi="Noto Sans"/>
                 <w:noProof/>
               </w:rPr>
-              <w:t>Alcance de nuestra oferta</w:t>
+              <w:t>Ventajas del sistema propuesto</w:t>
             </w:r>
             <w:r>
               <w:rPr>
@@ -1711,7 +1714,7 @@
                 <w:noProof/>
                 <w:webHidden/>
               </w:rPr>
-              <w:instrText xml:space="preserve"> PAGEREF _Toc222241981 \h </w:instrText>
+              <w:instrText xml:space="preserve"> PAGEREF _Toc222242875 \h </w:instrText>
             </w:r>
             <w:r>
               <w:rPr>
@@ -1754,13 +1757,13 @@
               <w:lang w:val="es-MX" w:eastAsia="es-MX"/>
             </w:rPr>
           </w:pPr>
-          <w:hyperlink w:anchor="_Toc222241982" w:history="1">
+          <w:hyperlink w:anchor="_Toc222242876" w:history="1">
             <w:r>
               <w:rPr>
                 <w:rStyle w:val="Hipervnculo"/>
                 <w:noProof/>
               </w:rPr>
-              <w:t>4.</w:t>
+              <w:t>3.</w:t>
             </w:r>
             <w:r>
               <w:rPr>
@@ -1779,7 +1782,7 @@
                 <w:rFonts w:ascii="Noto Sans" w:hAnsi="Noto Sans"/>
                 <w:noProof/>
               </w:rPr>
-              <w:t>Descripción de la operación</w:t>
+              <w:t>Alcance de nuestra oferta</w:t>
             </w:r>
             <w:r>
               <w:rPr>
@@ -1800,7 +1803,7 @@
                 <w:noProof/>
                 <w:webHidden/>
               </w:rPr>
-              <w:instrText xml:space="preserve"> PAGEREF _Toc222241982 \h </w:instrText>
+              <w:instrText xml:space="preserve"> PAGEREF _Toc222242876 \h </w:instrText>
             </w:r>
             <w:r>
               <w:rPr>
@@ -1843,13 +1846,13 @@
               <w:lang w:val="es-MX" w:eastAsia="es-MX"/>
             </w:rPr>
           </w:pPr>
-          <w:hyperlink w:anchor="_Toc222241983" w:history="1">
+          <w:hyperlink w:anchor="_Toc222242877" w:history="1">
             <w:r>
               <w:rPr>
                 <w:rStyle w:val="Hipervnculo"/>
                 <w:noProof/>
               </w:rPr>
-              <w:t>5.</w:t>
+              <w:t>4.</w:t>
             </w:r>
             <w:r>
               <w:rPr>
@@ -1868,7 +1871,7 @@
                 <w:rFonts w:ascii="Noto Sans" w:hAnsi="Noto Sans"/>
                 <w:noProof/>
               </w:rPr>
-              <w:t>Parámetros de selección y diseño</w:t>
+              <w:t>Descripción de la operación</w:t>
             </w:r>
             <w:r>
               <w:rPr>
@@ -1889,7 +1892,7 @@
                 <w:noProof/>
                 <w:webHidden/>
               </w:rPr>
-              <w:instrText xml:space="preserve"> PAGEREF _Toc222241983 \h </w:instrText>
+              <w:instrText xml:space="preserve"> PAGEREF _Toc222242877 \h </w:instrText>
             </w:r>
             <w:r>
               <w:rPr>
@@ -1909,7 +1912,7 @@
                 <w:noProof/>
                 <w:webHidden/>
               </w:rPr>
-              <w:t>4</w:t>
+              <w:t>3</w:t>
             </w:r>
             <w:r>
               <w:rPr>
@@ -1932,14 +1935,13 @@
               <w:lang w:val="es-MX" w:eastAsia="es-MX"/>
             </w:rPr>
           </w:pPr>
-          <w:hyperlink w:anchor="_Toc222241984" w:history="1">
+          <w:hyperlink w:anchor="_Toc222242878" w:history="1">
             <w:r>
               <w:rPr>
                 <w:rStyle w:val="Hipervnculo"/>
                 <w:noProof/>
-                <w:lang w:val="en-US"/>
-              </w:rPr>
-              <w:t>6.</w:t>
+              </w:rPr>
+              <w:t>5.</w:t>
             </w:r>
             <w:r>
               <w:rPr>
@@ -1958,7 +1960,7 @@
                 <w:rFonts w:ascii="Noto Sans" w:hAnsi="Noto Sans"/>
                 <w:noProof/>
               </w:rPr>
-              <w:t>Normas</w:t>
+              <w:t>Parámetros de selección y diseño</w:t>
             </w:r>
             <w:r>
               <w:rPr>
@@ -1979,7 +1981,7 @@
                 <w:noProof/>
                 <w:webHidden/>
               </w:rPr>
-              <w:instrText xml:space="preserve"> PAGEREF _Toc222241984 \h </w:instrText>
+              <w:instrText xml:space="preserve"> PAGEREF _Toc222242878 \h </w:instrText>
             </w:r>
             <w:r>
               <w:rPr>
@@ -1999,7 +2001,7 @@
                 <w:noProof/>
                 <w:webHidden/>
               </w:rPr>
-              <w:t>5</w:t>
+              <w:t>4</w:t>
             </w:r>
             <w:r>
               <w:rPr>
@@ -2022,13 +2024,14 @@
               <w:lang w:val="es-MX" w:eastAsia="es-MX"/>
             </w:rPr>
           </w:pPr>
-          <w:hyperlink w:anchor="_Toc222241985" w:history="1">
+          <w:hyperlink w:anchor="_Toc222242879" w:history="1">
             <w:r>
               <w:rPr>
                 <w:rStyle w:val="Hipervnculo"/>
                 <w:noProof/>
-              </w:rPr>
-              <w:t>7.</w:t>
+                <w:lang w:val="en-US"/>
+              </w:rPr>
+              <w:t>6.</w:t>
             </w:r>
             <w:r>
               <w:rPr>
@@ -2047,7 +2050,7 @@
                 <w:rFonts w:ascii="Noto Sans" w:hAnsi="Noto Sans"/>
                 <w:noProof/>
               </w:rPr>
-              <w:t>Listado de materiales</w:t>
+              <w:t>Normas</w:t>
             </w:r>
             <w:r>
               <w:rPr>
@@ -2068,7 +2071,7 @@
                 <w:noProof/>
                 <w:webHidden/>
               </w:rPr>
-              <w:instrText xml:space="preserve"> PAGEREF _Toc222241985 \h </w:instrText>
+              <w:instrText xml:space="preserve"> PAGEREF _Toc222242879 \h </w:instrText>
             </w:r>
             <w:r>
               <w:rPr>
@@ -2088,7 +2091,7 @@
                 <w:noProof/>
                 <w:webHidden/>
               </w:rPr>
-              <w:t>6</w:t>
+              <w:t>5</w:t>
             </w:r>
             <w:r>
               <w:rPr>
@@ -2111,13 +2114,13 @@
               <w:lang w:val="es-MX" w:eastAsia="es-MX"/>
             </w:rPr>
           </w:pPr>
-          <w:hyperlink w:anchor="_Toc222241986" w:history="1">
+          <w:hyperlink w:anchor="_Toc222242880" w:history="1">
             <w:r>
               <w:rPr>
                 <w:rStyle w:val="Hipervnculo"/>
                 <w:noProof/>
               </w:rPr>
-              <w:t>8.</w:t>
+              <w:t>7.</w:t>
             </w:r>
             <w:r>
               <w:rPr>
@@ -2136,7 +2139,7 @@
                 <w:rFonts w:ascii="Noto Sans" w:hAnsi="Noto Sans"/>
                 <w:noProof/>
               </w:rPr>
-              <w:t>Características técnicas</w:t>
+              <w:t>Listado de materiales</w:t>
             </w:r>
             <w:r>
               <w:rPr>
@@ -2157,7 +2160,7 @@
                 <w:noProof/>
                 <w:webHidden/>
               </w:rPr>
-              <w:instrText xml:space="preserve"> PAGEREF _Toc222241986 \h </w:instrText>
+              <w:instrText xml:space="preserve"> PAGEREF _Toc222242880 \h </w:instrText>
             </w:r>
             <w:r>
               <w:rPr>
@@ -2177,7 +2180,7 @@
                 <w:noProof/>
                 <w:webHidden/>
               </w:rPr>
-              <w:t>7</w:t>
+              <w:t>6</w:t>
             </w:r>
             <w:r>
               <w:rPr>
@@ -2200,13 +2203,13 @@
               <w:lang w:val="es-MX" w:eastAsia="es-MX"/>
             </w:rPr>
           </w:pPr>
-          <w:hyperlink w:anchor="_Toc222241987" w:history="1">
+          <w:hyperlink w:anchor="_Toc222242881" w:history="1">
             <w:r>
               <w:rPr>
                 <w:rStyle w:val="Hipervnculo"/>
                 <w:noProof/>
               </w:rPr>
-              <w:t>9.</w:t>
+              <w:t>8.</w:t>
             </w:r>
             <w:r>
               <w:rPr>
@@ -2225,7 +2228,7 @@
                 <w:rFonts w:ascii="Noto Sans" w:hAnsi="Noto Sans"/>
                 <w:noProof/>
               </w:rPr>
-              <w:t>Elementos auxiliares (opcionales)</w:t>
+              <w:t>Características técnicas</w:t>
             </w:r>
             <w:r>
               <w:rPr>
@@ -2246,7 +2249,7 @@
                 <w:noProof/>
                 <w:webHidden/>
               </w:rPr>
-              <w:instrText xml:space="preserve"> PAGEREF _Toc222241987 \h </w:instrText>
+              <w:instrText xml:space="preserve"> PAGEREF _Toc222242881 \h </w:instrText>
             </w:r>
             <w:r>
               <w:rPr>
@@ -2266,7 +2269,7 @@
                 <w:noProof/>
                 <w:webHidden/>
               </w:rPr>
-              <w:t>9</w:t>
+              <w:t>7</w:t>
             </w:r>
             <w:r>
               <w:rPr>
@@ -2289,13 +2292,13 @@
               <w:lang w:val="es-MX" w:eastAsia="es-MX"/>
             </w:rPr>
           </w:pPr>
-          <w:hyperlink w:anchor="_Toc222241988" w:history="1">
+          <w:hyperlink w:anchor="_Toc222242882" w:history="1">
             <w:r>
               <w:rPr>
                 <w:rStyle w:val="Hipervnculo"/>
                 <w:noProof/>
               </w:rPr>
-              <w:t>10.</w:t>
+              <w:t>9.</w:t>
             </w:r>
             <w:r>
               <w:rPr>
@@ -2314,7 +2317,7 @@
                 <w:rFonts w:ascii="Noto Sans" w:hAnsi="Noto Sans"/>
                 <w:noProof/>
               </w:rPr>
-              <w:t>Distribución del sistema</w:t>
+              <w:t>Elementos auxiliares (opcionales)</w:t>
             </w:r>
             <w:r>
               <w:rPr>
@@ -2335,7 +2338,7 @@
                 <w:noProof/>
                 <w:webHidden/>
               </w:rPr>
-              <w:instrText xml:space="preserve"> PAGEREF _Toc222241988 \h </w:instrText>
+              <w:instrText xml:space="preserve"> PAGEREF _Toc222242882 \h </w:instrText>
             </w:r>
             <w:r>
               <w:rPr>
@@ -2355,7 +2358,7 @@
                 <w:noProof/>
                 <w:webHidden/>
               </w:rPr>
-              <w:t>12</w:t>
+              <w:t>9</w:t>
             </w:r>
             <w:r>
               <w:rPr>
@@ -2378,13 +2381,13 @@
               <w:lang w:val="es-MX" w:eastAsia="es-MX"/>
             </w:rPr>
           </w:pPr>
-          <w:hyperlink w:anchor="_Toc222241989" w:history="1">
+          <w:hyperlink w:anchor="_Toc222242883" w:history="1">
             <w:r>
               <w:rPr>
                 <w:rStyle w:val="Hipervnculo"/>
                 <w:noProof/>
               </w:rPr>
-              <w:t>11.</w:t>
+              <w:t>10.</w:t>
             </w:r>
             <w:r>
               <w:rPr>
@@ -2403,7 +2406,7 @@
                 <w:rFonts w:ascii="Noto Sans" w:hAnsi="Noto Sans"/>
                 <w:noProof/>
               </w:rPr>
-              <w:t>Listado de precios</w:t>
+              <w:t>Distribución del sistema</w:t>
             </w:r>
             <w:r>
               <w:rPr>
@@ -2424,7 +2427,7 @@
                 <w:noProof/>
                 <w:webHidden/>
               </w:rPr>
-              <w:instrText xml:space="preserve"> PAGEREF _Toc222241989 \h </w:instrText>
+              <w:instrText xml:space="preserve"> PAGEREF _Toc222242883 \h </w:instrText>
             </w:r>
             <w:r>
               <w:rPr>
@@ -2444,7 +2447,7 @@
                 <w:noProof/>
                 <w:webHidden/>
               </w:rPr>
-              <w:t>13</w:t>
+              <w:t>12</w:t>
             </w:r>
             <w:r>
               <w:rPr>
@@ -2467,13 +2470,13 @@
               <w:lang w:val="es-MX" w:eastAsia="es-MX"/>
             </w:rPr>
           </w:pPr>
-          <w:hyperlink w:anchor="_Toc222241990" w:history="1">
+          <w:hyperlink w:anchor="_Toc222242884" w:history="1">
             <w:r>
               <w:rPr>
                 <w:rStyle w:val="Hipervnculo"/>
                 <w:noProof/>
               </w:rPr>
-              <w:t>12.</w:t>
+              <w:t>11.</w:t>
             </w:r>
             <w:r>
               <w:rPr>
@@ -2492,7 +2495,7 @@
                 <w:rFonts w:ascii="Noto Sans" w:hAnsi="Noto Sans"/>
                 <w:noProof/>
               </w:rPr>
-              <w:t>Notas generales y condiciones de venta</w:t>
+              <w:t>Listado de precios</w:t>
             </w:r>
             <w:r>
               <w:rPr>
@@ -2513,7 +2516,96 @@
                 <w:noProof/>
                 <w:webHidden/>
               </w:rPr>
-              <w:instrText xml:space="preserve"> PAGEREF _Toc222241990 \h </w:instrText>
+              <w:instrText xml:space="preserve"> PAGEREF _Toc222242884 \h </w:instrText>
+            </w:r>
+            <w:r>
+              <w:rPr>
+                <w:noProof/>
+                <w:webHidden/>
+              </w:rPr>
+            </w:r>
+            <w:r>
+              <w:rPr>
+                <w:noProof/>
+                <w:webHidden/>
+              </w:rPr>
+              <w:fldChar w:fldCharType="separate"/>
+            </w:r>
+            <w:r>
+              <w:rPr>
+                <w:noProof/>
+                <w:webHidden/>
+              </w:rPr>
+              <w:t>13</w:t>
+            </w:r>
+            <w:r>
+              <w:rPr>
+                <w:noProof/>
+                <w:webHidden/>
+              </w:rPr>
+              <w:fldChar w:fldCharType="end"/>
+            </w:r>
+          </w:hyperlink>
+        </w:p>
+        <w:p>
+          <w:pPr>
+            <w:pStyle w:val="TDC1"/>
+            <w:rPr>
+              <w:rFonts w:asciiTheme="minorHAnsi" w:eastAsiaTheme="minorEastAsia" w:hAnsiTheme="minorHAnsi" w:cstheme="minorBidi"/>
+              <w:b w:val="0"/>
+              <w:bCs w:val="0"/>
+              <w:noProof/>
+              <w:color w:val="auto"/>
+              <w:lang w:val="es-MX" w:eastAsia="es-MX"/>
+            </w:rPr>
+          </w:pPr>
+          <w:hyperlink w:anchor="_Toc222242885" w:history="1">
+            <w:r>
+              <w:rPr>
+                <w:rStyle w:val="Hipervnculo"/>
+                <w:noProof/>
+              </w:rPr>
+              <w:t>12.</w:t>
+            </w:r>
+            <w:r>
+              <w:rPr>
+                <w:rFonts w:asciiTheme="minorHAnsi" w:eastAsiaTheme="minorEastAsia" w:hAnsiTheme="minorHAnsi" w:cstheme="minorBidi"/>
+                <w:b w:val="0"/>
+                <w:bCs w:val="0"/>
+                <w:noProof/>
+                <w:color w:val="auto"/>
+                <w:lang w:val="es-MX" w:eastAsia="es-MX"/>
+              </w:rPr>
+              <w:tab/>
+            </w:r>
+            <w:r>
+              <w:rPr>
+                <w:rStyle w:val="Hipervnculo"/>
+                <w:rFonts w:ascii="Noto Sans" w:hAnsi="Noto Sans"/>
+                <w:noProof/>
+              </w:rPr>
+              <w:t>Notas generales y condiciones de venta</w:t>
+            </w:r>
+            <w:r>
+              <w:rPr>
+                <w:noProof/>
+                <w:webHidden/>
+              </w:rPr>
+              <w:tab/>
+            </w:r>
+            <w:r>
+              <w:rPr>
+                <w:noProof/>
+                <w:webHidden/>
+              </w:rPr>
+              <w:fldChar w:fldCharType="begin"/>
+            </w:r>
+            <w:r>
+              <w:rPr>
+                <w:noProof/>
+                <w:webHidden/>
+              </w:rPr>
+              <w:instrText xml:space="preserve"> PAGEREF _Toc222242885 \h </w:instrText>
             </w:r>
             <w:r>
               <w:rPr>
@@ -2781,6 +2873,7 @@
         </w:rPr>
       </w:pPr>
       <w:bookmarkStart w:id="0" w:name="_Toc222241979"/>
+      <w:bookmarkStart w:id="1" w:name="_Toc222242874"/>
       <w:r>
         <w:rPr>
           <w:rFonts w:ascii="Noto Sans" w:hAnsi="Noto Sans" w:cs="Noto Sans"/>
@@ -2793,6 +2886,7 @@
         <w:t>Generalidades</w:t>
       </w:r>
       <w:bookmarkEnd w:id="0"/>
+      <w:bookmarkEnd w:id="1"/>
     </w:p>
     <w:p>
       <w:pPr>
@@ -2810,7 +2904,7 @@
         </w:rPr>
         <w:br/>
       </w:r>
-      <w:bookmarkStart w:id="1" w:name="_Hlk138858872"/>
+      <w:bookmarkStart w:id="2" w:name="_Hlk138858872"/>
       <w:r>
         <w:rPr>
           <w:rFonts w:ascii="Noto Sans" w:hAnsi="Noto Sans" w:cs="Noto Sans"/>
@@ -3024,8 +3118,8 @@
           <w:rFonts w:ascii="Noto Sans" w:hAnsi="Noto Sans" w:cs="Noto Sans"/>
         </w:rPr>
       </w:pPr>
-      <w:bookmarkStart w:id="2" w:name="_Toc222241980"/>
-      <w:bookmarkEnd w:id="1"/>
+      <w:bookmarkStart w:id="3" w:name="_Toc222242875"/>
+      <w:bookmarkEnd w:id="2"/>
       <w:r>
         <w:rPr>
           <w:rFonts w:ascii="Noto Sans" w:hAnsi="Noto Sans" w:cs="Noto Sans"/>
@@ -3036,7 +3130,7 @@
         </w:rPr>
         <w:t>Ventajas del sistema propuesto</w:t>
       </w:r>
-      <w:bookmarkEnd w:id="2"/>
+      <w:bookmarkEnd w:id="3"/>
       <w:r>
         <w:rPr>
           <w:rFonts w:ascii="Noto Sans" w:hAnsi="Noto Sans" w:cs="Noto Sans"/>
@@ -3263,7 +3357,7 @@
           <w:szCs w:val="28"/>
         </w:rPr>
       </w:pPr>
-      <w:bookmarkStart w:id="3" w:name="_Toc222241981"/>
+      <w:bookmarkStart w:id="4" w:name="_Toc222242876"/>
       <w:r>
         <w:rPr>
           <w:rFonts w:ascii="Noto Sans" w:hAnsi="Noto Sans" w:cs="Noto Sans"/>
@@ -3274,7 +3368,7 @@
         </w:rPr>
         <w:t>Alcance de nuestra oferta</w:t>
       </w:r>
-      <w:bookmarkEnd w:id="3"/>
+      <w:bookmarkEnd w:id="4"/>
     </w:p>
     <w:p>
       <w:pPr>
@@ -3477,7 +3571,7 @@
           <w:szCs w:val="28"/>
         </w:rPr>
       </w:pPr>
-      <w:bookmarkStart w:id="4" w:name="_Toc222241982"/>
+      <w:bookmarkStart w:id="5" w:name="_Toc222242877"/>
       <w:r>
         <w:rPr>
           <w:rFonts w:ascii="Noto Sans" w:hAnsi="Noto Sans" w:cs="Noto Sans"/>
@@ -3488,7 +3582,7 @@
         </w:rPr>
         <w:t>Descripción de la operación</w:t>
       </w:r>
-      <w:bookmarkEnd w:id="4"/>
+      <w:bookmarkEnd w:id="5"/>
       <w:r>
         <w:rPr>
           <w:rFonts w:ascii="Noto Sans" w:hAnsi="Noto Sans" w:cs="Noto Sans"/>
@@ -3627,7 +3721,7 @@
           <w:szCs w:val="28"/>
         </w:rPr>
       </w:pPr>
-      <w:bookmarkStart w:id="5" w:name="_Toc222241983"/>
+      <w:bookmarkStart w:id="6" w:name="_Toc222242878"/>
       <w:r>
         <w:rPr>
           <w:rFonts w:ascii="Noto Sans" w:hAnsi="Noto Sans" w:cs="Noto Sans"/>
@@ -3639,7 +3733,7 @@
         <w:lastRenderedPageBreak/>
         <w:t>Parámetros de selección y diseño</w:t>
       </w:r>
-      <w:bookmarkEnd w:id="5"/>
+      <w:bookmarkEnd w:id="6"/>
     </w:p>
     <w:p>
       <w:pPr>
@@ -5484,7 +5578,7 @@
           <w:lang w:val="en-US"/>
         </w:rPr>
       </w:pPr>
-      <w:bookmarkStart w:id="6" w:name="_Toc222241984"/>
+      <w:bookmarkStart w:id="7" w:name="_Toc222242879"/>
       <w:r>
         <w:rPr>
           <w:rFonts w:ascii="Noto Sans" w:hAnsi="Noto Sans" w:cs="Noto Sans"/>
@@ -5496,7 +5590,7 @@
         <w:lastRenderedPageBreak/>
         <w:t>Normas</w:t>
       </w:r>
-      <w:bookmarkEnd w:id="6"/>
+      <w:bookmarkEnd w:id="7"/>
       <w:r>
         <w:rPr>
           <w:rFonts w:ascii="Noto Sans" w:hAnsi="Noto Sans" w:cs="Noto Sans"/>
@@ -5958,7 +6052,7 @@
           <w:szCs w:val="28"/>
         </w:rPr>
       </w:pPr>
-      <w:bookmarkStart w:id="7" w:name="_Toc222241985"/>
+      <w:bookmarkStart w:id="8" w:name="_Toc222242880"/>
       <w:r>
         <w:rPr>
           <w:rFonts w:ascii="Noto Sans" w:hAnsi="Noto Sans" w:cs="Noto Sans"/>
@@ -5969,7 +6063,7 @@
         </w:rPr>
         <w:t>Listado de materiales</w:t>
       </w:r>
-      <w:bookmarkEnd w:id="7"/>
+      <w:bookmarkEnd w:id="8"/>
       <w:r>
         <w:rPr>
           <w:rFonts w:ascii="Noto Sans" w:hAnsi="Noto Sans" w:cs="Noto Sans"/>
@@ -8224,7 +8318,7 @@
           <w:szCs w:val="28"/>
         </w:rPr>
       </w:pPr>
-      <w:bookmarkStart w:id="8" w:name="_Toc222241986"/>
+      <w:bookmarkStart w:id="9" w:name="_Toc222242881"/>
       <w:r>
         <w:rPr>
           <w:rFonts w:ascii="Noto Sans" w:hAnsi="Noto Sans" w:cs="Noto Sans"/>
@@ -8235,7 +8329,7 @@
         </w:rPr>
         <w:t>Características técnicas</w:t>
       </w:r>
-      <w:bookmarkEnd w:id="8"/>
+      <w:bookmarkEnd w:id="9"/>
       <w:r>
         <w:rPr>
           <w:rFonts w:ascii="Noto Sans" w:hAnsi="Noto Sans" w:cs="Noto Sans"/>
@@ -9789,7 +9883,7 @@
           <w:szCs w:val="28"/>
         </w:rPr>
       </w:pPr>
-      <w:bookmarkStart w:id="9" w:name="_Toc222241987"/>
+      <w:bookmarkStart w:id="10" w:name="_Toc222242882"/>
       <w:r>
         <w:rPr>
           <w:rFonts w:ascii="Noto Sans" w:hAnsi="Noto Sans" w:cs="Noto Sans"/>
@@ -9801,7 +9895,7 @@
         <w:lastRenderedPageBreak/>
         <w:t>Elementos auxiliares (opcionales)</w:t>
       </w:r>
-      <w:bookmarkEnd w:id="9"/>
+      <w:bookmarkEnd w:id="10"/>
     </w:p>
     <w:p>
       <w:pPr>
@@ -11669,7 +11763,7 @@
           <w:szCs w:val="28"/>
         </w:rPr>
       </w:pPr>
-      <w:bookmarkStart w:id="10" w:name="_Toc222241988"/>
+      <w:bookmarkStart w:id="11" w:name="_Toc222242883"/>
       <w:r>
         <w:rPr>
           <w:rFonts w:ascii="Noto Sans" w:hAnsi="Noto Sans" w:cs="Noto Sans"/>
@@ -11680,7 +11774,7 @@
         </w:rPr>
         <w:t>Distribución del sistema</w:t>
       </w:r>
-      <w:bookmarkEnd w:id="10"/>
+      <w:bookmarkEnd w:id="11"/>
       <w:r>
         <w:rPr>
           <w:rFonts w:ascii="Noto Sans" w:hAnsi="Noto Sans" w:cs="Noto Sans"/>
@@ -12150,7 +12244,7 @@
           <w:szCs w:val="28"/>
         </w:rPr>
       </w:pPr>
-      <w:bookmarkStart w:id="11" w:name="_Toc222241989"/>
+      <w:bookmarkStart w:id="12" w:name="_Toc222242884"/>
       <w:r>
         <w:rPr>
           <w:rFonts w:ascii="Noto Sans" w:hAnsi="Noto Sans" w:cs="Noto Sans"/>
@@ -12161,7 +12255,7 @@
         </w:rPr>
         <w:t>Listado de precios</w:t>
       </w:r>
-      <w:bookmarkEnd w:id="11"/>
+      <w:bookmarkEnd w:id="12"/>
     </w:p>
     <w:p>
       <w:pPr>
@@ -14329,39 +14423,21 @@
     </w:p>
     <w:p>
       <w:pPr>
-        <w:pStyle w:val="Prrafodelista"/>
+        <w:jc w:val="both"/>
         <w:rPr>
           <w:rFonts w:ascii="Arial" w:hAnsi="Arial" w:cs="Arial"/>
           <w:color w:val="808080"/>
           <w:sz w:val="16"/>
           <w:szCs w:val="16"/>
         </w:rPr>
-      </w:pPr>
-    </w:p>
-    <w:p>
-      <w:pPr>
-        <w:pStyle w:val="Prrafodelista"/>
-        <w:ind w:left="720"/>
-        <w:jc w:val="both"/>
-        <w:rPr>
-          <w:rFonts w:ascii="Arial" w:hAnsi="Arial" w:cs="Arial"/>
-          <w:color w:val="808080"/>
-          <w:sz w:val="16"/>
-          <w:szCs w:val="16"/>
-        </w:rPr>
-      </w:pPr>
-    </w:p>
-    <w:p>
-      <w:pPr>
-        <w:pStyle w:val="Prrafodelista"/>
-        <w:ind w:left="720"/>
-        <w:jc w:val="both"/>
-        <w:rPr>
-          <w:rFonts w:ascii="Arial" w:hAnsi="Arial" w:cs="Arial"/>
-          <w:color w:val="808080"/>
-          <w:sz w:val="16"/>
-          <w:szCs w:val="16"/>
-        </w:rPr>
+        <w:sectPr>
+          <w:pgSz w:w="12240" w:h="15840"/>
+          <w:pgMar w:top="2268" w:right="1440" w:bottom="1440" w:left="1440" w:header="709" w:footer="709" w:gutter="0"/>
+          <w:cols w:space="720"/>
+          <w:formProt w:val="0"/>
+          <w:titlePg/>
+          <w:docGrid w:linePitch="360" w:charSpace="8192"/>
+        </w:sectPr>
       </w:pPr>
     </w:p>
     <w:p>
@@ -14392,8 +14468,8 @@
           <w:szCs w:val="28"/>
         </w:rPr>
       </w:pPr>
-      <w:bookmarkStart w:id="12" w:name="_Toc139278803"/>
-      <w:bookmarkStart w:id="13" w:name="_Toc222241990"/>
+      <w:bookmarkStart w:id="13" w:name="_Toc139278803"/>
+      <w:bookmarkStart w:id="14" w:name="_Toc222242885"/>
       <w:r>
         <w:rPr>
           <w:rFonts w:ascii="Noto Sans" w:hAnsi="Noto Sans" w:cs="Noto Sans"/>
@@ -14404,8 +14480,8 @@
         </w:rPr>
         <w:t>Notas generales y condiciones de venta</w:t>
       </w:r>
-      <w:bookmarkEnd w:id="12"/>
       <w:bookmarkEnd w:id="13"/>
+      <w:bookmarkEnd w:id="14"/>
     </w:p>
     <w:p>
       <w:pPr>
@@ -14865,7 +14941,6 @@
           <w:sz w:val="16"/>
           <w:szCs w:val="16"/>
         </w:rPr>
-        <w:lastRenderedPageBreak/>
         <w:t xml:space="preserve">12. El cliente deberá suministrar energía eléctrica a 120 VAC, 60 </w:t>
       </w:r>
       <w:proofErr w:type="spellStart"/>
@@ -15437,6 +15512,7 @@
           <w:sz w:val="32"/>
           <w:szCs w:val="32"/>
         </w:rPr>
+        <w:lastRenderedPageBreak/>
         <w:t>Proyectos similares</w:t>
       </w:r>
       <w:r>
@@ -15630,7 +15706,6 @@
         <w:rPr>
           <w:noProof/>
         </w:rPr>
-        <w:lastRenderedPageBreak/>
         <w:drawing>
           <wp:inline distT="0" distB="0" distL="0" distR="0" wp14:anchorId="0E24AE41" wp14:editId="303DA465">
             <wp:extent cx="4752975" cy="2686050"/>

</xml_diff>